<commit_message>
Add your names to the report!
</commit_message>
<xml_diff>
--- a/Report.docx
+++ b/Report.docx
@@ -1,55 +1,105 @@
 
 <file path=word/document.xml><?xml version="1.0" encoding="utf-8"?>
-<w:document xmlns:wpc="http://schemas.microsoft.com/office/word/2010/wordprocessingCanvas" xmlns:cx="http://schemas.microsoft.com/office/drawing/2014/chartex" xmlns:cx1="http://schemas.microsoft.com/office/drawing/2015/9/8/chartex" xmlns:cx2="http://schemas.microsoft.com/office/drawing/2015/10/21/chartex" xmlns:cx3="http://schemas.microsoft.com/office/drawing/2016/5/9/chartex" xmlns:cx4="http://schemas.microsoft.com/office/drawing/2016/5/10/chartex" xmlns:cx5="http://schemas.microsoft.com/office/drawing/2016/5/11/chartex" xmlns:cx6="http://schemas.microsoft.com/office/drawing/2016/5/12/chartex" xmlns:cx7="http://schemas.microsoft.com/office/drawing/2016/5/13/chartex" xmlns:cx8="http://schemas.microsoft.com/office/drawing/2016/5/14/chartex" xmlns:mc="http://schemas.openxmlformats.org/markup-compatibility/2006" xmlns:aink="http://schemas.microsoft.com/office/drawing/2016/ink" xmlns:am3d="http://schemas.microsoft.com/office/drawing/2017/model3d" xmlns:o="urn:schemas-microsoft-com:office:office" xmlns:r="http://schemas.openxmlformats.org/officeDocument/2006/relationships" xmlns:m="http://schemas.openxmlformats.org/officeDocument/2006/math" xmlns:v="urn:schemas-microsoft-com:vml" xmlns:wp14="http://schemas.microsoft.com/office/word/2010/wordprocessingDrawing" xmlns:wp="http://schemas.openxmlformats.org/drawingml/2006/wordprocessingDrawing" xmlns:w10="urn:schemas-microsoft-com:office:word" xmlns:w="http://schemas.openxmlformats.org/wordprocessingml/2006/main" xmlns:w14="http://schemas.microsoft.com/office/word/2010/wordml" xmlns:w15="http://schemas.microsoft.com/office/word/2012/wordml" xmlns:w16cid="http://schemas.microsoft.com/office/word/2016/wordml/cid" xmlns:w16se="http://schemas.microsoft.com/office/word/2015/wordml/symex" xmlns:wpg="http://schemas.microsoft.com/office/word/2010/wordprocessingGroup" xmlns:wpi="http://schemas.microsoft.com/office/word/2010/wordprocessingInk" xmlns:wne="http://schemas.microsoft.com/office/word/2006/wordml" xmlns:wps="http://schemas.microsoft.com/office/word/2010/wordprocessingShape" mc:Ignorable="w14 w15 w16se w16cid wp14">
+<w:document xmlns:wpc="http://schemas.microsoft.com/office/word/2010/wordprocessingCanvas" xmlns:mo="http://schemas.microsoft.com/office/mac/office/2008/main" xmlns:mc="http://schemas.openxmlformats.org/markup-compatibility/2006" xmlns:mv="urn:schemas-microsoft-com:mac:vml" xmlns:o="urn:schemas-microsoft-com:office:office" xmlns:r="http://schemas.openxmlformats.org/officeDocument/2006/relationships" xmlns:m="http://schemas.openxmlformats.org/officeDocument/2006/math" xmlns:v="urn:schemas-microsoft-com:vml" xmlns:wp14="http://schemas.microsoft.com/office/word/2010/wordprocessingDrawing" xmlns:wp="http://schemas.openxmlformats.org/drawingml/2006/wordprocessingDrawing" xmlns:w10="urn:schemas-microsoft-com:office:word" xmlns:w="http://schemas.openxmlformats.org/wordprocessingml/2006/main" xmlns:w14="http://schemas.microsoft.com/office/word/2010/wordml" xmlns:w15="http://schemas.microsoft.com/office/word/2012/wordml" xmlns:wpg="http://schemas.microsoft.com/office/word/2010/wordprocessingGroup" xmlns:wpi="http://schemas.microsoft.com/office/word/2010/wordprocessingInk" xmlns:wne="http://schemas.microsoft.com/office/word/2006/wordml" xmlns:wps="http://schemas.microsoft.com/office/word/2010/wordprocessingShape" mc:Ignorable="w14 w15 wp14">
   <w:body>
     <w:p>
       <w:pPr>
         <w:jc w:val="center"/>
+        <w:rPr>
+          <w:rFonts w:ascii="Times New Roman" w:hAnsi="Times New Roman" w:cs="Times New Roman"/>
+          <w:sz w:val="24"/>
+          <w:szCs w:val="24"/>
+        </w:rPr>
       </w:pPr>
     </w:p>
     <w:p>
       <w:pPr>
         <w:jc w:val="center"/>
+        <w:rPr>
+          <w:rFonts w:ascii="Times New Roman" w:hAnsi="Times New Roman" w:cs="Times New Roman"/>
+          <w:sz w:val="24"/>
+          <w:szCs w:val="24"/>
+        </w:rPr>
       </w:pPr>
     </w:p>
     <w:p>
       <w:pPr>
         <w:jc w:val="center"/>
+        <w:rPr>
+          <w:rFonts w:ascii="Times New Roman" w:hAnsi="Times New Roman" w:cs="Times New Roman"/>
+          <w:sz w:val="24"/>
+          <w:szCs w:val="24"/>
+        </w:rPr>
       </w:pPr>
     </w:p>
     <w:p>
       <w:pPr>
         <w:jc w:val="center"/>
+        <w:rPr>
+          <w:rFonts w:ascii="Times New Roman" w:hAnsi="Times New Roman" w:cs="Times New Roman"/>
+          <w:sz w:val="24"/>
+          <w:szCs w:val="24"/>
+        </w:rPr>
       </w:pPr>
     </w:p>
     <w:p>
       <w:pPr>
         <w:jc w:val="center"/>
+        <w:rPr>
+          <w:rFonts w:ascii="Times New Roman" w:hAnsi="Times New Roman" w:cs="Times New Roman"/>
+          <w:sz w:val="24"/>
+          <w:szCs w:val="24"/>
+        </w:rPr>
       </w:pPr>
     </w:p>
     <w:p>
       <w:pPr>
         <w:jc w:val="center"/>
+        <w:rPr>
+          <w:rFonts w:ascii="Times New Roman" w:hAnsi="Times New Roman" w:cs="Times New Roman"/>
+          <w:sz w:val="24"/>
+          <w:szCs w:val="24"/>
+        </w:rPr>
       </w:pPr>
     </w:p>
     <w:p>
       <w:pPr>
         <w:jc w:val="center"/>
+        <w:rPr>
+          <w:rFonts w:ascii="Times New Roman" w:hAnsi="Times New Roman" w:cs="Times New Roman"/>
+          <w:sz w:val="24"/>
+          <w:szCs w:val="24"/>
+        </w:rPr>
       </w:pPr>
     </w:p>
     <w:p>
       <w:pPr>
         <w:jc w:val="center"/>
+        <w:rPr>
+          <w:rFonts w:ascii="Times New Roman" w:hAnsi="Times New Roman" w:cs="Times New Roman"/>
+          <w:sz w:val="24"/>
+          <w:szCs w:val="24"/>
+        </w:rPr>
       </w:pPr>
     </w:p>
     <w:p>
       <w:pPr>
         <w:jc w:val="center"/>
+        <w:rPr>
+          <w:rFonts w:ascii="Times New Roman" w:hAnsi="Times New Roman" w:cs="Times New Roman"/>
+          <w:sz w:val="24"/>
+          <w:szCs w:val="24"/>
+        </w:rPr>
       </w:pPr>
     </w:p>
     <w:p>
       <w:pPr>
         <w:jc w:val="center"/>
+        <w:rPr>
+          <w:rFonts w:ascii="Times New Roman" w:hAnsi="Times New Roman" w:cs="Times New Roman"/>
+          <w:sz w:val="24"/>
+          <w:szCs w:val="24"/>
+        </w:rPr>
       </w:pPr>
     </w:p>
     <w:p>
@@ -97,14 +147,34 @@
           <w:szCs w:val="24"/>
         </w:rPr>
       </w:pPr>
-      <w:r>
-        <w:rPr>
-          <w:rFonts w:ascii="Times New Roman" w:hAnsi="Times New Roman" w:cs="Times New Roman"/>
-          <w:sz w:val="24"/>
-          <w:szCs w:val="24"/>
-        </w:rPr>
-        <w:t>Haider Al-Tahan</w:t>
-      </w:r>
+      <w:proofErr w:type="spellStart"/>
+      <w:r>
+        <w:rPr>
+          <w:rFonts w:ascii="Times New Roman" w:hAnsi="Times New Roman" w:cs="Times New Roman"/>
+          <w:sz w:val="24"/>
+          <w:szCs w:val="24"/>
+        </w:rPr>
+        <w:t>Haider</w:t>
+      </w:r>
+      <w:proofErr w:type="spellEnd"/>
+      <w:r>
+        <w:rPr>
+          <w:rFonts w:ascii="Times New Roman" w:hAnsi="Times New Roman" w:cs="Times New Roman"/>
+          <w:sz w:val="24"/>
+          <w:szCs w:val="24"/>
+        </w:rPr>
+        <w:t xml:space="preserve"> Al-</w:t>
+      </w:r>
+      <w:proofErr w:type="spellStart"/>
+      <w:r>
+        <w:rPr>
+          <w:rFonts w:ascii="Times New Roman" w:hAnsi="Times New Roman" w:cs="Times New Roman"/>
+          <w:sz w:val="24"/>
+          <w:szCs w:val="24"/>
+        </w:rPr>
+        <w:t>Tahan</w:t>
+      </w:r>
+      <w:proofErr w:type="spellEnd"/>
       <w:r>
         <w:rPr>
           <w:rFonts w:ascii="Times New Roman" w:hAnsi="Times New Roman" w:cs="Times New Roman"/>
@@ -207,15 +277,7 @@
           <w:sz w:val="24"/>
           <w:szCs w:val="24"/>
         </w:rPr>
-        <w:t>Poisoned A</w:t>
-      </w:r>
-      <w:r>
-        <w:rPr>
-          <w:rFonts w:ascii="Times New Roman" w:hAnsi="Times New Roman" w:cs="Times New Roman"/>
-          <w:sz w:val="24"/>
-          <w:szCs w:val="24"/>
-        </w:rPr>
-        <w:t>pple</w:t>
+        <w:t>Poisoned Apple</w:t>
       </w:r>
       <w:r>
         <w:rPr>
@@ -231,58 +293,42 @@
           <w:sz w:val="24"/>
           <w:szCs w:val="24"/>
         </w:rPr>
-        <w:t xml:space="preserve"> The Golden Apple increases the score of the player by 50, the Apple increases the size of the snake and score of the player by 1-3. The </w:t>
-      </w:r>
-      <w:r>
-        <w:rPr>
-          <w:rFonts w:ascii="Times New Roman" w:hAnsi="Times New Roman" w:cs="Times New Roman"/>
-          <w:sz w:val="24"/>
-          <w:szCs w:val="24"/>
-        </w:rPr>
-        <w:t>P</w:t>
-      </w:r>
-      <w:r>
-        <w:rPr>
-          <w:rFonts w:ascii="Times New Roman" w:hAnsi="Times New Roman" w:cs="Times New Roman"/>
-          <w:sz w:val="24"/>
-          <w:szCs w:val="24"/>
-        </w:rPr>
-        <w:t>oisoned A</w:t>
-      </w:r>
-      <w:r>
-        <w:rPr>
-          <w:rFonts w:ascii="Times New Roman" w:hAnsi="Times New Roman" w:cs="Times New Roman"/>
-          <w:sz w:val="24"/>
-          <w:szCs w:val="24"/>
-        </w:rPr>
-        <w:t>pple</w:t>
-      </w:r>
-      <w:r>
-        <w:rPr>
-          <w:rFonts w:ascii="Times New Roman" w:hAnsi="Times New Roman" w:cs="Times New Roman"/>
-          <w:sz w:val="24"/>
-          <w:szCs w:val="24"/>
-        </w:rPr>
-        <w:t xml:space="preserve"> on the other hand, will end the game.</w:t>
-      </w:r>
-      <w:r>
-        <w:rPr>
-          <w:rFonts w:ascii="Times New Roman" w:hAnsi="Times New Roman" w:cs="Times New Roman"/>
-          <w:sz w:val="24"/>
-          <w:szCs w:val="24"/>
-        </w:rPr>
-        <w:t xml:space="preserve"> Additionally, if the size of the snake reaches the maximum (the size of the game screen) then it would be considered a win and the player would be moved to the next level where</w:t>
-      </w:r>
-      <w:r>
-        <w:rPr>
-          <w:rFonts w:ascii="Times New Roman" w:hAnsi="Times New Roman" w:cs="Times New Roman"/>
-          <w:sz w:val="24"/>
-          <w:szCs w:val="24"/>
-        </w:rPr>
-        <w:t xml:space="preserve"> the snake is faster and the game generally becomes more challenging. However, the player would gain double the score!</w:t>
+        <w:t xml:space="preserve"> The Golden Apple increases the score of the player by 50, the Apple in</w:t>
       </w:r>
       <w:bookmarkStart w:id="0" w:name="_GoBack"/>
       <w:bookmarkEnd w:id="0"/>
+      <w:r>
+        <w:rPr>
+          <w:rFonts w:ascii="Times New Roman" w:hAnsi="Times New Roman" w:cs="Times New Roman"/>
+          <w:sz w:val="24"/>
+          <w:szCs w:val="24"/>
+        </w:rPr>
+        <w:t>creases the size of the snake and score of the player by 1-3. The Poisoned Apple on the other hand, will end the game.</w:t>
+      </w:r>
+      <w:r>
+        <w:rPr>
+          <w:rFonts w:ascii="Times New Roman" w:hAnsi="Times New Roman" w:cs="Times New Roman"/>
+          <w:sz w:val="24"/>
+          <w:szCs w:val="24"/>
+        </w:rPr>
+        <w:t xml:space="preserve"> If the player hits any of the four boundaries, the game is over. </w:t>
+      </w:r>
+      <w:r>
+        <w:rPr>
+          <w:rFonts w:ascii="Times New Roman" w:hAnsi="Times New Roman" w:cs="Times New Roman"/>
+          <w:sz w:val="24"/>
+          <w:szCs w:val="24"/>
+        </w:rPr>
+        <w:t>Additionally, if the size of the snake reaches the maximum (the size of the game screen) then it would be considered a win and the player would be moved to the next level where</w:t>
+      </w:r>
+      <w:r>
+        <w:rPr>
+          <w:rFonts w:ascii="Times New Roman" w:hAnsi="Times New Roman" w:cs="Times New Roman"/>
+          <w:sz w:val="24"/>
+          <w:szCs w:val="24"/>
+        </w:rPr>
+        <w:t xml:space="preserve"> the snake is faster and the game generally becomes more challenging. However, the player would gain double the score!</w:t>
+      </w:r>
     </w:p>
     <w:p>
       <w:pPr>
@@ -299,13 +345,6 @@
           <w:szCs w:val="24"/>
         </w:rPr>
         <w:tab/>
-      </w:r>
-      <w:r>
-        <w:rPr>
-          <w:rFonts w:ascii="Times New Roman" w:hAnsi="Times New Roman" w:cs="Times New Roman"/>
-          <w:sz w:val="24"/>
-          <w:szCs w:val="24"/>
-        </w:rPr>
         <w:t>The game store and sync</w:t>
       </w:r>
       <w:r>
@@ -322,8 +361,203 @@
           <w:sz w:val="24"/>
           <w:szCs w:val="24"/>
         </w:rPr>
-        <w:t>ore and name of the player upon losing the game (when the game over screen is shown) to a NoSQL Database. Data is synced across all clients in realtime, and remains available when the application goes offline. This was made possible by using a google service called Firebase Realtime Database. The Firebase Realtime Database is a cloud-hosted database. Data is stored as JSON and synchronized in realtime to every connected client. Additionally, all of your clients share one Realtime Database instance and automatically receive updates with the newest data.</w:t>
-      </w:r>
+        <w:t xml:space="preserve">ore and name of the player upon losing the game (when the game over screen is shown) to a NoSQL Database. Data is synced across all clients in </w:t>
+      </w:r>
+      <w:proofErr w:type="spellStart"/>
+      <w:r>
+        <w:rPr>
+          <w:rFonts w:ascii="Times New Roman" w:hAnsi="Times New Roman" w:cs="Times New Roman"/>
+          <w:sz w:val="24"/>
+          <w:szCs w:val="24"/>
+        </w:rPr>
+        <w:t>realtime</w:t>
+      </w:r>
+      <w:proofErr w:type="spellEnd"/>
+      <w:r>
+        <w:rPr>
+          <w:rFonts w:ascii="Times New Roman" w:hAnsi="Times New Roman" w:cs="Times New Roman"/>
+          <w:sz w:val="24"/>
+          <w:szCs w:val="24"/>
+        </w:rPr>
+        <w:t xml:space="preserve">, and remains available when the application goes offline. This was made possible by using a google service called Firebase </w:t>
+      </w:r>
+      <w:proofErr w:type="spellStart"/>
+      <w:r>
+        <w:rPr>
+          <w:rFonts w:ascii="Times New Roman" w:hAnsi="Times New Roman" w:cs="Times New Roman"/>
+          <w:sz w:val="24"/>
+          <w:szCs w:val="24"/>
+        </w:rPr>
+        <w:t>Realtime</w:t>
+      </w:r>
+      <w:proofErr w:type="spellEnd"/>
+      <w:r>
+        <w:rPr>
+          <w:rFonts w:ascii="Times New Roman" w:hAnsi="Times New Roman" w:cs="Times New Roman"/>
+          <w:sz w:val="24"/>
+          <w:szCs w:val="24"/>
+        </w:rPr>
+        <w:t xml:space="preserve"> Database. The Firebase </w:t>
+      </w:r>
+      <w:proofErr w:type="spellStart"/>
+      <w:r>
+        <w:rPr>
+          <w:rFonts w:ascii="Times New Roman" w:hAnsi="Times New Roman" w:cs="Times New Roman"/>
+          <w:sz w:val="24"/>
+          <w:szCs w:val="24"/>
+        </w:rPr>
+        <w:t>Realtime</w:t>
+      </w:r>
+      <w:proofErr w:type="spellEnd"/>
+      <w:r>
+        <w:rPr>
+          <w:rFonts w:ascii="Times New Roman" w:hAnsi="Times New Roman" w:cs="Times New Roman"/>
+          <w:sz w:val="24"/>
+          <w:szCs w:val="24"/>
+        </w:rPr>
+        <w:t xml:space="preserve"> Database is a cloud-hosted database. Data is stored as JSON and synchronized in </w:t>
+      </w:r>
+      <w:proofErr w:type="spellStart"/>
+      <w:r>
+        <w:rPr>
+          <w:rFonts w:ascii="Times New Roman" w:hAnsi="Times New Roman" w:cs="Times New Roman"/>
+          <w:sz w:val="24"/>
+          <w:szCs w:val="24"/>
+        </w:rPr>
+        <w:t>realtime</w:t>
+      </w:r>
+      <w:proofErr w:type="spellEnd"/>
+      <w:r>
+        <w:rPr>
+          <w:rFonts w:ascii="Times New Roman" w:hAnsi="Times New Roman" w:cs="Times New Roman"/>
+          <w:sz w:val="24"/>
+          <w:szCs w:val="24"/>
+        </w:rPr>
+        <w:t xml:space="preserve"> to every connected client. Additionally, </w:t>
+      </w:r>
+      <w:proofErr w:type="gramStart"/>
+      <w:r>
+        <w:rPr>
+          <w:rFonts w:ascii="Times New Roman" w:hAnsi="Times New Roman" w:cs="Times New Roman"/>
+          <w:sz w:val="24"/>
+          <w:szCs w:val="24"/>
+        </w:rPr>
+        <w:t>all of</w:t>
+      </w:r>
+      <w:proofErr w:type="gramEnd"/>
+      <w:r>
+        <w:rPr>
+          <w:rFonts w:ascii="Times New Roman" w:hAnsi="Times New Roman" w:cs="Times New Roman"/>
+          <w:sz w:val="24"/>
+          <w:szCs w:val="24"/>
+        </w:rPr>
+        <w:t xml:space="preserve"> your clients share one </w:t>
+      </w:r>
+      <w:proofErr w:type="spellStart"/>
+      <w:r>
+        <w:rPr>
+          <w:rFonts w:ascii="Times New Roman" w:hAnsi="Times New Roman" w:cs="Times New Roman"/>
+          <w:sz w:val="24"/>
+          <w:szCs w:val="24"/>
+        </w:rPr>
+        <w:t>Realtime</w:t>
+      </w:r>
+      <w:proofErr w:type="spellEnd"/>
+      <w:r>
+        <w:rPr>
+          <w:rFonts w:ascii="Times New Roman" w:hAnsi="Times New Roman" w:cs="Times New Roman"/>
+          <w:sz w:val="24"/>
+          <w:szCs w:val="24"/>
+        </w:rPr>
+        <w:t xml:space="preserve"> Database instance and automatically receive updates with the newest data.</w:t>
+      </w:r>
+    </w:p>
+    <w:p>
+      <w:pPr>
+        <w:spacing w:before="100" w:beforeAutospacing="1" w:after="100" w:afterAutospacing="1" w:line="240" w:lineRule="auto"/>
+        <w:ind w:firstLine="720"/>
+        <w:rPr>
+          <w:rFonts w:ascii="Times New Roman" w:hAnsi="Times New Roman" w:cs="Times New Roman"/>
+          <w:sz w:val="24"/>
+          <w:szCs w:val="24"/>
+        </w:rPr>
+      </w:pPr>
+      <w:r>
+        <w:rPr>
+          <w:rFonts w:ascii="Times New Roman" w:hAnsi="Times New Roman" w:cs="Times New Roman"/>
+          <w:sz w:val="24"/>
+          <w:szCs w:val="24"/>
+        </w:rPr>
+        <w:t xml:space="preserve">This assignment applies multiple advanced topics in object-oriented programming. Starting with the most general such as Javadoc, </w:t>
+      </w:r>
+      <w:r>
+        <w:rPr>
+          <w:rFonts w:ascii="Times New Roman" w:hAnsi="Times New Roman" w:cs="Times New Roman"/>
+          <w:sz w:val="24"/>
+          <w:szCs w:val="24"/>
+        </w:rPr>
+        <w:t xml:space="preserve">Encapsulation / Information Hiding, </w:t>
+      </w:r>
+      <w:r>
+        <w:rPr>
+          <w:rFonts w:ascii="Times New Roman" w:hAnsi="Times New Roman" w:cs="Times New Roman"/>
+          <w:sz w:val="24"/>
+          <w:szCs w:val="24"/>
+        </w:rPr>
+        <w:t xml:space="preserve">Mutable and Immutable Classes, Functional Programming, and Polymorphism. </w:t>
+      </w:r>
+      <w:r>
+        <w:rPr>
+          <w:rFonts w:ascii="Times New Roman" w:hAnsi="Times New Roman" w:cs="Times New Roman"/>
+          <w:sz w:val="24"/>
+          <w:szCs w:val="24"/>
+        </w:rPr>
+        <w:t xml:space="preserve">As </w:t>
+      </w:r>
+      <w:r>
+        <w:rPr>
+          <w:rFonts w:ascii="Times New Roman" w:hAnsi="Times New Roman" w:cs="Times New Roman"/>
+          <w:sz w:val="24"/>
+          <w:szCs w:val="24"/>
+        </w:rPr>
+        <w:t>group,</w:t>
+      </w:r>
+      <w:r>
+        <w:rPr>
+          <w:rFonts w:ascii="Times New Roman" w:hAnsi="Times New Roman" w:cs="Times New Roman"/>
+          <w:sz w:val="24"/>
+          <w:szCs w:val="24"/>
+        </w:rPr>
+        <w:t xml:space="preserve"> the most challenging feature was Networking and Sockets.</w:t>
+      </w:r>
+    </w:p>
+    <w:p>
+      <w:pPr>
+        <w:rPr>
+          <w:rFonts w:ascii="Times New Roman" w:hAnsi="Times New Roman" w:cs="Times New Roman"/>
+          <w:sz w:val="24"/>
+          <w:szCs w:val="24"/>
+        </w:rPr>
+      </w:pPr>
+      <w:r>
+        <w:rPr>
+          <w:rFonts w:ascii="Times New Roman" w:hAnsi="Times New Roman" w:cs="Times New Roman"/>
+          <w:sz w:val="24"/>
+          <w:szCs w:val="24"/>
+        </w:rPr>
+        <w:br w:type="page"/>
+      </w:r>
+    </w:p>
+    <w:p>
+      <w:pPr>
+        <w:spacing w:before="100" w:beforeAutospacing="1" w:after="100" w:afterAutospacing="1" w:line="240" w:lineRule="auto"/>
+        <w:ind w:firstLine="720"/>
+        <w:rPr>
+          <w:rFonts w:ascii="Times New Roman" w:hAnsi="Times New Roman" w:cs="Times New Roman"/>
+          <w:sz w:val="24"/>
+          <w:szCs w:val="24"/>
+        </w:rPr>
+      </w:pPr>
     </w:p>
     <w:sectPr>
       <w:pgSz w:w="12240" w:h="15840"/>
@@ -335,8 +569,165 @@
 </w:document>
 </file>
 
+<file path=word/numbering.xml><?xml version="1.0" encoding="utf-8"?>
+<w:numbering xmlns:wpc="http://schemas.microsoft.com/office/word/2010/wordprocessingCanvas" xmlns:mo="http://schemas.microsoft.com/office/mac/office/2008/main" xmlns:mc="http://schemas.openxmlformats.org/markup-compatibility/2006" xmlns:mv="urn:schemas-microsoft-com:mac:vml" xmlns:o="urn:schemas-microsoft-com:office:office" xmlns:r="http://schemas.openxmlformats.org/officeDocument/2006/relationships" xmlns:m="http://schemas.openxmlformats.org/officeDocument/2006/math" xmlns:v="urn:schemas-microsoft-com:vml" xmlns:wp14="http://schemas.microsoft.com/office/word/2010/wordprocessingDrawing" xmlns:wp="http://schemas.openxmlformats.org/drawingml/2006/wordprocessingDrawing" xmlns:w10="urn:schemas-microsoft-com:office:word" xmlns:w="http://schemas.openxmlformats.org/wordprocessingml/2006/main" xmlns:w14="http://schemas.microsoft.com/office/word/2010/wordml" xmlns:w15="http://schemas.microsoft.com/office/word/2012/wordml" xmlns:wpg="http://schemas.microsoft.com/office/word/2010/wordprocessingGroup" xmlns:wpi="http://schemas.microsoft.com/office/word/2010/wordprocessingInk" xmlns:wne="http://schemas.microsoft.com/office/word/2006/wordml" xmlns:wps="http://schemas.microsoft.com/office/word/2010/wordprocessingShape" mc:Ignorable="w14 w15 wp14">
+  <w:abstractNum w:abstractNumId="0">
+    <w:nsid w:val="0DE0083C"/>
+    <w:multiLevelType w:val="multilevel"/>
+    <w:tmpl w:val="3CC00662"/>
+    <w:lvl w:ilvl="0">
+      <w:start w:val="1"/>
+      <w:numFmt w:val="bullet"/>
+      <w:lvlText w:val=""/>
+      <w:lvlJc w:val="left"/>
+      <w:pPr>
+        <w:tabs>
+          <w:tab w:val="num" w:pos="720"/>
+        </w:tabs>
+        <w:ind w:left="720" w:hanging="360"/>
+      </w:pPr>
+      <w:rPr>
+        <w:rFonts w:ascii="Symbol" w:hAnsi="Symbol" w:hint="default"/>
+        <w:sz w:val="20"/>
+      </w:rPr>
+    </w:lvl>
+    <w:lvl w:ilvl="1" w:tentative="1">
+      <w:start w:val="1"/>
+      <w:numFmt w:val="bullet"/>
+      <w:lvlText w:val="o"/>
+      <w:lvlJc w:val="left"/>
+      <w:pPr>
+        <w:tabs>
+          <w:tab w:val="num" w:pos="1440"/>
+        </w:tabs>
+        <w:ind w:left="1440" w:hanging="360"/>
+      </w:pPr>
+      <w:rPr>
+        <w:rFonts w:ascii="Courier New" w:hAnsi="Courier New" w:hint="default"/>
+        <w:sz w:val="20"/>
+      </w:rPr>
+    </w:lvl>
+    <w:lvl w:ilvl="2" w:tentative="1">
+      <w:start w:val="1"/>
+      <w:numFmt w:val="bullet"/>
+      <w:lvlText w:val=""/>
+      <w:lvlJc w:val="left"/>
+      <w:pPr>
+        <w:tabs>
+          <w:tab w:val="num" w:pos="2160"/>
+        </w:tabs>
+        <w:ind w:left="2160" w:hanging="360"/>
+      </w:pPr>
+      <w:rPr>
+        <w:rFonts w:ascii="Wingdings" w:hAnsi="Wingdings" w:hint="default"/>
+        <w:sz w:val="20"/>
+      </w:rPr>
+    </w:lvl>
+    <w:lvl w:ilvl="3" w:tentative="1">
+      <w:start w:val="1"/>
+      <w:numFmt w:val="bullet"/>
+      <w:lvlText w:val=""/>
+      <w:lvlJc w:val="left"/>
+      <w:pPr>
+        <w:tabs>
+          <w:tab w:val="num" w:pos="2880"/>
+        </w:tabs>
+        <w:ind w:left="2880" w:hanging="360"/>
+      </w:pPr>
+      <w:rPr>
+        <w:rFonts w:ascii="Wingdings" w:hAnsi="Wingdings" w:hint="default"/>
+        <w:sz w:val="20"/>
+      </w:rPr>
+    </w:lvl>
+    <w:lvl w:ilvl="4" w:tentative="1">
+      <w:start w:val="1"/>
+      <w:numFmt w:val="bullet"/>
+      <w:lvlText w:val=""/>
+      <w:lvlJc w:val="left"/>
+      <w:pPr>
+        <w:tabs>
+          <w:tab w:val="num" w:pos="3600"/>
+        </w:tabs>
+        <w:ind w:left="3600" w:hanging="360"/>
+      </w:pPr>
+      <w:rPr>
+        <w:rFonts w:ascii="Wingdings" w:hAnsi="Wingdings" w:hint="default"/>
+        <w:sz w:val="20"/>
+      </w:rPr>
+    </w:lvl>
+    <w:lvl w:ilvl="5" w:tentative="1">
+      <w:start w:val="1"/>
+      <w:numFmt w:val="bullet"/>
+      <w:lvlText w:val=""/>
+      <w:lvlJc w:val="left"/>
+      <w:pPr>
+        <w:tabs>
+          <w:tab w:val="num" w:pos="4320"/>
+        </w:tabs>
+        <w:ind w:left="4320" w:hanging="360"/>
+      </w:pPr>
+      <w:rPr>
+        <w:rFonts w:ascii="Wingdings" w:hAnsi="Wingdings" w:hint="default"/>
+        <w:sz w:val="20"/>
+      </w:rPr>
+    </w:lvl>
+    <w:lvl w:ilvl="6" w:tentative="1">
+      <w:start w:val="1"/>
+      <w:numFmt w:val="bullet"/>
+      <w:lvlText w:val=""/>
+      <w:lvlJc w:val="left"/>
+      <w:pPr>
+        <w:tabs>
+          <w:tab w:val="num" w:pos="5040"/>
+        </w:tabs>
+        <w:ind w:left="5040" w:hanging="360"/>
+      </w:pPr>
+      <w:rPr>
+        <w:rFonts w:ascii="Wingdings" w:hAnsi="Wingdings" w:hint="default"/>
+        <w:sz w:val="20"/>
+      </w:rPr>
+    </w:lvl>
+    <w:lvl w:ilvl="7" w:tentative="1">
+      <w:start w:val="1"/>
+      <w:numFmt w:val="bullet"/>
+      <w:lvlText w:val=""/>
+      <w:lvlJc w:val="left"/>
+      <w:pPr>
+        <w:tabs>
+          <w:tab w:val="num" w:pos="5760"/>
+        </w:tabs>
+        <w:ind w:left="5760" w:hanging="360"/>
+      </w:pPr>
+      <w:rPr>
+        <w:rFonts w:ascii="Wingdings" w:hAnsi="Wingdings" w:hint="default"/>
+        <w:sz w:val="20"/>
+      </w:rPr>
+    </w:lvl>
+    <w:lvl w:ilvl="8" w:tentative="1">
+      <w:start w:val="1"/>
+      <w:numFmt w:val="bullet"/>
+      <w:lvlText w:val=""/>
+      <w:lvlJc w:val="left"/>
+      <w:pPr>
+        <w:tabs>
+          <w:tab w:val="num" w:pos="6480"/>
+        </w:tabs>
+        <w:ind w:left="6480" w:hanging="360"/>
+      </w:pPr>
+      <w:rPr>
+        <w:rFonts w:ascii="Wingdings" w:hAnsi="Wingdings" w:hint="default"/>
+        <w:sz w:val="20"/>
+      </w:rPr>
+    </w:lvl>
+  </w:abstractNum>
+  <w:num w:numId="1">
+    <w:abstractNumId w:val="0"/>
+  </w:num>
+</w:numbering>
+</file>
+
 <file path=word/styles.xml><?xml version="1.0" encoding="utf-8"?>
-<w:styles xmlns:mc="http://schemas.openxmlformats.org/markup-compatibility/2006" xmlns:r="http://schemas.openxmlformats.org/officeDocument/2006/relationships" xmlns:w="http://schemas.openxmlformats.org/wordprocessingml/2006/main" xmlns:w14="http://schemas.microsoft.com/office/word/2010/wordml" xmlns:w15="http://schemas.microsoft.com/office/word/2012/wordml" xmlns:w16cid="http://schemas.microsoft.com/office/word/2016/wordml/cid" xmlns:w16se="http://schemas.microsoft.com/office/word/2015/wordml/symex" mc:Ignorable="w14 w15 w16se w16cid">
+<w:styles xmlns:mc="http://schemas.openxmlformats.org/markup-compatibility/2006" xmlns:r="http://schemas.openxmlformats.org/officeDocument/2006/relationships" xmlns:w="http://schemas.openxmlformats.org/wordprocessingml/2006/main" xmlns:w14="http://schemas.microsoft.com/office/word/2010/wordml" xmlns:w15="http://schemas.microsoft.com/office/word/2012/wordml" mc:Ignorable="w14 w15">
   <w:docDefaults>
     <w:rPrDefault>
       <w:rPr>
@@ -352,7 +743,7 @@
       </w:pPr>
     </w:pPrDefault>
   </w:docDefaults>
-  <w:latentStyles w:defLockedState="0" w:defUIPriority="99" w:defSemiHidden="0" w:defUnhideWhenUsed="0" w:defQFormat="0" w:count="375">
+  <w:latentStyles w:defLockedState="0" w:defUIPriority="99" w:defSemiHidden="0" w:defUnhideWhenUsed="0" w:defQFormat="0" w:count="382">
     <w:lsdException w:name="Normal" w:uiPriority="0" w:qFormat="1"/>
     <w:lsdException w:name="heading 1" w:uiPriority="9" w:qFormat="1"/>
     <w:lsdException w:name="heading 2" w:semiHidden="1" w:uiPriority="9" w:unhideWhenUsed="1" w:qFormat="1"/>
@@ -726,8 +1117,6 @@
     <w:lsdException w:name="List Table 7 Colorful Accent 6" w:uiPriority="52"/>
     <w:lsdException w:name="Mention" w:semiHidden="1" w:unhideWhenUsed="1"/>
     <w:lsdException w:name="Smart Hyperlink" w:semiHidden="1" w:unhideWhenUsed="1"/>
-    <w:lsdException w:name="Hashtag" w:semiHidden="1" w:unhideWhenUsed="1"/>
-    <w:lsdException w:name="Unresolved Mention" w:semiHidden="1" w:unhideWhenUsed="1"/>
   </w:latentStyles>
   <w:style w:type="paragraph" w:default="1" w:styleId="Normal">
     <w:name w:val="Normal"/>

</xml_diff>

<commit_message>
Minor Adjustments + Jdocs
</commit_message>
<xml_diff>
--- a/Report.docx
+++ b/Report.docx
@@ -1,6 +1,6 @@
 
 <file path=word/document.xml><?xml version="1.0" encoding="utf-8"?>
-<w:document xmlns:wpc="http://schemas.microsoft.com/office/word/2010/wordprocessingCanvas" xmlns:mo="http://schemas.microsoft.com/office/mac/office/2008/main" xmlns:mc="http://schemas.openxmlformats.org/markup-compatibility/2006" xmlns:mv="urn:schemas-microsoft-com:mac:vml" xmlns:o="urn:schemas-microsoft-com:office:office" xmlns:r="http://schemas.openxmlformats.org/officeDocument/2006/relationships" xmlns:m="http://schemas.openxmlformats.org/officeDocument/2006/math" xmlns:v="urn:schemas-microsoft-com:vml" xmlns:wp14="http://schemas.microsoft.com/office/word/2010/wordprocessingDrawing" xmlns:wp="http://schemas.openxmlformats.org/drawingml/2006/wordprocessingDrawing" xmlns:w10="urn:schemas-microsoft-com:office:word" xmlns:w="http://schemas.openxmlformats.org/wordprocessingml/2006/main" xmlns:w14="http://schemas.microsoft.com/office/word/2010/wordml" xmlns:w15="http://schemas.microsoft.com/office/word/2012/wordml" xmlns:wpg="http://schemas.microsoft.com/office/word/2010/wordprocessingGroup" xmlns:wpi="http://schemas.microsoft.com/office/word/2010/wordprocessingInk" xmlns:wne="http://schemas.microsoft.com/office/word/2006/wordml" xmlns:wps="http://schemas.microsoft.com/office/word/2010/wordprocessingShape" mc:Ignorable="w14 w15 wp14">
+<w:document xmlns:wpc="http://schemas.microsoft.com/office/word/2010/wordprocessingCanvas" xmlns:cx="http://schemas.microsoft.com/office/drawing/2014/chartex" xmlns:cx1="http://schemas.microsoft.com/office/drawing/2015/9/8/chartex" xmlns:cx2="http://schemas.microsoft.com/office/drawing/2015/10/21/chartex" xmlns:cx3="http://schemas.microsoft.com/office/drawing/2016/5/9/chartex" xmlns:cx4="http://schemas.microsoft.com/office/drawing/2016/5/10/chartex" xmlns:cx5="http://schemas.microsoft.com/office/drawing/2016/5/11/chartex" xmlns:cx6="http://schemas.microsoft.com/office/drawing/2016/5/12/chartex" xmlns:cx7="http://schemas.microsoft.com/office/drawing/2016/5/13/chartex" xmlns:cx8="http://schemas.microsoft.com/office/drawing/2016/5/14/chartex" xmlns:mc="http://schemas.openxmlformats.org/markup-compatibility/2006" xmlns:aink="http://schemas.microsoft.com/office/drawing/2016/ink" xmlns:am3d="http://schemas.microsoft.com/office/drawing/2017/model3d" xmlns:o="urn:schemas-microsoft-com:office:office" xmlns:r="http://schemas.openxmlformats.org/officeDocument/2006/relationships" xmlns:m="http://schemas.openxmlformats.org/officeDocument/2006/math" xmlns:v="urn:schemas-microsoft-com:vml" xmlns:wp14="http://schemas.microsoft.com/office/word/2010/wordprocessingDrawing" xmlns:wp="http://schemas.openxmlformats.org/drawingml/2006/wordprocessingDrawing" xmlns:w10="urn:schemas-microsoft-com:office:word" xmlns:w="http://schemas.openxmlformats.org/wordprocessingml/2006/main" xmlns:w14="http://schemas.microsoft.com/office/word/2010/wordml" xmlns:w15="http://schemas.microsoft.com/office/word/2012/wordml" xmlns:w16cid="http://schemas.microsoft.com/office/word/2016/wordml/cid" xmlns:w16se="http://schemas.microsoft.com/office/word/2015/wordml/symex" xmlns:wpg="http://schemas.microsoft.com/office/word/2010/wordprocessingGroup" xmlns:wpi="http://schemas.microsoft.com/office/word/2010/wordprocessingInk" xmlns:wne="http://schemas.microsoft.com/office/word/2006/wordml" xmlns:wps="http://schemas.microsoft.com/office/word/2010/wordprocessingShape" mc:Ignorable="w14 w15 w16se w16cid wp14">
   <w:body>
     <w:p>
       <w:pPr>
@@ -359,23 +359,15 @@
           <w:szCs w:val="24"/>
         </w:rPr>
       </w:pPr>
-      <w:proofErr w:type="spellStart"/>
-      <w:r>
-        <w:rPr>
-          <w:rFonts w:ascii="Times New Roman" w:hAnsi="Times New Roman" w:cs="Times New Roman"/>
-          <w:sz w:val="24"/>
-          <w:szCs w:val="24"/>
-        </w:rPr>
-        <w:t>Haider</w:t>
-      </w:r>
-      <w:proofErr w:type="spellEnd"/>
-      <w:r>
-        <w:rPr>
-          <w:rFonts w:ascii="Times New Roman" w:hAnsi="Times New Roman" w:cs="Times New Roman"/>
-          <w:sz w:val="24"/>
-          <w:szCs w:val="24"/>
-        </w:rPr>
-        <w:t xml:space="preserve"> Al-</w:t>
+      <w:bookmarkStart w:id="0" w:name="_GoBack"/>
+      <w:bookmarkEnd w:id="0"/>
+      <w:r>
+        <w:rPr>
+          <w:rFonts w:ascii="Times New Roman" w:hAnsi="Times New Roman" w:cs="Times New Roman"/>
+          <w:sz w:val="24"/>
+          <w:szCs w:val="24"/>
+        </w:rPr>
+        <w:t>Haider Al-</w:t>
       </w:r>
       <w:proofErr w:type="spellStart"/>
       <w:r>
@@ -387,15 +379,6 @@
         <w:t>Tahan</w:t>
       </w:r>
       <w:proofErr w:type="spellEnd"/>
-      <w:r>
-        <w:rPr>
-          <w:rFonts w:ascii="Times New Roman" w:hAnsi="Times New Roman" w:cs="Times New Roman"/>
-          <w:sz w:val="24"/>
-          <w:szCs w:val="24"/>
-        </w:rPr>
-        <w:br/>
-        <w:t>213788708</w:t>
-      </w:r>
     </w:p>
     <w:p>
       <w:pPr>
@@ -1115,33 +1098,15 @@
           <w:sz w:val="24"/>
           <w:szCs w:val="24"/>
         </w:rPr>
-        <w:t xml:space="preserve">d client. Additionally, </w:t>
-      </w:r>
-      <w:proofErr w:type="gramStart"/>
-      <w:r>
-        <w:rPr>
-          <w:rFonts w:ascii="Times New Roman" w:hAnsi="Times New Roman" w:cs="Times New Roman"/>
-          <w:sz w:val="24"/>
-          <w:szCs w:val="24"/>
-        </w:rPr>
-        <w:t xml:space="preserve">all </w:t>
-      </w:r>
-      <w:r>
-        <w:rPr>
-          <w:rFonts w:ascii="Times New Roman" w:hAnsi="Times New Roman" w:cs="Times New Roman"/>
-          <w:sz w:val="24"/>
-          <w:szCs w:val="24"/>
-        </w:rPr>
-        <w:t>of</w:t>
-      </w:r>
-      <w:proofErr w:type="gramEnd"/>
-      <w:r>
-        <w:rPr>
-          <w:rFonts w:ascii="Times New Roman" w:hAnsi="Times New Roman" w:cs="Times New Roman"/>
-          <w:sz w:val="24"/>
-          <w:szCs w:val="24"/>
-        </w:rPr>
-        <w:t xml:space="preserve"> the</w:t>
+        <w:t xml:space="preserve">d client. Additionally, all </w:t>
+      </w:r>
+      <w:r>
+        <w:rPr>
+          <w:rFonts w:ascii="Times New Roman" w:hAnsi="Times New Roman" w:cs="Times New Roman"/>
+          <w:sz w:val="24"/>
+          <w:szCs w:val="24"/>
+        </w:rPr>
+        <w:t>of the</w:t>
       </w:r>
       <w:r>
         <w:rPr>
@@ -2020,27 +1985,7 @@
           <w:sz w:val="18"/>
           <w:szCs w:val="18"/>
         </w:rPr>
-        <w:t>(</w:t>
-      </w:r>
-      <w:proofErr w:type="spellStart"/>
-      <w:r>
-        <w:rPr>
-          <w:rFonts w:ascii="Menlo" w:hAnsi="Menlo" w:cs="Menlo"/>
-          <w:color w:val="A9B7C6"/>
-          <w:sz w:val="18"/>
-          <w:szCs w:val="18"/>
-        </w:rPr>
-        <w:t>Tile</w:t>
-      </w:r>
-      <w:proofErr w:type="spellEnd"/>
-      <w:r>
-        <w:rPr>
-          <w:rFonts w:ascii="Menlo" w:hAnsi="Menlo" w:cs="Menlo"/>
-          <w:color w:val="A9B7C6"/>
-          <w:sz w:val="18"/>
-          <w:szCs w:val="18"/>
-        </w:rPr>
-        <w:t xml:space="preserve"> t) {</w:t>
+        <w:t>(Tile t) {</w:t>
       </w:r>
       <w:r>
         <w:rPr>
@@ -3349,6 +3294,7 @@
           <w:sz w:val="18"/>
           <w:szCs w:val="18"/>
         </w:rPr>
+        <w:lastRenderedPageBreak/>
         <w:t xml:space="preserve">public final class </w:t>
       </w:r>
       <w:r>
@@ -3501,7 +3447,6 @@
           <w:sz w:val="18"/>
           <w:szCs w:val="18"/>
         </w:rPr>
-        <w:lastRenderedPageBreak/>
         <w:t xml:space="preserve">VERSION </w:t>
       </w:r>
       <w:r>
@@ -5461,6 +5406,15 @@
           <w:szCs w:val="18"/>
         </w:rPr>
         <w:br/>
+      </w:r>
+      <w:r>
+        <w:rPr>
+          <w:rFonts w:ascii="Menlo" w:hAnsi="Menlo" w:cs="Menlo"/>
+          <w:color w:val="A9B7C6"/>
+          <w:sz w:val="18"/>
+          <w:szCs w:val="18"/>
+        </w:rPr>
+        <w:lastRenderedPageBreak/>
         <w:t xml:space="preserve">       </w:t>
       </w:r>
       <w:proofErr w:type="spellStart"/>
@@ -6127,15 +6081,6 @@
           <w:szCs w:val="18"/>
         </w:rPr>
         <w:br/>
-      </w:r>
-      <w:r>
-        <w:rPr>
-          <w:rFonts w:ascii="Menlo" w:hAnsi="Menlo" w:cs="Menlo"/>
-          <w:color w:val="CC7832"/>
-          <w:sz w:val="18"/>
-          <w:szCs w:val="18"/>
-        </w:rPr>
-        <w:lastRenderedPageBreak/>
         <w:t xml:space="preserve">    </w:t>
       </w:r>
       <w:r>
@@ -7366,27 +7311,7 @@
           <w:sz w:val="18"/>
           <w:szCs w:val="18"/>
         </w:rPr>
-        <w:t xml:space="preserve">(Tile </w:t>
-      </w:r>
-      <w:proofErr w:type="spellStart"/>
-      <w:r>
-        <w:rPr>
-          <w:rFonts w:ascii="Menlo" w:hAnsi="Menlo" w:cs="Menlo"/>
-          <w:color w:val="A9B7C6"/>
-          <w:sz w:val="18"/>
-          <w:szCs w:val="18"/>
-        </w:rPr>
-        <w:t>t</w:t>
-      </w:r>
-      <w:proofErr w:type="spellEnd"/>
-      <w:r>
-        <w:rPr>
-          <w:rFonts w:ascii="Menlo" w:hAnsi="Menlo" w:cs="Menlo"/>
-          <w:color w:val="A9B7C6"/>
-          <w:sz w:val="18"/>
-          <w:szCs w:val="18"/>
-        </w:rPr>
-        <w:t>) {</w:t>
+        <w:t>(Tile t) {</w:t>
       </w:r>
       <w:r>
         <w:rPr>
@@ -8600,6 +8525,15 @@
           <w:szCs w:val="18"/>
         </w:rPr>
         <w:br/>
+      </w:r>
+      <w:r>
+        <w:rPr>
+          <w:rFonts w:ascii="Menlo" w:hAnsi="Menlo" w:cs="Menlo"/>
+          <w:color w:val="CC7832"/>
+          <w:sz w:val="18"/>
+          <w:szCs w:val="18"/>
+        </w:rPr>
+        <w:lastRenderedPageBreak/>
         <w:t xml:space="preserve">    </w:t>
       </w:r>
       <w:r>
@@ -8824,27 +8758,7 @@
           <w:sz w:val="18"/>
           <w:szCs w:val="18"/>
         </w:rPr>
-        <w:t xml:space="preserve">(Directions </w:t>
-      </w:r>
-      <w:proofErr w:type="spellStart"/>
-      <w:r>
-        <w:rPr>
-          <w:rFonts w:ascii="Menlo" w:hAnsi="Menlo" w:cs="Menlo"/>
-          <w:color w:val="A9B7C6"/>
-          <w:sz w:val="18"/>
-          <w:szCs w:val="18"/>
-        </w:rPr>
-        <w:t>d</w:t>
-      </w:r>
-      <w:proofErr w:type="spellEnd"/>
-      <w:r>
-        <w:rPr>
-          <w:rFonts w:ascii="Menlo" w:hAnsi="Menlo" w:cs="Menlo"/>
-          <w:color w:val="A9B7C6"/>
-          <w:sz w:val="18"/>
-          <w:szCs w:val="18"/>
-        </w:rPr>
-        <w:t>) {</w:t>
+        <w:t>(Directions d) {</w:t>
       </w:r>
       <w:r>
         <w:rPr>
@@ -9017,15 +8931,6 @@
           <w:szCs w:val="18"/>
         </w:rPr>
         <w:br/>
-      </w:r>
-      <w:r>
-        <w:rPr>
-          <w:rFonts w:ascii="Menlo" w:hAnsi="Menlo" w:cs="Menlo"/>
-          <w:color w:val="A9B7C6"/>
-          <w:sz w:val="18"/>
-          <w:szCs w:val="18"/>
-        </w:rPr>
-        <w:lastRenderedPageBreak/>
         <w:t xml:space="preserve">       </w:t>
       </w:r>
       <w:proofErr w:type="spellStart"/>
@@ -9334,27 +9239,7 @@
           <w:sz w:val="18"/>
           <w:szCs w:val="18"/>
         </w:rPr>
-        <w:t xml:space="preserve">Difficulty </w:t>
-      </w:r>
-      <w:proofErr w:type="spellStart"/>
-      <w:r>
-        <w:rPr>
-          <w:rFonts w:ascii="Menlo" w:hAnsi="Menlo" w:cs="Menlo"/>
-          <w:color w:val="A9B7C6"/>
-          <w:sz w:val="18"/>
-          <w:szCs w:val="18"/>
-        </w:rPr>
-        <w:t>difficulty</w:t>
-      </w:r>
-      <w:proofErr w:type="spellEnd"/>
-      <w:r>
-        <w:rPr>
-          <w:rFonts w:ascii="Menlo" w:hAnsi="Menlo" w:cs="Menlo"/>
-          <w:color w:val="A9B7C6"/>
-          <w:sz w:val="18"/>
-          <w:szCs w:val="18"/>
-        </w:rPr>
-        <w:t>) {</w:t>
+        <w:t>Difficulty difficulty) {</w:t>
       </w:r>
       <w:r>
         <w:rPr>
@@ -9590,25 +9475,7 @@
           <w:sz w:val="24"/>
           <w:szCs w:val="24"/>
         </w:rPr>
-        <w:t xml:space="preserve"> and </w:t>
-      </w:r>
-      <w:proofErr w:type="gramStart"/>
-      <w:r>
-        <w:rPr>
-          <w:rFonts w:ascii="Times New Roman" w:hAnsi="Times New Roman" w:cs="Times New Roman"/>
-          <w:sz w:val="24"/>
-          <w:szCs w:val="24"/>
-        </w:rPr>
-        <w:t>is able to</w:t>
-      </w:r>
-      <w:proofErr w:type="gramEnd"/>
-      <w:r>
-        <w:rPr>
-          <w:rFonts w:ascii="Times New Roman" w:hAnsi="Times New Roman" w:cs="Times New Roman"/>
-          <w:sz w:val="24"/>
-          <w:szCs w:val="24"/>
-        </w:rPr>
-        <w:t xml:space="preserve"> access the outer class’s private fields</w:t>
+        <w:t xml:space="preserve"> and is able to access the outer class’s private fields</w:t>
       </w:r>
       <w:r>
         <w:rPr>
@@ -9715,7 +9582,6 @@
         </w:rPr>
         <w:t xml:space="preserve">implements </w:t>
       </w:r>
-      <w:proofErr w:type="spellStart"/>
       <w:r>
         <w:rPr>
           <w:rFonts w:ascii="Menlo" w:hAnsi="Menlo" w:cs="Menlo"/>
@@ -9725,7 +9591,6 @@
         </w:rPr>
         <w:t>ActionListener</w:t>
       </w:r>
-      <w:proofErr w:type="spellEnd"/>
       <w:r>
         <w:rPr>
           <w:rFonts w:ascii="Menlo" w:hAnsi="Menlo" w:cs="Menlo"/>
@@ -10316,6 +10181,15 @@
           <w:szCs w:val="18"/>
         </w:rPr>
         <w:br/>
+      </w:r>
+      <w:r>
+        <w:rPr>
+          <w:rFonts w:ascii="Menlo" w:hAnsi="Menlo" w:cs="Menlo"/>
+          <w:color w:val="CC7832"/>
+          <w:sz w:val="18"/>
+          <w:szCs w:val="18"/>
+        </w:rPr>
+        <w:lastRenderedPageBreak/>
         <w:t xml:space="preserve">        </w:t>
       </w:r>
       <w:proofErr w:type="spellStart"/>
@@ -11221,15 +11095,6 @@
           <w:szCs w:val="18"/>
         </w:rPr>
         <w:br/>
-      </w:r>
-      <w:r>
-        <w:rPr>
-          <w:rFonts w:ascii="Menlo" w:hAnsi="Menlo" w:cs="Menlo"/>
-          <w:color w:val="A9B7C6"/>
-          <w:sz w:val="18"/>
-          <w:szCs w:val="18"/>
-        </w:rPr>
-        <w:lastRenderedPageBreak/>
         <w:t xml:space="preserve">            </w:t>
       </w:r>
       <w:r>
@@ -12099,56 +11964,25 @@
           <w:sz w:val="18"/>
           <w:szCs w:val="18"/>
         </w:rPr>
-        <w:t xml:space="preserve">(Snake </w:t>
-      </w:r>
-      <w:proofErr w:type="spellStart"/>
+        <w:t>(Snake snake</w:t>
+      </w:r>
       <w:r>
         <w:rPr>
           <w:rFonts w:ascii="Menlo" w:eastAsiaTheme="minorHAnsi" w:hAnsi="Menlo" w:cs="Menlo"/>
-          <w:color w:val="A9B7C6"/>
-          <w:sz w:val="18"/>
-          <w:szCs w:val="18"/>
-        </w:rPr>
-        <w:t>snake</w:t>
-      </w:r>
-      <w:proofErr w:type="spellEnd"/>
+          <w:color w:val="CC7832"/>
+          <w:sz w:val="18"/>
+          <w:szCs w:val="18"/>
+        </w:rPr>
+        <w:t xml:space="preserve">, </w:t>
+      </w:r>
       <w:r>
         <w:rPr>
           <w:rFonts w:ascii="Menlo" w:eastAsiaTheme="minorHAnsi" w:hAnsi="Menlo" w:cs="Menlo"/>
-          <w:color w:val="CC7832"/>
-          <w:sz w:val="18"/>
-          <w:szCs w:val="18"/>
-        </w:rPr>
-        <w:t xml:space="preserve">, </w:t>
-      </w:r>
-      <w:r>
-        <w:rPr>
-          <w:rFonts w:ascii="Menlo" w:eastAsiaTheme="minorHAnsi" w:hAnsi="Menlo" w:cs="Menlo"/>
-          <w:color w:val="A9B7C6"/>
-          <w:sz w:val="18"/>
-          <w:szCs w:val="18"/>
-        </w:rPr>
-        <w:t xml:space="preserve">Difficulty </w:t>
-      </w:r>
-      <w:proofErr w:type="spellStart"/>
-      <w:r>
-        <w:rPr>
-          <w:rFonts w:ascii="Menlo" w:eastAsiaTheme="minorHAnsi" w:hAnsi="Menlo" w:cs="Menlo"/>
-          <w:color w:val="A9B7C6"/>
-          <w:sz w:val="18"/>
-          <w:szCs w:val="18"/>
-        </w:rPr>
-        <w:t>difficulty</w:t>
-      </w:r>
-      <w:proofErr w:type="spellEnd"/>
-      <w:r>
-        <w:rPr>
-          <w:rFonts w:ascii="Menlo" w:eastAsiaTheme="minorHAnsi" w:hAnsi="Menlo" w:cs="Menlo"/>
-          <w:color w:val="A9B7C6"/>
-          <w:sz w:val="18"/>
-          <w:szCs w:val="18"/>
-        </w:rPr>
-        <w:t>)</w:t>
+          <w:color w:val="A9B7C6"/>
+          <w:sz w:val="18"/>
+          <w:szCs w:val="18"/>
+        </w:rPr>
+        <w:t>Difficulty difficulty)</w:t>
       </w:r>
       <w:r>
         <w:rPr>
@@ -12238,6 +12072,7 @@
           <w:sz w:val="24"/>
           <w:szCs w:val="24"/>
         </w:rPr>
+        <w:lastRenderedPageBreak/>
         <w:t xml:space="preserve">     Objected-oriented programming allows classes to inherit commonly used state and behavior from other </w:t>
       </w:r>
       <w:r>
@@ -12666,7 +12501,6 @@
           <w:sz w:val="24"/>
           <w:szCs w:val="24"/>
         </w:rPr>
-        <w:lastRenderedPageBreak/>
         <w:t>Polymorphism</w:t>
       </w:r>
     </w:p>
@@ -12714,27 +12548,7 @@
           <w:sz w:val="24"/>
           <w:szCs w:val="24"/>
         </w:rPr>
-        <w:t xml:space="preserve"> IS-A test </w:t>
-      </w:r>
-      <w:proofErr w:type="gramStart"/>
-      <w:r>
-        <w:rPr>
-          <w:rFonts w:ascii="Times New Roman" w:eastAsia="Times New Roman" w:hAnsi="Times New Roman" w:cs="Times New Roman"/>
-          <w:color w:val="24292E"/>
-          <w:sz w:val="24"/>
-          <w:szCs w:val="24"/>
-        </w:rPr>
-        <w:t>is considered to be</w:t>
-      </w:r>
-      <w:proofErr w:type="gramEnd"/>
-      <w:r>
-        <w:rPr>
-          <w:rFonts w:ascii="Times New Roman" w:eastAsia="Times New Roman" w:hAnsi="Times New Roman" w:cs="Times New Roman"/>
-          <w:color w:val="24292E"/>
-          <w:sz w:val="24"/>
-          <w:szCs w:val="24"/>
-        </w:rPr>
-        <w:t xml:space="preserve"> polymorphic. This is because</w:t>
+        <w:t xml:space="preserve"> IS-A test is considered to be polymorphic. This is because</w:t>
       </w:r>
       <w:r>
         <w:rPr>
@@ -13435,6 +13249,15 @@
           <w:szCs w:val="18"/>
         </w:rPr>
         <w:br/>
+      </w:r>
+      <w:r>
+        <w:rPr>
+          <w:rFonts w:ascii="Menlo" w:hAnsi="Menlo" w:cs="Menlo"/>
+          <w:color w:val="CC7832"/>
+          <w:sz w:val="18"/>
+          <w:szCs w:val="18"/>
+        </w:rPr>
+        <w:lastRenderedPageBreak/>
         <w:t xml:space="preserve">    private </w:t>
       </w:r>
       <w:proofErr w:type="spellStart"/>
@@ -13789,7 +13612,6 @@
           <w:sz w:val="24"/>
           <w:szCs w:val="24"/>
         </w:rPr>
-        <w:lastRenderedPageBreak/>
         <w:t xml:space="preserve">    The </w:t>
       </w:r>
       <w:proofErr w:type="spellStart"/>
@@ -14634,6 +14456,7 @@
           <w:sz w:val="24"/>
           <w:szCs w:val="24"/>
         </w:rPr>
+        <w:lastRenderedPageBreak/>
         <w:t xml:space="preserve">    Input/output in Java is used to process the input and produce the output. </w:t>
       </w:r>
       <w:r>
@@ -15011,7 +14834,6 @@
         </w:rPr>
         <w:t>File(</w:t>
       </w:r>
-      <w:proofErr w:type="spellStart"/>
       <w:r>
         <w:rPr>
           <w:rFonts w:ascii="Menlo" w:hAnsi="Menlo" w:cs="Menlo"/>
@@ -15028,47 +14850,7 @@
           <w:sz w:val="18"/>
           <w:szCs w:val="18"/>
         </w:rPr>
-        <w:t>.getClass</w:t>
-      </w:r>
-      <w:proofErr w:type="spellEnd"/>
-      <w:r>
-        <w:rPr>
-          <w:rFonts w:ascii="Menlo" w:hAnsi="Menlo" w:cs="Menlo"/>
-          <w:color w:val="A9B7C6"/>
-          <w:sz w:val="18"/>
-          <w:szCs w:val="18"/>
-        </w:rPr>
-        <w:t>().</w:t>
-      </w:r>
-      <w:proofErr w:type="spellStart"/>
-      <w:r>
-        <w:rPr>
-          <w:rFonts w:ascii="Menlo" w:hAnsi="Menlo" w:cs="Menlo"/>
-          <w:color w:val="A9B7C6"/>
-          <w:sz w:val="18"/>
-          <w:szCs w:val="18"/>
-        </w:rPr>
-        <w:t>getResource</w:t>
-      </w:r>
-      <w:proofErr w:type="spellEnd"/>
-      <w:r>
-        <w:rPr>
-          <w:rFonts w:ascii="Menlo" w:hAnsi="Menlo" w:cs="Menlo"/>
-          <w:color w:val="A9B7C6"/>
-          <w:sz w:val="18"/>
-          <w:szCs w:val="18"/>
-        </w:rPr>
-        <w:t>(</w:t>
-      </w:r>
-      <w:proofErr w:type="spellStart"/>
-      <w:r>
-        <w:rPr>
-          <w:rFonts w:ascii="Menlo" w:hAnsi="Menlo" w:cs="Menlo"/>
-          <w:color w:val="A9B7C6"/>
-          <w:sz w:val="18"/>
-          <w:szCs w:val="18"/>
-        </w:rPr>
-        <w:t>Constants.</w:t>
+        <w:t>.getClass().getResource(Constants.</w:t>
       </w:r>
       <w:r>
         <w:rPr>
@@ -15081,35 +14863,14 @@
         </w:rPr>
         <w:t>FIREBASE_FILE_PATH</w:t>
       </w:r>
-      <w:proofErr w:type="spellEnd"/>
-      <w:r>
-        <w:rPr>
-          <w:rFonts w:ascii="Menlo" w:hAnsi="Menlo" w:cs="Menlo"/>
-          <w:color w:val="A9B7C6"/>
-          <w:sz w:val="18"/>
-          <w:szCs w:val="18"/>
-        </w:rPr>
-        <w:t>).</w:t>
-      </w:r>
-      <w:proofErr w:type="spellStart"/>
-      <w:r>
-        <w:rPr>
-          <w:rFonts w:ascii="Menlo" w:hAnsi="Menlo" w:cs="Menlo"/>
-          <w:color w:val="A9B7C6"/>
-          <w:sz w:val="18"/>
-          <w:szCs w:val="18"/>
-        </w:rPr>
-        <w:t>getPath</w:t>
-      </w:r>
-      <w:proofErr w:type="spellEnd"/>
-      <w:r>
-        <w:rPr>
-          <w:rFonts w:ascii="Menlo" w:hAnsi="Menlo" w:cs="Menlo"/>
-          <w:color w:val="A9B7C6"/>
-          <w:sz w:val="18"/>
-          <w:szCs w:val="18"/>
-        </w:rPr>
-        <w:t>())</w:t>
+      <w:r>
+        <w:rPr>
+          <w:rFonts w:ascii="Menlo" w:hAnsi="Menlo" w:cs="Menlo"/>
+          <w:color w:val="A9B7C6"/>
+          <w:sz w:val="18"/>
+          <w:szCs w:val="18"/>
+        </w:rPr>
+        <w:t>).getPath())</w:t>
       </w:r>
       <w:r>
         <w:rPr>
@@ -15284,37 +15045,7 @@
           <w:szCs w:val="18"/>
         </w:rPr>
         <w:br/>
-        <w:t xml:space="preserve">                .</w:t>
-      </w:r>
-      <w:proofErr w:type="spellStart"/>
-      <w:r>
-        <w:rPr>
-          <w:rFonts w:ascii="Menlo" w:hAnsi="Menlo" w:cs="Menlo"/>
-          <w:color w:val="A9B7C6"/>
-          <w:sz w:val="18"/>
-          <w:szCs w:val="18"/>
-        </w:rPr>
-        <w:t>setCredential</w:t>
-      </w:r>
-      <w:proofErr w:type="spellEnd"/>
-      <w:r>
-        <w:rPr>
-          <w:rFonts w:ascii="Menlo" w:hAnsi="Menlo" w:cs="Menlo"/>
-          <w:color w:val="A9B7C6"/>
-          <w:sz w:val="18"/>
-          <w:szCs w:val="18"/>
-        </w:rPr>
-        <w:t>(</w:t>
-      </w:r>
-      <w:proofErr w:type="spellStart"/>
-      <w:r>
-        <w:rPr>
-          <w:rFonts w:ascii="Menlo" w:hAnsi="Menlo" w:cs="Menlo"/>
-          <w:color w:val="A9B7C6"/>
-          <w:sz w:val="18"/>
-          <w:szCs w:val="18"/>
-        </w:rPr>
-        <w:t>FirebaseCredentials.</w:t>
+        <w:t xml:space="preserve">                .setCredential(FirebaseCredentials.</w:t>
       </w:r>
       <w:r>
         <w:rPr>
@@ -15327,35 +15058,14 @@
         </w:rPr>
         <w:t>fromCertificate</w:t>
       </w:r>
-      <w:proofErr w:type="spellEnd"/>
-      <w:r>
-        <w:rPr>
-          <w:rFonts w:ascii="Menlo" w:hAnsi="Menlo" w:cs="Menlo"/>
-          <w:color w:val="A9B7C6"/>
-          <w:sz w:val="18"/>
-          <w:szCs w:val="18"/>
-        </w:rPr>
-        <w:t>(</w:t>
-      </w:r>
-      <w:proofErr w:type="spellStart"/>
-      <w:r>
-        <w:rPr>
-          <w:rFonts w:ascii="Menlo" w:hAnsi="Menlo" w:cs="Menlo"/>
-          <w:color w:val="A9B7C6"/>
-          <w:sz w:val="18"/>
-          <w:szCs w:val="18"/>
-        </w:rPr>
-        <w:t>serviceAccount</w:t>
-      </w:r>
-      <w:proofErr w:type="spellEnd"/>
-      <w:r>
-        <w:rPr>
-          <w:rFonts w:ascii="Menlo" w:hAnsi="Menlo" w:cs="Menlo"/>
-          <w:color w:val="A9B7C6"/>
-          <w:sz w:val="18"/>
-          <w:szCs w:val="18"/>
-        </w:rPr>
-        <w:t>))</w:t>
+      <w:r>
+        <w:rPr>
+          <w:rFonts w:ascii="Menlo" w:hAnsi="Menlo" w:cs="Menlo"/>
+          <w:color w:val="A9B7C6"/>
+          <w:sz w:val="18"/>
+          <w:szCs w:val="18"/>
+        </w:rPr>
+        <w:t>(serviceAccount))</w:t>
       </w:r>
       <w:r>
         <w:rPr>
@@ -15512,7 +15222,6 @@
           <w:sz w:val="18"/>
           <w:szCs w:val="18"/>
         </w:rPr>
-        <w:lastRenderedPageBreak/>
         <w:br/>
         <w:t xml:space="preserve">        </w:t>
       </w:r>
@@ -16064,6 +15773,7 @@
           <w:sz w:val="24"/>
           <w:szCs w:val="24"/>
         </w:rPr>
+        <w:lastRenderedPageBreak/>
         <w:t>Junit</w:t>
       </w:r>
       <w:r>
@@ -16157,8 +15867,6 @@
           <w:szCs w:val="24"/>
         </w:rPr>
       </w:pPr>
-      <w:bookmarkStart w:id="0" w:name="_GoBack"/>
-      <w:bookmarkEnd w:id="0"/>
       <w:r>
         <w:rPr>
           <w:rFonts w:ascii="Times New Roman" w:hAnsi="Times New Roman" w:cs="Times New Roman"/>
@@ -16166,7 +15874,6 @@
           <w:sz w:val="24"/>
           <w:szCs w:val="24"/>
         </w:rPr>
-        <w:lastRenderedPageBreak/>
         <w:t>Select</w:t>
       </w:r>
       <w:r>
@@ -16253,9 +15960,11 @@
         <w:rPr>
           <w:rFonts w:ascii="Times New Roman" w:hAnsi="Times New Roman" w:cs="Times New Roman"/>
           <w:b/>
-          <w:sz w:val="24"/>
-          <w:szCs w:val="24"/>
-        </w:rPr>
+          <w:noProof/>
+          <w:sz w:val="24"/>
+          <w:szCs w:val="24"/>
+        </w:rPr>
+        <w:lastRenderedPageBreak/>
         <w:drawing>
           <wp:inline distT="0" distB="0" distL="0" distR="0" wp14:anchorId="5079675E" wp14:editId="43456548">
             <wp:extent cx="2478161" cy="4333240"/>
@@ -16341,6 +16050,7 @@
         <w:rPr>
           <w:rFonts w:ascii="Times New Roman" w:hAnsi="Times New Roman" w:cs="Times New Roman"/>
           <w:b/>
+          <w:noProof/>
           <w:sz w:val="24"/>
           <w:szCs w:val="24"/>
         </w:rPr>
@@ -16399,7 +16109,6 @@
           <w:sz w:val="24"/>
           <w:szCs w:val="24"/>
         </w:rPr>
-        <w:lastRenderedPageBreak/>
         <w:t>Buffer</w:t>
       </w:r>
     </w:p>
@@ -16418,9 +16127,11 @@
         <w:rPr>
           <w:rFonts w:ascii="Times New Roman" w:hAnsi="Times New Roman" w:cs="Times New Roman"/>
           <w:b/>
-          <w:sz w:val="24"/>
-          <w:szCs w:val="24"/>
-        </w:rPr>
+          <w:noProof/>
+          <w:sz w:val="24"/>
+          <w:szCs w:val="24"/>
+        </w:rPr>
+        <w:lastRenderedPageBreak/>
         <w:drawing>
           <wp:inline distT="0" distB="0" distL="0" distR="0" wp14:anchorId="54E9F1FC" wp14:editId="79942AAD">
             <wp:extent cx="1967519" cy="2618740"/>
@@ -16506,6 +16217,7 @@
         <w:rPr>
           <w:rFonts w:ascii="Times New Roman" w:hAnsi="Times New Roman" w:cs="Times New Roman"/>
           <w:b/>
+          <w:noProof/>
           <w:sz w:val="24"/>
           <w:szCs w:val="24"/>
         </w:rPr>
@@ -16565,7 +16277,6 @@
           <w:sz w:val="24"/>
           <w:szCs w:val="24"/>
         </w:rPr>
-        <w:lastRenderedPageBreak/>
         <w:t>GoldenApple</w:t>
       </w:r>
       <w:proofErr w:type="spellEnd"/>
@@ -16585,9 +16296,11 @@
         <w:rPr>
           <w:rFonts w:ascii="Times New Roman" w:hAnsi="Times New Roman" w:cs="Times New Roman"/>
           <w:b/>
-          <w:sz w:val="24"/>
-          <w:szCs w:val="24"/>
-        </w:rPr>
+          <w:noProof/>
+          <w:sz w:val="24"/>
+          <w:szCs w:val="24"/>
+        </w:rPr>
+        <w:lastRenderedPageBreak/>
         <w:drawing>
           <wp:inline distT="0" distB="0" distL="0" distR="0" wp14:anchorId="4A340451" wp14:editId="276C2E20">
             <wp:extent cx="1768111" cy="3304540"/>
@@ -16693,6 +16406,7 @@
         <w:rPr>
           <w:rFonts w:ascii="Times New Roman" w:hAnsi="Times New Roman" w:cs="Times New Roman"/>
           <w:b/>
+          <w:noProof/>
           <w:sz w:val="24"/>
           <w:szCs w:val="24"/>
         </w:rPr>
@@ -16747,7 +16461,7 @@
 </file>
 
 <file path=word/endnotes.xml><?xml version="1.0" encoding="utf-8"?>
-<w:endnotes xmlns:wpc="http://schemas.microsoft.com/office/word/2010/wordprocessingCanvas" xmlns:mo="http://schemas.microsoft.com/office/mac/office/2008/main" xmlns:mc="http://schemas.openxmlformats.org/markup-compatibility/2006" xmlns:mv="urn:schemas-microsoft-com:mac:vml" xmlns:o="urn:schemas-microsoft-com:office:office" xmlns:r="http://schemas.openxmlformats.org/officeDocument/2006/relationships" xmlns:m="http://schemas.openxmlformats.org/officeDocument/2006/math" xmlns:v="urn:schemas-microsoft-com:vml" xmlns:wp14="http://schemas.microsoft.com/office/word/2010/wordprocessingDrawing" xmlns:wp="http://schemas.openxmlformats.org/drawingml/2006/wordprocessingDrawing" xmlns:w10="urn:schemas-microsoft-com:office:word" xmlns:w="http://schemas.openxmlformats.org/wordprocessingml/2006/main" xmlns:w14="http://schemas.microsoft.com/office/word/2010/wordml" xmlns:w15="http://schemas.microsoft.com/office/word/2012/wordml" xmlns:wpg="http://schemas.microsoft.com/office/word/2010/wordprocessingGroup" xmlns:wpi="http://schemas.microsoft.com/office/word/2010/wordprocessingInk" xmlns:wne="http://schemas.microsoft.com/office/word/2006/wordml" xmlns:wps="http://schemas.microsoft.com/office/word/2010/wordprocessingShape" mc:Ignorable="w14 w15 wp14">
+<w:endnotes xmlns:wpc="http://schemas.microsoft.com/office/word/2010/wordprocessingCanvas" xmlns:cx="http://schemas.microsoft.com/office/drawing/2014/chartex" xmlns:cx1="http://schemas.microsoft.com/office/drawing/2015/9/8/chartex" xmlns:cx2="http://schemas.microsoft.com/office/drawing/2015/10/21/chartex" xmlns:cx3="http://schemas.microsoft.com/office/drawing/2016/5/9/chartex" xmlns:cx4="http://schemas.microsoft.com/office/drawing/2016/5/10/chartex" xmlns:cx5="http://schemas.microsoft.com/office/drawing/2016/5/11/chartex" xmlns:cx6="http://schemas.microsoft.com/office/drawing/2016/5/12/chartex" xmlns:cx7="http://schemas.microsoft.com/office/drawing/2016/5/13/chartex" xmlns:cx8="http://schemas.microsoft.com/office/drawing/2016/5/14/chartex" xmlns:mc="http://schemas.openxmlformats.org/markup-compatibility/2006" xmlns:aink="http://schemas.microsoft.com/office/drawing/2016/ink" xmlns:am3d="http://schemas.microsoft.com/office/drawing/2017/model3d" xmlns:o="urn:schemas-microsoft-com:office:office" xmlns:r="http://schemas.openxmlformats.org/officeDocument/2006/relationships" xmlns:m="http://schemas.openxmlformats.org/officeDocument/2006/math" xmlns:v="urn:schemas-microsoft-com:vml" xmlns:wp14="http://schemas.microsoft.com/office/word/2010/wordprocessingDrawing" xmlns:wp="http://schemas.openxmlformats.org/drawingml/2006/wordprocessingDrawing" xmlns:w10="urn:schemas-microsoft-com:office:word" xmlns:w="http://schemas.openxmlformats.org/wordprocessingml/2006/main" xmlns:w14="http://schemas.microsoft.com/office/word/2010/wordml" xmlns:w15="http://schemas.microsoft.com/office/word/2012/wordml" xmlns:w16cid="http://schemas.microsoft.com/office/word/2016/wordml/cid" xmlns:w16se="http://schemas.microsoft.com/office/word/2015/wordml/symex" xmlns:wpg="http://schemas.microsoft.com/office/word/2010/wordprocessingGroup" xmlns:wpi="http://schemas.microsoft.com/office/word/2010/wordprocessingInk" xmlns:wne="http://schemas.microsoft.com/office/word/2006/wordml" xmlns:wps="http://schemas.microsoft.com/office/word/2010/wordprocessingShape" mc:Ignorable="w14 w15 w16se w16cid wp14">
   <w:endnote w:type="separator" w:id="-1">
     <w:p>
       <w:pPr>
@@ -16772,7 +16486,7 @@
 </file>
 
 <file path=word/footer1.xml><?xml version="1.0" encoding="utf-8"?>
-<w:ftr xmlns:wpc="http://schemas.microsoft.com/office/word/2010/wordprocessingCanvas" xmlns:mo="http://schemas.microsoft.com/office/mac/office/2008/main" xmlns:mc="http://schemas.openxmlformats.org/markup-compatibility/2006" xmlns:mv="urn:schemas-microsoft-com:mac:vml" xmlns:o="urn:schemas-microsoft-com:office:office" xmlns:r="http://schemas.openxmlformats.org/officeDocument/2006/relationships" xmlns:m="http://schemas.openxmlformats.org/officeDocument/2006/math" xmlns:v="urn:schemas-microsoft-com:vml" xmlns:wp14="http://schemas.microsoft.com/office/word/2010/wordprocessingDrawing" xmlns:wp="http://schemas.openxmlformats.org/drawingml/2006/wordprocessingDrawing" xmlns:w10="urn:schemas-microsoft-com:office:word" xmlns:w="http://schemas.openxmlformats.org/wordprocessingml/2006/main" xmlns:w14="http://schemas.microsoft.com/office/word/2010/wordml" xmlns:w15="http://schemas.microsoft.com/office/word/2012/wordml" xmlns:wpg="http://schemas.microsoft.com/office/word/2010/wordprocessingGroup" xmlns:wpi="http://schemas.microsoft.com/office/word/2010/wordprocessingInk" xmlns:wne="http://schemas.microsoft.com/office/word/2006/wordml" xmlns:wps="http://schemas.microsoft.com/office/word/2010/wordprocessingShape" mc:Ignorable="w14 w15 wp14">
+<w:ftr xmlns:wpc="http://schemas.microsoft.com/office/word/2010/wordprocessingCanvas" xmlns:cx="http://schemas.microsoft.com/office/drawing/2014/chartex" xmlns:cx1="http://schemas.microsoft.com/office/drawing/2015/9/8/chartex" xmlns:cx2="http://schemas.microsoft.com/office/drawing/2015/10/21/chartex" xmlns:cx3="http://schemas.microsoft.com/office/drawing/2016/5/9/chartex" xmlns:cx4="http://schemas.microsoft.com/office/drawing/2016/5/10/chartex" xmlns:cx5="http://schemas.microsoft.com/office/drawing/2016/5/11/chartex" xmlns:cx6="http://schemas.microsoft.com/office/drawing/2016/5/12/chartex" xmlns:cx7="http://schemas.microsoft.com/office/drawing/2016/5/13/chartex" xmlns:cx8="http://schemas.microsoft.com/office/drawing/2016/5/14/chartex" xmlns:mc="http://schemas.openxmlformats.org/markup-compatibility/2006" xmlns:aink="http://schemas.microsoft.com/office/drawing/2016/ink" xmlns:am3d="http://schemas.microsoft.com/office/drawing/2017/model3d" xmlns:o="urn:schemas-microsoft-com:office:office" xmlns:r="http://schemas.openxmlformats.org/officeDocument/2006/relationships" xmlns:m="http://schemas.openxmlformats.org/officeDocument/2006/math" xmlns:v="urn:schemas-microsoft-com:vml" xmlns:wp14="http://schemas.microsoft.com/office/word/2010/wordprocessingDrawing" xmlns:wp="http://schemas.openxmlformats.org/drawingml/2006/wordprocessingDrawing" xmlns:w10="urn:schemas-microsoft-com:office:word" xmlns:w="http://schemas.openxmlformats.org/wordprocessingml/2006/main" xmlns:w14="http://schemas.microsoft.com/office/word/2010/wordml" xmlns:w15="http://schemas.microsoft.com/office/word/2012/wordml" xmlns:w16cid="http://schemas.microsoft.com/office/word/2016/wordml/cid" xmlns:w16se="http://schemas.microsoft.com/office/word/2015/wordml/symex" xmlns:wpg="http://schemas.microsoft.com/office/word/2010/wordprocessingGroup" xmlns:wpi="http://schemas.microsoft.com/office/word/2010/wordprocessingInk" xmlns:wne="http://schemas.microsoft.com/office/word/2006/wordml" xmlns:wps="http://schemas.microsoft.com/office/word/2010/wordprocessingShape" mc:Ignorable="w14 w15 w16se w16cid wp14">
   <w:p>
     <w:pPr>
       <w:pStyle w:val="Footer"/>
@@ -16810,7 +16524,7 @@
 </file>
 
 <file path=word/footer2.xml><?xml version="1.0" encoding="utf-8"?>
-<w:ftr xmlns:wpc="http://schemas.microsoft.com/office/word/2010/wordprocessingCanvas" xmlns:mo="http://schemas.microsoft.com/office/mac/office/2008/main" xmlns:mc="http://schemas.openxmlformats.org/markup-compatibility/2006" xmlns:mv="urn:schemas-microsoft-com:mac:vml" xmlns:o="urn:schemas-microsoft-com:office:office" xmlns:r="http://schemas.openxmlformats.org/officeDocument/2006/relationships" xmlns:m="http://schemas.openxmlformats.org/officeDocument/2006/math" xmlns:v="urn:schemas-microsoft-com:vml" xmlns:wp14="http://schemas.microsoft.com/office/word/2010/wordprocessingDrawing" xmlns:wp="http://schemas.openxmlformats.org/drawingml/2006/wordprocessingDrawing" xmlns:w10="urn:schemas-microsoft-com:office:word" xmlns:w="http://schemas.openxmlformats.org/wordprocessingml/2006/main" xmlns:w14="http://schemas.microsoft.com/office/word/2010/wordml" xmlns:w15="http://schemas.microsoft.com/office/word/2012/wordml" xmlns:wpg="http://schemas.microsoft.com/office/word/2010/wordprocessingGroup" xmlns:wpi="http://schemas.microsoft.com/office/word/2010/wordprocessingInk" xmlns:wne="http://schemas.microsoft.com/office/word/2006/wordml" xmlns:wps="http://schemas.microsoft.com/office/word/2010/wordprocessingShape" mc:Ignorable="w14 w15 wp14">
+<w:ftr xmlns:wpc="http://schemas.microsoft.com/office/word/2010/wordprocessingCanvas" xmlns:cx="http://schemas.microsoft.com/office/drawing/2014/chartex" xmlns:cx1="http://schemas.microsoft.com/office/drawing/2015/9/8/chartex" xmlns:cx2="http://schemas.microsoft.com/office/drawing/2015/10/21/chartex" xmlns:cx3="http://schemas.microsoft.com/office/drawing/2016/5/9/chartex" xmlns:cx4="http://schemas.microsoft.com/office/drawing/2016/5/10/chartex" xmlns:cx5="http://schemas.microsoft.com/office/drawing/2016/5/11/chartex" xmlns:cx6="http://schemas.microsoft.com/office/drawing/2016/5/12/chartex" xmlns:cx7="http://schemas.microsoft.com/office/drawing/2016/5/13/chartex" xmlns:cx8="http://schemas.microsoft.com/office/drawing/2016/5/14/chartex" xmlns:mc="http://schemas.openxmlformats.org/markup-compatibility/2006" xmlns:aink="http://schemas.microsoft.com/office/drawing/2016/ink" xmlns:am3d="http://schemas.microsoft.com/office/drawing/2017/model3d" xmlns:o="urn:schemas-microsoft-com:office:office" xmlns:r="http://schemas.openxmlformats.org/officeDocument/2006/relationships" xmlns:m="http://schemas.openxmlformats.org/officeDocument/2006/math" xmlns:v="urn:schemas-microsoft-com:vml" xmlns:wp14="http://schemas.microsoft.com/office/word/2010/wordprocessingDrawing" xmlns:wp="http://schemas.openxmlformats.org/drawingml/2006/wordprocessingDrawing" xmlns:w10="urn:schemas-microsoft-com:office:word" xmlns:w="http://schemas.openxmlformats.org/wordprocessingml/2006/main" xmlns:w14="http://schemas.microsoft.com/office/word/2010/wordml" xmlns:w15="http://schemas.microsoft.com/office/word/2012/wordml" xmlns:w16cid="http://schemas.microsoft.com/office/word/2016/wordml/cid" xmlns:w16se="http://schemas.microsoft.com/office/word/2015/wordml/symex" xmlns:wpg="http://schemas.microsoft.com/office/word/2010/wordprocessingGroup" xmlns:wpi="http://schemas.microsoft.com/office/word/2010/wordprocessingInk" xmlns:wne="http://schemas.microsoft.com/office/word/2006/wordml" xmlns:wps="http://schemas.microsoft.com/office/word/2010/wordprocessingShape" mc:Ignorable="w14 w15 w16se w16cid wp14">
   <w:p>
     <w:pPr>
       <w:pStyle w:val="Footer"/>
@@ -16842,7 +16556,7 @@
         <w:rStyle w:val="PageNumber"/>
         <w:noProof/>
       </w:rPr>
-      <w:t>12</w:t>
+      <w:t>15</w:t>
     </w:r>
     <w:r>
       <w:rPr>
@@ -16861,7 +16575,7 @@
 </file>
 
 <file path=word/footnotes.xml><?xml version="1.0" encoding="utf-8"?>
-<w:footnotes xmlns:wpc="http://schemas.microsoft.com/office/word/2010/wordprocessingCanvas" xmlns:mo="http://schemas.microsoft.com/office/mac/office/2008/main" xmlns:mc="http://schemas.openxmlformats.org/markup-compatibility/2006" xmlns:mv="urn:schemas-microsoft-com:mac:vml" xmlns:o="urn:schemas-microsoft-com:office:office" xmlns:r="http://schemas.openxmlformats.org/officeDocument/2006/relationships" xmlns:m="http://schemas.openxmlformats.org/officeDocument/2006/math" xmlns:v="urn:schemas-microsoft-com:vml" xmlns:wp14="http://schemas.microsoft.com/office/word/2010/wordprocessingDrawing" xmlns:wp="http://schemas.openxmlformats.org/drawingml/2006/wordprocessingDrawing" xmlns:w10="urn:schemas-microsoft-com:office:word" xmlns:w="http://schemas.openxmlformats.org/wordprocessingml/2006/main" xmlns:w14="http://schemas.microsoft.com/office/word/2010/wordml" xmlns:w15="http://schemas.microsoft.com/office/word/2012/wordml" xmlns:wpg="http://schemas.microsoft.com/office/word/2010/wordprocessingGroup" xmlns:wpi="http://schemas.microsoft.com/office/word/2010/wordprocessingInk" xmlns:wne="http://schemas.microsoft.com/office/word/2006/wordml" xmlns:wps="http://schemas.microsoft.com/office/word/2010/wordprocessingShape" mc:Ignorable="w14 w15 wp14">
+<w:footnotes xmlns:wpc="http://schemas.microsoft.com/office/word/2010/wordprocessingCanvas" xmlns:cx="http://schemas.microsoft.com/office/drawing/2014/chartex" xmlns:cx1="http://schemas.microsoft.com/office/drawing/2015/9/8/chartex" xmlns:cx2="http://schemas.microsoft.com/office/drawing/2015/10/21/chartex" xmlns:cx3="http://schemas.microsoft.com/office/drawing/2016/5/9/chartex" xmlns:cx4="http://schemas.microsoft.com/office/drawing/2016/5/10/chartex" xmlns:cx5="http://schemas.microsoft.com/office/drawing/2016/5/11/chartex" xmlns:cx6="http://schemas.microsoft.com/office/drawing/2016/5/12/chartex" xmlns:cx7="http://schemas.microsoft.com/office/drawing/2016/5/13/chartex" xmlns:cx8="http://schemas.microsoft.com/office/drawing/2016/5/14/chartex" xmlns:mc="http://schemas.openxmlformats.org/markup-compatibility/2006" xmlns:aink="http://schemas.microsoft.com/office/drawing/2016/ink" xmlns:am3d="http://schemas.microsoft.com/office/drawing/2017/model3d" xmlns:o="urn:schemas-microsoft-com:office:office" xmlns:r="http://schemas.openxmlformats.org/officeDocument/2006/relationships" xmlns:m="http://schemas.openxmlformats.org/officeDocument/2006/math" xmlns:v="urn:schemas-microsoft-com:vml" xmlns:wp14="http://schemas.microsoft.com/office/word/2010/wordprocessingDrawing" xmlns:wp="http://schemas.openxmlformats.org/drawingml/2006/wordprocessingDrawing" xmlns:w10="urn:schemas-microsoft-com:office:word" xmlns:w="http://schemas.openxmlformats.org/wordprocessingml/2006/main" xmlns:w14="http://schemas.microsoft.com/office/word/2010/wordml" xmlns:w15="http://schemas.microsoft.com/office/word/2012/wordml" xmlns:w16cid="http://schemas.microsoft.com/office/word/2016/wordml/cid" xmlns:w16se="http://schemas.microsoft.com/office/word/2015/wordml/symex" xmlns:wpg="http://schemas.microsoft.com/office/word/2010/wordprocessingGroup" xmlns:wpi="http://schemas.microsoft.com/office/word/2010/wordprocessingInk" xmlns:wne="http://schemas.microsoft.com/office/word/2006/wordml" xmlns:wps="http://schemas.microsoft.com/office/word/2010/wordprocessingShape" mc:Ignorable="w14 w15 w16se w16cid wp14">
   <w:footnote w:type="separator" w:id="-1">
     <w:p>
       <w:pPr>
@@ -16886,8 +16600,8 @@
 </file>
 
 <file path=word/numbering.xml><?xml version="1.0" encoding="utf-8"?>
-<w:numbering xmlns:wpc="http://schemas.microsoft.com/office/word/2010/wordprocessingCanvas" xmlns:mo="http://schemas.microsoft.com/office/mac/office/2008/main" xmlns:mc="http://schemas.openxmlformats.org/markup-compatibility/2006" xmlns:mv="urn:schemas-microsoft-com:mac:vml" xmlns:o="urn:schemas-microsoft-com:office:office" xmlns:r="http://schemas.openxmlformats.org/officeDocument/2006/relationships" xmlns:m="http://schemas.openxmlformats.org/officeDocument/2006/math" xmlns:v="urn:schemas-microsoft-com:vml" xmlns:wp14="http://schemas.microsoft.com/office/word/2010/wordprocessingDrawing" xmlns:wp="http://schemas.openxmlformats.org/drawingml/2006/wordprocessingDrawing" xmlns:w10="urn:schemas-microsoft-com:office:word" xmlns:w="http://schemas.openxmlformats.org/wordprocessingml/2006/main" xmlns:w14="http://schemas.microsoft.com/office/word/2010/wordml" xmlns:w15="http://schemas.microsoft.com/office/word/2012/wordml" xmlns:wpg="http://schemas.microsoft.com/office/word/2010/wordprocessingGroup" xmlns:wpi="http://schemas.microsoft.com/office/word/2010/wordprocessingInk" xmlns:wne="http://schemas.microsoft.com/office/word/2006/wordml" xmlns:wps="http://schemas.microsoft.com/office/word/2010/wordprocessingShape" mc:Ignorable="w14 w15 wp14">
-  <w:abstractNum w:abstractNumId="0">
+<w:numbering xmlns:wpc="http://schemas.microsoft.com/office/word/2010/wordprocessingCanvas" xmlns:cx="http://schemas.microsoft.com/office/drawing/2014/chartex" xmlns:cx1="http://schemas.microsoft.com/office/drawing/2015/9/8/chartex" xmlns:cx2="http://schemas.microsoft.com/office/drawing/2015/10/21/chartex" xmlns:cx3="http://schemas.microsoft.com/office/drawing/2016/5/9/chartex" xmlns:cx4="http://schemas.microsoft.com/office/drawing/2016/5/10/chartex" xmlns:cx5="http://schemas.microsoft.com/office/drawing/2016/5/11/chartex" xmlns:cx6="http://schemas.microsoft.com/office/drawing/2016/5/12/chartex" xmlns:cx7="http://schemas.microsoft.com/office/drawing/2016/5/13/chartex" xmlns:cx8="http://schemas.microsoft.com/office/drawing/2016/5/14/chartex" xmlns:mc="http://schemas.openxmlformats.org/markup-compatibility/2006" xmlns:aink="http://schemas.microsoft.com/office/drawing/2016/ink" xmlns:am3d="http://schemas.microsoft.com/office/drawing/2017/model3d" xmlns:o="urn:schemas-microsoft-com:office:office" xmlns:r="http://schemas.openxmlformats.org/officeDocument/2006/relationships" xmlns:m="http://schemas.openxmlformats.org/officeDocument/2006/math" xmlns:v="urn:schemas-microsoft-com:vml" xmlns:wp14="http://schemas.microsoft.com/office/word/2010/wordprocessingDrawing" xmlns:wp="http://schemas.openxmlformats.org/drawingml/2006/wordprocessingDrawing" xmlns:w10="urn:schemas-microsoft-com:office:word" xmlns:w="http://schemas.openxmlformats.org/wordprocessingml/2006/main" xmlns:w14="http://schemas.microsoft.com/office/word/2010/wordml" xmlns:w15="http://schemas.microsoft.com/office/word/2012/wordml" xmlns:w16cid="http://schemas.microsoft.com/office/word/2016/wordml/cid" xmlns:w16se="http://schemas.microsoft.com/office/word/2015/wordml/symex" xmlns:wpg="http://schemas.microsoft.com/office/word/2010/wordprocessingGroup" xmlns:wpi="http://schemas.microsoft.com/office/word/2010/wordprocessingInk" xmlns:wne="http://schemas.microsoft.com/office/word/2006/wordml" xmlns:wps="http://schemas.microsoft.com/office/word/2010/wordprocessingShape" mc:Ignorable="w14 w15 w16se w16cid wp14">
+  <w:abstractNum w:abstractNumId="0" w15:restartNumberingAfterBreak="0">
     <w:nsid w:val="0DE0083C"/>
     <w:multiLevelType w:val="multilevel"/>
     <w:tmpl w:val="3CC00662"/>
@@ -17036,7 +16750,7 @@
       </w:rPr>
     </w:lvl>
   </w:abstractNum>
-  <w:abstractNum w:abstractNumId="1">
+  <w:abstractNum w:abstractNumId="1" w15:restartNumberingAfterBreak="0">
     <w:nsid w:val="28D651E4"/>
     <w:multiLevelType w:val="multilevel"/>
     <w:tmpl w:val="AA645E46"/>
@@ -17185,7 +16899,7 @@
       </w:rPr>
     </w:lvl>
   </w:abstractNum>
-  <w:abstractNum w:abstractNumId="2">
+  <w:abstractNum w:abstractNumId="2" w15:restartNumberingAfterBreak="0">
     <w:nsid w:val="46654EC8"/>
     <w:multiLevelType w:val="multilevel"/>
     <w:tmpl w:val="46DA72D0"/>
@@ -17334,7 +17048,7 @@
       </w:rPr>
     </w:lvl>
   </w:abstractNum>
-  <w:abstractNum w:abstractNumId="3">
+  <w:abstractNum w:abstractNumId="3" w15:restartNumberingAfterBreak="0">
     <w:nsid w:val="54423162"/>
     <w:multiLevelType w:val="multilevel"/>
     <w:tmpl w:val="7CAC3776"/>
@@ -17483,7 +17197,7 @@
       </w:rPr>
     </w:lvl>
   </w:abstractNum>
-  <w:abstractNum w:abstractNumId="4">
+  <w:abstractNum w:abstractNumId="4" w15:restartNumberingAfterBreak="0">
     <w:nsid w:val="69D72E18"/>
     <w:multiLevelType w:val="multilevel"/>
     <w:tmpl w:val="1B4E084C"/>
@@ -17632,7 +17346,7 @@
       </w:rPr>
     </w:lvl>
   </w:abstractNum>
-  <w:abstractNum w:abstractNumId="5">
+  <w:abstractNum w:abstractNumId="5" w15:restartNumberingAfterBreak="0">
     <w:nsid w:val="7A990277"/>
     <w:multiLevelType w:val="multilevel"/>
     <w:tmpl w:val="6AEC503A"/>
@@ -17803,7 +17517,7 @@
 </file>
 
 <file path=word/styles.xml><?xml version="1.0" encoding="utf-8"?>
-<w:styles xmlns:mc="http://schemas.openxmlformats.org/markup-compatibility/2006" xmlns:r="http://schemas.openxmlformats.org/officeDocument/2006/relationships" xmlns:w="http://schemas.openxmlformats.org/wordprocessingml/2006/main" xmlns:w14="http://schemas.microsoft.com/office/word/2010/wordml" xmlns:w15="http://schemas.microsoft.com/office/word/2012/wordml" mc:Ignorable="w14 w15">
+<w:styles xmlns:mc="http://schemas.openxmlformats.org/markup-compatibility/2006" xmlns:r="http://schemas.openxmlformats.org/officeDocument/2006/relationships" xmlns:w="http://schemas.openxmlformats.org/wordprocessingml/2006/main" xmlns:w14="http://schemas.microsoft.com/office/word/2010/wordml" xmlns:w15="http://schemas.microsoft.com/office/word/2012/wordml" xmlns:w16cid="http://schemas.microsoft.com/office/word/2016/wordml/cid" xmlns:w16se="http://schemas.microsoft.com/office/word/2015/wordml/symex" mc:Ignorable="w14 w15 w16se w16cid">
   <w:docDefaults>
     <w:rPrDefault>
       <w:rPr>
@@ -17819,7 +17533,7 @@
       </w:pPr>
     </w:pPrDefault>
   </w:docDefaults>
-  <w:latentStyles w:defLockedState="0" w:defUIPriority="99" w:defSemiHidden="0" w:defUnhideWhenUsed="0" w:defQFormat="0" w:count="382">
+  <w:latentStyles w:defLockedState="0" w:defUIPriority="99" w:defSemiHidden="0" w:defUnhideWhenUsed="0" w:defQFormat="0" w:count="375">
     <w:lsdException w:name="Normal" w:uiPriority="0" w:qFormat="1"/>
     <w:lsdException w:name="heading 1" w:uiPriority="9" w:qFormat="1"/>
     <w:lsdException w:name="heading 2" w:semiHidden="1" w:uiPriority="9" w:unhideWhenUsed="1" w:qFormat="1"/>
@@ -18735,7 +18449,7 @@
 </file>
 
 <file path=customXml/itemProps1.xml><?xml version="1.0" encoding="utf-8"?>
-<ds:datastoreItem xmlns:ds="http://schemas.openxmlformats.org/officeDocument/2006/customXml" ds:itemID="{242B606B-3CC7-B347-8F66-98266763FE39}">
+<ds:datastoreItem xmlns:ds="http://schemas.openxmlformats.org/officeDocument/2006/customXml" ds:itemID="{6E5BECBD-1BFE-437C-92E5-ACF92C0A335D}">
   <ds:schemaRefs>
     <ds:schemaRef ds:uri="http://schemas.openxmlformats.org/officeDocument/2006/bibliography"/>
   </ds:schemaRefs>

</xml_diff>

<commit_message>
minor revisions to report
</commit_message>
<xml_diff>
--- a/Report.docx
+++ b/Report.docx
@@ -1,6 +1,6 @@
 
 <file path=word/document.xml><?xml version="1.0" encoding="utf-8"?>
-<w:document xmlns:wpc="http://schemas.microsoft.com/office/word/2010/wordprocessingCanvas" xmlns:cx="http://schemas.microsoft.com/office/drawing/2014/chartex" xmlns:cx1="http://schemas.microsoft.com/office/drawing/2015/9/8/chartex" xmlns:cx2="http://schemas.microsoft.com/office/drawing/2015/10/21/chartex" xmlns:cx3="http://schemas.microsoft.com/office/drawing/2016/5/9/chartex" xmlns:cx4="http://schemas.microsoft.com/office/drawing/2016/5/10/chartex" xmlns:cx5="http://schemas.microsoft.com/office/drawing/2016/5/11/chartex" xmlns:cx6="http://schemas.microsoft.com/office/drawing/2016/5/12/chartex" xmlns:cx7="http://schemas.microsoft.com/office/drawing/2016/5/13/chartex" xmlns:cx8="http://schemas.microsoft.com/office/drawing/2016/5/14/chartex" xmlns:mc="http://schemas.openxmlformats.org/markup-compatibility/2006" xmlns:aink="http://schemas.microsoft.com/office/drawing/2016/ink" xmlns:am3d="http://schemas.microsoft.com/office/drawing/2017/model3d" xmlns:o="urn:schemas-microsoft-com:office:office" xmlns:r="http://schemas.openxmlformats.org/officeDocument/2006/relationships" xmlns:m="http://schemas.openxmlformats.org/officeDocument/2006/math" xmlns:v="urn:schemas-microsoft-com:vml" xmlns:wp14="http://schemas.microsoft.com/office/word/2010/wordprocessingDrawing" xmlns:wp="http://schemas.openxmlformats.org/drawingml/2006/wordprocessingDrawing" xmlns:w10="urn:schemas-microsoft-com:office:word" xmlns:w="http://schemas.openxmlformats.org/wordprocessingml/2006/main" xmlns:w14="http://schemas.microsoft.com/office/word/2010/wordml" xmlns:w15="http://schemas.microsoft.com/office/word/2012/wordml" xmlns:w16cid="http://schemas.microsoft.com/office/word/2016/wordml/cid" xmlns:w16se="http://schemas.microsoft.com/office/word/2015/wordml/symex" xmlns:wpg="http://schemas.microsoft.com/office/word/2010/wordprocessingGroup" xmlns:wpi="http://schemas.microsoft.com/office/word/2010/wordprocessingInk" xmlns:wne="http://schemas.microsoft.com/office/word/2006/wordml" xmlns:wps="http://schemas.microsoft.com/office/word/2010/wordprocessingShape" mc:Ignorable="w14 w15 w16se w16cid wp14">
+<w:document xmlns:wpc="http://schemas.microsoft.com/office/word/2010/wordprocessingCanvas" xmlns:mo="http://schemas.microsoft.com/office/mac/office/2008/main" xmlns:mc="http://schemas.openxmlformats.org/markup-compatibility/2006" xmlns:mv="urn:schemas-microsoft-com:mac:vml" xmlns:o="urn:schemas-microsoft-com:office:office" xmlns:r="http://schemas.openxmlformats.org/officeDocument/2006/relationships" xmlns:m="http://schemas.openxmlformats.org/officeDocument/2006/math" xmlns:v="urn:schemas-microsoft-com:vml" xmlns:wp14="http://schemas.microsoft.com/office/word/2010/wordprocessingDrawing" xmlns:wp="http://schemas.openxmlformats.org/drawingml/2006/wordprocessingDrawing" xmlns:w10="urn:schemas-microsoft-com:office:word" xmlns:w="http://schemas.openxmlformats.org/wordprocessingml/2006/main" xmlns:w14="http://schemas.microsoft.com/office/word/2010/wordml" xmlns:w15="http://schemas.microsoft.com/office/word/2012/wordml" xmlns:wpg="http://schemas.microsoft.com/office/word/2010/wordprocessingGroup" xmlns:wpi="http://schemas.microsoft.com/office/word/2010/wordprocessingInk" xmlns:wne="http://schemas.microsoft.com/office/word/2006/wordml" xmlns:wps="http://schemas.microsoft.com/office/word/2010/wordprocessingShape" mc:Ignorable="w14 w15 wp14">
   <w:body>
     <w:p>
       <w:pPr>
@@ -370,13 +370,23 @@
           <w:szCs w:val="24"/>
         </w:rPr>
       </w:pPr>
-      <w:r>
-        <w:rPr>
-          <w:rFonts w:ascii="Times New Roman" w:hAnsi="Times New Roman" w:cs="Times New Roman"/>
-          <w:sz w:val="24"/>
-          <w:szCs w:val="24"/>
-        </w:rPr>
-        <w:t>Haider Al-</w:t>
+      <w:proofErr w:type="spellStart"/>
+      <w:r>
+        <w:rPr>
+          <w:rFonts w:ascii="Times New Roman" w:hAnsi="Times New Roman" w:cs="Times New Roman"/>
+          <w:sz w:val="24"/>
+          <w:szCs w:val="24"/>
+        </w:rPr>
+        <w:t>Haider</w:t>
+      </w:r>
+      <w:proofErr w:type="spellEnd"/>
+      <w:r>
+        <w:rPr>
+          <w:rFonts w:ascii="Times New Roman" w:hAnsi="Times New Roman" w:cs="Times New Roman"/>
+          <w:sz w:val="24"/>
+          <w:szCs w:val="24"/>
+        </w:rPr>
+        <w:t xml:space="preserve"> Al-</w:t>
       </w:r>
       <w:proofErr w:type="spellStart"/>
       <w:r>
@@ -428,23 +438,13 @@
           <w:szCs w:val="24"/>
         </w:rPr>
       </w:pPr>
-      <w:proofErr w:type="spellStart"/>
-      <w:r>
-        <w:rPr>
-          <w:rFonts w:ascii="Times New Roman" w:hAnsi="Times New Roman" w:cs="Times New Roman"/>
-          <w:sz w:val="24"/>
-          <w:szCs w:val="24"/>
-        </w:rPr>
-        <w:t>Ammiel</w:t>
-      </w:r>
-      <w:proofErr w:type="spellEnd"/>
-      <w:r>
-        <w:rPr>
-          <w:rFonts w:ascii="Times New Roman" w:hAnsi="Times New Roman" w:cs="Times New Roman"/>
-          <w:sz w:val="24"/>
-          <w:szCs w:val="24"/>
-        </w:rPr>
-        <w:t xml:space="preserve"> Cruz</w:t>
+      <w:r>
+        <w:rPr>
+          <w:rFonts w:ascii="Times New Roman" w:hAnsi="Times New Roman" w:cs="Times New Roman"/>
+          <w:sz w:val="24"/>
+          <w:szCs w:val="24"/>
+        </w:rPr>
+        <w:t>Ammiel Cruz</w:t>
       </w:r>
     </w:p>
     <w:p>
@@ -550,7 +550,7 @@
           <w:sz w:val="24"/>
           <w:szCs w:val="24"/>
         </w:rPr>
-        <w:t xml:space="preserve">based snake game. The objective of the game is to eat as many apples as possible. </w:t>
+        <w:t xml:space="preserve">based snake game. The </w:t>
       </w:r>
       <w:r>
         <w:rPr>
@@ -559,6 +559,24 @@
           <w:sz w:val="24"/>
           <w:szCs w:val="24"/>
         </w:rPr>
+        <w:t xml:space="preserve">player plays as a snake and the </w:t>
+      </w:r>
+      <w:r>
+        <w:rPr>
+          <w:rFonts w:ascii="Times New Roman" w:hAnsi="Times New Roman" w:cs="Times New Roman"/>
+          <w:color w:val="000000" w:themeColor="text1"/>
+          <w:sz w:val="24"/>
+          <w:szCs w:val="24"/>
+        </w:rPr>
+        <w:t xml:space="preserve">objective of the game is to eat as many apples as possible. </w:t>
+      </w:r>
+      <w:r>
+        <w:rPr>
+          <w:rFonts w:ascii="Times New Roman" w:hAnsi="Times New Roman" w:cs="Times New Roman"/>
+          <w:color w:val="000000" w:themeColor="text1"/>
+          <w:sz w:val="24"/>
+          <w:szCs w:val="24"/>
+        </w:rPr>
         <w:t>Every</w:t>
       </w:r>
       <w:r>
@@ -586,7 +604,7 @@
           <w:sz w:val="24"/>
           <w:szCs w:val="24"/>
         </w:rPr>
-        <w:t>he Golden Apple increases the size of the snake by 2 an</w:t>
+        <w:t>he Golden Apple incr</w:t>
       </w:r>
       <w:r>
         <w:rPr>
@@ -595,7 +613,7 @@
           <w:sz w:val="24"/>
           <w:szCs w:val="24"/>
         </w:rPr>
-        <w:t>d the score of the player by 50. On the other hand, t</w:t>
+        <w:t>eases the size of the snake by two</w:t>
       </w:r>
       <w:r>
         <w:rPr>
@@ -604,7 +622,7 @@
           <w:sz w:val="24"/>
           <w:szCs w:val="24"/>
         </w:rPr>
-        <w:t xml:space="preserve">he regular Apple increases the size of the snake by 1 unit and </w:t>
+        <w:t xml:space="preserve"> an</w:t>
       </w:r>
       <w:r>
         <w:rPr>
@@ -613,6 +631,51 @@
           <w:sz w:val="24"/>
           <w:szCs w:val="24"/>
         </w:rPr>
+        <w:t>d the score of the player by fifty</w:t>
+      </w:r>
+      <w:r>
+        <w:rPr>
+          <w:rFonts w:ascii="Times New Roman" w:hAnsi="Times New Roman" w:cs="Times New Roman"/>
+          <w:color w:val="000000" w:themeColor="text1"/>
+          <w:sz w:val="24"/>
+          <w:szCs w:val="24"/>
+        </w:rPr>
+        <w:t>. On the other hand, t</w:t>
+      </w:r>
+      <w:r>
+        <w:rPr>
+          <w:rFonts w:ascii="Times New Roman" w:hAnsi="Times New Roman" w:cs="Times New Roman"/>
+          <w:color w:val="000000" w:themeColor="text1"/>
+          <w:sz w:val="24"/>
+          <w:szCs w:val="24"/>
+        </w:rPr>
+        <w:t>he regular Apple incr</w:t>
+      </w:r>
+      <w:r>
+        <w:rPr>
+          <w:rFonts w:ascii="Times New Roman" w:hAnsi="Times New Roman" w:cs="Times New Roman"/>
+          <w:color w:val="000000" w:themeColor="text1"/>
+          <w:sz w:val="24"/>
+          <w:szCs w:val="24"/>
+        </w:rPr>
+        <w:t>eases the size of the snake by one</w:t>
+      </w:r>
+      <w:r>
+        <w:rPr>
+          <w:rFonts w:ascii="Times New Roman" w:hAnsi="Times New Roman" w:cs="Times New Roman"/>
+          <w:color w:val="000000" w:themeColor="text1"/>
+          <w:sz w:val="24"/>
+          <w:szCs w:val="24"/>
+        </w:rPr>
+        <w:t xml:space="preserve"> unit and </w:t>
+      </w:r>
+      <w:r>
+        <w:rPr>
+          <w:rFonts w:ascii="Times New Roman" w:hAnsi="Times New Roman" w:cs="Times New Roman"/>
+          <w:color w:val="000000" w:themeColor="text1"/>
+          <w:sz w:val="24"/>
+          <w:szCs w:val="24"/>
+        </w:rPr>
         <w:t xml:space="preserve">the </w:t>
       </w:r>
       <w:r>
@@ -622,7 +685,7 @@
           <w:sz w:val="24"/>
           <w:szCs w:val="24"/>
         </w:rPr>
-        <w:t xml:space="preserve">score of the player by 1-3. Finally, </w:t>
+        <w:t>scor</w:t>
       </w:r>
       <w:r>
         <w:rPr>
@@ -631,6 +694,24 @@
           <w:sz w:val="24"/>
           <w:szCs w:val="24"/>
         </w:rPr>
+        <w:t>e of the player by 1-3. Finally,</w:t>
+      </w:r>
+      <w:r>
+        <w:rPr>
+          <w:rFonts w:ascii="Times New Roman" w:hAnsi="Times New Roman" w:cs="Times New Roman"/>
+          <w:color w:val="000000" w:themeColor="text1"/>
+          <w:sz w:val="24"/>
+          <w:szCs w:val="24"/>
+        </w:rPr>
+        <w:t xml:space="preserve"> </w:t>
+      </w:r>
+      <w:r>
+        <w:rPr>
+          <w:rFonts w:ascii="Times New Roman" w:hAnsi="Times New Roman" w:cs="Times New Roman"/>
+          <w:color w:val="000000" w:themeColor="text1"/>
+          <w:sz w:val="24"/>
+          <w:szCs w:val="24"/>
+        </w:rPr>
         <w:t xml:space="preserve">consuming </w:t>
       </w:r>
       <w:r>
@@ -658,7 +739,25 @@
           <w:sz w:val="24"/>
           <w:szCs w:val="24"/>
         </w:rPr>
-        <w:t xml:space="preserve"> any of the four boundaries or</w:t>
+        <w:t xml:space="preserve"> any of the four boundaries</w:t>
+      </w:r>
+      <w:r>
+        <w:rPr>
+          <w:rFonts w:ascii="Times New Roman" w:hAnsi="Times New Roman" w:cs="Times New Roman"/>
+          <w:color w:val="000000" w:themeColor="text1"/>
+          <w:sz w:val="24"/>
+          <w:szCs w:val="24"/>
+        </w:rPr>
+        <w:t>,</w:t>
+      </w:r>
+      <w:r>
+        <w:rPr>
+          <w:rFonts w:ascii="Times New Roman" w:hAnsi="Times New Roman" w:cs="Times New Roman"/>
+          <w:color w:val="000000" w:themeColor="text1"/>
+          <w:sz w:val="24"/>
+          <w:szCs w:val="24"/>
+        </w:rPr>
+        <w:t xml:space="preserve"> or</w:t>
       </w:r>
       <w:r>
         <w:rPr>
@@ -714,7 +813,25 @@
           <w:sz w:val="24"/>
           <w:szCs w:val="24"/>
         </w:rPr>
-        <w:t xml:space="preserve"> implements four difficulty levels: SLOW, MEDIUM, FAST, and EXTREME. Every difficulty level has</w:t>
+        <w:t xml:space="preserve"> implements four</w:t>
+      </w:r>
+      <w:r>
+        <w:rPr>
+          <w:rFonts w:ascii="Times New Roman" w:hAnsi="Times New Roman" w:cs="Times New Roman"/>
+          <w:color w:val="000000" w:themeColor="text1"/>
+          <w:sz w:val="24"/>
+          <w:szCs w:val="24"/>
+        </w:rPr>
+        <w:t xml:space="preserve"> modes of difficulty</w:t>
+      </w:r>
+      <w:r>
+        <w:rPr>
+          <w:rFonts w:ascii="Times New Roman" w:hAnsi="Times New Roman" w:cs="Times New Roman"/>
+          <w:color w:val="000000" w:themeColor="text1"/>
+          <w:sz w:val="24"/>
+          <w:szCs w:val="24"/>
+        </w:rPr>
+        <w:t>: SLOW, MEDIUM, FAST, and EXTREME. Every difficulty level has</w:t>
       </w:r>
       <w:r>
         <w:rPr>
@@ -2164,7 +2281,27 @@
           <w:sz w:val="18"/>
           <w:szCs w:val="18"/>
         </w:rPr>
-        <w:t>(Tile t) {</w:t>
+        <w:t>(</w:t>
+      </w:r>
+      <w:proofErr w:type="spellStart"/>
+      <w:r>
+        <w:rPr>
+          <w:rFonts w:ascii="Times New Roman" w:hAnsi="Times New Roman" w:cs="Times New Roman"/>
+          <w:color w:val="A9B7C6"/>
+          <w:sz w:val="18"/>
+          <w:szCs w:val="18"/>
+        </w:rPr>
+        <w:t>Tile</w:t>
+      </w:r>
+      <w:proofErr w:type="spellEnd"/>
+      <w:r>
+        <w:rPr>
+          <w:rFonts w:ascii="Times New Roman" w:hAnsi="Times New Roman" w:cs="Times New Roman"/>
+          <w:color w:val="A9B7C6"/>
+          <w:sz w:val="18"/>
+          <w:szCs w:val="18"/>
+        </w:rPr>
+        <w:t xml:space="preserve"> t) {</w:t>
       </w:r>
       <w:r>
         <w:rPr>
@@ -7510,7 +7647,27 @@
           <w:sz w:val="18"/>
           <w:szCs w:val="18"/>
         </w:rPr>
-        <w:t>(Tile t) {</w:t>
+        <w:t xml:space="preserve">(Tile </w:t>
+      </w:r>
+      <w:proofErr w:type="spellStart"/>
+      <w:r>
+        <w:rPr>
+          <w:rFonts w:ascii="Times New Roman" w:hAnsi="Times New Roman" w:cs="Times New Roman"/>
+          <w:color w:val="A9B7C6"/>
+          <w:sz w:val="18"/>
+          <w:szCs w:val="18"/>
+        </w:rPr>
+        <w:t>t</w:t>
+      </w:r>
+      <w:proofErr w:type="spellEnd"/>
+      <w:r>
+        <w:rPr>
+          <w:rFonts w:ascii="Times New Roman" w:hAnsi="Times New Roman" w:cs="Times New Roman"/>
+          <w:color w:val="A9B7C6"/>
+          <w:sz w:val="18"/>
+          <w:szCs w:val="18"/>
+        </w:rPr>
+        <w:t>) {</w:t>
       </w:r>
       <w:r>
         <w:rPr>
@@ -8948,7 +9105,27 @@
           <w:sz w:val="18"/>
           <w:szCs w:val="18"/>
         </w:rPr>
-        <w:t>(Directions d) {</w:t>
+        <w:t xml:space="preserve">(Directions </w:t>
+      </w:r>
+      <w:proofErr w:type="spellStart"/>
+      <w:r>
+        <w:rPr>
+          <w:rFonts w:ascii="Times New Roman" w:hAnsi="Times New Roman" w:cs="Times New Roman"/>
+          <w:color w:val="A9B7C6"/>
+          <w:sz w:val="18"/>
+          <w:szCs w:val="18"/>
+        </w:rPr>
+        <w:t>d</w:t>
+      </w:r>
+      <w:proofErr w:type="spellEnd"/>
+      <w:r>
+        <w:rPr>
+          <w:rFonts w:ascii="Times New Roman" w:hAnsi="Times New Roman" w:cs="Times New Roman"/>
+          <w:color w:val="A9B7C6"/>
+          <w:sz w:val="18"/>
+          <w:szCs w:val="18"/>
+        </w:rPr>
+        <w:t>) {</w:t>
       </w:r>
       <w:r>
         <w:rPr>
@@ -9438,7 +9615,27 @@
           <w:sz w:val="18"/>
           <w:szCs w:val="18"/>
         </w:rPr>
-        <w:t>Difficulty difficulty) {</w:t>
+        <w:t xml:space="preserve">Difficulty </w:t>
+      </w:r>
+      <w:proofErr w:type="spellStart"/>
+      <w:r>
+        <w:rPr>
+          <w:rFonts w:ascii="Times New Roman" w:hAnsi="Times New Roman" w:cs="Times New Roman"/>
+          <w:color w:val="A9B7C6"/>
+          <w:sz w:val="18"/>
+          <w:szCs w:val="18"/>
+        </w:rPr>
+        <w:t>difficulty</w:t>
+      </w:r>
+      <w:proofErr w:type="spellEnd"/>
+      <w:r>
+        <w:rPr>
+          <w:rFonts w:ascii="Times New Roman" w:hAnsi="Times New Roman" w:cs="Times New Roman"/>
+          <w:color w:val="A9B7C6"/>
+          <w:sz w:val="18"/>
+          <w:szCs w:val="18"/>
+        </w:rPr>
+        <w:t>) {</w:t>
       </w:r>
       <w:r>
         <w:rPr>
@@ -9515,16 +9712,6 @@
           <w:szCs w:val="18"/>
         </w:rPr>
         <w:t>}</w:t>
-      </w:r>
-      <w:r>
-        <w:rPr>
-          <w:rFonts w:ascii="Times New Roman" w:hAnsi="Times New Roman" w:cs="Times New Roman"/>
-          <w:color w:val="A9B7C6"/>
-          <w:sz w:val="18"/>
-          <w:szCs w:val="18"/>
-        </w:rPr>
-        <w:br/>
-        <w:t xml:space="preserve">    </w:t>
       </w:r>
       <w:r>
         <w:rPr>
@@ -9638,7 +9825,23 @@
           <w:sz w:val="24"/>
           <w:szCs w:val="24"/>
         </w:rPr>
-        <w:t xml:space="preserve"> java file. The class </w:t>
+        <w:t xml:space="preserve"> java file. </w:t>
+      </w:r>
+      <w:r>
+        <w:rPr>
+          <w:rFonts w:ascii="Times New Roman" w:hAnsi="Times New Roman" w:cs="Times New Roman"/>
+          <w:sz w:val="24"/>
+          <w:szCs w:val="24"/>
+        </w:rPr>
+        <w:t>In the example below, t</w:t>
+      </w:r>
+      <w:r>
+        <w:rPr>
+          <w:rFonts w:ascii="Times New Roman" w:hAnsi="Times New Roman" w:cs="Times New Roman"/>
+          <w:sz w:val="24"/>
+          <w:szCs w:val="24"/>
+        </w:rPr>
+        <w:t xml:space="preserve">he class </w:t>
       </w:r>
       <w:proofErr w:type="spellStart"/>
       <w:r>
@@ -9674,7 +9877,59 @@
           <w:sz w:val="24"/>
           <w:szCs w:val="24"/>
         </w:rPr>
-        <w:t xml:space="preserve"> and is able to access the outer class’s private fields</w:t>
+        <w:t xml:space="preserve"> and </w:t>
+      </w:r>
+      <w:proofErr w:type="gramStart"/>
+      <w:r>
+        <w:rPr>
+          <w:rFonts w:ascii="Times New Roman" w:hAnsi="Times New Roman" w:cs="Times New Roman"/>
+          <w:sz w:val="24"/>
+          <w:szCs w:val="24"/>
+        </w:rPr>
+        <w:t>is able to</w:t>
+      </w:r>
+      <w:proofErr w:type="gramEnd"/>
+      <w:r>
+        <w:rPr>
+          <w:rFonts w:ascii="Times New Roman" w:hAnsi="Times New Roman" w:cs="Times New Roman"/>
+          <w:sz w:val="24"/>
+          <w:szCs w:val="24"/>
+        </w:rPr>
+        <w:t xml:space="preserve"> access the outer class’s</w:t>
+      </w:r>
+      <w:r>
+        <w:rPr>
+          <w:rFonts w:ascii="Times New Roman" w:hAnsi="Times New Roman" w:cs="Times New Roman"/>
+          <w:sz w:val="24"/>
+          <w:szCs w:val="24"/>
+        </w:rPr>
+        <w:t xml:space="preserve"> (</w:t>
+      </w:r>
+      <w:proofErr w:type="spellStart"/>
+      <w:r>
+        <w:rPr>
+          <w:rFonts w:ascii="Times New Roman" w:hAnsi="Times New Roman" w:cs="Times New Roman"/>
+          <w:sz w:val="24"/>
+          <w:szCs w:val="24"/>
+        </w:rPr>
+        <w:t>GameController</w:t>
+      </w:r>
+      <w:proofErr w:type="spellEnd"/>
+      <w:r>
+        <w:rPr>
+          <w:rFonts w:ascii="Times New Roman" w:hAnsi="Times New Roman" w:cs="Times New Roman"/>
+          <w:sz w:val="24"/>
+          <w:szCs w:val="24"/>
+        </w:rPr>
+        <w:t>)</w:t>
+      </w:r>
+      <w:r>
+        <w:rPr>
+          <w:rFonts w:ascii="Times New Roman" w:hAnsi="Times New Roman" w:cs="Times New Roman"/>
+          <w:sz w:val="24"/>
+          <w:szCs w:val="24"/>
+        </w:rPr>
+        <w:t xml:space="preserve"> private fields</w:t>
       </w:r>
       <w:r>
         <w:rPr>
@@ -9781,6 +10036,7 @@
         </w:rPr>
         <w:t xml:space="preserve">implements </w:t>
       </w:r>
+      <w:proofErr w:type="spellStart"/>
       <w:r>
         <w:rPr>
           <w:rFonts w:ascii="Times New Roman" w:hAnsi="Times New Roman" w:cs="Times New Roman"/>
@@ -9790,6 +10046,7 @@
         </w:rPr>
         <w:t>ActionListener</w:t>
       </w:r>
+      <w:proofErr w:type="spellEnd"/>
       <w:r>
         <w:rPr>
           <w:rFonts w:ascii="Times New Roman" w:hAnsi="Times New Roman" w:cs="Times New Roman"/>
@@ -11523,9 +11780,8 @@
           <w:sz w:val="24"/>
           <w:szCs w:val="24"/>
         </w:rPr>
-        <w:t xml:space="preserve">An abstract class is a class that is declared abstract and it may or may not include abstract methods. They are similar to </w:t>
-      </w:r>
-      <w:proofErr w:type="gramStart"/>
+        <w:t xml:space="preserve">An abstract class is a class that is declared abstract and it may or may not include abstract methods. They are </w:t>
+      </w:r>
       <w:r>
         <w:rPr>
           <w:rFonts w:ascii="Times New Roman" w:eastAsia="Times New Roman" w:hAnsi="Times New Roman" w:cs="Times New Roman"/>
@@ -11533,9 +11789,8 @@
           <w:sz w:val="24"/>
           <w:szCs w:val="24"/>
         </w:rPr>
-        <w:t>interfaces,</w:t>
-      </w:r>
-      <w:proofErr w:type="gramEnd"/>
+        <w:t>like</w:t>
+      </w:r>
       <w:r>
         <w:rPr>
           <w:rFonts w:ascii="Times New Roman" w:eastAsia="Times New Roman" w:hAnsi="Times New Roman" w:cs="Times New Roman"/>
@@ -11543,7 +11798,7 @@
           <w:sz w:val="24"/>
           <w:szCs w:val="24"/>
         </w:rPr>
-        <w:t xml:space="preserve"> however you can declare fields that are not static and final, and define public, protected, and private concrete methods. </w:t>
+        <w:t xml:space="preserve"> </w:t>
       </w:r>
       <w:r>
         <w:rPr>
@@ -11552,6 +11807,42 @@
           <w:sz w:val="24"/>
           <w:szCs w:val="24"/>
         </w:rPr>
+        <w:t>interfaces;</w:t>
+      </w:r>
+      <w:r>
+        <w:rPr>
+          <w:rFonts w:ascii="Times New Roman" w:eastAsia="Times New Roman" w:hAnsi="Times New Roman" w:cs="Times New Roman"/>
+          <w:color w:val="24292E"/>
+          <w:sz w:val="24"/>
+          <w:szCs w:val="24"/>
+        </w:rPr>
+        <w:t xml:space="preserve"> </w:t>
+      </w:r>
+      <w:r>
+        <w:rPr>
+          <w:rFonts w:ascii="Times New Roman" w:eastAsia="Times New Roman" w:hAnsi="Times New Roman" w:cs="Times New Roman"/>
+          <w:color w:val="24292E"/>
+          <w:sz w:val="24"/>
+          <w:szCs w:val="24"/>
+        </w:rPr>
+        <w:t>however,</w:t>
+      </w:r>
+      <w:r>
+        <w:rPr>
+          <w:rFonts w:ascii="Times New Roman" w:eastAsia="Times New Roman" w:hAnsi="Times New Roman" w:cs="Times New Roman"/>
+          <w:color w:val="24292E"/>
+          <w:sz w:val="24"/>
+          <w:szCs w:val="24"/>
+        </w:rPr>
+        <w:t xml:space="preserve"> you can declare fields that are not static and final, and define public, protected, and private concrete methods. </w:t>
+      </w:r>
+      <w:r>
+        <w:rPr>
+          <w:rFonts w:ascii="Times New Roman" w:eastAsia="Times New Roman" w:hAnsi="Times New Roman" w:cs="Times New Roman"/>
+          <w:color w:val="24292E"/>
+          <w:sz w:val="24"/>
+          <w:szCs w:val="24"/>
+        </w:rPr>
         <w:t>Abstract classes were used in this project to provide some default behavior for class</w:t>
       </w:r>
       <w:r>
@@ -11738,7 +12029,25 @@
           <w:sz w:val="24"/>
           <w:szCs w:val="24"/>
         </w:rPr>
-        <w:t xml:space="preserve"> within each class.</w:t>
+        <w:t xml:space="preserve"> within each class</w:t>
+      </w:r>
+      <w:r>
+        <w:rPr>
+          <w:rFonts w:ascii="Times New Roman" w:eastAsia="Times New Roman" w:hAnsi="Times New Roman" w:cs="Times New Roman"/>
+          <w:color w:val="24292E"/>
+          <w:sz w:val="24"/>
+          <w:szCs w:val="24"/>
+        </w:rPr>
+        <w:t xml:space="preserve"> as seen below</w:t>
+      </w:r>
+      <w:r>
+        <w:rPr>
+          <w:rFonts w:ascii="Times New Roman" w:eastAsia="Times New Roman" w:hAnsi="Times New Roman" w:cs="Times New Roman"/>
+          <w:color w:val="24292E"/>
+          <w:sz w:val="24"/>
+          <w:szCs w:val="24"/>
+        </w:rPr>
+        <w:t>.</w:t>
       </w:r>
     </w:p>
     <w:p>
@@ -11754,15 +12063,6 @@
       </w:pPr>
       <w:r>
         <w:rPr>
-          <w:rFonts w:ascii="Times New Roman" w:hAnsi="Times New Roman" w:cs="Times New Roman"/>
-          <w:color w:val="24292E"/>
-          <w:sz w:val="24"/>
-          <w:szCs w:val="24"/>
-        </w:rPr>
-        <w:t xml:space="preserve">     </w:t>
-      </w:r>
-      <w:r>
-        <w:rPr>
           <w:rFonts w:ascii="Times New Roman" w:eastAsiaTheme="minorHAnsi" w:hAnsi="Times New Roman" w:cs="Times New Roman"/>
           <w:color w:val="CC7832"/>
           <w:sz w:val="18"/>
@@ -11796,15 +12096,6 @@
           <w:szCs w:val="18"/>
         </w:rPr>
         <w:t>Tile {</w:t>
-      </w:r>
-      <w:r>
-        <w:rPr>
-          <w:rFonts w:ascii="Times New Roman" w:eastAsiaTheme="minorHAnsi" w:hAnsi="Times New Roman" w:cs="Times New Roman"/>
-          <w:color w:val="A9B7C6"/>
-          <w:sz w:val="18"/>
-          <w:szCs w:val="18"/>
-        </w:rPr>
-        <w:br/>
       </w:r>
       <w:r>
         <w:rPr>
@@ -12029,6 +12320,150 @@
       <w:r>
         <w:rPr>
           <w:rFonts w:ascii="Times New Roman" w:eastAsiaTheme="minorHAnsi" w:hAnsi="Times New Roman" w:cs="Times New Roman"/>
+          <w:i/>
+          <w:iCs/>
+          <w:color w:val="629755"/>
+          <w:sz w:val="18"/>
+          <w:szCs w:val="18"/>
+        </w:rPr>
+        <w:br/>
+        <w:t xml:space="preserve">    </w:t>
+      </w:r>
+      <w:r>
+        <w:rPr>
+          <w:rFonts w:ascii="Times New Roman" w:eastAsiaTheme="minorHAnsi" w:hAnsi="Times New Roman" w:cs="Times New Roman"/>
+          <w:color w:val="CC7832"/>
+          <w:sz w:val="18"/>
+          <w:szCs w:val="18"/>
+        </w:rPr>
+        <w:t xml:space="preserve">public </w:t>
+      </w:r>
+      <w:r>
+        <w:rPr>
+          <w:rFonts w:ascii="Times New Roman" w:eastAsiaTheme="minorHAnsi" w:hAnsi="Times New Roman" w:cs="Times New Roman"/>
+          <w:color w:val="FFC66D"/>
+          <w:sz w:val="18"/>
+          <w:szCs w:val="18"/>
+        </w:rPr>
+        <w:t>Buffer</w:t>
+      </w:r>
+      <w:r>
+        <w:rPr>
+          <w:rFonts w:ascii="Times New Roman" w:eastAsiaTheme="minorHAnsi" w:hAnsi="Times New Roman" w:cs="Times New Roman"/>
+          <w:color w:val="A9B7C6"/>
+          <w:sz w:val="18"/>
+          <w:szCs w:val="18"/>
+        </w:rPr>
+        <w:t>(Tile t) {</w:t>
+      </w:r>
+      <w:r>
+        <w:rPr>
+          <w:rFonts w:ascii="Times New Roman" w:eastAsiaTheme="minorHAnsi" w:hAnsi="Times New Roman" w:cs="Times New Roman"/>
+          <w:color w:val="A9B7C6"/>
+          <w:sz w:val="18"/>
+          <w:szCs w:val="18"/>
+        </w:rPr>
+        <w:br/>
+        <w:t xml:space="preserve">        </w:t>
+      </w:r>
+      <w:r>
+        <w:rPr>
+          <w:rFonts w:ascii="Times New Roman" w:eastAsiaTheme="minorHAnsi" w:hAnsi="Times New Roman" w:cs="Times New Roman"/>
+          <w:color w:val="CC7832"/>
+          <w:sz w:val="18"/>
+          <w:szCs w:val="18"/>
+        </w:rPr>
+        <w:t>this</w:t>
+      </w:r>
+      <w:r>
+        <w:rPr>
+          <w:rFonts w:ascii="Times New Roman" w:eastAsiaTheme="minorHAnsi" w:hAnsi="Times New Roman" w:cs="Times New Roman"/>
+          <w:color w:val="A9B7C6"/>
+          <w:sz w:val="18"/>
+          <w:szCs w:val="18"/>
+        </w:rPr>
+        <w:t>(</w:t>
+      </w:r>
+      <w:proofErr w:type="spellStart"/>
+      <w:r>
+        <w:rPr>
+          <w:rFonts w:ascii="Times New Roman" w:eastAsiaTheme="minorHAnsi" w:hAnsi="Times New Roman" w:cs="Times New Roman"/>
+          <w:color w:val="A9B7C6"/>
+          <w:sz w:val="18"/>
+          <w:szCs w:val="18"/>
+        </w:rPr>
+        <w:t>t.getX</w:t>
+      </w:r>
+      <w:proofErr w:type="spellEnd"/>
+      <w:r>
+        <w:rPr>
+          <w:rFonts w:ascii="Times New Roman" w:eastAsiaTheme="minorHAnsi" w:hAnsi="Times New Roman" w:cs="Times New Roman"/>
+          <w:color w:val="A9B7C6"/>
+          <w:sz w:val="18"/>
+          <w:szCs w:val="18"/>
+        </w:rPr>
+        <w:t>()</w:t>
+      </w:r>
+      <w:r>
+        <w:rPr>
+          <w:rFonts w:ascii="Times New Roman" w:eastAsiaTheme="minorHAnsi" w:hAnsi="Times New Roman" w:cs="Times New Roman"/>
+          <w:color w:val="CC7832"/>
+          <w:sz w:val="18"/>
+          <w:szCs w:val="18"/>
+        </w:rPr>
+        <w:t xml:space="preserve">, </w:t>
+      </w:r>
+      <w:proofErr w:type="spellStart"/>
+      <w:r>
+        <w:rPr>
+          <w:rFonts w:ascii="Times New Roman" w:eastAsiaTheme="minorHAnsi" w:hAnsi="Times New Roman" w:cs="Times New Roman"/>
+          <w:color w:val="A9B7C6"/>
+          <w:sz w:val="18"/>
+          <w:szCs w:val="18"/>
+        </w:rPr>
+        <w:t>t.getY</w:t>
+      </w:r>
+      <w:proofErr w:type="spellEnd"/>
+      <w:r>
+        <w:rPr>
+          <w:rFonts w:ascii="Times New Roman" w:eastAsiaTheme="minorHAnsi" w:hAnsi="Times New Roman" w:cs="Times New Roman"/>
+          <w:color w:val="A9B7C6"/>
+          <w:sz w:val="18"/>
+          <w:szCs w:val="18"/>
+        </w:rPr>
+        <w:t>())</w:t>
+      </w:r>
+      <w:r>
+        <w:rPr>
+          <w:rFonts w:ascii="Times New Roman" w:eastAsiaTheme="minorHAnsi" w:hAnsi="Times New Roman" w:cs="Times New Roman"/>
+          <w:color w:val="CC7832"/>
+          <w:sz w:val="18"/>
+          <w:szCs w:val="18"/>
+        </w:rPr>
+        <w:t>;</w:t>
+      </w:r>
+      <w:r>
+        <w:rPr>
+          <w:rFonts w:ascii="Times New Roman" w:eastAsiaTheme="minorHAnsi" w:hAnsi="Times New Roman" w:cs="Times New Roman"/>
+          <w:color w:val="CC7832"/>
+          <w:sz w:val="18"/>
+          <w:szCs w:val="18"/>
+        </w:rPr>
+        <w:br/>
+        <w:t xml:space="preserve">    </w:t>
+      </w:r>
+      <w:r>
+        <w:rPr>
+          <w:rFonts w:ascii="Times New Roman" w:eastAsiaTheme="minorHAnsi" w:hAnsi="Times New Roman" w:cs="Times New Roman"/>
+          <w:color w:val="A9B7C6"/>
+          <w:sz w:val="18"/>
+          <w:szCs w:val="18"/>
+        </w:rPr>
+        <w:t>}</w:t>
+      </w:r>
+      <w:r>
+        <w:rPr>
+          <w:rFonts w:ascii="Times New Roman" w:eastAsiaTheme="minorHAnsi" w:hAnsi="Times New Roman" w:cs="Times New Roman"/>
           <w:color w:val="A9B7C6"/>
           <w:sz w:val="18"/>
           <w:szCs w:val="18"/>
@@ -12054,8 +12489,9 @@
           <w:sz w:val="18"/>
           <w:szCs w:val="18"/>
         </w:rPr>
-        <w:t xml:space="preserve">public </w:t>
-      </w:r>
+        <w:t xml:space="preserve">public abstract void </w:t>
+      </w:r>
+      <w:proofErr w:type="spellStart"/>
       <w:r>
         <w:rPr>
           <w:rFonts w:ascii="Times New Roman" w:eastAsiaTheme="minorHAnsi" w:hAnsi="Times New Roman" w:cs="Times New Roman"/>
@@ -12063,8 +12499,9 @@
           <w:sz w:val="18"/>
           <w:szCs w:val="18"/>
         </w:rPr>
-        <w:t>Buffer</w:t>
-      </w:r>
+        <w:t>addTo</w:t>
+      </w:r>
+      <w:proofErr w:type="spellEnd"/>
       <w:r>
         <w:rPr>
           <w:rFonts w:ascii="Times New Roman" w:eastAsiaTheme="minorHAnsi" w:hAnsi="Times New Roman" w:cs="Times New Roman"/>
@@ -12072,8 +12509,9 @@
           <w:sz w:val="18"/>
           <w:szCs w:val="18"/>
         </w:rPr>
-        <w:t>(Tile t) {</w:t>
-      </w:r>
+        <w:t xml:space="preserve">(Snake </w:t>
+      </w:r>
+      <w:proofErr w:type="spellStart"/>
       <w:r>
         <w:rPr>
           <w:rFonts w:ascii="Times New Roman" w:eastAsiaTheme="minorHAnsi" w:hAnsi="Times New Roman" w:cs="Times New Roman"/>
@@ -12081,9 +12519,9 @@
           <w:sz w:val="18"/>
           <w:szCs w:val="18"/>
         </w:rPr>
-        <w:br/>
-        <w:t xml:space="preserve">        </w:t>
-      </w:r>
+        <w:t>snake</w:t>
+      </w:r>
+      <w:proofErr w:type="spellEnd"/>
       <w:r>
         <w:rPr>
           <w:rFonts w:ascii="Times New Roman" w:eastAsiaTheme="minorHAnsi" w:hAnsi="Times New Roman" w:cs="Times New Roman"/>
@@ -12091,7 +12529,7 @@
           <w:sz w:val="18"/>
           <w:szCs w:val="18"/>
         </w:rPr>
-        <w:t>this</w:t>
+        <w:t xml:space="preserve">, </w:t>
       </w:r>
       <w:r>
         <w:rPr>
@@ -12100,7 +12538,7 @@
           <w:sz w:val="18"/>
           <w:szCs w:val="18"/>
         </w:rPr>
-        <w:t>(</w:t>
+        <w:t xml:space="preserve">Difficulty </w:t>
       </w:r>
       <w:proofErr w:type="spellStart"/>
       <w:r>
@@ -12110,7 +12548,7 @@
           <w:sz w:val="18"/>
           <w:szCs w:val="18"/>
         </w:rPr>
-        <w:t>t.getX</w:t>
+        <w:t>difficulty</w:t>
       </w:r>
       <w:proofErr w:type="spellEnd"/>
       <w:r>
@@ -12120,7 +12558,7 @@
           <w:sz w:val="18"/>
           <w:szCs w:val="18"/>
         </w:rPr>
-        <w:t>()</w:t>
+        <w:t>)</w:t>
       </w:r>
       <w:r>
         <w:rPr>
@@ -12129,141 +12567,7 @@
           <w:sz w:val="18"/>
           <w:szCs w:val="18"/>
         </w:rPr>
-        <w:t xml:space="preserve">, </w:t>
-      </w:r>
-      <w:proofErr w:type="spellStart"/>
-      <w:r>
-        <w:rPr>
-          <w:rFonts w:ascii="Times New Roman" w:eastAsiaTheme="minorHAnsi" w:hAnsi="Times New Roman" w:cs="Times New Roman"/>
-          <w:color w:val="A9B7C6"/>
-          <w:sz w:val="18"/>
-          <w:szCs w:val="18"/>
-        </w:rPr>
-        <w:t>t.getY</w:t>
-      </w:r>
-      <w:proofErr w:type="spellEnd"/>
-      <w:r>
-        <w:rPr>
-          <w:rFonts w:ascii="Times New Roman" w:eastAsiaTheme="minorHAnsi" w:hAnsi="Times New Roman" w:cs="Times New Roman"/>
-          <w:color w:val="A9B7C6"/>
-          <w:sz w:val="18"/>
-          <w:szCs w:val="18"/>
-        </w:rPr>
-        <w:t>())</w:t>
-      </w:r>
-      <w:r>
-        <w:rPr>
-          <w:rFonts w:ascii="Times New Roman" w:eastAsiaTheme="minorHAnsi" w:hAnsi="Times New Roman" w:cs="Times New Roman"/>
-          <w:color w:val="CC7832"/>
-          <w:sz w:val="18"/>
-          <w:szCs w:val="18"/>
-        </w:rPr>
         <w:t>;</w:t>
-      </w:r>
-      <w:r>
-        <w:rPr>
-          <w:rFonts w:ascii="Times New Roman" w:eastAsiaTheme="minorHAnsi" w:hAnsi="Times New Roman" w:cs="Times New Roman"/>
-          <w:color w:val="CC7832"/>
-          <w:sz w:val="18"/>
-          <w:szCs w:val="18"/>
-        </w:rPr>
-        <w:br/>
-        <w:t xml:space="preserve">    </w:t>
-      </w:r>
-      <w:r>
-        <w:rPr>
-          <w:rFonts w:ascii="Times New Roman" w:eastAsiaTheme="minorHAnsi" w:hAnsi="Times New Roman" w:cs="Times New Roman"/>
-          <w:color w:val="A9B7C6"/>
-          <w:sz w:val="18"/>
-          <w:szCs w:val="18"/>
-        </w:rPr>
-        <w:t>}</w:t>
-      </w:r>
-      <w:r>
-        <w:rPr>
-          <w:rFonts w:ascii="Times New Roman" w:eastAsiaTheme="minorHAnsi" w:hAnsi="Times New Roman" w:cs="Times New Roman"/>
-          <w:color w:val="A9B7C6"/>
-          <w:sz w:val="18"/>
-          <w:szCs w:val="18"/>
-        </w:rPr>
-        <w:br/>
-      </w:r>
-      <w:r>
-        <w:rPr>
-          <w:rFonts w:ascii="Times New Roman" w:eastAsiaTheme="minorHAnsi" w:hAnsi="Times New Roman" w:cs="Times New Roman"/>
-          <w:i/>
-          <w:iCs/>
-          <w:color w:val="629755"/>
-          <w:sz w:val="18"/>
-          <w:szCs w:val="18"/>
-        </w:rPr>
-        <w:br/>
-        <w:t xml:space="preserve">    </w:t>
-      </w:r>
-      <w:r>
-        <w:rPr>
-          <w:rFonts w:ascii="Times New Roman" w:eastAsiaTheme="minorHAnsi" w:hAnsi="Times New Roman" w:cs="Times New Roman"/>
-          <w:color w:val="CC7832"/>
-          <w:sz w:val="18"/>
-          <w:szCs w:val="18"/>
-        </w:rPr>
-        <w:t xml:space="preserve">public abstract void </w:t>
-      </w:r>
-      <w:proofErr w:type="spellStart"/>
-      <w:r>
-        <w:rPr>
-          <w:rFonts w:ascii="Times New Roman" w:eastAsiaTheme="minorHAnsi" w:hAnsi="Times New Roman" w:cs="Times New Roman"/>
-          <w:color w:val="FFC66D"/>
-          <w:sz w:val="18"/>
-          <w:szCs w:val="18"/>
-        </w:rPr>
-        <w:t>addTo</w:t>
-      </w:r>
-      <w:proofErr w:type="spellEnd"/>
-      <w:r>
-        <w:rPr>
-          <w:rFonts w:ascii="Times New Roman" w:eastAsiaTheme="minorHAnsi" w:hAnsi="Times New Roman" w:cs="Times New Roman"/>
-          <w:color w:val="A9B7C6"/>
-          <w:sz w:val="18"/>
-          <w:szCs w:val="18"/>
-        </w:rPr>
-        <w:t>(Snake snake</w:t>
-      </w:r>
-      <w:r>
-        <w:rPr>
-          <w:rFonts w:ascii="Times New Roman" w:eastAsiaTheme="minorHAnsi" w:hAnsi="Times New Roman" w:cs="Times New Roman"/>
-          <w:color w:val="CC7832"/>
-          <w:sz w:val="18"/>
-          <w:szCs w:val="18"/>
-        </w:rPr>
-        <w:t xml:space="preserve">, </w:t>
-      </w:r>
-      <w:r>
-        <w:rPr>
-          <w:rFonts w:ascii="Times New Roman" w:eastAsiaTheme="minorHAnsi" w:hAnsi="Times New Roman" w:cs="Times New Roman"/>
-          <w:color w:val="A9B7C6"/>
-          <w:sz w:val="18"/>
-          <w:szCs w:val="18"/>
-        </w:rPr>
-        <w:t>Difficulty difficulty)</w:t>
-      </w:r>
-      <w:r>
-        <w:rPr>
-          <w:rFonts w:ascii="Times New Roman" w:eastAsiaTheme="minorHAnsi" w:hAnsi="Times New Roman" w:cs="Times New Roman"/>
-          <w:color w:val="CC7832"/>
-          <w:sz w:val="18"/>
-          <w:szCs w:val="18"/>
-        </w:rPr>
-        <w:t>;</w:t>
-      </w:r>
-      <w:r>
-        <w:rPr>
-          <w:rFonts w:ascii="Times New Roman" w:eastAsiaTheme="minorHAnsi" w:hAnsi="Times New Roman" w:cs="Times New Roman"/>
-          <w:color w:val="CC7832"/>
-          <w:sz w:val="18"/>
-          <w:szCs w:val="18"/>
-        </w:rPr>
-        <w:br/>
       </w:r>
       <w:r>
         <w:rPr>
@@ -12344,7 +12648,7 @@
           <w:sz w:val="24"/>
           <w:szCs w:val="24"/>
         </w:rPr>
-        <w:t>classes. In the example below, t</w:t>
+        <w:t xml:space="preserve">classes. </w:t>
       </w:r>
       <w:r>
         <w:rPr>
@@ -12353,7 +12657,7 @@
           <w:sz w:val="24"/>
           <w:szCs w:val="24"/>
         </w:rPr>
-        <w:t>he Buffer class became</w:t>
+        <w:t xml:space="preserve">In Java, each class </w:t>
       </w:r>
       <w:r>
         <w:rPr>
@@ -12362,7 +12666,7 @@
           <w:sz w:val="24"/>
           <w:szCs w:val="24"/>
         </w:rPr>
-        <w:t xml:space="preserve"> the superclass of Apple. In Java, each class </w:t>
+        <w:t>can</w:t>
       </w:r>
       <w:r>
         <w:rPr>
@@ -12371,7 +12675,7 @@
           <w:sz w:val="24"/>
           <w:szCs w:val="24"/>
         </w:rPr>
-        <w:t>can</w:t>
+        <w:t xml:space="preserve"> have one direct superclass, and each superclass has the potential for an unlimited number of subclasses.</w:t>
       </w:r>
       <w:r>
         <w:rPr>
@@ -12380,7 +12684,34 @@
           <w:sz w:val="24"/>
           <w:szCs w:val="24"/>
         </w:rPr>
-        <w:t xml:space="preserve"> have one direct superclass, and each superclass has the potential for an unlimited number of subclasses.</w:t>
+        <w:t xml:space="preserve"> The</w:t>
+      </w:r>
+      <w:r>
+        <w:rPr>
+          <w:rFonts w:ascii="Times New Roman" w:eastAsia="Times New Roman" w:hAnsi="Times New Roman" w:cs="Times New Roman"/>
+          <w:color w:val="24292E"/>
+          <w:sz w:val="24"/>
+          <w:szCs w:val="24"/>
+        </w:rPr>
+        <w:t xml:space="preserve"> Buffer class became the superclass of Apple</w:t>
+      </w:r>
+      <w:r>
+        <w:rPr>
+          <w:rFonts w:ascii="Times New Roman" w:eastAsia="Times New Roman" w:hAnsi="Times New Roman" w:cs="Times New Roman"/>
+          <w:color w:val="24292E"/>
+          <w:sz w:val="24"/>
+          <w:szCs w:val="24"/>
+        </w:rPr>
+        <w:t xml:space="preserve"> as seen in the example below</w:t>
+      </w:r>
+      <w:r>
+        <w:rPr>
+          <w:rFonts w:ascii="Times New Roman" w:eastAsia="Times New Roman" w:hAnsi="Times New Roman" w:cs="Times New Roman"/>
+          <w:color w:val="24292E"/>
+          <w:sz w:val="24"/>
+          <w:szCs w:val="24"/>
+        </w:rPr>
+        <w:t>.</w:t>
       </w:r>
     </w:p>
     <w:p>
@@ -12755,6 +13086,18 @@
           <w:szCs w:val="24"/>
         </w:rPr>
       </w:pPr>
+    </w:p>
+    <w:p>
+      <w:pPr>
+        <w:spacing w:before="60" w:after="100" w:afterAutospacing="1" w:line="240" w:lineRule="auto"/>
+        <w:rPr>
+          <w:rFonts w:ascii="Times New Roman" w:eastAsia="Times New Roman" w:hAnsi="Times New Roman" w:cs="Times New Roman"/>
+          <w:b/>
+          <w:color w:val="24292E"/>
+          <w:sz w:val="24"/>
+          <w:szCs w:val="24"/>
+        </w:rPr>
+      </w:pPr>
       <w:r>
         <w:rPr>
           <w:rFonts w:ascii="Times New Roman" w:eastAsia="Times New Roman" w:hAnsi="Times New Roman" w:cs="Times New Roman"/>
@@ -13691,6 +14034,16 @@
         </w:rPr>
         <w:t>Swing / GUI / Event-Driven Programming</w:t>
       </w:r>
+      <w:r>
+        <w:rPr>
+          <w:rFonts w:ascii="Times New Roman" w:eastAsia="Times New Roman" w:hAnsi="Times New Roman" w:cs="Times New Roman"/>
+          <w:b/>
+          <w:color w:val="24292E"/>
+          <w:sz w:val="24"/>
+          <w:szCs w:val="24"/>
+        </w:rPr>
+        <w:t xml:space="preserve"> / MVC Pattern</w:t>
+      </w:r>
     </w:p>
     <w:p>
       <w:pPr>
@@ -13754,9 +14107,8 @@
           <w:sz w:val="24"/>
           <w:szCs w:val="24"/>
         </w:rPr>
-        <w:t xml:space="preserve">with the View. The </w:t>
-      </w:r>
-      <w:proofErr w:type="spellStart"/>
+        <w:t>with the View. The Control</w:t>
+      </w:r>
       <w:r>
         <w:rPr>
           <w:rFonts w:ascii="Times New Roman" w:eastAsia="Times New Roman" w:hAnsi="Times New Roman" w:cs="Times New Roman"/>
@@ -13764,9 +14116,8 @@
           <w:sz w:val="24"/>
           <w:szCs w:val="24"/>
         </w:rPr>
-        <w:t>Controler</w:t>
-      </w:r>
-      <w:proofErr w:type="spellEnd"/>
+        <w:t>l</w:t>
+      </w:r>
       <w:r>
         <w:rPr>
           <w:rFonts w:ascii="Times New Roman" w:eastAsia="Times New Roman" w:hAnsi="Times New Roman" w:cs="Times New Roman"/>
@@ -13774,7 +14125,7 @@
           <w:sz w:val="24"/>
           <w:szCs w:val="24"/>
         </w:rPr>
-        <w:t xml:space="preserve"> acts as the bridge between the two. </w:t>
+        <w:t xml:space="preserve">er acts as the bridge between the two. </w:t>
       </w:r>
       <w:r>
         <w:rPr>
@@ -13797,7 +14148,10 @@
           <w:szCs w:val="24"/>
         </w:rPr>
       </w:pPr>
-      <w:r>
+    </w:p>
+    <w:p>
+      <w:pPr>
+        <w:spacing w:before="60" w:after="100" w:afterAutospacing="1" w:line="240" w:lineRule="auto"/>
         <w:rPr>
           <w:rFonts w:ascii="Times New Roman" w:eastAsia="Times New Roman" w:hAnsi="Times New Roman" w:cs="Times New Roman"/>
           <w:b/>
@@ -13805,6 +14159,16 @@
           <w:sz w:val="24"/>
           <w:szCs w:val="24"/>
         </w:rPr>
+      </w:pPr>
+      <w:r>
+        <w:rPr>
+          <w:rFonts w:ascii="Times New Roman" w:eastAsia="Times New Roman" w:hAnsi="Times New Roman" w:cs="Times New Roman"/>
+          <w:b/>
+          <w:color w:val="24292E"/>
+          <w:sz w:val="24"/>
+          <w:szCs w:val="24"/>
+        </w:rPr>
+        <w:lastRenderedPageBreak/>
         <w:t xml:space="preserve">Array and </w:t>
       </w:r>
       <w:proofErr w:type="spellStart"/>
@@ -13857,7 +14221,6 @@
           <w:sz w:val="24"/>
           <w:szCs w:val="24"/>
         </w:rPr>
-        <w:lastRenderedPageBreak/>
         <w:t xml:space="preserve">    The </w:t>
       </w:r>
       <w:proofErr w:type="spellStart"/>
@@ -13920,7 +14283,6 @@
         </w:rPr>
         <w:t xml:space="preserve"> supports dynamic arrays that can grow and are created with an initial size. When this size is exceeded, the collection is automatically enlarged. The array may be shrunk when objects are removed.  </w:t>
       </w:r>
-      <w:proofErr w:type="spellStart"/>
       <w:r>
         <w:rPr>
           <w:rFonts w:ascii="Times New Roman" w:eastAsia="Times New Roman" w:hAnsi="Times New Roman" w:cs="Times New Roman"/>
@@ -13928,6 +14290,16 @@
           <w:sz w:val="24"/>
           <w:szCs w:val="24"/>
         </w:rPr>
+        <w:t xml:space="preserve">An </w:t>
+      </w:r>
+      <w:proofErr w:type="spellStart"/>
+      <w:r>
+        <w:rPr>
+          <w:rFonts w:ascii="Times New Roman" w:eastAsia="Times New Roman" w:hAnsi="Times New Roman" w:cs="Times New Roman"/>
+          <w:color w:val="24292E"/>
+          <w:sz w:val="24"/>
+          <w:szCs w:val="24"/>
+        </w:rPr>
         <w:t>ArrayList</w:t>
       </w:r>
       <w:proofErr w:type="spellEnd"/>
@@ -13938,9 +14310,8 @@
           <w:sz w:val="24"/>
           <w:szCs w:val="24"/>
         </w:rPr>
-        <w:t xml:space="preserve"> is used in the </w:t>
-      </w:r>
-      <w:proofErr w:type="spellStart"/>
+        <w:t xml:space="preserve"> is used</w:t>
+      </w:r>
       <w:r>
         <w:rPr>
           <w:rFonts w:ascii="Times New Roman" w:eastAsia="Times New Roman" w:hAnsi="Times New Roman" w:cs="Times New Roman"/>
@@ -13948,6 +14319,16 @@
           <w:sz w:val="24"/>
           <w:szCs w:val="24"/>
         </w:rPr>
+        <w:t xml:space="preserve"> in the </w:t>
+      </w:r>
+      <w:proofErr w:type="spellStart"/>
+      <w:r>
+        <w:rPr>
+          <w:rFonts w:ascii="Times New Roman" w:eastAsia="Times New Roman" w:hAnsi="Times New Roman" w:cs="Times New Roman"/>
+          <w:color w:val="24292E"/>
+          <w:sz w:val="24"/>
+          <w:szCs w:val="24"/>
+        </w:rPr>
         <w:t>GameModel</w:t>
       </w:r>
       <w:proofErr w:type="spellEnd"/>
@@ -13958,9 +14339,8 @@
           <w:sz w:val="24"/>
           <w:szCs w:val="24"/>
         </w:rPr>
-        <w:t xml:space="preserve"> class where an </w:t>
-      </w:r>
-      <w:proofErr w:type="spellStart"/>
+        <w:t xml:space="preserve"> class where it </w:t>
+      </w:r>
       <w:r>
         <w:rPr>
           <w:rFonts w:ascii="Times New Roman" w:eastAsia="Times New Roman" w:hAnsi="Times New Roman" w:cs="Times New Roman"/>
@@ -13968,17 +14348,7 @@
           <w:sz w:val="24"/>
           <w:szCs w:val="24"/>
         </w:rPr>
-        <w:t>ArrayList</w:t>
-      </w:r>
-      <w:proofErr w:type="spellEnd"/>
-      <w:r>
-        <w:rPr>
-          <w:rFonts w:ascii="Times New Roman" w:eastAsia="Times New Roman" w:hAnsi="Times New Roman" w:cs="Times New Roman"/>
-          <w:color w:val="24292E"/>
-          <w:sz w:val="24"/>
-          <w:szCs w:val="24"/>
-        </w:rPr>
-        <w:t xml:space="preserve"> is created that holds Buffer objects. </w:t>
+        <w:t xml:space="preserve">holds Buffer objects. </w:t>
       </w:r>
     </w:p>
     <w:p>
@@ -14682,29 +15052,7 @@
           <w:sz w:val="24"/>
           <w:szCs w:val="24"/>
         </w:rPr>
-        <w:t xml:space="preserve">Exceptions and </w:t>
-      </w:r>
-      <w:proofErr w:type="gramStart"/>
-      <w:r>
-        <w:rPr>
-          <w:rFonts w:ascii="Times New Roman" w:eastAsia="Times New Roman" w:hAnsi="Times New Roman" w:cs="Times New Roman"/>
-          <w:b/>
-          <w:color w:val="24292E"/>
-          <w:sz w:val="24"/>
-          <w:szCs w:val="24"/>
-        </w:rPr>
-        <w:t>File</w:t>
-      </w:r>
-      <w:proofErr w:type="gramEnd"/>
-      <w:r>
-        <w:rPr>
-          <w:rFonts w:ascii="Times New Roman" w:eastAsia="Times New Roman" w:hAnsi="Times New Roman" w:cs="Times New Roman"/>
-          <w:b/>
-          <w:color w:val="24292E"/>
-          <w:sz w:val="24"/>
-          <w:szCs w:val="24"/>
-        </w:rPr>
-        <w:t xml:space="preserve"> I/O</w:t>
+        <w:t>Exceptions and File I/O</w:t>
       </w:r>
     </w:p>
     <w:p>
@@ -14805,8 +15153,9 @@
           <w:sz w:val="24"/>
           <w:szCs w:val="24"/>
         </w:rPr>
-        <w:t xml:space="preserve"> in order to access the database</w:t>
-      </w:r>
+        <w:t xml:space="preserve"> </w:t>
+      </w:r>
+      <w:proofErr w:type="gramStart"/>
       <w:r>
         <w:rPr>
           <w:rFonts w:ascii="Times New Roman" w:eastAsia="Times New Roman" w:hAnsi="Times New Roman" w:cs="Times New Roman"/>
@@ -14814,7 +15163,44 @@
           <w:sz w:val="24"/>
           <w:szCs w:val="24"/>
         </w:rPr>
-        <w:t xml:space="preserve"> (just like username and password excepts </w:t>
+        <w:t>in order to</w:t>
+      </w:r>
+      <w:proofErr w:type="gramEnd"/>
+      <w:r>
+        <w:rPr>
+          <w:rFonts w:ascii="Times New Roman" w:eastAsia="Times New Roman" w:hAnsi="Times New Roman" w:cs="Times New Roman"/>
+          <w:color w:val="24292E"/>
+          <w:sz w:val="24"/>
+          <w:szCs w:val="24"/>
+        </w:rPr>
+        <w:t xml:space="preserve"> access the database</w:t>
+      </w:r>
+      <w:r>
+        <w:rPr>
+          <w:rFonts w:ascii="Times New Roman" w:eastAsia="Times New Roman" w:hAnsi="Times New Roman" w:cs="Times New Roman"/>
+          <w:color w:val="24292E"/>
+          <w:sz w:val="24"/>
+          <w:szCs w:val="24"/>
+        </w:rPr>
+        <w:t xml:space="preserve"> (just like username and password</w:t>
+      </w:r>
+      <w:r>
+        <w:rPr>
+          <w:rFonts w:ascii="Times New Roman" w:eastAsia="Times New Roman" w:hAnsi="Times New Roman" w:cs="Times New Roman"/>
+          <w:color w:val="24292E"/>
+          <w:sz w:val="24"/>
+          <w:szCs w:val="24"/>
+        </w:rPr>
+        <w:t>, except</w:t>
+      </w:r>
+      <w:r>
+        <w:rPr>
+          <w:rFonts w:ascii="Times New Roman" w:eastAsia="Times New Roman" w:hAnsi="Times New Roman" w:cs="Times New Roman"/>
+          <w:color w:val="24292E"/>
+          <w:sz w:val="24"/>
+          <w:szCs w:val="24"/>
+        </w:rPr>
+        <w:t xml:space="preserve"> </w:t>
       </w:r>
       <w:r>
         <w:rPr>
@@ -14894,7 +15280,7 @@
         </w:tabs>
         <w:spacing w:after="0" w:line="240" w:lineRule="auto"/>
         <w:rPr>
-          <w:rFonts w:ascii="Courier New" w:eastAsia="Times New Roman" w:hAnsi="Courier New" w:cs="Courier New"/>
+          <w:rFonts w:ascii="Times New Roman" w:eastAsia="Times New Roman" w:hAnsi="Times New Roman" w:cs="Times New Roman"/>
           <w:color w:val="A9B7C6"/>
           <w:sz w:val="18"/>
           <w:szCs w:val="18"/>
@@ -14902,7 +15288,7 @@
       </w:pPr>
       <w:r>
         <w:rPr>
-          <w:rFonts w:ascii="Courier New" w:eastAsia="Times New Roman" w:hAnsi="Courier New" w:cs="Courier New"/>
+          <w:rFonts w:ascii="Times New Roman" w:eastAsia="Times New Roman" w:hAnsi="Times New Roman" w:cs="Times New Roman"/>
           <w:color w:val="CC7832"/>
           <w:sz w:val="18"/>
           <w:szCs w:val="18"/>
@@ -14912,7 +15298,7 @@
       </w:r>
       <w:r>
         <w:rPr>
-          <w:rFonts w:ascii="Courier New" w:eastAsia="Times New Roman" w:hAnsi="Courier New" w:cs="Courier New"/>
+          <w:rFonts w:ascii="Times New Roman" w:eastAsia="Times New Roman" w:hAnsi="Times New Roman" w:cs="Times New Roman"/>
           <w:color w:val="CC7832"/>
           <w:sz w:val="18"/>
           <w:szCs w:val="18"/>
@@ -14923,7 +15309,7 @@
       <w:proofErr w:type="gramStart"/>
       <w:r>
         <w:rPr>
-          <w:rFonts w:ascii="Courier New" w:eastAsia="Times New Roman" w:hAnsi="Courier New" w:cs="Courier New"/>
+          <w:rFonts w:ascii="Times New Roman" w:eastAsia="Times New Roman" w:hAnsi="Times New Roman" w:cs="Times New Roman"/>
           <w:color w:val="A9B7C6"/>
           <w:sz w:val="18"/>
           <w:szCs w:val="18"/>
@@ -14934,7 +15320,7 @@
       <w:proofErr w:type="gramEnd"/>
       <w:r>
         <w:rPr>
-          <w:rFonts w:ascii="Courier New" w:eastAsia="Times New Roman" w:hAnsi="Courier New" w:cs="Courier New"/>
+          <w:rFonts w:ascii="Times New Roman" w:eastAsia="Times New Roman" w:hAnsi="Times New Roman" w:cs="Times New Roman"/>
           <w:color w:val="CC7832"/>
           <w:sz w:val="18"/>
           <w:szCs w:val="18"/>
@@ -14943,7 +15329,7 @@
       </w:r>
       <w:r>
         <w:rPr>
-          <w:rFonts w:ascii="Courier New" w:eastAsia="Times New Roman" w:hAnsi="Courier New" w:cs="Courier New"/>
+          <w:rFonts w:ascii="Times New Roman" w:eastAsia="Times New Roman" w:hAnsi="Times New Roman" w:cs="Times New Roman"/>
           <w:color w:val="CC7832"/>
           <w:sz w:val="18"/>
           <w:szCs w:val="18"/>
@@ -14954,7 +15340,7 @@
       <w:proofErr w:type="spellStart"/>
       <w:r>
         <w:rPr>
-          <w:rFonts w:ascii="Courier New" w:eastAsia="Times New Roman" w:hAnsi="Courier New" w:cs="Courier New"/>
+          <w:rFonts w:ascii="Times New Roman" w:eastAsia="Times New Roman" w:hAnsi="Times New Roman" w:cs="Times New Roman"/>
           <w:color w:val="A9B7C6"/>
           <w:sz w:val="18"/>
           <w:szCs w:val="18"/>
@@ -14964,7 +15350,7 @@
       <w:proofErr w:type="spellEnd"/>
       <w:r>
         <w:rPr>
-          <w:rFonts w:ascii="Courier New" w:eastAsia="Times New Roman" w:hAnsi="Courier New" w:cs="Courier New"/>
+          <w:rFonts w:ascii="Times New Roman" w:eastAsia="Times New Roman" w:hAnsi="Times New Roman" w:cs="Times New Roman"/>
           <w:color w:val="CC7832"/>
           <w:sz w:val="18"/>
           <w:szCs w:val="18"/>
@@ -14973,7 +15359,7 @@
       </w:r>
       <w:r>
         <w:rPr>
-          <w:rFonts w:ascii="Courier New" w:eastAsia="Times New Roman" w:hAnsi="Courier New" w:cs="Courier New"/>
+          <w:rFonts w:ascii="Times New Roman" w:eastAsia="Times New Roman" w:hAnsi="Times New Roman" w:cs="Times New Roman"/>
           <w:color w:val="CC7832"/>
           <w:sz w:val="18"/>
           <w:szCs w:val="18"/>
@@ -14984,7 +15370,7 @@
       <w:proofErr w:type="spellStart"/>
       <w:r>
         <w:rPr>
-          <w:rFonts w:ascii="Courier New" w:eastAsia="Times New Roman" w:hAnsi="Courier New" w:cs="Courier New"/>
+          <w:rFonts w:ascii="Times New Roman" w:eastAsia="Times New Roman" w:hAnsi="Times New Roman" w:cs="Times New Roman"/>
           <w:color w:val="A9B7C6"/>
           <w:sz w:val="18"/>
           <w:szCs w:val="18"/>
@@ -14994,7 +15380,7 @@
       <w:proofErr w:type="spellEnd"/>
       <w:r>
         <w:rPr>
-          <w:rFonts w:ascii="Courier New" w:eastAsia="Times New Roman" w:hAnsi="Courier New" w:cs="Courier New"/>
+          <w:rFonts w:ascii="Times New Roman" w:eastAsia="Times New Roman" w:hAnsi="Times New Roman" w:cs="Times New Roman"/>
           <w:color w:val="CC7832"/>
           <w:sz w:val="18"/>
           <w:szCs w:val="18"/>
@@ -15037,6 +15423,7 @@
         <w:pStyle w:val="HTMLPreformatted"/>
         <w:shd w:val="clear" w:color="auto" w:fill="2B2B2B"/>
         <w:rPr>
+          <w:rFonts w:ascii="Times New Roman" w:hAnsi="Times New Roman" w:cs="Times New Roman"/>
           <w:color w:val="A9B7C6"/>
           <w:sz w:val="18"/>
           <w:szCs w:val="18"/>
@@ -15184,6 +15571,15 @@
           <w:szCs w:val="18"/>
         </w:rPr>
         <w:br/>
+      </w:r>
+      <w:r>
+        <w:rPr>
+          <w:rFonts w:ascii="Times New Roman" w:hAnsi="Times New Roman" w:cs="Times New Roman"/>
+          <w:color w:val="CC7832"/>
+          <w:sz w:val="18"/>
+          <w:szCs w:val="18"/>
+        </w:rPr>
+        <w:lastRenderedPageBreak/>
         <w:t xml:space="preserve">    private </w:t>
       </w:r>
       <w:proofErr w:type="spellStart"/>
@@ -15291,7 +15687,6 @@
           <w:sz w:val="18"/>
           <w:szCs w:val="18"/>
         </w:rPr>
-        <w:lastRenderedPageBreak/>
         <w:br/>
         <w:t xml:space="preserve">    private </w:t>
       </w:r>
@@ -15325,6 +15720,7 @@
       <w:proofErr w:type="spellStart"/>
       <w:r>
         <w:rPr>
+          <w:rFonts w:ascii="Times New Roman" w:hAnsi="Times New Roman" w:cs="Times New Roman"/>
           <w:color w:val="A9B7C6"/>
           <w:sz w:val="18"/>
           <w:szCs w:val="18"/>
@@ -15335,6 +15731,7 @@
       <w:proofErr w:type="spellEnd"/>
       <w:r>
         <w:rPr>
+          <w:rFonts w:ascii="Times New Roman" w:hAnsi="Times New Roman" w:cs="Times New Roman"/>
           <w:color w:val="A9B7C6"/>
           <w:sz w:val="18"/>
           <w:szCs w:val="18"/>
@@ -15399,6 +15796,7 @@
         </w:rPr>
         <w:t>File(</w:t>
       </w:r>
+      <w:proofErr w:type="spellStart"/>
       <w:r>
         <w:rPr>
           <w:rFonts w:ascii="Times New Roman" w:hAnsi="Times New Roman" w:cs="Times New Roman"/>
@@ -15415,7 +15813,47 @@
           <w:sz w:val="18"/>
           <w:szCs w:val="18"/>
         </w:rPr>
-        <w:t>.getClass().getResource(Constants.</w:t>
+        <w:t>.getClass</w:t>
+      </w:r>
+      <w:proofErr w:type="spellEnd"/>
+      <w:r>
+        <w:rPr>
+          <w:rFonts w:ascii="Times New Roman" w:hAnsi="Times New Roman" w:cs="Times New Roman"/>
+          <w:color w:val="A9B7C6"/>
+          <w:sz w:val="18"/>
+          <w:szCs w:val="18"/>
+        </w:rPr>
+        <w:t>().</w:t>
+      </w:r>
+      <w:proofErr w:type="spellStart"/>
+      <w:r>
+        <w:rPr>
+          <w:rFonts w:ascii="Times New Roman" w:hAnsi="Times New Roman" w:cs="Times New Roman"/>
+          <w:color w:val="A9B7C6"/>
+          <w:sz w:val="18"/>
+          <w:szCs w:val="18"/>
+        </w:rPr>
+        <w:t>getResource</w:t>
+      </w:r>
+      <w:proofErr w:type="spellEnd"/>
+      <w:r>
+        <w:rPr>
+          <w:rFonts w:ascii="Times New Roman" w:hAnsi="Times New Roman" w:cs="Times New Roman"/>
+          <w:color w:val="A9B7C6"/>
+          <w:sz w:val="18"/>
+          <w:szCs w:val="18"/>
+        </w:rPr>
+        <w:t>(</w:t>
+      </w:r>
+      <w:proofErr w:type="spellStart"/>
+      <w:r>
+        <w:rPr>
+          <w:rFonts w:ascii="Times New Roman" w:hAnsi="Times New Roman" w:cs="Times New Roman"/>
+          <w:color w:val="A9B7C6"/>
+          <w:sz w:val="18"/>
+          <w:szCs w:val="18"/>
+        </w:rPr>
+        <w:t>Constants.</w:t>
       </w:r>
       <w:r>
         <w:rPr>
@@ -15428,14 +15866,35 @@
         </w:rPr>
         <w:t>FIREBASE_FILE_PATH</w:t>
       </w:r>
-      <w:r>
-        <w:rPr>
-          <w:rFonts w:ascii="Times New Roman" w:hAnsi="Times New Roman" w:cs="Times New Roman"/>
-          <w:color w:val="A9B7C6"/>
-          <w:sz w:val="18"/>
-          <w:szCs w:val="18"/>
-        </w:rPr>
-        <w:t>).getPath())</w:t>
+      <w:proofErr w:type="spellEnd"/>
+      <w:r>
+        <w:rPr>
+          <w:rFonts w:ascii="Times New Roman" w:hAnsi="Times New Roman" w:cs="Times New Roman"/>
+          <w:color w:val="A9B7C6"/>
+          <w:sz w:val="18"/>
+          <w:szCs w:val="18"/>
+        </w:rPr>
+        <w:t>).</w:t>
+      </w:r>
+      <w:proofErr w:type="spellStart"/>
+      <w:r>
+        <w:rPr>
+          <w:rFonts w:ascii="Times New Roman" w:hAnsi="Times New Roman" w:cs="Times New Roman"/>
+          <w:color w:val="A9B7C6"/>
+          <w:sz w:val="18"/>
+          <w:szCs w:val="18"/>
+        </w:rPr>
+        <w:t>getPath</w:t>
+      </w:r>
+      <w:proofErr w:type="spellEnd"/>
+      <w:r>
+        <w:rPr>
+          <w:rFonts w:ascii="Times New Roman" w:hAnsi="Times New Roman" w:cs="Times New Roman"/>
+          <w:color w:val="A9B7C6"/>
+          <w:sz w:val="18"/>
+          <w:szCs w:val="18"/>
+        </w:rPr>
+        <w:t>())</w:t>
       </w:r>
       <w:r>
         <w:rPr>
@@ -15610,7 +16069,37 @@
           <w:szCs w:val="18"/>
         </w:rPr>
         <w:br/>
-        <w:t xml:space="preserve">                .setCredential(FirebaseCredentials.</w:t>
+        <w:t xml:space="preserve">                .</w:t>
+      </w:r>
+      <w:proofErr w:type="spellStart"/>
+      <w:r>
+        <w:rPr>
+          <w:rFonts w:ascii="Times New Roman" w:hAnsi="Times New Roman" w:cs="Times New Roman"/>
+          <w:color w:val="A9B7C6"/>
+          <w:sz w:val="18"/>
+          <w:szCs w:val="18"/>
+        </w:rPr>
+        <w:t>setCredential</w:t>
+      </w:r>
+      <w:proofErr w:type="spellEnd"/>
+      <w:r>
+        <w:rPr>
+          <w:rFonts w:ascii="Times New Roman" w:hAnsi="Times New Roman" w:cs="Times New Roman"/>
+          <w:color w:val="A9B7C6"/>
+          <w:sz w:val="18"/>
+          <w:szCs w:val="18"/>
+        </w:rPr>
+        <w:t>(</w:t>
+      </w:r>
+      <w:proofErr w:type="spellStart"/>
+      <w:r>
+        <w:rPr>
+          <w:rFonts w:ascii="Times New Roman" w:hAnsi="Times New Roman" w:cs="Times New Roman"/>
+          <w:color w:val="A9B7C6"/>
+          <w:sz w:val="18"/>
+          <w:szCs w:val="18"/>
+        </w:rPr>
+        <w:t>FirebaseCredentials.</w:t>
       </w:r>
       <w:r>
         <w:rPr>
@@ -15623,14 +16112,35 @@
         </w:rPr>
         <w:t>fromCertificate</w:t>
       </w:r>
-      <w:r>
-        <w:rPr>
-          <w:rFonts w:ascii="Times New Roman" w:hAnsi="Times New Roman" w:cs="Times New Roman"/>
-          <w:color w:val="A9B7C6"/>
-          <w:sz w:val="18"/>
-          <w:szCs w:val="18"/>
-        </w:rPr>
-        <w:t>(serviceAccount))</w:t>
+      <w:proofErr w:type="spellEnd"/>
+      <w:r>
+        <w:rPr>
+          <w:rFonts w:ascii="Times New Roman" w:hAnsi="Times New Roman" w:cs="Times New Roman"/>
+          <w:color w:val="A9B7C6"/>
+          <w:sz w:val="18"/>
+          <w:szCs w:val="18"/>
+        </w:rPr>
+        <w:t>(</w:t>
+      </w:r>
+      <w:proofErr w:type="spellStart"/>
+      <w:r>
+        <w:rPr>
+          <w:rFonts w:ascii="Times New Roman" w:hAnsi="Times New Roman" w:cs="Times New Roman"/>
+          <w:color w:val="A9B7C6"/>
+          <w:sz w:val="18"/>
+          <w:szCs w:val="18"/>
+        </w:rPr>
+        <w:t>serviceAccount</w:t>
+      </w:r>
+      <w:proofErr w:type="spellEnd"/>
+      <w:r>
+        <w:rPr>
+          <w:rFonts w:ascii="Times New Roman" w:hAnsi="Times New Roman" w:cs="Times New Roman"/>
+          <w:color w:val="A9B7C6"/>
+          <w:sz w:val="18"/>
+          <w:szCs w:val="18"/>
+        </w:rPr>
+        <w:t>))</w:t>
       </w:r>
       <w:r>
         <w:rPr>
@@ -16213,7 +16723,15 @@
           <w:sz w:val="24"/>
           <w:szCs w:val="24"/>
         </w:rPr>
-        <w:tab/>
+        <w:t xml:space="preserve">    </w:t>
+      </w:r>
+      <w:r>
+        <w:rPr>
+          <w:rFonts w:ascii="Times New Roman" w:eastAsia="Times New Roman" w:hAnsi="Times New Roman" w:cs="Times New Roman"/>
+          <w:color w:val="24292E"/>
+          <w:sz w:val="24"/>
+          <w:szCs w:val="24"/>
+        </w:rPr>
         <w:t xml:space="preserve">Often an Exception is </w:t>
       </w:r>
       <w:r>
@@ -16223,7 +16741,7 @@
           <w:sz w:val="24"/>
           <w:szCs w:val="24"/>
         </w:rPr>
-        <w:t xml:space="preserve">referred to </w:t>
+        <w:t>referred to a problem that arises during the execution of a program.</w:t>
       </w:r>
       <w:r>
         <w:rPr>
@@ -16232,7 +16750,7 @@
           <w:sz w:val="24"/>
           <w:szCs w:val="24"/>
         </w:rPr>
-        <w:t>a problem that arises during the execution of a program.</w:t>
+        <w:t xml:space="preserve"> Some of these exceptions are caused by user error (invalid input), others by programmer error (file not found), and others by physical resources that have failed in some manner (runs out of memory).</w:t>
       </w:r>
       <w:r>
         <w:rPr>
@@ -16241,7 +16759,7 @@
           <w:sz w:val="24"/>
           <w:szCs w:val="24"/>
         </w:rPr>
-        <w:t xml:space="preserve"> </w:t>
+        <w:t xml:space="preserve"> Therefore, rather than disrupting the flow of the program or application by termination, exceptions can handle those cases.</w:t>
       </w:r>
       <w:r>
         <w:rPr>
@@ -16250,7 +16768,7 @@
           <w:sz w:val="24"/>
           <w:szCs w:val="24"/>
         </w:rPr>
-        <w:t>Some of these exceptions are caused by user error</w:t>
+        <w:t xml:space="preserve"> In this project, </w:t>
       </w:r>
       <w:r>
         <w:rPr>
@@ -16259,7 +16777,7 @@
           <w:sz w:val="24"/>
           <w:szCs w:val="24"/>
         </w:rPr>
-        <w:t xml:space="preserve"> (invalid input)</w:t>
+        <w:t xml:space="preserve">custom and premade (by JAVA library) </w:t>
       </w:r>
       <w:r>
         <w:rPr>
@@ -16268,7 +16786,7 @@
           <w:sz w:val="24"/>
           <w:szCs w:val="24"/>
         </w:rPr>
-        <w:t>, others by programmer error</w:t>
+        <w:t xml:space="preserve">Exceptions were </w:t>
       </w:r>
       <w:r>
         <w:rPr>
@@ -16277,8 +16795,9 @@
           <w:sz w:val="24"/>
           <w:szCs w:val="24"/>
         </w:rPr>
-        <w:t xml:space="preserve"> (file not found)</w:t>
-      </w:r>
+        <w:t xml:space="preserve">used to handle the cases where a certain code might result in an error. For example, in the code above </w:t>
+      </w:r>
+      <w:proofErr w:type="spellStart"/>
       <w:r>
         <w:rPr>
           <w:rFonts w:ascii="Times New Roman" w:eastAsia="Times New Roman" w:hAnsi="Times New Roman" w:cs="Times New Roman"/>
@@ -16286,8 +16805,9 @@
           <w:sz w:val="24"/>
           <w:szCs w:val="24"/>
         </w:rPr>
-        <w:t>, and others by physical resources that have failed in some manner</w:t>
-      </w:r>
+        <w:t>IOException</w:t>
+      </w:r>
+      <w:proofErr w:type="spellEnd"/>
       <w:r>
         <w:rPr>
           <w:rFonts w:ascii="Times New Roman" w:eastAsia="Times New Roman" w:hAnsi="Times New Roman" w:cs="Times New Roman"/>
@@ -16295,7 +16815,7 @@
           <w:sz w:val="24"/>
           <w:szCs w:val="24"/>
         </w:rPr>
-        <w:t xml:space="preserve"> (runs out of memory)</w:t>
+        <w:t xml:space="preserve"> was used in the Database constructor because there is a case w</w:t>
       </w:r>
       <w:r>
         <w:rPr>
@@ -16304,7 +16824,7 @@
           <w:sz w:val="24"/>
           <w:szCs w:val="24"/>
         </w:rPr>
-        <w:t>.</w:t>
+        <w:t>h</w:t>
       </w:r>
       <w:r>
         <w:rPr>
@@ -16313,7 +16833,7 @@
           <w:sz w:val="24"/>
           <w:szCs w:val="24"/>
         </w:rPr>
-        <w:t xml:space="preserve"> Therefore, rather than disrupting the flow of the program or application by termination, exceptions can handle those cases.</w:t>
+        <w:t xml:space="preserve">ere an error might arise </w:t>
       </w:r>
       <w:r>
         <w:rPr>
@@ -16322,7 +16842,7 @@
           <w:sz w:val="24"/>
           <w:szCs w:val="24"/>
         </w:rPr>
-        <w:t xml:space="preserve"> In this project, </w:t>
+        <w:t>from reading from a File. Another</w:t>
       </w:r>
       <w:r>
         <w:rPr>
@@ -16331,7 +16851,7 @@
           <w:sz w:val="24"/>
           <w:szCs w:val="24"/>
         </w:rPr>
-        <w:t xml:space="preserve">custom and premade (by JAVA library) </w:t>
+        <w:t xml:space="preserve"> error that might arise is </w:t>
       </w:r>
       <w:r>
         <w:rPr>
@@ -16340,7 +16860,7 @@
           <w:sz w:val="24"/>
           <w:szCs w:val="24"/>
         </w:rPr>
-        <w:t xml:space="preserve">Exceptions were </w:t>
+        <w:t xml:space="preserve">the file </w:t>
       </w:r>
       <w:r>
         <w:rPr>
@@ -16349,9 +16869,8 @@
           <w:sz w:val="24"/>
           <w:szCs w:val="24"/>
         </w:rPr>
-        <w:t xml:space="preserve">used to handle the cases where a certain code might result in an error. For example, in the code above </w:t>
-      </w:r>
-      <w:proofErr w:type="spellStart"/>
+        <w:t>not exist</w:t>
+      </w:r>
       <w:r>
         <w:rPr>
           <w:rFonts w:ascii="Times New Roman" w:eastAsia="Times New Roman" w:hAnsi="Times New Roman" w:cs="Times New Roman"/>
@@ -16359,9 +16878,8 @@
           <w:sz w:val="24"/>
           <w:szCs w:val="24"/>
         </w:rPr>
-        <w:t>IOException</w:t>
-      </w:r>
-      <w:proofErr w:type="spellEnd"/>
+        <w:t>ing at all</w:t>
+      </w:r>
       <w:r>
         <w:rPr>
           <w:rFonts w:ascii="Times New Roman" w:eastAsia="Times New Roman" w:hAnsi="Times New Roman" w:cs="Times New Roman"/>
@@ -16369,7 +16887,7 @@
           <w:sz w:val="24"/>
           <w:szCs w:val="24"/>
         </w:rPr>
-        <w:t xml:space="preserve"> was used in the Database constructor because there is a case were an error might arise due to us reading from a File. One error that might arise is that the file does not exist, which if left unhandled might crash the application.</w:t>
+        <w:t>, which if left unhandled might crash the application.</w:t>
       </w:r>
       <w:r>
         <w:rPr>
@@ -16482,7 +17000,7 @@
         </w:tabs>
         <w:spacing w:after="0" w:line="240" w:lineRule="auto"/>
         <w:rPr>
-          <w:rFonts w:ascii="Courier New" w:eastAsia="Times New Roman" w:hAnsi="Courier New" w:cs="Courier New"/>
+          <w:rFonts w:ascii="Times New Roman" w:eastAsia="Times New Roman" w:hAnsi="Times New Roman" w:cs="Times New Roman"/>
           <w:color w:val="A9B7C6"/>
           <w:sz w:val="18"/>
           <w:szCs w:val="18"/>
@@ -16490,18 +17008,85 @@
       </w:pPr>
       <w:r>
         <w:rPr>
-          <w:rFonts w:ascii="Courier New" w:eastAsia="Times New Roman" w:hAnsi="Courier New" w:cs="Courier New"/>
+          <w:rFonts w:ascii="Times New Roman" w:eastAsia="Times New Roman" w:hAnsi="Times New Roman" w:cs="Times New Roman"/>
           <w:i/>
           <w:iCs/>
           <w:color w:val="629755"/>
           <w:sz w:val="18"/>
           <w:szCs w:val="18"/>
         </w:rPr>
-        <w:t>/**</w:t>
-      </w:r>
-      <w:r>
-        <w:rPr>
-          <w:rFonts w:ascii="Courier New" w:eastAsia="Times New Roman" w:hAnsi="Courier New" w:cs="Courier New"/>
+        <w:br/>
+      </w:r>
+      <w:r>
+        <w:rPr>
+          <w:rFonts w:ascii="Times New Roman" w:eastAsia="Times New Roman" w:hAnsi="Times New Roman" w:cs="Times New Roman"/>
+          <w:color w:val="CC7832"/>
+          <w:sz w:val="18"/>
+          <w:szCs w:val="18"/>
+        </w:rPr>
+        <w:t xml:space="preserve">public class </w:t>
+      </w:r>
+      <w:proofErr w:type="spellStart"/>
+      <w:r>
+        <w:rPr>
+          <w:rFonts w:ascii="Times New Roman" w:eastAsia="Times New Roman" w:hAnsi="Times New Roman" w:cs="Times New Roman"/>
+          <w:color w:val="A9B7C6"/>
+          <w:sz w:val="18"/>
+          <w:szCs w:val="18"/>
+        </w:rPr>
+        <w:t>DirectionException</w:t>
+      </w:r>
+      <w:proofErr w:type="spellEnd"/>
+      <w:r>
+        <w:rPr>
+          <w:rFonts w:ascii="Times New Roman" w:eastAsia="Times New Roman" w:hAnsi="Times New Roman" w:cs="Times New Roman"/>
+          <w:color w:val="A9B7C6"/>
+          <w:sz w:val="18"/>
+          <w:szCs w:val="18"/>
+        </w:rPr>
+        <w:t xml:space="preserve"> </w:t>
+      </w:r>
+      <w:r>
+        <w:rPr>
+          <w:rFonts w:ascii="Times New Roman" w:eastAsia="Times New Roman" w:hAnsi="Times New Roman" w:cs="Times New Roman"/>
+          <w:color w:val="CC7832"/>
+          <w:sz w:val="18"/>
+          <w:szCs w:val="18"/>
+        </w:rPr>
+        <w:t xml:space="preserve">extends </w:t>
+      </w:r>
+      <w:proofErr w:type="spellStart"/>
+      <w:r>
+        <w:rPr>
+          <w:rFonts w:ascii="Times New Roman" w:eastAsia="Times New Roman" w:hAnsi="Times New Roman" w:cs="Times New Roman"/>
+          <w:color w:val="A9B7C6"/>
+          <w:sz w:val="18"/>
+          <w:szCs w:val="18"/>
+        </w:rPr>
+        <w:t>RuntimeException</w:t>
+      </w:r>
+      <w:proofErr w:type="spellEnd"/>
+      <w:r>
+        <w:rPr>
+          <w:rFonts w:ascii="Times New Roman" w:eastAsia="Times New Roman" w:hAnsi="Times New Roman" w:cs="Times New Roman"/>
+          <w:color w:val="A9B7C6"/>
+          <w:sz w:val="18"/>
+          <w:szCs w:val="18"/>
+        </w:rPr>
+        <w:t xml:space="preserve"> {</w:t>
+      </w:r>
+      <w:r>
+        <w:rPr>
+          <w:rFonts w:ascii="Times New Roman" w:eastAsia="Times New Roman" w:hAnsi="Times New Roman" w:cs="Times New Roman"/>
+          <w:color w:val="A9B7C6"/>
+          <w:sz w:val="18"/>
+          <w:szCs w:val="18"/>
+        </w:rPr>
+        <w:br/>
+      </w:r>
+      <w:r>
+        <w:rPr>
+          <w:rFonts w:ascii="Times New Roman" w:eastAsia="Times New Roman" w:hAnsi="Times New Roman" w:cs="Times New Roman"/>
           <w:i/>
           <w:iCs/>
           <w:color w:val="629755"/>
@@ -16509,82 +17094,177 @@
           <w:szCs w:val="18"/>
         </w:rPr>
         <w:br/>
-        <w:t xml:space="preserve"> * A direction exception when user gives invalid </w:t>
-      </w:r>
-      <w:proofErr w:type="spellStart"/>
-      <w:r>
-        <w:rPr>
-          <w:rFonts w:ascii="Courier New" w:eastAsia="Times New Roman" w:hAnsi="Courier New" w:cs="Courier New"/>
+        <w:t xml:space="preserve">    </w:t>
+      </w:r>
+      <w:r>
+        <w:rPr>
+          <w:rFonts w:ascii="Times New Roman" w:eastAsia="Times New Roman" w:hAnsi="Times New Roman" w:cs="Times New Roman"/>
+          <w:color w:val="CC7832"/>
+          <w:sz w:val="18"/>
+          <w:szCs w:val="18"/>
+        </w:rPr>
+        <w:t xml:space="preserve">public </w:t>
+      </w:r>
+      <w:proofErr w:type="spellStart"/>
+      <w:proofErr w:type="gramStart"/>
+      <w:r>
+        <w:rPr>
+          <w:rFonts w:ascii="Times New Roman" w:eastAsia="Times New Roman" w:hAnsi="Times New Roman" w:cs="Times New Roman"/>
+          <w:color w:val="FFC66D"/>
+          <w:sz w:val="18"/>
+          <w:szCs w:val="18"/>
+        </w:rPr>
+        <w:t>DirectionException</w:t>
+      </w:r>
+      <w:proofErr w:type="spellEnd"/>
+      <w:r>
+        <w:rPr>
+          <w:rFonts w:ascii="Times New Roman" w:eastAsia="Times New Roman" w:hAnsi="Times New Roman" w:cs="Times New Roman"/>
+          <w:color w:val="A9B7C6"/>
+          <w:sz w:val="18"/>
+          <w:szCs w:val="18"/>
+        </w:rPr>
+        <w:t>(</w:t>
+      </w:r>
+      <w:proofErr w:type="gramEnd"/>
+      <w:r>
+        <w:rPr>
+          <w:rFonts w:ascii="Times New Roman" w:eastAsia="Times New Roman" w:hAnsi="Times New Roman" w:cs="Times New Roman"/>
+          <w:color w:val="A9B7C6"/>
+          <w:sz w:val="18"/>
+          <w:szCs w:val="18"/>
+        </w:rPr>
+        <w:t>) {</w:t>
+      </w:r>
+      <w:r>
+        <w:rPr>
+          <w:rFonts w:ascii="Times New Roman" w:eastAsia="Times New Roman" w:hAnsi="Times New Roman" w:cs="Times New Roman"/>
+          <w:color w:val="A9B7C6"/>
+          <w:sz w:val="18"/>
+          <w:szCs w:val="18"/>
+        </w:rPr>
+        <w:br/>
+        <w:t xml:space="preserve">        </w:t>
+      </w:r>
+      <w:r>
+        <w:rPr>
+          <w:rFonts w:ascii="Times New Roman" w:eastAsia="Times New Roman" w:hAnsi="Times New Roman" w:cs="Times New Roman"/>
+          <w:color w:val="CC7832"/>
+          <w:sz w:val="18"/>
+          <w:szCs w:val="18"/>
+        </w:rPr>
+        <w:t>super</w:t>
+      </w:r>
+      <w:r>
+        <w:rPr>
+          <w:rFonts w:ascii="Times New Roman" w:eastAsia="Times New Roman" w:hAnsi="Times New Roman" w:cs="Times New Roman"/>
+          <w:color w:val="A9B7C6"/>
+          <w:sz w:val="18"/>
+          <w:szCs w:val="18"/>
+        </w:rPr>
+        <w:t>(</w:t>
+      </w:r>
+      <w:r>
+        <w:rPr>
+          <w:rFonts w:ascii="Times New Roman" w:eastAsia="Times New Roman" w:hAnsi="Times New Roman" w:cs="Times New Roman"/>
+          <w:color w:val="6A8759"/>
+          <w:sz w:val="18"/>
+          <w:szCs w:val="18"/>
+        </w:rPr>
+        <w:t xml:space="preserve">"Invalid Direction </w:t>
+      </w:r>
+      <w:proofErr w:type="spellStart"/>
+      <w:r>
+        <w:rPr>
+          <w:rFonts w:ascii="Times New Roman" w:eastAsia="Times New Roman" w:hAnsi="Times New Roman" w:cs="Times New Roman"/>
+          <w:color w:val="6A8759"/>
+          <w:sz w:val="18"/>
+          <w:szCs w:val="18"/>
+        </w:rPr>
+        <w:t>KeyCode</w:t>
+      </w:r>
+      <w:proofErr w:type="spellEnd"/>
+      <w:r>
+        <w:rPr>
+          <w:rFonts w:ascii="Times New Roman" w:eastAsia="Times New Roman" w:hAnsi="Times New Roman" w:cs="Times New Roman"/>
+          <w:color w:val="6A8759"/>
+          <w:sz w:val="18"/>
+          <w:szCs w:val="18"/>
+        </w:rPr>
+        <w:t>."</w:t>
+      </w:r>
+      <w:r>
+        <w:rPr>
+          <w:rFonts w:ascii="Times New Roman" w:eastAsia="Times New Roman" w:hAnsi="Times New Roman" w:cs="Times New Roman"/>
+          <w:color w:val="A9B7C6"/>
+          <w:sz w:val="18"/>
+          <w:szCs w:val="18"/>
+        </w:rPr>
+        <w:t>)</w:t>
+      </w:r>
+      <w:r>
+        <w:rPr>
+          <w:rFonts w:ascii="Times New Roman" w:eastAsia="Times New Roman" w:hAnsi="Times New Roman" w:cs="Times New Roman"/>
+          <w:color w:val="CC7832"/>
+          <w:sz w:val="18"/>
+          <w:szCs w:val="18"/>
+        </w:rPr>
+        <w:t>;</w:t>
+      </w:r>
+      <w:r>
+        <w:rPr>
+          <w:rFonts w:ascii="Times New Roman" w:eastAsia="Times New Roman" w:hAnsi="Times New Roman" w:cs="Times New Roman"/>
+          <w:color w:val="CC7832"/>
+          <w:sz w:val="18"/>
+          <w:szCs w:val="18"/>
+        </w:rPr>
+        <w:br/>
+        <w:t xml:space="preserve">    </w:t>
+      </w:r>
+      <w:r>
+        <w:rPr>
+          <w:rFonts w:ascii="Times New Roman" w:eastAsia="Times New Roman" w:hAnsi="Times New Roman" w:cs="Times New Roman"/>
+          <w:color w:val="A9B7C6"/>
+          <w:sz w:val="18"/>
+          <w:szCs w:val="18"/>
+        </w:rPr>
+        <w:t>}</w:t>
+      </w:r>
+      <w:r>
+        <w:rPr>
+          <w:rFonts w:ascii="Times New Roman" w:eastAsia="Times New Roman" w:hAnsi="Times New Roman" w:cs="Times New Roman"/>
+          <w:color w:val="A9B7C6"/>
+          <w:sz w:val="18"/>
+          <w:szCs w:val="18"/>
+        </w:rPr>
+        <w:br/>
+      </w:r>
+      <w:r>
+        <w:rPr>
+          <w:rFonts w:ascii="Times New Roman" w:eastAsia="Times New Roman" w:hAnsi="Times New Roman" w:cs="Times New Roman"/>
           <w:i/>
           <w:iCs/>
           <w:color w:val="629755"/>
           <w:sz w:val="18"/>
           <w:szCs w:val="18"/>
         </w:rPr>
-        <w:t>KeyCode</w:t>
-      </w:r>
-      <w:proofErr w:type="spellEnd"/>
-      <w:r>
-        <w:rPr>
-          <w:rFonts w:ascii="Courier New" w:eastAsia="Times New Roman" w:hAnsi="Courier New" w:cs="Courier New"/>
-          <w:i/>
-          <w:iCs/>
-          <w:color w:val="629755"/>
-          <w:sz w:val="18"/>
-          <w:szCs w:val="18"/>
-        </w:rPr>
-        <w:t xml:space="preserve"> for Directions </w:t>
-      </w:r>
-      <w:proofErr w:type="spellStart"/>
-      <w:r>
-        <w:rPr>
-          <w:rFonts w:ascii="Courier New" w:eastAsia="Times New Roman" w:hAnsi="Courier New" w:cs="Courier New"/>
-          <w:i/>
-          <w:iCs/>
-          <w:color w:val="629755"/>
-          <w:sz w:val="18"/>
-          <w:szCs w:val="18"/>
-        </w:rPr>
-        <w:t>enum</w:t>
-      </w:r>
-      <w:proofErr w:type="spellEnd"/>
-      <w:r>
-        <w:rPr>
-          <w:rFonts w:ascii="Courier New" w:eastAsia="Times New Roman" w:hAnsi="Courier New" w:cs="Courier New"/>
-          <w:i/>
-          <w:iCs/>
-          <w:color w:val="629755"/>
-          <w:sz w:val="18"/>
-          <w:szCs w:val="18"/>
-        </w:rPr>
-        <w:br/>
-        <w:t xml:space="preserve"> */</w:t>
-      </w:r>
-      <w:r>
-        <w:rPr>
-          <w:rFonts w:ascii="Courier New" w:eastAsia="Times New Roman" w:hAnsi="Courier New" w:cs="Courier New"/>
-          <w:i/>
-          <w:iCs/>
-          <w:color w:val="629755"/>
-          <w:sz w:val="18"/>
-          <w:szCs w:val="18"/>
-        </w:rPr>
-        <w:br/>
-      </w:r>
-      <w:r>
-        <w:rPr>
-          <w:rFonts w:ascii="Courier New" w:eastAsia="Times New Roman" w:hAnsi="Courier New" w:cs="Courier New"/>
-          <w:color w:val="CC7832"/>
-          <w:sz w:val="18"/>
-          <w:szCs w:val="18"/>
-        </w:rPr>
-        <w:t xml:space="preserve">public class </w:t>
-      </w:r>
-      <w:proofErr w:type="spellStart"/>
-      <w:r>
-        <w:rPr>
-          <w:rFonts w:ascii="Courier New" w:eastAsia="Times New Roman" w:hAnsi="Courier New" w:cs="Courier New"/>
-          <w:color w:val="A9B7C6"/>
+        <w:br/>
+        <w:t xml:space="preserve">    </w:t>
+      </w:r>
+      <w:r>
+        <w:rPr>
+          <w:rFonts w:ascii="Times New Roman" w:eastAsia="Times New Roman" w:hAnsi="Times New Roman" w:cs="Times New Roman"/>
+          <w:color w:val="CC7832"/>
+          <w:sz w:val="18"/>
+          <w:szCs w:val="18"/>
+        </w:rPr>
+        <w:t xml:space="preserve">public </w:t>
+      </w:r>
+      <w:proofErr w:type="spellStart"/>
+      <w:r>
+        <w:rPr>
+          <w:rFonts w:ascii="Times New Roman" w:eastAsia="Times New Roman" w:hAnsi="Times New Roman" w:cs="Times New Roman"/>
+          <w:color w:val="FFC66D"/>
           <w:sz w:val="18"/>
           <w:szCs w:val="18"/>
         </w:rPr>
@@ -16593,236 +17273,72 @@
       <w:proofErr w:type="spellEnd"/>
       <w:r>
         <w:rPr>
-          <w:rFonts w:ascii="Courier New" w:eastAsia="Times New Roman" w:hAnsi="Courier New" w:cs="Courier New"/>
-          <w:color w:val="A9B7C6"/>
-          <w:sz w:val="18"/>
-          <w:szCs w:val="18"/>
-        </w:rPr>
-        <w:t xml:space="preserve"> </w:t>
-      </w:r>
-      <w:r>
-        <w:rPr>
-          <w:rFonts w:ascii="Courier New" w:eastAsia="Times New Roman" w:hAnsi="Courier New" w:cs="Courier New"/>
-          <w:color w:val="CC7832"/>
-          <w:sz w:val="18"/>
-          <w:szCs w:val="18"/>
-        </w:rPr>
-        <w:t xml:space="preserve">extends </w:t>
-      </w:r>
-      <w:proofErr w:type="spellStart"/>
-      <w:r>
-        <w:rPr>
-          <w:rFonts w:ascii="Courier New" w:eastAsia="Times New Roman" w:hAnsi="Courier New" w:cs="Courier New"/>
-          <w:color w:val="A9B7C6"/>
-          <w:sz w:val="18"/>
-          <w:szCs w:val="18"/>
-        </w:rPr>
-        <w:t>RuntimeException</w:t>
-      </w:r>
-      <w:proofErr w:type="spellEnd"/>
-      <w:r>
-        <w:rPr>
-          <w:rFonts w:ascii="Courier New" w:eastAsia="Times New Roman" w:hAnsi="Courier New" w:cs="Courier New"/>
-          <w:color w:val="A9B7C6"/>
-          <w:sz w:val="18"/>
-          <w:szCs w:val="18"/>
-        </w:rPr>
-        <w:t xml:space="preserve"> {</w:t>
-      </w:r>
-      <w:r>
-        <w:rPr>
-          <w:rFonts w:ascii="Courier New" w:eastAsia="Times New Roman" w:hAnsi="Courier New" w:cs="Courier New"/>
-          <w:color w:val="A9B7C6"/>
-          <w:sz w:val="18"/>
-          <w:szCs w:val="18"/>
-        </w:rPr>
-        <w:br/>
-      </w:r>
-      <w:r>
-        <w:rPr>
-          <w:rFonts w:ascii="Courier New" w:eastAsia="Times New Roman" w:hAnsi="Courier New" w:cs="Courier New"/>
-          <w:color w:val="A9B7C6"/>
-          <w:sz w:val="18"/>
-          <w:szCs w:val="18"/>
-        </w:rPr>
-        <w:br/>
+          <w:rFonts w:ascii="Times New Roman" w:eastAsia="Times New Roman" w:hAnsi="Times New Roman" w:cs="Times New Roman"/>
+          <w:color w:val="A9B7C6"/>
+          <w:sz w:val="18"/>
+          <w:szCs w:val="18"/>
+        </w:rPr>
+        <w:t>(String message) {</w:t>
+      </w:r>
+      <w:r>
+        <w:rPr>
+          <w:rFonts w:ascii="Times New Roman" w:eastAsia="Times New Roman" w:hAnsi="Times New Roman" w:cs="Times New Roman"/>
+          <w:color w:val="A9B7C6"/>
+          <w:sz w:val="18"/>
+          <w:szCs w:val="18"/>
+        </w:rPr>
+        <w:br/>
+        <w:t xml:space="preserve">        </w:t>
+      </w:r>
+      <w:r>
+        <w:rPr>
+          <w:rFonts w:ascii="Times New Roman" w:eastAsia="Times New Roman" w:hAnsi="Times New Roman" w:cs="Times New Roman"/>
+          <w:color w:val="CC7832"/>
+          <w:sz w:val="18"/>
+          <w:szCs w:val="18"/>
+        </w:rPr>
+        <w:t>super</w:t>
+      </w:r>
+      <w:r>
+        <w:rPr>
+          <w:rFonts w:ascii="Times New Roman" w:eastAsia="Times New Roman" w:hAnsi="Times New Roman" w:cs="Times New Roman"/>
+          <w:color w:val="A9B7C6"/>
+          <w:sz w:val="18"/>
+          <w:szCs w:val="18"/>
+        </w:rPr>
+        <w:t>(message)</w:t>
+      </w:r>
+      <w:r>
+        <w:rPr>
+          <w:rFonts w:ascii="Times New Roman" w:eastAsia="Times New Roman" w:hAnsi="Times New Roman" w:cs="Times New Roman"/>
+          <w:color w:val="CC7832"/>
+          <w:sz w:val="18"/>
+          <w:szCs w:val="18"/>
+        </w:rPr>
+        <w:t>;</w:t>
+      </w:r>
+      <w:r>
+        <w:rPr>
+          <w:rFonts w:ascii="Times New Roman" w:eastAsia="Times New Roman" w:hAnsi="Times New Roman" w:cs="Times New Roman"/>
+          <w:color w:val="CC7832"/>
+          <w:sz w:val="18"/>
+          <w:szCs w:val="18"/>
+        </w:rPr>
+        <w:br/>
+      </w:r>
+      <w:r>
+        <w:rPr>
+          <w:rFonts w:ascii="Times New Roman" w:eastAsia="Times New Roman" w:hAnsi="Times New Roman" w:cs="Times New Roman"/>
+          <w:color w:val="CC7832"/>
+          <w:sz w:val="18"/>
+          <w:szCs w:val="18"/>
+        </w:rPr>
+        <w:lastRenderedPageBreak/>
         <w:t xml:space="preserve">    </w:t>
       </w:r>
       <w:r>
         <w:rPr>
-          <w:rFonts w:ascii="Courier New" w:eastAsia="Times New Roman" w:hAnsi="Courier New" w:cs="Courier New"/>
-          <w:i/>
-          <w:iCs/>
-          <w:color w:val="629755"/>
-          <w:sz w:val="18"/>
-          <w:szCs w:val="18"/>
-        </w:rPr>
-        <w:t>/**</w:t>
-      </w:r>
-      <w:r>
-        <w:rPr>
-          <w:rFonts w:ascii="Courier New" w:eastAsia="Times New Roman" w:hAnsi="Courier New" w:cs="Courier New"/>
-          <w:i/>
-          <w:iCs/>
-          <w:color w:val="629755"/>
-          <w:sz w:val="18"/>
-          <w:szCs w:val="18"/>
-        </w:rPr>
-        <w:br/>
-        <w:t xml:space="preserve">     * Default Constructor</w:t>
-      </w:r>
-      <w:r>
-        <w:rPr>
-          <w:rFonts w:ascii="Courier New" w:eastAsia="Times New Roman" w:hAnsi="Courier New" w:cs="Courier New"/>
-          <w:i/>
-          <w:iCs/>
-          <w:color w:val="629755"/>
-          <w:sz w:val="18"/>
-          <w:szCs w:val="18"/>
-        </w:rPr>
-        <w:br/>
-        <w:t xml:space="preserve">     */</w:t>
-      </w:r>
-      <w:r>
-        <w:rPr>
-          <w:rFonts w:ascii="Courier New" w:eastAsia="Times New Roman" w:hAnsi="Courier New" w:cs="Courier New"/>
-          <w:i/>
-          <w:iCs/>
-          <w:color w:val="629755"/>
-          <w:sz w:val="18"/>
-          <w:szCs w:val="18"/>
-        </w:rPr>
-        <w:br/>
-        <w:t xml:space="preserve">    </w:t>
-      </w:r>
-      <w:r>
-        <w:rPr>
-          <w:rFonts w:ascii="Courier New" w:eastAsia="Times New Roman" w:hAnsi="Courier New" w:cs="Courier New"/>
-          <w:color w:val="CC7832"/>
-          <w:sz w:val="18"/>
-          <w:szCs w:val="18"/>
-        </w:rPr>
-        <w:t xml:space="preserve">public </w:t>
-      </w:r>
-      <w:proofErr w:type="spellStart"/>
-      <w:proofErr w:type="gramStart"/>
-      <w:r>
-        <w:rPr>
-          <w:rFonts w:ascii="Courier New" w:eastAsia="Times New Roman" w:hAnsi="Courier New" w:cs="Courier New"/>
-          <w:color w:val="FFC66D"/>
-          <w:sz w:val="18"/>
-          <w:szCs w:val="18"/>
-        </w:rPr>
-        <w:t>DirectionException</w:t>
-      </w:r>
-      <w:proofErr w:type="spellEnd"/>
-      <w:r>
-        <w:rPr>
-          <w:rFonts w:ascii="Courier New" w:eastAsia="Times New Roman" w:hAnsi="Courier New" w:cs="Courier New"/>
-          <w:color w:val="A9B7C6"/>
-          <w:sz w:val="18"/>
-          <w:szCs w:val="18"/>
-        </w:rPr>
-        <w:t>(</w:t>
-      </w:r>
-      <w:proofErr w:type="gramEnd"/>
-      <w:r>
-        <w:rPr>
-          <w:rFonts w:ascii="Courier New" w:eastAsia="Times New Roman" w:hAnsi="Courier New" w:cs="Courier New"/>
-          <w:color w:val="A9B7C6"/>
-          <w:sz w:val="18"/>
-          <w:szCs w:val="18"/>
-        </w:rPr>
-        <w:t>) {</w:t>
-      </w:r>
-      <w:r>
-        <w:rPr>
-          <w:rFonts w:ascii="Courier New" w:eastAsia="Times New Roman" w:hAnsi="Courier New" w:cs="Courier New"/>
-          <w:color w:val="A9B7C6"/>
-          <w:sz w:val="18"/>
-          <w:szCs w:val="18"/>
-        </w:rPr>
-        <w:br/>
-        <w:t xml:space="preserve">        </w:t>
-      </w:r>
-      <w:r>
-        <w:rPr>
-          <w:rFonts w:ascii="Courier New" w:eastAsia="Times New Roman" w:hAnsi="Courier New" w:cs="Courier New"/>
-          <w:color w:val="CC7832"/>
-          <w:sz w:val="18"/>
-          <w:szCs w:val="18"/>
-        </w:rPr>
-        <w:t>super</w:t>
-      </w:r>
-      <w:r>
-        <w:rPr>
-          <w:rFonts w:ascii="Courier New" w:eastAsia="Times New Roman" w:hAnsi="Courier New" w:cs="Courier New"/>
-          <w:color w:val="A9B7C6"/>
-          <w:sz w:val="18"/>
-          <w:szCs w:val="18"/>
-        </w:rPr>
-        <w:t>(</w:t>
-      </w:r>
-      <w:r>
-        <w:rPr>
-          <w:rFonts w:ascii="Courier New" w:eastAsia="Times New Roman" w:hAnsi="Courier New" w:cs="Courier New"/>
-          <w:color w:val="6A8759"/>
-          <w:sz w:val="18"/>
-          <w:szCs w:val="18"/>
-        </w:rPr>
-        <w:t xml:space="preserve">"Invalid Direction </w:t>
-      </w:r>
-      <w:proofErr w:type="spellStart"/>
-      <w:r>
-        <w:rPr>
-          <w:rFonts w:ascii="Courier New" w:eastAsia="Times New Roman" w:hAnsi="Courier New" w:cs="Courier New"/>
-          <w:color w:val="6A8759"/>
-          <w:sz w:val="18"/>
-          <w:szCs w:val="18"/>
-        </w:rPr>
-        <w:t>KeyCode</w:t>
-      </w:r>
-      <w:proofErr w:type="spellEnd"/>
-      <w:r>
-        <w:rPr>
-          <w:rFonts w:ascii="Courier New" w:eastAsia="Times New Roman" w:hAnsi="Courier New" w:cs="Courier New"/>
-          <w:color w:val="6A8759"/>
-          <w:sz w:val="18"/>
-          <w:szCs w:val="18"/>
-        </w:rPr>
-        <w:t>."</w:t>
-      </w:r>
-      <w:r>
-        <w:rPr>
-          <w:rFonts w:ascii="Courier New" w:eastAsia="Times New Roman" w:hAnsi="Courier New" w:cs="Courier New"/>
-          <w:color w:val="A9B7C6"/>
-          <w:sz w:val="18"/>
-          <w:szCs w:val="18"/>
-        </w:rPr>
-        <w:t>)</w:t>
-      </w:r>
-      <w:r>
-        <w:rPr>
-          <w:rFonts w:ascii="Courier New" w:eastAsia="Times New Roman" w:hAnsi="Courier New" w:cs="Courier New"/>
-          <w:color w:val="CC7832"/>
-          <w:sz w:val="18"/>
-          <w:szCs w:val="18"/>
-        </w:rPr>
-        <w:t>;</w:t>
-      </w:r>
-      <w:r>
-        <w:rPr>
-          <w:rFonts w:ascii="Courier New" w:eastAsia="Times New Roman" w:hAnsi="Courier New" w:cs="Courier New"/>
-          <w:color w:val="CC7832"/>
-          <w:sz w:val="18"/>
-          <w:szCs w:val="18"/>
-        </w:rPr>
-        <w:br/>
-        <w:t xml:space="preserve">    </w:t>
-      </w:r>
-      <w:r>
-        <w:rPr>
-          <w:rFonts w:ascii="Courier New" w:eastAsia="Times New Roman" w:hAnsi="Courier New" w:cs="Courier New"/>
+          <w:rFonts w:ascii="Times New Roman" w:eastAsia="Times New Roman" w:hAnsi="Times New Roman" w:cs="Times New Roman"/>
           <w:color w:val="A9B7C6"/>
           <w:sz w:val="18"/>
           <w:szCs w:val="18"/>
@@ -16831,263 +17347,26 @@
       </w:r>
       <w:r>
         <w:rPr>
-          <w:rFonts w:ascii="Courier New" w:eastAsia="Times New Roman" w:hAnsi="Courier New" w:cs="Courier New"/>
-          <w:color w:val="A9B7C6"/>
-          <w:sz w:val="18"/>
-          <w:szCs w:val="18"/>
-        </w:rPr>
-        <w:br/>
-      </w:r>
-      <w:r>
-        <w:rPr>
-          <w:rFonts w:ascii="Courier New" w:eastAsia="Times New Roman" w:hAnsi="Courier New" w:cs="Courier New"/>
-          <w:color w:val="A9B7C6"/>
-          <w:sz w:val="18"/>
-          <w:szCs w:val="18"/>
-        </w:rPr>
-        <w:br/>
-        <w:t xml:space="preserve">    </w:t>
-      </w:r>
-      <w:r>
-        <w:rPr>
-          <w:rFonts w:ascii="Courier New" w:eastAsia="Times New Roman" w:hAnsi="Courier New" w:cs="Courier New"/>
-          <w:i/>
-          <w:iCs/>
-          <w:color w:val="629755"/>
-          <w:sz w:val="18"/>
-          <w:szCs w:val="18"/>
-        </w:rPr>
-        <w:t>/**</w:t>
-      </w:r>
-      <w:r>
-        <w:rPr>
-          <w:rFonts w:ascii="Courier New" w:eastAsia="Times New Roman" w:hAnsi="Courier New" w:cs="Courier New"/>
-          <w:i/>
-          <w:iCs/>
-          <w:color w:val="629755"/>
-          <w:sz w:val="18"/>
-          <w:szCs w:val="18"/>
-        </w:rPr>
-        <w:br/>
-      </w:r>
-      <w:r>
-        <w:rPr>
-          <w:rFonts w:ascii="Courier New" w:eastAsia="Times New Roman" w:hAnsi="Courier New" w:cs="Courier New"/>
-          <w:i/>
-          <w:iCs/>
-          <w:color w:val="629755"/>
-          <w:sz w:val="18"/>
-          <w:szCs w:val="18"/>
-        </w:rPr>
-        <w:lastRenderedPageBreak/>
-        <w:t xml:space="preserve">     * Custom Constructor</w:t>
-      </w:r>
-      <w:r>
-        <w:rPr>
-          <w:rFonts w:ascii="Courier New" w:eastAsia="Times New Roman" w:hAnsi="Courier New" w:cs="Courier New"/>
-          <w:i/>
-          <w:iCs/>
-          <w:color w:val="629755"/>
-          <w:sz w:val="18"/>
-          <w:szCs w:val="18"/>
-        </w:rPr>
-        <w:br/>
-        <w:t xml:space="preserve">     *</w:t>
-      </w:r>
-      <w:r>
-        <w:rPr>
-          <w:rFonts w:ascii="Courier New" w:eastAsia="Times New Roman" w:hAnsi="Courier New" w:cs="Courier New"/>
-          <w:i/>
-          <w:iCs/>
-          <w:color w:val="629755"/>
-          <w:sz w:val="18"/>
-          <w:szCs w:val="18"/>
-        </w:rPr>
-        <w:br/>
-        <w:t xml:space="preserve">     * </w:t>
-      </w:r>
-      <w:r>
-        <w:rPr>
-          <w:rFonts w:ascii="Courier New" w:eastAsia="Times New Roman" w:hAnsi="Courier New" w:cs="Courier New"/>
+          <w:rFonts w:ascii="Times New Roman" w:eastAsia="Times New Roman" w:hAnsi="Times New Roman" w:cs="Times New Roman"/>
+          <w:color w:val="A9B7C6"/>
+          <w:sz w:val="18"/>
+          <w:szCs w:val="18"/>
+        </w:rPr>
+        <w:br/>
+        <w:t>}</w:t>
+      </w:r>
+    </w:p>
+    <w:p>
+      <w:pPr>
+        <w:spacing w:before="60" w:after="100" w:afterAutospacing="1" w:line="240" w:lineRule="auto"/>
+        <w:rPr>
+          <w:rFonts w:ascii="Times New Roman" w:eastAsia="Times New Roman" w:hAnsi="Times New Roman" w:cs="Times New Roman"/>
           <w:b/>
-          <w:bCs/>
-          <w:i/>
-          <w:iCs/>
-          <w:color w:val="629755"/>
-          <w:sz w:val="18"/>
-          <w:szCs w:val="18"/>
-        </w:rPr>
-        <w:t>@</w:t>
-      </w:r>
-      <w:proofErr w:type="spellStart"/>
-      <w:r>
-        <w:rPr>
-          <w:rFonts w:ascii="Courier New" w:eastAsia="Times New Roman" w:hAnsi="Courier New" w:cs="Courier New"/>
-          <w:b/>
-          <w:bCs/>
-          <w:i/>
-          <w:iCs/>
-          <w:color w:val="629755"/>
-          <w:sz w:val="18"/>
-          <w:szCs w:val="18"/>
-        </w:rPr>
-        <w:t>param</w:t>
-      </w:r>
-      <w:proofErr w:type="spellEnd"/>
-      <w:r>
-        <w:rPr>
-          <w:rFonts w:ascii="Courier New" w:eastAsia="Times New Roman" w:hAnsi="Courier New" w:cs="Courier New"/>
-          <w:b/>
-          <w:bCs/>
-          <w:i/>
-          <w:iCs/>
-          <w:color w:val="629755"/>
-          <w:sz w:val="18"/>
-          <w:szCs w:val="18"/>
-        </w:rPr>
-        <w:t xml:space="preserve"> </w:t>
-      </w:r>
-      <w:r>
-        <w:rPr>
-          <w:rFonts w:ascii="Courier New" w:eastAsia="Times New Roman" w:hAnsi="Courier New" w:cs="Courier New"/>
-          <w:i/>
-          <w:iCs/>
-          <w:color w:val="8A653B"/>
-          <w:sz w:val="18"/>
-          <w:szCs w:val="18"/>
-        </w:rPr>
-        <w:t xml:space="preserve">message </w:t>
-      </w:r>
-      <w:r>
-        <w:rPr>
-          <w:rFonts w:ascii="Courier New" w:eastAsia="Times New Roman" w:hAnsi="Courier New" w:cs="Courier New"/>
-          <w:i/>
-          <w:iCs/>
-          <w:color w:val="629755"/>
-          <w:sz w:val="18"/>
-          <w:szCs w:val="18"/>
-        </w:rPr>
-        <w:t>Custom Exception Message</w:t>
-      </w:r>
-      <w:r>
-        <w:rPr>
-          <w:rFonts w:ascii="Courier New" w:eastAsia="Times New Roman" w:hAnsi="Courier New" w:cs="Courier New"/>
-          <w:i/>
-          <w:iCs/>
-          <w:color w:val="629755"/>
-          <w:sz w:val="18"/>
-          <w:szCs w:val="18"/>
-        </w:rPr>
-        <w:br/>
-        <w:t xml:space="preserve">     */</w:t>
-      </w:r>
-      <w:r>
-        <w:rPr>
-          <w:rFonts w:ascii="Courier New" w:eastAsia="Times New Roman" w:hAnsi="Courier New" w:cs="Courier New"/>
-          <w:i/>
-          <w:iCs/>
-          <w:color w:val="629755"/>
-          <w:sz w:val="18"/>
-          <w:szCs w:val="18"/>
-        </w:rPr>
-        <w:br/>
-        <w:t xml:space="preserve">    </w:t>
-      </w:r>
-      <w:r>
-        <w:rPr>
-          <w:rFonts w:ascii="Courier New" w:eastAsia="Times New Roman" w:hAnsi="Courier New" w:cs="Courier New"/>
-          <w:color w:val="CC7832"/>
-          <w:sz w:val="18"/>
-          <w:szCs w:val="18"/>
-        </w:rPr>
-        <w:t xml:space="preserve">public </w:t>
-      </w:r>
-      <w:proofErr w:type="spellStart"/>
-      <w:r>
-        <w:rPr>
-          <w:rFonts w:ascii="Courier New" w:eastAsia="Times New Roman" w:hAnsi="Courier New" w:cs="Courier New"/>
-          <w:color w:val="FFC66D"/>
-          <w:sz w:val="18"/>
-          <w:szCs w:val="18"/>
-        </w:rPr>
-        <w:t>DirectionException</w:t>
-      </w:r>
-      <w:proofErr w:type="spellEnd"/>
-      <w:r>
-        <w:rPr>
-          <w:rFonts w:ascii="Courier New" w:eastAsia="Times New Roman" w:hAnsi="Courier New" w:cs="Courier New"/>
-          <w:color w:val="A9B7C6"/>
-          <w:sz w:val="18"/>
-          <w:szCs w:val="18"/>
-        </w:rPr>
-        <w:t>(String message) {</w:t>
-      </w:r>
-      <w:r>
-        <w:rPr>
-          <w:rFonts w:ascii="Courier New" w:eastAsia="Times New Roman" w:hAnsi="Courier New" w:cs="Courier New"/>
-          <w:color w:val="A9B7C6"/>
-          <w:sz w:val="18"/>
-          <w:szCs w:val="18"/>
-        </w:rPr>
-        <w:br/>
-        <w:t xml:space="preserve">        </w:t>
-      </w:r>
-      <w:r>
-        <w:rPr>
-          <w:rFonts w:ascii="Courier New" w:eastAsia="Times New Roman" w:hAnsi="Courier New" w:cs="Courier New"/>
-          <w:color w:val="CC7832"/>
-          <w:sz w:val="18"/>
-          <w:szCs w:val="18"/>
-        </w:rPr>
-        <w:t>super</w:t>
-      </w:r>
-      <w:r>
-        <w:rPr>
-          <w:rFonts w:ascii="Courier New" w:eastAsia="Times New Roman" w:hAnsi="Courier New" w:cs="Courier New"/>
-          <w:color w:val="A9B7C6"/>
-          <w:sz w:val="18"/>
-          <w:szCs w:val="18"/>
-        </w:rPr>
-        <w:t>(message)</w:t>
-      </w:r>
-      <w:r>
-        <w:rPr>
-          <w:rFonts w:ascii="Courier New" w:eastAsia="Times New Roman" w:hAnsi="Courier New" w:cs="Courier New"/>
-          <w:color w:val="CC7832"/>
-          <w:sz w:val="18"/>
-          <w:szCs w:val="18"/>
-        </w:rPr>
-        <w:t>;</w:t>
-      </w:r>
-      <w:r>
-        <w:rPr>
-          <w:rFonts w:ascii="Courier New" w:eastAsia="Times New Roman" w:hAnsi="Courier New" w:cs="Courier New"/>
-          <w:color w:val="CC7832"/>
-          <w:sz w:val="18"/>
-          <w:szCs w:val="18"/>
-        </w:rPr>
-        <w:br/>
-        <w:t xml:space="preserve">    </w:t>
-      </w:r>
-      <w:r>
-        <w:rPr>
-          <w:rFonts w:ascii="Courier New" w:eastAsia="Times New Roman" w:hAnsi="Courier New" w:cs="Courier New"/>
-          <w:color w:val="A9B7C6"/>
-          <w:sz w:val="18"/>
-          <w:szCs w:val="18"/>
-        </w:rPr>
-        <w:t>}</w:t>
-      </w:r>
-      <w:r>
-        <w:rPr>
-          <w:rFonts w:ascii="Courier New" w:eastAsia="Times New Roman" w:hAnsi="Courier New" w:cs="Courier New"/>
-          <w:color w:val="A9B7C6"/>
-          <w:sz w:val="18"/>
-          <w:szCs w:val="18"/>
-        </w:rPr>
-        <w:br/>
-        <w:t>}</w:t>
-      </w:r>
+          <w:color w:val="24292E"/>
+          <w:sz w:val="24"/>
+          <w:szCs w:val="24"/>
+        </w:rPr>
+      </w:pPr>
     </w:p>
     <w:p>
       <w:pPr>
@@ -17228,7 +17507,7 @@
         </w:tabs>
         <w:spacing w:after="0" w:line="240" w:lineRule="auto"/>
         <w:rPr>
-          <w:rFonts w:ascii="Courier New" w:eastAsia="Times New Roman" w:hAnsi="Courier New" w:cs="Courier New"/>
+          <w:rFonts w:ascii="Times New Roman" w:eastAsia="Times New Roman" w:hAnsi="Times New Roman" w:cs="Times New Roman"/>
           <w:color w:val="A9B7C6"/>
           <w:sz w:val="18"/>
           <w:szCs w:val="18"/>
@@ -17236,7 +17515,7 @@
       </w:pPr>
       <w:r>
         <w:rPr>
-          <w:rFonts w:ascii="Courier New" w:eastAsia="Times New Roman" w:hAnsi="Courier New" w:cs="Courier New"/>
+          <w:rFonts w:ascii="Times New Roman" w:eastAsia="Times New Roman" w:hAnsi="Times New Roman" w:cs="Times New Roman"/>
           <w:color w:val="CC7832"/>
           <w:sz w:val="18"/>
           <w:szCs w:val="18"/>
@@ -17246,7 +17525,7 @@
       <w:proofErr w:type="spellStart"/>
       <w:r>
         <w:rPr>
-          <w:rFonts w:ascii="Courier New" w:eastAsia="Times New Roman" w:hAnsi="Courier New" w:cs="Courier New"/>
+          <w:rFonts w:ascii="Times New Roman" w:eastAsia="Times New Roman" w:hAnsi="Times New Roman" w:cs="Times New Roman"/>
           <w:color w:val="A9B7C6"/>
           <w:sz w:val="18"/>
           <w:szCs w:val="18"/>
@@ -17256,7 +17535,7 @@
       <w:proofErr w:type="spellEnd"/>
       <w:r>
         <w:rPr>
-          <w:rFonts w:ascii="Courier New" w:eastAsia="Times New Roman" w:hAnsi="Courier New" w:cs="Courier New"/>
+          <w:rFonts w:ascii="Times New Roman" w:eastAsia="Times New Roman" w:hAnsi="Times New Roman" w:cs="Times New Roman"/>
           <w:color w:val="A9B7C6"/>
           <w:sz w:val="18"/>
           <w:szCs w:val="18"/>
@@ -17265,7 +17544,7 @@
       </w:r>
       <w:r>
         <w:rPr>
-          <w:rFonts w:ascii="Courier New" w:eastAsia="Times New Roman" w:hAnsi="Courier New" w:cs="Courier New"/>
+          <w:rFonts w:ascii="Times New Roman" w:eastAsia="Times New Roman" w:hAnsi="Times New Roman" w:cs="Times New Roman"/>
           <w:color w:val="CC7832"/>
           <w:sz w:val="18"/>
           <w:szCs w:val="18"/>
@@ -17275,7 +17554,7 @@
       <w:proofErr w:type="spellStart"/>
       <w:r>
         <w:rPr>
-          <w:rFonts w:ascii="Courier New" w:eastAsia="Times New Roman" w:hAnsi="Courier New" w:cs="Courier New"/>
+          <w:rFonts w:ascii="Times New Roman" w:eastAsia="Times New Roman" w:hAnsi="Times New Roman" w:cs="Times New Roman"/>
           <w:color w:val="A9B7C6"/>
           <w:sz w:val="18"/>
           <w:szCs w:val="18"/>
@@ -17285,7 +17564,7 @@
       <w:proofErr w:type="spellEnd"/>
       <w:r>
         <w:rPr>
-          <w:rFonts w:ascii="Courier New" w:eastAsia="Times New Roman" w:hAnsi="Courier New" w:cs="Courier New"/>
+          <w:rFonts w:ascii="Times New Roman" w:eastAsia="Times New Roman" w:hAnsi="Times New Roman" w:cs="Times New Roman"/>
           <w:color w:val="A9B7C6"/>
           <w:sz w:val="18"/>
           <w:szCs w:val="18"/>
@@ -17294,7 +17573,7 @@
       </w:r>
       <w:r>
         <w:rPr>
-          <w:rFonts w:ascii="Courier New" w:eastAsia="Times New Roman" w:hAnsi="Courier New" w:cs="Courier New"/>
+          <w:rFonts w:ascii="Times New Roman" w:eastAsia="Times New Roman" w:hAnsi="Times New Roman" w:cs="Times New Roman"/>
           <w:color w:val="CC7832"/>
           <w:sz w:val="18"/>
           <w:szCs w:val="18"/>
@@ -17303,7 +17582,7 @@
       </w:r>
       <w:r>
         <w:rPr>
-          <w:rFonts w:ascii="Courier New" w:eastAsia="Times New Roman" w:hAnsi="Courier New" w:cs="Courier New"/>
+          <w:rFonts w:ascii="Times New Roman" w:eastAsia="Times New Roman" w:hAnsi="Times New Roman" w:cs="Times New Roman"/>
           <w:color w:val="A9B7C6"/>
           <w:sz w:val="18"/>
           <w:szCs w:val="18"/>
@@ -17312,7 +17591,7 @@
       </w:r>
       <w:r>
         <w:rPr>
-          <w:rFonts w:ascii="Courier New" w:eastAsia="Times New Roman" w:hAnsi="Courier New" w:cs="Courier New"/>
+          <w:rFonts w:ascii="Times New Roman" w:eastAsia="Times New Roman" w:hAnsi="Times New Roman" w:cs="Times New Roman"/>
           <w:color w:val="CC7832"/>
           <w:sz w:val="18"/>
           <w:szCs w:val="18"/>
@@ -17321,7 +17600,7 @@
       </w:r>
       <w:r>
         <w:rPr>
-          <w:rFonts w:ascii="Courier New" w:eastAsia="Times New Roman" w:hAnsi="Courier New" w:cs="Courier New"/>
+          <w:rFonts w:ascii="Times New Roman" w:eastAsia="Times New Roman" w:hAnsi="Times New Roman" w:cs="Times New Roman"/>
           <w:color w:val="A9B7C6"/>
           <w:sz w:val="18"/>
           <w:szCs w:val="18"/>
@@ -17330,16 +17609,16 @@
       </w:r>
       <w:r>
         <w:rPr>
-          <w:rFonts w:ascii="Courier New" w:eastAsia="Times New Roman" w:hAnsi="Courier New" w:cs="Courier New"/>
-          <w:color w:val="A9B7C6"/>
-          <w:sz w:val="18"/>
-          <w:szCs w:val="18"/>
-        </w:rPr>
-        <w:br/>
-      </w:r>
-      <w:r>
-        <w:rPr>
-          <w:rFonts w:ascii="Courier New" w:eastAsia="Times New Roman" w:hAnsi="Courier New" w:cs="Courier New"/>
+          <w:rFonts w:ascii="Times New Roman" w:eastAsia="Times New Roman" w:hAnsi="Times New Roman" w:cs="Times New Roman"/>
+          <w:color w:val="A9B7C6"/>
+          <w:sz w:val="18"/>
+          <w:szCs w:val="18"/>
+        </w:rPr>
+        <w:br/>
+      </w:r>
+      <w:r>
+        <w:rPr>
+          <w:rFonts w:ascii="Times New Roman" w:eastAsia="Times New Roman" w:hAnsi="Times New Roman" w:cs="Times New Roman"/>
           <w:color w:val="A9B7C6"/>
           <w:sz w:val="18"/>
           <w:szCs w:val="18"/>
@@ -17349,7 +17628,7 @@
       </w:r>
       <w:r>
         <w:rPr>
-          <w:rFonts w:ascii="Courier New" w:eastAsia="Times New Roman" w:hAnsi="Courier New" w:cs="Courier New"/>
+          <w:rFonts w:ascii="Times New Roman" w:eastAsia="Times New Roman" w:hAnsi="Times New Roman" w:cs="Times New Roman"/>
           <w:color w:val="CC7832"/>
           <w:sz w:val="18"/>
           <w:szCs w:val="18"/>
@@ -17359,7 +17638,7 @@
       <w:proofErr w:type="spellStart"/>
       <w:r>
         <w:rPr>
-          <w:rFonts w:ascii="Courier New" w:eastAsia="Times New Roman" w:hAnsi="Courier New" w:cs="Courier New"/>
+          <w:rFonts w:ascii="Times New Roman" w:eastAsia="Times New Roman" w:hAnsi="Times New Roman" w:cs="Times New Roman"/>
           <w:color w:val="A9B7C6"/>
           <w:sz w:val="18"/>
           <w:szCs w:val="18"/>
@@ -17369,7 +17648,7 @@
       <w:proofErr w:type="spellEnd"/>
       <w:r>
         <w:rPr>
-          <w:rFonts w:ascii="Courier New" w:eastAsia="Times New Roman" w:hAnsi="Courier New" w:cs="Courier New"/>
+          <w:rFonts w:ascii="Times New Roman" w:eastAsia="Times New Roman" w:hAnsi="Times New Roman" w:cs="Times New Roman"/>
           <w:color w:val="A9B7C6"/>
           <w:sz w:val="18"/>
           <w:szCs w:val="18"/>
@@ -17379,7 +17658,7 @@
       <w:proofErr w:type="spellStart"/>
       <w:r>
         <w:rPr>
-          <w:rFonts w:ascii="Courier New" w:eastAsia="Times New Roman" w:hAnsi="Courier New" w:cs="Courier New"/>
+          <w:rFonts w:ascii="Times New Roman" w:eastAsia="Times New Roman" w:hAnsi="Times New Roman" w:cs="Times New Roman"/>
           <w:color w:val="9876AA"/>
           <w:sz w:val="18"/>
           <w:szCs w:val="18"/>
@@ -17389,7 +17668,7 @@
       <w:proofErr w:type="spellEnd"/>
       <w:r>
         <w:rPr>
-          <w:rFonts w:ascii="Courier New" w:eastAsia="Times New Roman" w:hAnsi="Courier New" w:cs="Courier New"/>
+          <w:rFonts w:ascii="Times New Roman" w:eastAsia="Times New Roman" w:hAnsi="Times New Roman" w:cs="Times New Roman"/>
           <w:color w:val="CC7832"/>
           <w:sz w:val="18"/>
           <w:szCs w:val="18"/>
@@ -17398,7 +17677,7 @@
       </w:r>
       <w:r>
         <w:rPr>
-          <w:rFonts w:ascii="Courier New" w:eastAsia="Times New Roman" w:hAnsi="Courier New" w:cs="Courier New"/>
+          <w:rFonts w:ascii="Times New Roman" w:eastAsia="Times New Roman" w:hAnsi="Times New Roman" w:cs="Times New Roman"/>
           <w:color w:val="CC7832"/>
           <w:sz w:val="18"/>
           <w:szCs w:val="18"/>
@@ -17409,7 +17688,7 @@
       <w:proofErr w:type="spellStart"/>
       <w:r>
         <w:rPr>
-          <w:rFonts w:ascii="Courier New" w:eastAsia="Times New Roman" w:hAnsi="Courier New" w:cs="Courier New"/>
+          <w:rFonts w:ascii="Times New Roman" w:eastAsia="Times New Roman" w:hAnsi="Times New Roman" w:cs="Times New Roman"/>
           <w:color w:val="A9B7C6"/>
           <w:sz w:val="18"/>
           <w:szCs w:val="18"/>
@@ -17419,7 +17698,7 @@
       <w:proofErr w:type="spellEnd"/>
       <w:r>
         <w:rPr>
-          <w:rFonts w:ascii="Courier New" w:eastAsia="Times New Roman" w:hAnsi="Courier New" w:cs="Courier New"/>
+          <w:rFonts w:ascii="Times New Roman" w:eastAsia="Times New Roman" w:hAnsi="Times New Roman" w:cs="Times New Roman"/>
           <w:color w:val="A9B7C6"/>
           <w:sz w:val="18"/>
           <w:szCs w:val="18"/>
@@ -17429,7 +17708,7 @@
       <w:proofErr w:type="spellStart"/>
       <w:r>
         <w:rPr>
-          <w:rFonts w:ascii="Courier New" w:eastAsia="Times New Roman" w:hAnsi="Courier New" w:cs="Courier New"/>
+          <w:rFonts w:ascii="Times New Roman" w:eastAsia="Times New Roman" w:hAnsi="Times New Roman" w:cs="Times New Roman"/>
           <w:color w:val="9876AA"/>
           <w:sz w:val="18"/>
           <w:szCs w:val="18"/>
@@ -17439,7 +17718,7 @@
       <w:proofErr w:type="spellEnd"/>
       <w:r>
         <w:rPr>
-          <w:rFonts w:ascii="Courier New" w:eastAsia="Times New Roman" w:hAnsi="Courier New" w:cs="Courier New"/>
+          <w:rFonts w:ascii="Times New Roman" w:eastAsia="Times New Roman" w:hAnsi="Times New Roman" w:cs="Times New Roman"/>
           <w:color w:val="CC7832"/>
           <w:sz w:val="18"/>
           <w:szCs w:val="18"/>
@@ -17448,7 +17727,7 @@
       </w:r>
       <w:r>
         <w:rPr>
-          <w:rFonts w:ascii="Courier New" w:eastAsia="Times New Roman" w:hAnsi="Courier New" w:cs="Courier New"/>
+          <w:rFonts w:ascii="Times New Roman" w:eastAsia="Times New Roman" w:hAnsi="Times New Roman" w:cs="Times New Roman"/>
           <w:color w:val="CC7832"/>
           <w:sz w:val="18"/>
           <w:szCs w:val="18"/>
@@ -17459,7 +17738,7 @@
       <w:proofErr w:type="spellStart"/>
       <w:r>
         <w:rPr>
-          <w:rFonts w:ascii="Courier New" w:eastAsia="Times New Roman" w:hAnsi="Courier New" w:cs="Courier New"/>
+          <w:rFonts w:ascii="Times New Roman" w:eastAsia="Times New Roman" w:hAnsi="Times New Roman" w:cs="Times New Roman"/>
           <w:color w:val="A9B7C6"/>
           <w:sz w:val="18"/>
           <w:szCs w:val="18"/>
@@ -17469,7 +17748,7 @@
       <w:proofErr w:type="spellEnd"/>
       <w:r>
         <w:rPr>
-          <w:rFonts w:ascii="Courier New" w:eastAsia="Times New Roman" w:hAnsi="Courier New" w:cs="Courier New"/>
+          <w:rFonts w:ascii="Times New Roman" w:eastAsia="Times New Roman" w:hAnsi="Times New Roman" w:cs="Times New Roman"/>
           <w:color w:val="A9B7C6"/>
           <w:sz w:val="18"/>
           <w:szCs w:val="18"/>
@@ -17479,7 +17758,7 @@
       <w:proofErr w:type="spellStart"/>
       <w:r>
         <w:rPr>
-          <w:rFonts w:ascii="Courier New" w:eastAsia="Times New Roman" w:hAnsi="Courier New" w:cs="Courier New"/>
+          <w:rFonts w:ascii="Times New Roman" w:eastAsia="Times New Roman" w:hAnsi="Times New Roman" w:cs="Times New Roman"/>
           <w:color w:val="9876AA"/>
           <w:sz w:val="18"/>
           <w:szCs w:val="18"/>
@@ -17489,7 +17768,7 @@
       <w:proofErr w:type="spellEnd"/>
       <w:r>
         <w:rPr>
-          <w:rFonts w:ascii="Courier New" w:eastAsia="Times New Roman" w:hAnsi="Courier New" w:cs="Courier New"/>
+          <w:rFonts w:ascii="Times New Roman" w:eastAsia="Times New Roman" w:hAnsi="Times New Roman" w:cs="Times New Roman"/>
           <w:color w:val="CC7832"/>
           <w:sz w:val="18"/>
           <w:szCs w:val="18"/>
@@ -17498,16 +17777,16 @@
       </w:r>
       <w:r>
         <w:rPr>
-          <w:rFonts w:ascii="Courier New" w:eastAsia="Times New Roman" w:hAnsi="Courier New" w:cs="Courier New"/>
-          <w:color w:val="CC7832"/>
-          <w:sz w:val="18"/>
-          <w:szCs w:val="18"/>
-        </w:rPr>
-        <w:br/>
-      </w:r>
-      <w:r>
-        <w:rPr>
-          <w:rFonts w:ascii="Courier New" w:eastAsia="Times New Roman" w:hAnsi="Courier New" w:cs="Courier New"/>
+          <w:rFonts w:ascii="Times New Roman" w:eastAsia="Times New Roman" w:hAnsi="Times New Roman" w:cs="Times New Roman"/>
+          <w:color w:val="CC7832"/>
+          <w:sz w:val="18"/>
+          <w:szCs w:val="18"/>
+        </w:rPr>
+        <w:br/>
+      </w:r>
+      <w:r>
+        <w:rPr>
+          <w:rFonts w:ascii="Times New Roman" w:eastAsia="Times New Roman" w:hAnsi="Times New Roman" w:cs="Times New Roman"/>
           <w:color w:val="CC7832"/>
           <w:sz w:val="18"/>
           <w:szCs w:val="18"/>
@@ -17517,7 +17796,7 @@
       </w:r>
       <w:r>
         <w:rPr>
-          <w:rFonts w:ascii="Courier New" w:eastAsia="Times New Roman" w:hAnsi="Courier New" w:cs="Courier New"/>
+          <w:rFonts w:ascii="Times New Roman" w:eastAsia="Times New Roman" w:hAnsi="Times New Roman" w:cs="Times New Roman"/>
           <w:color w:val="A9B7C6"/>
           <w:sz w:val="18"/>
           <w:szCs w:val="18"/>
@@ -17527,7 +17806,7 @@
       <w:proofErr w:type="spellStart"/>
       <w:r>
         <w:rPr>
-          <w:rFonts w:ascii="Courier New" w:eastAsia="Times New Roman" w:hAnsi="Courier New" w:cs="Courier New"/>
+          <w:rFonts w:ascii="Times New Roman" w:eastAsia="Times New Roman" w:hAnsi="Times New Roman" w:cs="Times New Roman"/>
           <w:color w:val="9876AA"/>
           <w:sz w:val="18"/>
           <w:szCs w:val="18"/>
@@ -17537,7 +17816,7 @@
       <w:proofErr w:type="spellEnd"/>
       <w:r>
         <w:rPr>
-          <w:rFonts w:ascii="Courier New" w:eastAsia="Times New Roman" w:hAnsi="Courier New" w:cs="Courier New"/>
+          <w:rFonts w:ascii="Times New Roman" w:eastAsia="Times New Roman" w:hAnsi="Times New Roman" w:cs="Times New Roman"/>
           <w:color w:val="CC7832"/>
           <w:sz w:val="18"/>
           <w:szCs w:val="18"/>
@@ -17546,25 +17825,25 @@
       </w:r>
       <w:r>
         <w:rPr>
-          <w:rFonts w:ascii="Courier New" w:eastAsia="Times New Roman" w:hAnsi="Courier New" w:cs="Courier New"/>
-          <w:color w:val="CC7832"/>
-          <w:sz w:val="18"/>
-          <w:szCs w:val="18"/>
-        </w:rPr>
-        <w:br/>
-      </w:r>
-      <w:r>
-        <w:rPr>
-          <w:rFonts w:ascii="Courier New" w:eastAsia="Times New Roman" w:hAnsi="Courier New" w:cs="Courier New"/>
-          <w:color w:val="CC7832"/>
-          <w:sz w:val="18"/>
-          <w:szCs w:val="18"/>
-        </w:rPr>
-        <w:br/>
-      </w:r>
-      <w:r>
-        <w:rPr>
-          <w:rFonts w:ascii="Courier New" w:eastAsia="Times New Roman" w:hAnsi="Courier New" w:cs="Courier New"/>
+          <w:rFonts w:ascii="Times New Roman" w:eastAsia="Times New Roman" w:hAnsi="Times New Roman" w:cs="Times New Roman"/>
+          <w:color w:val="CC7832"/>
+          <w:sz w:val="18"/>
+          <w:szCs w:val="18"/>
+        </w:rPr>
+        <w:br/>
+      </w:r>
+      <w:r>
+        <w:rPr>
+          <w:rFonts w:ascii="Times New Roman" w:eastAsia="Times New Roman" w:hAnsi="Times New Roman" w:cs="Times New Roman"/>
+          <w:color w:val="CC7832"/>
+          <w:sz w:val="18"/>
+          <w:szCs w:val="18"/>
+        </w:rPr>
+        <w:br/>
+      </w:r>
+      <w:r>
+        <w:rPr>
+          <w:rFonts w:ascii="Times New Roman" w:eastAsia="Times New Roman" w:hAnsi="Times New Roman" w:cs="Times New Roman"/>
           <w:color w:val="CC7832"/>
           <w:sz w:val="18"/>
           <w:szCs w:val="18"/>
@@ -17574,7 +17853,7 @@
       </w:r>
       <w:r>
         <w:rPr>
-          <w:rFonts w:ascii="Courier New" w:eastAsia="Times New Roman" w:hAnsi="Courier New" w:cs="Courier New"/>
+          <w:rFonts w:ascii="Times New Roman" w:eastAsia="Times New Roman" w:hAnsi="Times New Roman" w:cs="Times New Roman"/>
           <w:i/>
           <w:iCs/>
           <w:color w:val="629755"/>
@@ -17585,7 +17864,7 @@
       </w:r>
       <w:r>
         <w:rPr>
-          <w:rFonts w:ascii="Courier New" w:eastAsia="Times New Roman" w:hAnsi="Courier New" w:cs="Courier New"/>
+          <w:rFonts w:ascii="Times New Roman" w:eastAsia="Times New Roman" w:hAnsi="Times New Roman" w:cs="Times New Roman"/>
           <w:i/>
           <w:iCs/>
           <w:color w:val="629755"/>
@@ -17597,7 +17876,7 @@
       </w:r>
       <w:r>
         <w:rPr>
-          <w:rFonts w:ascii="Courier New" w:eastAsia="Times New Roman" w:hAnsi="Courier New" w:cs="Courier New"/>
+          <w:rFonts w:ascii="Times New Roman" w:eastAsia="Times New Roman" w:hAnsi="Times New Roman" w:cs="Times New Roman"/>
           <w:i/>
           <w:iCs/>
           <w:color w:val="629755"/>
@@ -17609,7 +17888,7 @@
       </w:r>
       <w:r>
         <w:rPr>
-          <w:rFonts w:ascii="Courier New" w:eastAsia="Times New Roman" w:hAnsi="Courier New" w:cs="Courier New"/>
+          <w:rFonts w:ascii="Times New Roman" w:eastAsia="Times New Roman" w:hAnsi="Times New Roman" w:cs="Times New Roman"/>
           <w:i/>
           <w:iCs/>
           <w:color w:val="629755"/>
@@ -17621,7 +17900,7 @@
       </w:r>
       <w:r>
         <w:rPr>
-          <w:rFonts w:ascii="Courier New" w:eastAsia="Times New Roman" w:hAnsi="Courier New" w:cs="Courier New"/>
+          <w:rFonts w:ascii="Times New Roman" w:eastAsia="Times New Roman" w:hAnsi="Times New Roman" w:cs="Times New Roman"/>
           <w:color w:val="BBB529"/>
           <w:sz w:val="18"/>
           <w:szCs w:val="18"/>
@@ -17630,7 +17909,7 @@
       </w:r>
       <w:r>
         <w:rPr>
-          <w:rFonts w:ascii="Courier New" w:eastAsia="Times New Roman" w:hAnsi="Courier New" w:cs="Courier New"/>
+          <w:rFonts w:ascii="Times New Roman" w:eastAsia="Times New Roman" w:hAnsi="Times New Roman" w:cs="Times New Roman"/>
           <w:color w:val="BBB529"/>
           <w:sz w:val="18"/>
           <w:szCs w:val="18"/>
@@ -17640,7 +17919,7 @@
       </w:r>
       <w:r>
         <w:rPr>
-          <w:rFonts w:ascii="Courier New" w:eastAsia="Times New Roman" w:hAnsi="Courier New" w:cs="Courier New"/>
+          <w:rFonts w:ascii="Times New Roman" w:eastAsia="Times New Roman" w:hAnsi="Times New Roman" w:cs="Times New Roman"/>
           <w:color w:val="CC7832"/>
           <w:sz w:val="18"/>
           <w:szCs w:val="18"/>
@@ -17649,7 +17928,7 @@
       </w:r>
       <w:r>
         <w:rPr>
-          <w:rFonts w:ascii="Courier New" w:eastAsia="Times New Roman" w:hAnsi="Courier New" w:cs="Courier New"/>
+          <w:rFonts w:ascii="Times New Roman" w:eastAsia="Times New Roman" w:hAnsi="Times New Roman" w:cs="Times New Roman"/>
           <w:color w:val="FFC66D"/>
           <w:sz w:val="18"/>
           <w:szCs w:val="18"/>
@@ -17658,7 +17937,7 @@
       </w:r>
       <w:r>
         <w:rPr>
-          <w:rFonts w:ascii="Courier New" w:eastAsia="Times New Roman" w:hAnsi="Courier New" w:cs="Courier New"/>
+          <w:rFonts w:ascii="Times New Roman" w:eastAsia="Times New Roman" w:hAnsi="Times New Roman" w:cs="Times New Roman"/>
           <w:color w:val="A9B7C6"/>
           <w:sz w:val="18"/>
           <w:szCs w:val="18"/>
@@ -17667,7 +17946,7 @@
       </w:r>
       <w:r>
         <w:rPr>
-          <w:rFonts w:ascii="Courier New" w:eastAsia="Times New Roman" w:hAnsi="Courier New" w:cs="Courier New"/>
+          <w:rFonts w:ascii="Times New Roman" w:eastAsia="Times New Roman" w:hAnsi="Times New Roman" w:cs="Times New Roman"/>
           <w:color w:val="A9B7C6"/>
           <w:sz w:val="18"/>
           <w:szCs w:val="18"/>
@@ -17678,7 +17957,7 @@
       <w:proofErr w:type="spellStart"/>
       <w:r>
         <w:rPr>
-          <w:rFonts w:ascii="Courier New" w:eastAsia="Times New Roman" w:hAnsi="Courier New" w:cs="Courier New"/>
+          <w:rFonts w:ascii="Times New Roman" w:eastAsia="Times New Roman" w:hAnsi="Times New Roman" w:cs="Times New Roman"/>
           <w:color w:val="CC7832"/>
           <w:sz w:val="18"/>
           <w:szCs w:val="18"/>
@@ -17687,7 +17966,7 @@
       </w:r>
       <w:r>
         <w:rPr>
-          <w:rFonts w:ascii="Courier New" w:eastAsia="Times New Roman" w:hAnsi="Courier New" w:cs="Courier New"/>
+          <w:rFonts w:ascii="Times New Roman" w:eastAsia="Times New Roman" w:hAnsi="Times New Roman" w:cs="Times New Roman"/>
           <w:color w:val="A9B7C6"/>
           <w:sz w:val="18"/>
           <w:szCs w:val="18"/>
@@ -17697,7 +17976,7 @@
       <w:proofErr w:type="spellEnd"/>
       <w:r>
         <w:rPr>
-          <w:rFonts w:ascii="Courier New" w:eastAsia="Times New Roman" w:hAnsi="Courier New" w:cs="Courier New"/>
+          <w:rFonts w:ascii="Times New Roman" w:eastAsia="Times New Roman" w:hAnsi="Times New Roman" w:cs="Times New Roman"/>
           <w:color w:val="A9B7C6"/>
           <w:sz w:val="18"/>
           <w:szCs w:val="18"/>
@@ -17707,7 +17986,7 @@
       <w:proofErr w:type="spellStart"/>
       <w:r>
         <w:rPr>
-          <w:rFonts w:ascii="Courier New" w:eastAsia="Times New Roman" w:hAnsi="Courier New" w:cs="Courier New"/>
+          <w:rFonts w:ascii="Times New Roman" w:eastAsia="Times New Roman" w:hAnsi="Times New Roman" w:cs="Times New Roman"/>
           <w:color w:val="CC7832"/>
           <w:sz w:val="18"/>
           <w:szCs w:val="18"/>
@@ -17716,7 +17995,7 @@
       </w:r>
       <w:r>
         <w:rPr>
-          <w:rFonts w:ascii="Courier New" w:eastAsia="Times New Roman" w:hAnsi="Courier New" w:cs="Courier New"/>
+          <w:rFonts w:ascii="Times New Roman" w:eastAsia="Times New Roman" w:hAnsi="Times New Roman" w:cs="Times New Roman"/>
           <w:color w:val="A9B7C6"/>
           <w:sz w:val="18"/>
           <w:szCs w:val="18"/>
@@ -17725,7 +18004,7 @@
       </w:r>
       <w:r>
         <w:rPr>
-          <w:rFonts w:ascii="Courier New" w:eastAsia="Times New Roman" w:hAnsi="Courier New" w:cs="Courier New"/>
+          <w:rFonts w:ascii="Times New Roman" w:eastAsia="Times New Roman" w:hAnsi="Times New Roman" w:cs="Times New Roman"/>
           <w:color w:val="9876AA"/>
           <w:sz w:val="18"/>
           <w:szCs w:val="18"/>
@@ -17735,7 +18014,7 @@
       <w:proofErr w:type="spellEnd"/>
       <w:r>
         <w:rPr>
-          <w:rFonts w:ascii="Courier New" w:eastAsia="Times New Roman" w:hAnsi="Courier New" w:cs="Courier New"/>
+          <w:rFonts w:ascii="Times New Roman" w:eastAsia="Times New Roman" w:hAnsi="Times New Roman" w:cs="Times New Roman"/>
           <w:color w:val="CC7832"/>
           <w:sz w:val="18"/>
           <w:szCs w:val="18"/>
@@ -17745,7 +18024,7 @@
       <w:proofErr w:type="spellStart"/>
       <w:r>
         <w:rPr>
-          <w:rFonts w:ascii="Courier New" w:eastAsia="Times New Roman" w:hAnsi="Courier New" w:cs="Courier New"/>
+          <w:rFonts w:ascii="Times New Roman" w:eastAsia="Times New Roman" w:hAnsi="Times New Roman" w:cs="Times New Roman"/>
           <w:color w:val="A9B7C6"/>
           <w:sz w:val="18"/>
           <w:szCs w:val="18"/>
@@ -17754,7 +18033,7 @@
       </w:r>
       <w:r>
         <w:rPr>
-          <w:rFonts w:ascii="Courier New" w:eastAsia="Times New Roman" w:hAnsi="Courier New" w:cs="Courier New"/>
+          <w:rFonts w:ascii="Times New Roman" w:eastAsia="Times New Roman" w:hAnsi="Times New Roman" w:cs="Times New Roman"/>
           <w:i/>
           <w:iCs/>
           <w:color w:val="9876AA"/>
@@ -17766,7 +18045,7 @@
       <w:proofErr w:type="spellEnd"/>
       <w:r>
         <w:rPr>
-          <w:rFonts w:ascii="Courier New" w:eastAsia="Times New Roman" w:hAnsi="Courier New" w:cs="Courier New"/>
+          <w:rFonts w:ascii="Times New Roman" w:eastAsia="Times New Roman" w:hAnsi="Times New Roman" w:cs="Times New Roman"/>
           <w:color w:val="A9B7C6"/>
           <w:sz w:val="18"/>
           <w:szCs w:val="18"/>
@@ -17775,7 +18054,7 @@
       </w:r>
       <w:r>
         <w:rPr>
-          <w:rFonts w:ascii="Courier New" w:eastAsia="Times New Roman" w:hAnsi="Courier New" w:cs="Courier New"/>
+          <w:rFonts w:ascii="Times New Roman" w:eastAsia="Times New Roman" w:hAnsi="Times New Roman" w:cs="Times New Roman"/>
           <w:color w:val="CC7832"/>
           <w:sz w:val="18"/>
           <w:szCs w:val="18"/>
@@ -17784,7 +18063,7 @@
       </w:r>
       <w:r>
         <w:rPr>
-          <w:rFonts w:ascii="Courier New" w:eastAsia="Times New Roman" w:hAnsi="Courier New" w:cs="Courier New"/>
+          <w:rFonts w:ascii="Times New Roman" w:eastAsia="Times New Roman" w:hAnsi="Times New Roman" w:cs="Times New Roman"/>
           <w:color w:val="CC7832"/>
           <w:sz w:val="18"/>
           <w:szCs w:val="18"/>
@@ -17795,7 +18074,7 @@
       <w:proofErr w:type="spellStart"/>
       <w:r>
         <w:rPr>
-          <w:rFonts w:ascii="Courier New" w:eastAsia="Times New Roman" w:hAnsi="Courier New" w:cs="Courier New"/>
+          <w:rFonts w:ascii="Times New Roman" w:eastAsia="Times New Roman" w:hAnsi="Times New Roman" w:cs="Times New Roman"/>
           <w:color w:val="CC7832"/>
           <w:sz w:val="18"/>
           <w:szCs w:val="18"/>
@@ -17804,7 +18083,7 @@
       </w:r>
       <w:r>
         <w:rPr>
-          <w:rFonts w:ascii="Courier New" w:eastAsia="Times New Roman" w:hAnsi="Courier New" w:cs="Courier New"/>
+          <w:rFonts w:ascii="Times New Roman" w:eastAsia="Times New Roman" w:hAnsi="Times New Roman" w:cs="Times New Roman"/>
           <w:color w:val="A9B7C6"/>
           <w:sz w:val="18"/>
           <w:szCs w:val="18"/>
@@ -17814,7 +18093,7 @@
       <w:proofErr w:type="spellEnd"/>
       <w:r>
         <w:rPr>
-          <w:rFonts w:ascii="Courier New" w:eastAsia="Times New Roman" w:hAnsi="Courier New" w:cs="Courier New"/>
+          <w:rFonts w:ascii="Times New Roman" w:eastAsia="Times New Roman" w:hAnsi="Times New Roman" w:cs="Times New Roman"/>
           <w:color w:val="A9B7C6"/>
           <w:sz w:val="18"/>
           <w:szCs w:val="18"/>
@@ -17824,7 +18103,7 @@
       <w:proofErr w:type="spellStart"/>
       <w:r>
         <w:rPr>
-          <w:rFonts w:ascii="Courier New" w:eastAsia="Times New Roman" w:hAnsi="Courier New" w:cs="Courier New"/>
+          <w:rFonts w:ascii="Times New Roman" w:eastAsia="Times New Roman" w:hAnsi="Times New Roman" w:cs="Times New Roman"/>
           <w:color w:val="CC7832"/>
           <w:sz w:val="18"/>
           <w:szCs w:val="18"/>
@@ -17833,7 +18112,7 @@
       </w:r>
       <w:r>
         <w:rPr>
-          <w:rFonts w:ascii="Courier New" w:eastAsia="Times New Roman" w:hAnsi="Courier New" w:cs="Courier New"/>
+          <w:rFonts w:ascii="Times New Roman" w:eastAsia="Times New Roman" w:hAnsi="Times New Roman" w:cs="Times New Roman"/>
           <w:color w:val="A9B7C6"/>
           <w:sz w:val="18"/>
           <w:szCs w:val="18"/>
@@ -17842,7 +18121,7 @@
       </w:r>
       <w:r>
         <w:rPr>
-          <w:rFonts w:ascii="Courier New" w:eastAsia="Times New Roman" w:hAnsi="Courier New" w:cs="Courier New"/>
+          <w:rFonts w:ascii="Times New Roman" w:eastAsia="Times New Roman" w:hAnsi="Times New Roman" w:cs="Times New Roman"/>
           <w:color w:val="9876AA"/>
           <w:sz w:val="18"/>
           <w:szCs w:val="18"/>
@@ -17852,7 +18131,7 @@
       <w:proofErr w:type="spellEnd"/>
       <w:r>
         <w:rPr>
-          <w:rFonts w:ascii="Courier New" w:eastAsia="Times New Roman" w:hAnsi="Courier New" w:cs="Courier New"/>
+          <w:rFonts w:ascii="Times New Roman" w:eastAsia="Times New Roman" w:hAnsi="Times New Roman" w:cs="Times New Roman"/>
           <w:color w:val="CC7832"/>
           <w:sz w:val="18"/>
           <w:szCs w:val="18"/>
@@ -17862,7 +18141,7 @@
       <w:proofErr w:type="spellStart"/>
       <w:r>
         <w:rPr>
-          <w:rFonts w:ascii="Courier New" w:eastAsia="Times New Roman" w:hAnsi="Courier New" w:cs="Courier New"/>
+          <w:rFonts w:ascii="Times New Roman" w:eastAsia="Times New Roman" w:hAnsi="Times New Roman" w:cs="Times New Roman"/>
           <w:color w:val="A9B7C6"/>
           <w:sz w:val="18"/>
           <w:szCs w:val="18"/>
@@ -17871,7 +18150,7 @@
       </w:r>
       <w:r>
         <w:rPr>
-          <w:rFonts w:ascii="Courier New" w:eastAsia="Times New Roman" w:hAnsi="Courier New" w:cs="Courier New"/>
+          <w:rFonts w:ascii="Times New Roman" w:eastAsia="Times New Roman" w:hAnsi="Times New Roman" w:cs="Times New Roman"/>
           <w:i/>
           <w:iCs/>
           <w:color w:val="9876AA"/>
@@ -17883,7 +18162,7 @@
       <w:proofErr w:type="spellEnd"/>
       <w:r>
         <w:rPr>
-          <w:rFonts w:ascii="Courier New" w:eastAsia="Times New Roman" w:hAnsi="Courier New" w:cs="Courier New"/>
+          <w:rFonts w:ascii="Times New Roman" w:eastAsia="Times New Roman" w:hAnsi="Times New Roman" w:cs="Times New Roman"/>
           <w:color w:val="A9B7C6"/>
           <w:sz w:val="18"/>
           <w:szCs w:val="18"/>
@@ -17892,7 +18171,7 @@
       </w:r>
       <w:r>
         <w:rPr>
-          <w:rFonts w:ascii="Courier New" w:eastAsia="Times New Roman" w:hAnsi="Courier New" w:cs="Courier New"/>
+          <w:rFonts w:ascii="Times New Roman" w:eastAsia="Times New Roman" w:hAnsi="Times New Roman" w:cs="Times New Roman"/>
           <w:color w:val="CC7832"/>
           <w:sz w:val="18"/>
           <w:szCs w:val="18"/>
@@ -17901,7 +18180,7 @@
       </w:r>
       <w:r>
         <w:rPr>
-          <w:rFonts w:ascii="Courier New" w:eastAsia="Times New Roman" w:hAnsi="Courier New" w:cs="Courier New"/>
+          <w:rFonts w:ascii="Times New Roman" w:eastAsia="Times New Roman" w:hAnsi="Times New Roman" w:cs="Times New Roman"/>
           <w:color w:val="CC7832"/>
           <w:sz w:val="18"/>
           <w:szCs w:val="18"/>
@@ -17912,7 +18191,7 @@
       <w:proofErr w:type="spellStart"/>
       <w:r>
         <w:rPr>
-          <w:rFonts w:ascii="Courier New" w:eastAsia="Times New Roman" w:hAnsi="Courier New" w:cs="Courier New"/>
+          <w:rFonts w:ascii="Times New Roman" w:eastAsia="Times New Roman" w:hAnsi="Times New Roman" w:cs="Times New Roman"/>
           <w:color w:val="A9B7C6"/>
           <w:sz w:val="18"/>
           <w:szCs w:val="18"/>
@@ -17922,7 +18201,7 @@
       <w:proofErr w:type="spellEnd"/>
       <w:r>
         <w:rPr>
-          <w:rFonts w:ascii="Courier New" w:eastAsia="Times New Roman" w:hAnsi="Courier New" w:cs="Courier New"/>
+          <w:rFonts w:ascii="Times New Roman" w:eastAsia="Times New Roman" w:hAnsi="Times New Roman" w:cs="Times New Roman"/>
           <w:color w:val="A9B7C6"/>
           <w:sz w:val="18"/>
           <w:szCs w:val="18"/>
@@ -17931,7 +18210,7 @@
       </w:r>
       <w:r>
         <w:rPr>
-          <w:rFonts w:ascii="Courier New" w:eastAsia="Times New Roman" w:hAnsi="Courier New" w:cs="Courier New"/>
+          <w:rFonts w:ascii="Times New Roman" w:eastAsia="Times New Roman" w:hAnsi="Times New Roman" w:cs="Times New Roman"/>
           <w:color w:val="CC7832"/>
           <w:sz w:val="18"/>
           <w:szCs w:val="18"/>
@@ -17940,7 +18219,7 @@
       </w:r>
       <w:r>
         <w:rPr>
-          <w:rFonts w:ascii="Courier New" w:eastAsia="Times New Roman" w:hAnsi="Courier New" w:cs="Courier New"/>
+          <w:rFonts w:ascii="Times New Roman" w:eastAsia="Times New Roman" w:hAnsi="Times New Roman" w:cs="Times New Roman"/>
           <w:color w:val="CC7832"/>
           <w:sz w:val="18"/>
           <w:szCs w:val="18"/>
@@ -17950,7 +18229,7 @@
       </w:r>
       <w:r>
         <w:rPr>
-          <w:rFonts w:ascii="Courier New" w:eastAsia="Times New Roman" w:hAnsi="Courier New" w:cs="Courier New"/>
+          <w:rFonts w:ascii="Times New Roman" w:eastAsia="Times New Roman" w:hAnsi="Times New Roman" w:cs="Times New Roman"/>
           <w:color w:val="A9B7C6"/>
           <w:sz w:val="18"/>
           <w:szCs w:val="18"/>
@@ -17981,7 +18260,7 @@
         </w:tabs>
         <w:spacing w:after="0" w:line="240" w:lineRule="auto"/>
         <w:rPr>
-          <w:rFonts w:ascii="Courier New" w:eastAsia="Times New Roman" w:hAnsi="Courier New" w:cs="Courier New"/>
+          <w:rFonts w:ascii="Times New Roman" w:eastAsia="Times New Roman" w:hAnsi="Times New Roman" w:cs="Times New Roman"/>
           <w:color w:val="A9B7C6"/>
           <w:sz w:val="18"/>
           <w:szCs w:val="18"/>
@@ -17989,7 +18268,7 @@
       </w:pPr>
       <w:r>
         <w:rPr>
-          <w:rFonts w:ascii="Courier New" w:eastAsia="Times New Roman" w:hAnsi="Courier New" w:cs="Courier New"/>
+          <w:rFonts w:ascii="Times New Roman" w:eastAsia="Times New Roman" w:hAnsi="Times New Roman" w:cs="Times New Roman"/>
           <w:color w:val="A9B7C6"/>
           <w:sz w:val="18"/>
           <w:szCs w:val="18"/>
@@ -18020,14 +18299,12 @@
         </w:tabs>
         <w:spacing w:after="0" w:line="240" w:lineRule="auto"/>
         <w:rPr>
-          <w:rFonts w:ascii="Courier New" w:eastAsia="Times New Roman" w:hAnsi="Courier New" w:cs="Courier New"/>
+          <w:rFonts w:ascii="Times New Roman" w:eastAsia="Times New Roman" w:hAnsi="Times New Roman" w:cs="Times New Roman"/>
           <w:color w:val="A9B7C6"/>
           <w:sz w:val="18"/>
           <w:szCs w:val="18"/>
         </w:rPr>
       </w:pPr>
-      <w:bookmarkStart w:id="0" w:name="_GoBack"/>
-      <w:bookmarkEnd w:id="0"/>
     </w:p>
     <w:p>
       <w:pPr>
@@ -18073,7 +18350,23 @@
           <w:sz w:val="24"/>
           <w:szCs w:val="24"/>
         </w:rPr>
-        <w:t xml:space="preserve">Unit testing is a software development process in which the smallest testable parts of an application, called units, are tested separately for proper operation. In this project, the JUnit4 </w:t>
+        <w:t>Unit testing is a software development process in which the smallest testable parts of an application, called units, are tested separately for proper operation. In this project, the JUnit4 framework is used to test select models.</w:t>
+      </w:r>
+      <w:r>
+        <w:rPr>
+          <w:rFonts w:ascii="Times New Roman" w:hAnsi="Times New Roman" w:cs="Times New Roman"/>
+          <w:sz w:val="24"/>
+          <w:szCs w:val="24"/>
+        </w:rPr>
+        <w:t xml:space="preserve"> </w:t>
+      </w:r>
+      <w:r>
+        <w:rPr>
+          <w:rFonts w:ascii="Times New Roman" w:hAnsi="Times New Roman" w:cs="Times New Roman"/>
+          <w:sz w:val="24"/>
+          <w:szCs w:val="24"/>
+        </w:rPr>
+        <w:t xml:space="preserve">Various test cases were created for select methods in </w:t>
       </w:r>
       <w:r>
         <w:rPr>
@@ -18082,23 +18375,7 @@
           <w:szCs w:val="24"/>
         </w:rPr>
         <w:lastRenderedPageBreak/>
-        <w:t>framework is used to test select models.</w:t>
-      </w:r>
-      <w:r>
-        <w:rPr>
-          <w:rFonts w:ascii="Times New Roman" w:hAnsi="Times New Roman" w:cs="Times New Roman"/>
-          <w:sz w:val="24"/>
-          <w:szCs w:val="24"/>
-        </w:rPr>
-        <w:t xml:space="preserve"> </w:t>
-      </w:r>
-      <w:r>
-        <w:rPr>
-          <w:rFonts w:ascii="Times New Roman" w:hAnsi="Times New Roman" w:cs="Times New Roman"/>
-          <w:sz w:val="24"/>
-          <w:szCs w:val="24"/>
-        </w:rPr>
-        <w:t>Various test cases were created for select methods in crucial model classes. Only certain cases were considered since it was impractical to test all possible sets of arguments</w:t>
+        <w:t>crucial model classes. Only certain cases were considered since it was impractical to test all possible sets of arguments</w:t>
       </w:r>
       <w:r>
         <w:rPr>
@@ -19202,6 +19479,7 @@
           <w:szCs w:val="24"/>
         </w:rPr>
       </w:pPr>
+      <w:bookmarkStart w:id="0" w:name="_GoBack"/>
       <w:r>
         <w:rPr>
           <w:rFonts w:ascii="Times New Roman" w:hAnsi="Times New Roman" w:cs="Times New Roman"/>
@@ -19246,6 +19524,7 @@
           </wp:inline>
         </w:drawing>
       </w:r>
+      <w:bookmarkEnd w:id="0"/>
     </w:p>
     <w:sectPr>
       <w:footerReference w:type="even" r:id="rId20"/>
@@ -19261,7 +19540,7 @@
 </file>
 
 <file path=word/endnotes.xml><?xml version="1.0" encoding="utf-8"?>
-<w:endnotes xmlns:wpc="http://schemas.microsoft.com/office/word/2010/wordprocessingCanvas" xmlns:cx="http://schemas.microsoft.com/office/drawing/2014/chartex" xmlns:cx1="http://schemas.microsoft.com/office/drawing/2015/9/8/chartex" xmlns:cx2="http://schemas.microsoft.com/office/drawing/2015/10/21/chartex" xmlns:cx3="http://schemas.microsoft.com/office/drawing/2016/5/9/chartex" xmlns:cx4="http://schemas.microsoft.com/office/drawing/2016/5/10/chartex" xmlns:cx5="http://schemas.microsoft.com/office/drawing/2016/5/11/chartex" xmlns:cx6="http://schemas.microsoft.com/office/drawing/2016/5/12/chartex" xmlns:cx7="http://schemas.microsoft.com/office/drawing/2016/5/13/chartex" xmlns:cx8="http://schemas.microsoft.com/office/drawing/2016/5/14/chartex" xmlns:mc="http://schemas.openxmlformats.org/markup-compatibility/2006" xmlns:aink="http://schemas.microsoft.com/office/drawing/2016/ink" xmlns:am3d="http://schemas.microsoft.com/office/drawing/2017/model3d" xmlns:o="urn:schemas-microsoft-com:office:office" xmlns:r="http://schemas.openxmlformats.org/officeDocument/2006/relationships" xmlns:m="http://schemas.openxmlformats.org/officeDocument/2006/math" xmlns:v="urn:schemas-microsoft-com:vml" xmlns:wp14="http://schemas.microsoft.com/office/word/2010/wordprocessingDrawing" xmlns:wp="http://schemas.openxmlformats.org/drawingml/2006/wordprocessingDrawing" xmlns:w10="urn:schemas-microsoft-com:office:word" xmlns:w="http://schemas.openxmlformats.org/wordprocessingml/2006/main" xmlns:w14="http://schemas.microsoft.com/office/word/2010/wordml" xmlns:w15="http://schemas.microsoft.com/office/word/2012/wordml" xmlns:w16cid="http://schemas.microsoft.com/office/word/2016/wordml/cid" xmlns:w16se="http://schemas.microsoft.com/office/word/2015/wordml/symex" xmlns:wpg="http://schemas.microsoft.com/office/word/2010/wordprocessingGroup" xmlns:wpi="http://schemas.microsoft.com/office/word/2010/wordprocessingInk" xmlns:wne="http://schemas.microsoft.com/office/word/2006/wordml" xmlns:wps="http://schemas.microsoft.com/office/word/2010/wordprocessingShape" mc:Ignorable="w14 w15 w16se w16cid wp14">
+<w:endnotes xmlns:wpc="http://schemas.microsoft.com/office/word/2010/wordprocessingCanvas" xmlns:mo="http://schemas.microsoft.com/office/mac/office/2008/main" xmlns:mc="http://schemas.openxmlformats.org/markup-compatibility/2006" xmlns:mv="urn:schemas-microsoft-com:mac:vml" xmlns:o="urn:schemas-microsoft-com:office:office" xmlns:r="http://schemas.openxmlformats.org/officeDocument/2006/relationships" xmlns:m="http://schemas.openxmlformats.org/officeDocument/2006/math" xmlns:v="urn:schemas-microsoft-com:vml" xmlns:wp14="http://schemas.microsoft.com/office/word/2010/wordprocessingDrawing" xmlns:wp="http://schemas.openxmlformats.org/drawingml/2006/wordprocessingDrawing" xmlns:w10="urn:schemas-microsoft-com:office:word" xmlns:w="http://schemas.openxmlformats.org/wordprocessingml/2006/main" xmlns:w14="http://schemas.microsoft.com/office/word/2010/wordml" xmlns:w15="http://schemas.microsoft.com/office/word/2012/wordml" xmlns:wpg="http://schemas.microsoft.com/office/word/2010/wordprocessingGroup" xmlns:wpi="http://schemas.microsoft.com/office/word/2010/wordprocessingInk" xmlns:wne="http://schemas.microsoft.com/office/word/2006/wordml" xmlns:wps="http://schemas.microsoft.com/office/word/2010/wordprocessingShape" mc:Ignorable="w14 w15 wp14">
   <w:endnote w:type="separator" w:id="-1">
     <w:p>
       <w:pPr>
@@ -19286,7 +19565,7 @@
 </file>
 
 <file path=word/footer1.xml><?xml version="1.0" encoding="utf-8"?>
-<w:ftr xmlns:wpc="http://schemas.microsoft.com/office/word/2010/wordprocessingCanvas" xmlns:cx="http://schemas.microsoft.com/office/drawing/2014/chartex" xmlns:cx1="http://schemas.microsoft.com/office/drawing/2015/9/8/chartex" xmlns:cx2="http://schemas.microsoft.com/office/drawing/2015/10/21/chartex" xmlns:cx3="http://schemas.microsoft.com/office/drawing/2016/5/9/chartex" xmlns:cx4="http://schemas.microsoft.com/office/drawing/2016/5/10/chartex" xmlns:cx5="http://schemas.microsoft.com/office/drawing/2016/5/11/chartex" xmlns:cx6="http://schemas.microsoft.com/office/drawing/2016/5/12/chartex" xmlns:cx7="http://schemas.microsoft.com/office/drawing/2016/5/13/chartex" xmlns:cx8="http://schemas.microsoft.com/office/drawing/2016/5/14/chartex" xmlns:mc="http://schemas.openxmlformats.org/markup-compatibility/2006" xmlns:aink="http://schemas.microsoft.com/office/drawing/2016/ink" xmlns:am3d="http://schemas.microsoft.com/office/drawing/2017/model3d" xmlns:o="urn:schemas-microsoft-com:office:office" xmlns:r="http://schemas.openxmlformats.org/officeDocument/2006/relationships" xmlns:m="http://schemas.openxmlformats.org/officeDocument/2006/math" xmlns:v="urn:schemas-microsoft-com:vml" xmlns:wp14="http://schemas.microsoft.com/office/word/2010/wordprocessingDrawing" xmlns:wp="http://schemas.openxmlformats.org/drawingml/2006/wordprocessingDrawing" xmlns:w10="urn:schemas-microsoft-com:office:word" xmlns:w="http://schemas.openxmlformats.org/wordprocessingml/2006/main" xmlns:w14="http://schemas.microsoft.com/office/word/2010/wordml" xmlns:w15="http://schemas.microsoft.com/office/word/2012/wordml" xmlns:w16cid="http://schemas.microsoft.com/office/word/2016/wordml/cid" xmlns:w16se="http://schemas.microsoft.com/office/word/2015/wordml/symex" xmlns:wpg="http://schemas.microsoft.com/office/word/2010/wordprocessingGroup" xmlns:wpi="http://schemas.microsoft.com/office/word/2010/wordprocessingInk" xmlns:wne="http://schemas.microsoft.com/office/word/2006/wordml" xmlns:wps="http://schemas.microsoft.com/office/word/2010/wordprocessingShape" mc:Ignorable="w14 w15 w16se w16cid wp14">
+<w:ftr xmlns:wpc="http://schemas.microsoft.com/office/word/2010/wordprocessingCanvas" xmlns:mo="http://schemas.microsoft.com/office/mac/office/2008/main" xmlns:mc="http://schemas.openxmlformats.org/markup-compatibility/2006" xmlns:mv="urn:schemas-microsoft-com:mac:vml" xmlns:o="urn:schemas-microsoft-com:office:office" xmlns:r="http://schemas.openxmlformats.org/officeDocument/2006/relationships" xmlns:m="http://schemas.openxmlformats.org/officeDocument/2006/math" xmlns:v="urn:schemas-microsoft-com:vml" xmlns:wp14="http://schemas.microsoft.com/office/word/2010/wordprocessingDrawing" xmlns:wp="http://schemas.openxmlformats.org/drawingml/2006/wordprocessingDrawing" xmlns:w10="urn:schemas-microsoft-com:office:word" xmlns:w="http://schemas.openxmlformats.org/wordprocessingml/2006/main" xmlns:w14="http://schemas.microsoft.com/office/word/2010/wordml" xmlns:w15="http://schemas.microsoft.com/office/word/2012/wordml" xmlns:wpg="http://schemas.microsoft.com/office/word/2010/wordprocessingGroup" xmlns:wpi="http://schemas.microsoft.com/office/word/2010/wordprocessingInk" xmlns:wne="http://schemas.microsoft.com/office/word/2006/wordml" xmlns:wps="http://schemas.microsoft.com/office/word/2010/wordprocessingShape" mc:Ignorable="w14 w15 wp14">
   <w:p>
     <w:pPr>
       <w:pStyle w:val="Footer"/>
@@ -19324,7 +19603,7 @@
 </file>
 
 <file path=word/footer2.xml><?xml version="1.0" encoding="utf-8"?>
-<w:ftr xmlns:wpc="http://schemas.microsoft.com/office/word/2010/wordprocessingCanvas" xmlns:cx="http://schemas.microsoft.com/office/drawing/2014/chartex" xmlns:cx1="http://schemas.microsoft.com/office/drawing/2015/9/8/chartex" xmlns:cx2="http://schemas.microsoft.com/office/drawing/2015/10/21/chartex" xmlns:cx3="http://schemas.microsoft.com/office/drawing/2016/5/9/chartex" xmlns:cx4="http://schemas.microsoft.com/office/drawing/2016/5/10/chartex" xmlns:cx5="http://schemas.microsoft.com/office/drawing/2016/5/11/chartex" xmlns:cx6="http://schemas.microsoft.com/office/drawing/2016/5/12/chartex" xmlns:cx7="http://schemas.microsoft.com/office/drawing/2016/5/13/chartex" xmlns:cx8="http://schemas.microsoft.com/office/drawing/2016/5/14/chartex" xmlns:mc="http://schemas.openxmlformats.org/markup-compatibility/2006" xmlns:aink="http://schemas.microsoft.com/office/drawing/2016/ink" xmlns:am3d="http://schemas.microsoft.com/office/drawing/2017/model3d" xmlns:o="urn:schemas-microsoft-com:office:office" xmlns:r="http://schemas.openxmlformats.org/officeDocument/2006/relationships" xmlns:m="http://schemas.openxmlformats.org/officeDocument/2006/math" xmlns:v="urn:schemas-microsoft-com:vml" xmlns:wp14="http://schemas.microsoft.com/office/word/2010/wordprocessingDrawing" xmlns:wp="http://schemas.openxmlformats.org/drawingml/2006/wordprocessingDrawing" xmlns:w10="urn:schemas-microsoft-com:office:word" xmlns:w="http://schemas.openxmlformats.org/wordprocessingml/2006/main" xmlns:w14="http://schemas.microsoft.com/office/word/2010/wordml" xmlns:w15="http://schemas.microsoft.com/office/word/2012/wordml" xmlns:w16cid="http://schemas.microsoft.com/office/word/2016/wordml/cid" xmlns:w16se="http://schemas.microsoft.com/office/word/2015/wordml/symex" xmlns:wpg="http://schemas.microsoft.com/office/word/2010/wordprocessingGroup" xmlns:wpi="http://schemas.microsoft.com/office/word/2010/wordprocessingInk" xmlns:wne="http://schemas.microsoft.com/office/word/2006/wordml" xmlns:wps="http://schemas.microsoft.com/office/word/2010/wordprocessingShape" mc:Ignorable="w14 w15 w16se w16cid wp14">
+<w:ftr xmlns:wpc="http://schemas.microsoft.com/office/word/2010/wordprocessingCanvas" xmlns:mo="http://schemas.microsoft.com/office/mac/office/2008/main" xmlns:mc="http://schemas.openxmlformats.org/markup-compatibility/2006" xmlns:mv="urn:schemas-microsoft-com:mac:vml" xmlns:o="urn:schemas-microsoft-com:office:office" xmlns:r="http://schemas.openxmlformats.org/officeDocument/2006/relationships" xmlns:m="http://schemas.openxmlformats.org/officeDocument/2006/math" xmlns:v="urn:schemas-microsoft-com:vml" xmlns:wp14="http://schemas.microsoft.com/office/word/2010/wordprocessingDrawing" xmlns:wp="http://schemas.openxmlformats.org/drawingml/2006/wordprocessingDrawing" xmlns:w10="urn:schemas-microsoft-com:office:word" xmlns:w="http://schemas.openxmlformats.org/wordprocessingml/2006/main" xmlns:w14="http://schemas.microsoft.com/office/word/2010/wordml" xmlns:w15="http://schemas.microsoft.com/office/word/2012/wordml" xmlns:wpg="http://schemas.microsoft.com/office/word/2010/wordprocessingGroup" xmlns:wpi="http://schemas.microsoft.com/office/word/2010/wordprocessingInk" xmlns:wne="http://schemas.microsoft.com/office/word/2006/wordml" xmlns:wps="http://schemas.microsoft.com/office/word/2010/wordprocessingShape" mc:Ignorable="w14 w15 wp14">
   <w:p>
     <w:pPr>
       <w:pStyle w:val="Footer"/>
@@ -19375,7 +19654,7 @@
 </file>
 
 <file path=word/footnotes.xml><?xml version="1.0" encoding="utf-8"?>
-<w:footnotes xmlns:wpc="http://schemas.microsoft.com/office/word/2010/wordprocessingCanvas" xmlns:cx="http://schemas.microsoft.com/office/drawing/2014/chartex" xmlns:cx1="http://schemas.microsoft.com/office/drawing/2015/9/8/chartex" xmlns:cx2="http://schemas.microsoft.com/office/drawing/2015/10/21/chartex" xmlns:cx3="http://schemas.microsoft.com/office/drawing/2016/5/9/chartex" xmlns:cx4="http://schemas.microsoft.com/office/drawing/2016/5/10/chartex" xmlns:cx5="http://schemas.microsoft.com/office/drawing/2016/5/11/chartex" xmlns:cx6="http://schemas.microsoft.com/office/drawing/2016/5/12/chartex" xmlns:cx7="http://schemas.microsoft.com/office/drawing/2016/5/13/chartex" xmlns:cx8="http://schemas.microsoft.com/office/drawing/2016/5/14/chartex" xmlns:mc="http://schemas.openxmlformats.org/markup-compatibility/2006" xmlns:aink="http://schemas.microsoft.com/office/drawing/2016/ink" xmlns:am3d="http://schemas.microsoft.com/office/drawing/2017/model3d" xmlns:o="urn:schemas-microsoft-com:office:office" xmlns:r="http://schemas.openxmlformats.org/officeDocument/2006/relationships" xmlns:m="http://schemas.openxmlformats.org/officeDocument/2006/math" xmlns:v="urn:schemas-microsoft-com:vml" xmlns:wp14="http://schemas.microsoft.com/office/word/2010/wordprocessingDrawing" xmlns:wp="http://schemas.openxmlformats.org/drawingml/2006/wordprocessingDrawing" xmlns:w10="urn:schemas-microsoft-com:office:word" xmlns:w="http://schemas.openxmlformats.org/wordprocessingml/2006/main" xmlns:w14="http://schemas.microsoft.com/office/word/2010/wordml" xmlns:w15="http://schemas.microsoft.com/office/word/2012/wordml" xmlns:w16cid="http://schemas.microsoft.com/office/word/2016/wordml/cid" xmlns:w16se="http://schemas.microsoft.com/office/word/2015/wordml/symex" xmlns:wpg="http://schemas.microsoft.com/office/word/2010/wordprocessingGroup" xmlns:wpi="http://schemas.microsoft.com/office/word/2010/wordprocessingInk" xmlns:wne="http://schemas.microsoft.com/office/word/2006/wordml" xmlns:wps="http://schemas.microsoft.com/office/word/2010/wordprocessingShape" mc:Ignorable="w14 w15 w16se w16cid wp14">
+<w:footnotes xmlns:wpc="http://schemas.microsoft.com/office/word/2010/wordprocessingCanvas" xmlns:mo="http://schemas.microsoft.com/office/mac/office/2008/main" xmlns:mc="http://schemas.openxmlformats.org/markup-compatibility/2006" xmlns:mv="urn:schemas-microsoft-com:mac:vml" xmlns:o="urn:schemas-microsoft-com:office:office" xmlns:r="http://schemas.openxmlformats.org/officeDocument/2006/relationships" xmlns:m="http://schemas.openxmlformats.org/officeDocument/2006/math" xmlns:v="urn:schemas-microsoft-com:vml" xmlns:wp14="http://schemas.microsoft.com/office/word/2010/wordprocessingDrawing" xmlns:wp="http://schemas.openxmlformats.org/drawingml/2006/wordprocessingDrawing" xmlns:w10="urn:schemas-microsoft-com:office:word" xmlns:w="http://schemas.openxmlformats.org/wordprocessingml/2006/main" xmlns:w14="http://schemas.microsoft.com/office/word/2010/wordml" xmlns:w15="http://schemas.microsoft.com/office/word/2012/wordml" xmlns:wpg="http://schemas.microsoft.com/office/word/2010/wordprocessingGroup" xmlns:wpi="http://schemas.microsoft.com/office/word/2010/wordprocessingInk" xmlns:wne="http://schemas.microsoft.com/office/word/2006/wordml" xmlns:wps="http://schemas.microsoft.com/office/word/2010/wordprocessingShape" mc:Ignorable="w14 w15 wp14">
   <w:footnote w:type="separator" w:id="-1">
     <w:p>
       <w:pPr>
@@ -19400,8 +19679,8 @@
 </file>
 
 <file path=word/numbering.xml><?xml version="1.0" encoding="utf-8"?>
-<w:numbering xmlns:wpc="http://schemas.microsoft.com/office/word/2010/wordprocessingCanvas" xmlns:cx="http://schemas.microsoft.com/office/drawing/2014/chartex" xmlns:cx1="http://schemas.microsoft.com/office/drawing/2015/9/8/chartex" xmlns:cx2="http://schemas.microsoft.com/office/drawing/2015/10/21/chartex" xmlns:cx3="http://schemas.microsoft.com/office/drawing/2016/5/9/chartex" xmlns:cx4="http://schemas.microsoft.com/office/drawing/2016/5/10/chartex" xmlns:cx5="http://schemas.microsoft.com/office/drawing/2016/5/11/chartex" xmlns:cx6="http://schemas.microsoft.com/office/drawing/2016/5/12/chartex" xmlns:cx7="http://schemas.microsoft.com/office/drawing/2016/5/13/chartex" xmlns:cx8="http://schemas.microsoft.com/office/drawing/2016/5/14/chartex" xmlns:mc="http://schemas.openxmlformats.org/markup-compatibility/2006" xmlns:aink="http://schemas.microsoft.com/office/drawing/2016/ink" xmlns:am3d="http://schemas.microsoft.com/office/drawing/2017/model3d" xmlns:o="urn:schemas-microsoft-com:office:office" xmlns:r="http://schemas.openxmlformats.org/officeDocument/2006/relationships" xmlns:m="http://schemas.openxmlformats.org/officeDocument/2006/math" xmlns:v="urn:schemas-microsoft-com:vml" xmlns:wp14="http://schemas.microsoft.com/office/word/2010/wordprocessingDrawing" xmlns:wp="http://schemas.openxmlformats.org/drawingml/2006/wordprocessingDrawing" xmlns:w10="urn:schemas-microsoft-com:office:word" xmlns:w="http://schemas.openxmlformats.org/wordprocessingml/2006/main" xmlns:w14="http://schemas.microsoft.com/office/word/2010/wordml" xmlns:w15="http://schemas.microsoft.com/office/word/2012/wordml" xmlns:w16cid="http://schemas.microsoft.com/office/word/2016/wordml/cid" xmlns:w16se="http://schemas.microsoft.com/office/word/2015/wordml/symex" xmlns:wpg="http://schemas.microsoft.com/office/word/2010/wordprocessingGroup" xmlns:wpi="http://schemas.microsoft.com/office/word/2010/wordprocessingInk" xmlns:wne="http://schemas.microsoft.com/office/word/2006/wordml" xmlns:wps="http://schemas.microsoft.com/office/word/2010/wordprocessingShape" mc:Ignorable="w14 w15 w16se w16cid wp14">
-  <w:abstractNum w:abstractNumId="0" w15:restartNumberingAfterBreak="0">
+<w:numbering xmlns:wpc="http://schemas.microsoft.com/office/word/2010/wordprocessingCanvas" xmlns:mo="http://schemas.microsoft.com/office/mac/office/2008/main" xmlns:mc="http://schemas.openxmlformats.org/markup-compatibility/2006" xmlns:mv="urn:schemas-microsoft-com:mac:vml" xmlns:o="urn:schemas-microsoft-com:office:office" xmlns:r="http://schemas.openxmlformats.org/officeDocument/2006/relationships" xmlns:m="http://schemas.openxmlformats.org/officeDocument/2006/math" xmlns:v="urn:schemas-microsoft-com:vml" xmlns:wp14="http://schemas.microsoft.com/office/word/2010/wordprocessingDrawing" xmlns:wp="http://schemas.openxmlformats.org/drawingml/2006/wordprocessingDrawing" xmlns:w10="urn:schemas-microsoft-com:office:word" xmlns:w="http://schemas.openxmlformats.org/wordprocessingml/2006/main" xmlns:w14="http://schemas.microsoft.com/office/word/2010/wordml" xmlns:w15="http://schemas.microsoft.com/office/word/2012/wordml" xmlns:wpg="http://schemas.microsoft.com/office/word/2010/wordprocessingGroup" xmlns:wpi="http://schemas.microsoft.com/office/word/2010/wordprocessingInk" xmlns:wne="http://schemas.microsoft.com/office/word/2006/wordml" xmlns:wps="http://schemas.microsoft.com/office/word/2010/wordprocessingShape" mc:Ignorable="w14 w15 wp14">
+  <w:abstractNum w:abstractNumId="0">
     <w:nsid w:val="0DE0083C"/>
     <w:multiLevelType w:val="multilevel"/>
     <w:tmpl w:val="3CC00662"/>
@@ -19550,7 +19829,7 @@
       </w:rPr>
     </w:lvl>
   </w:abstractNum>
-  <w:abstractNum w:abstractNumId="1" w15:restartNumberingAfterBreak="0">
+  <w:abstractNum w:abstractNumId="1">
     <w:nsid w:val="28D651E4"/>
     <w:multiLevelType w:val="multilevel"/>
     <w:tmpl w:val="AA645E46"/>
@@ -19699,7 +19978,7 @@
       </w:rPr>
     </w:lvl>
   </w:abstractNum>
-  <w:abstractNum w:abstractNumId="2" w15:restartNumberingAfterBreak="0">
+  <w:abstractNum w:abstractNumId="2">
     <w:nsid w:val="46654EC8"/>
     <w:multiLevelType w:val="multilevel"/>
     <w:tmpl w:val="46DA72D0"/>
@@ -19848,7 +20127,7 @@
       </w:rPr>
     </w:lvl>
   </w:abstractNum>
-  <w:abstractNum w:abstractNumId="3" w15:restartNumberingAfterBreak="0">
+  <w:abstractNum w:abstractNumId="3">
     <w:nsid w:val="54423162"/>
     <w:multiLevelType w:val="multilevel"/>
     <w:tmpl w:val="7CAC3776"/>
@@ -19997,7 +20276,7 @@
       </w:rPr>
     </w:lvl>
   </w:abstractNum>
-  <w:abstractNum w:abstractNumId="4" w15:restartNumberingAfterBreak="0">
+  <w:abstractNum w:abstractNumId="4">
     <w:nsid w:val="69D72E18"/>
     <w:multiLevelType w:val="multilevel"/>
     <w:tmpl w:val="1B4E084C"/>
@@ -20146,7 +20425,7 @@
       </w:rPr>
     </w:lvl>
   </w:abstractNum>
-  <w:abstractNum w:abstractNumId="5" w15:restartNumberingAfterBreak="0">
+  <w:abstractNum w:abstractNumId="5">
     <w:nsid w:val="7A990277"/>
     <w:multiLevelType w:val="multilevel"/>
     <w:tmpl w:val="6AEC503A"/>
@@ -20317,7 +20596,7 @@
 </file>
 
 <file path=word/styles.xml><?xml version="1.0" encoding="utf-8"?>
-<w:styles xmlns:mc="http://schemas.openxmlformats.org/markup-compatibility/2006" xmlns:r="http://schemas.openxmlformats.org/officeDocument/2006/relationships" xmlns:w="http://schemas.openxmlformats.org/wordprocessingml/2006/main" xmlns:w14="http://schemas.microsoft.com/office/word/2010/wordml" xmlns:w15="http://schemas.microsoft.com/office/word/2012/wordml" xmlns:w16cid="http://schemas.microsoft.com/office/word/2016/wordml/cid" xmlns:w16se="http://schemas.microsoft.com/office/word/2015/wordml/symex" mc:Ignorable="w14 w15 w16se w16cid">
+<w:styles xmlns:mc="http://schemas.openxmlformats.org/markup-compatibility/2006" xmlns:r="http://schemas.openxmlformats.org/officeDocument/2006/relationships" xmlns:w="http://schemas.openxmlformats.org/wordprocessingml/2006/main" xmlns:w14="http://schemas.microsoft.com/office/word/2010/wordml" xmlns:w15="http://schemas.microsoft.com/office/word/2012/wordml" mc:Ignorable="w14 w15">
   <w:docDefaults>
     <w:rPrDefault>
       <w:rPr>
@@ -20333,7 +20612,7 @@
       </w:pPr>
     </w:pPrDefault>
   </w:docDefaults>
-  <w:latentStyles w:defLockedState="0" w:defUIPriority="99" w:defSemiHidden="0" w:defUnhideWhenUsed="0" w:defQFormat="0" w:count="375">
+  <w:latentStyles w:defLockedState="0" w:defUIPriority="99" w:defSemiHidden="0" w:defUnhideWhenUsed="0" w:defQFormat="0" w:count="382">
     <w:lsdException w:name="Normal" w:uiPriority="0" w:qFormat="1"/>
     <w:lsdException w:name="heading 1" w:uiPriority="9" w:qFormat="1"/>
     <w:lsdException w:name="heading 2" w:semiHidden="1" w:uiPriority="9" w:unhideWhenUsed="1" w:qFormat="1"/>
@@ -21249,7 +21528,7 @@
 </file>
 
 <file path=customXml/itemProps1.xml><?xml version="1.0" encoding="utf-8"?>
-<ds:datastoreItem xmlns:ds="http://schemas.openxmlformats.org/officeDocument/2006/customXml" ds:itemID="{D363EEB6-0DB2-4178-9BAB-012267D6D1A0}">
+<ds:datastoreItem xmlns:ds="http://schemas.openxmlformats.org/officeDocument/2006/customXml" ds:itemID="{180E7B63-1BF2-F144-86E2-E53A4425707E}">
   <ds:schemaRefs>
     <ds:schemaRef ds:uri="http://schemas.openxmlformats.org/officeDocument/2006/bibliography"/>
   </ds:schemaRefs>

</xml_diff>

<commit_message>
Minor change on Report Thread code, generate PDF file
</commit_message>
<xml_diff>
--- a/Report.docx
+++ b/Report.docx
@@ -1,6 +1,6 @@
 
 <file path=word/document.xml><?xml version="1.0" encoding="utf-8"?>
-<w:document xmlns:wpc="http://schemas.microsoft.com/office/word/2010/wordprocessingCanvas" xmlns:mo="http://schemas.microsoft.com/office/mac/office/2008/main" xmlns:mc="http://schemas.openxmlformats.org/markup-compatibility/2006" xmlns:mv="urn:schemas-microsoft-com:mac:vml" xmlns:o="urn:schemas-microsoft-com:office:office" xmlns:r="http://schemas.openxmlformats.org/officeDocument/2006/relationships" xmlns:m="http://schemas.openxmlformats.org/officeDocument/2006/math" xmlns:v="urn:schemas-microsoft-com:vml" xmlns:wp14="http://schemas.microsoft.com/office/word/2010/wordprocessingDrawing" xmlns:wp="http://schemas.openxmlformats.org/drawingml/2006/wordprocessingDrawing" xmlns:w10="urn:schemas-microsoft-com:office:word" xmlns:w="http://schemas.openxmlformats.org/wordprocessingml/2006/main" xmlns:w14="http://schemas.microsoft.com/office/word/2010/wordml" xmlns:w15="http://schemas.microsoft.com/office/word/2012/wordml" xmlns:wpg="http://schemas.microsoft.com/office/word/2010/wordprocessingGroup" xmlns:wpi="http://schemas.microsoft.com/office/word/2010/wordprocessingInk" xmlns:wne="http://schemas.microsoft.com/office/word/2006/wordml" xmlns:wps="http://schemas.microsoft.com/office/word/2010/wordprocessingShape" mc:Ignorable="w14 w15 wp14">
+<w:document xmlns:wpc="http://schemas.microsoft.com/office/word/2010/wordprocessingCanvas" xmlns:mo="http://schemas.microsoft.com/office/mac/office/2008/main" xmlns:mc="http://schemas.openxmlformats.org/markup-compatibility/2006" xmlns:mv="urn:schemas-microsoft-com:mac:vml" xmlns:o="urn:schemas-microsoft-com:office:office" xmlns:r="http://schemas.openxmlformats.org/officeDocument/2006/relationships" xmlns:m="http://schemas.openxmlformats.org/officeDocument/2006/math" xmlns:v="urn:schemas-microsoft-com:vml" xmlns:wp14="http://schemas.microsoft.com/office/word/2010/wordprocessingDrawing" xmlns:wp="http://schemas.openxmlformats.org/drawingml/2006/wordprocessingDrawing" xmlns:w10="urn:schemas-microsoft-com:office:word" xmlns:w="http://schemas.openxmlformats.org/wordprocessingml/2006/main" xmlns:w14="http://schemas.microsoft.com/office/word/2010/wordml" xmlns:wpg="http://schemas.microsoft.com/office/word/2010/wordprocessingGroup" xmlns:wpi="http://schemas.microsoft.com/office/word/2010/wordprocessingInk" xmlns:wne="http://schemas.microsoft.com/office/word/2006/wordml" xmlns:wps="http://schemas.microsoft.com/office/word/2010/wordprocessingShape" mc:Ignorable="w14 wp14">
   <w:body>
     <w:p>
       <w:pPr>
@@ -10141,34 +10141,7 @@
           <w:sz w:val="24"/>
           <w:szCs w:val="24"/>
         </w:rPr>
-        <w:t xml:space="preserve"> The</w:t>
-      </w:r>
-      <w:r>
-        <w:rPr>
-          <w:rFonts w:ascii="Times New Roman" w:eastAsia="Times New Roman" w:hAnsi="Times New Roman" w:cs="Times New Roman"/>
-          <w:color w:val="24292E"/>
-          <w:sz w:val="24"/>
-          <w:szCs w:val="24"/>
-        </w:rPr>
-        <w:t xml:space="preserve"> Buffer class became the superclass of Apple</w:t>
-      </w:r>
-      <w:r>
-        <w:rPr>
-          <w:rFonts w:ascii="Times New Roman" w:eastAsia="Times New Roman" w:hAnsi="Times New Roman" w:cs="Times New Roman"/>
-          <w:color w:val="24292E"/>
-          <w:sz w:val="24"/>
-          <w:szCs w:val="24"/>
-        </w:rPr>
-        <w:t xml:space="preserve"> as seen in the example below</w:t>
-      </w:r>
-      <w:r>
-        <w:rPr>
-          <w:rFonts w:ascii="Times New Roman" w:eastAsia="Times New Roman" w:hAnsi="Times New Roman" w:cs="Times New Roman"/>
-          <w:color w:val="24292E"/>
-          <w:sz w:val="24"/>
-          <w:szCs w:val="24"/>
-        </w:rPr>
-        <w:t>.</w:t>
+        <w:t xml:space="preserve"> The Buffer class became the superclass of Apple as seen in the example below.</w:t>
       </w:r>
     </w:p>
     <w:p>
@@ -14226,7 +14199,7 @@
       <w:r>
         <w:rPr>
           <w:rFonts w:ascii="Times New Roman" w:eastAsia="Times New Roman" w:hAnsi="Times New Roman" w:cs="Times New Roman"/>
-          <w:color w:val="A9B7C6"/>
+          <w:color w:val="CC7832"/>
           <w:sz w:val="18"/>
           <w:szCs w:val="18"/>
         </w:rPr>
@@ -14236,85 +14209,11 @@
       <w:r>
         <w:rPr>
           <w:rFonts w:ascii="Times New Roman" w:eastAsia="Times New Roman" w:hAnsi="Times New Roman" w:cs="Times New Roman"/>
-          <w:color w:val="CC7832"/>
-          <w:sz w:val="18"/>
-          <w:szCs w:val="18"/>
-        </w:rPr>
-        <w:t>this</w:t>
-      </w:r>
-      <w:r>
-        <w:rPr>
-          <w:rFonts w:ascii="Times New Roman" w:eastAsia="Times New Roman" w:hAnsi="Times New Roman" w:cs="Times New Roman"/>
-          <w:color w:val="A9B7C6"/>
-          <w:sz w:val="18"/>
-          <w:szCs w:val="18"/>
-        </w:rPr>
-        <w:t>.add(</w:t>
-      </w:r>
-      <w:r>
-        <w:rPr>
-          <w:rFonts w:ascii="Times New Roman" w:eastAsia="Times New Roman" w:hAnsi="Times New Roman" w:cs="Times New Roman"/>
-          <w:color w:val="CC7832"/>
-          <w:sz w:val="18"/>
-          <w:szCs w:val="18"/>
-        </w:rPr>
-        <w:t>this</w:t>
-      </w:r>
-      <w:r>
-        <w:rPr>
-          <w:rFonts w:ascii="Times New Roman" w:eastAsia="Times New Roman" w:hAnsi="Times New Roman" w:cs="Times New Roman"/>
-          <w:color w:val="A9B7C6"/>
-          <w:sz w:val="18"/>
-          <w:szCs w:val="18"/>
-        </w:rPr>
-        <w:t>.</w:t>
-      </w:r>
-      <w:r>
-        <w:rPr>
-          <w:rFonts w:ascii="Times New Roman" w:eastAsia="Times New Roman" w:hAnsi="Times New Roman" w:cs="Times New Roman"/>
-          <w:color w:val="9876AA"/>
-          <w:sz w:val="18"/>
-          <w:szCs w:val="18"/>
-        </w:rPr>
-        <w:t>gameStatusBar</w:t>
-      </w:r>
-      <w:r>
-        <w:rPr>
-          <w:rFonts w:ascii="Times New Roman" w:eastAsia="Times New Roman" w:hAnsi="Times New Roman" w:cs="Times New Roman"/>
-          <w:color w:val="CC7832"/>
-          <w:sz w:val="18"/>
-          <w:szCs w:val="18"/>
-        </w:rPr>
-        <w:t xml:space="preserve">, </w:t>
-      </w:r>
-      <w:r>
-        <w:rPr>
-          <w:rFonts w:ascii="Times New Roman" w:eastAsia="Times New Roman" w:hAnsi="Times New Roman" w:cs="Times New Roman"/>
-          <w:color w:val="A9B7C6"/>
-          <w:sz w:val="18"/>
-          <w:szCs w:val="18"/>
-        </w:rPr>
-        <w:t>BorderLayout.</w:t>
-      </w:r>
-      <w:r>
-        <w:rPr>
-          <w:rFonts w:ascii="Times New Roman" w:eastAsia="Times New Roman" w:hAnsi="Times New Roman" w:cs="Times New Roman"/>
-          <w:i/>
-          <w:iCs/>
-          <w:color w:val="9876AA"/>
-          <w:sz w:val="18"/>
-          <w:szCs w:val="18"/>
-        </w:rPr>
-        <w:t>PAGE_START</w:t>
-      </w:r>
-      <w:r>
-        <w:rPr>
-          <w:rFonts w:ascii="Times New Roman" w:eastAsia="Times New Roman" w:hAnsi="Times New Roman" w:cs="Times New Roman"/>
-          <w:color w:val="A9B7C6"/>
-          <w:sz w:val="18"/>
-          <w:szCs w:val="18"/>
-        </w:rPr>
-        <w:t>)</w:t>
+          <w:color w:val="A9B7C6"/>
+          <w:sz w:val="18"/>
+          <w:szCs w:val="18"/>
+        </w:rPr>
+        <w:t>resetTimer()</w:t>
       </w:r>
       <w:r>
         <w:rPr>
@@ -14325,127 +14224,8 @@
         </w:rPr>
         <w:t>;</w:t>
       </w:r>
-      <w:r>
-        <w:rPr>
-          <w:rFonts w:ascii="Times New Roman" w:eastAsia="Times New Roman" w:hAnsi="Times New Roman" w:cs="Times New Roman"/>
-          <w:color w:val="CC7832"/>
-          <w:sz w:val="18"/>
-          <w:szCs w:val="18"/>
-        </w:rPr>
-        <w:br/>
-        <w:t xml:space="preserve">        this</w:t>
-      </w:r>
-      <w:r>
-        <w:rPr>
-          <w:rFonts w:ascii="Times New Roman" w:eastAsia="Times New Roman" w:hAnsi="Times New Roman" w:cs="Times New Roman"/>
-          <w:color w:val="A9B7C6"/>
-          <w:sz w:val="18"/>
-          <w:szCs w:val="18"/>
-        </w:rPr>
-        <w:t>.add(</w:t>
-      </w:r>
-      <w:r>
-        <w:rPr>
-          <w:rFonts w:ascii="Times New Roman" w:eastAsia="Times New Roman" w:hAnsi="Times New Roman" w:cs="Times New Roman"/>
-          <w:color w:val="CC7832"/>
-          <w:sz w:val="18"/>
-          <w:szCs w:val="18"/>
-        </w:rPr>
-        <w:t>this</w:t>
-      </w:r>
-      <w:r>
-        <w:rPr>
-          <w:rFonts w:ascii="Times New Roman" w:eastAsia="Times New Roman" w:hAnsi="Times New Roman" w:cs="Times New Roman"/>
-          <w:color w:val="A9B7C6"/>
-          <w:sz w:val="18"/>
-          <w:szCs w:val="18"/>
-        </w:rPr>
-        <w:t>.</w:t>
-      </w:r>
-      <w:r>
-        <w:rPr>
-          <w:rFonts w:ascii="Times New Roman" w:eastAsia="Times New Roman" w:hAnsi="Times New Roman" w:cs="Times New Roman"/>
-          <w:color w:val="9876AA"/>
-          <w:sz w:val="18"/>
-          <w:szCs w:val="18"/>
-        </w:rPr>
-        <w:t>gameView</w:t>
-      </w:r>
-      <w:r>
-        <w:rPr>
-          <w:rFonts w:ascii="Times New Roman" w:eastAsia="Times New Roman" w:hAnsi="Times New Roman" w:cs="Times New Roman"/>
-          <w:color w:val="CC7832"/>
-          <w:sz w:val="18"/>
-          <w:szCs w:val="18"/>
-        </w:rPr>
-        <w:t xml:space="preserve">, </w:t>
-      </w:r>
-      <w:r>
-        <w:rPr>
-          <w:rFonts w:ascii="Times New Roman" w:eastAsia="Times New Roman" w:hAnsi="Times New Roman" w:cs="Times New Roman"/>
-          <w:color w:val="A9B7C6"/>
-          <w:sz w:val="18"/>
-          <w:szCs w:val="18"/>
-        </w:rPr>
-        <w:t>BorderLayout.</w:t>
-      </w:r>
-      <w:r>
-        <w:rPr>
-          <w:rFonts w:ascii="Times New Roman" w:eastAsia="Times New Roman" w:hAnsi="Times New Roman" w:cs="Times New Roman"/>
-          <w:i/>
-          <w:iCs/>
-          <w:color w:val="9876AA"/>
-          <w:sz w:val="18"/>
-          <w:szCs w:val="18"/>
-        </w:rPr>
-        <w:t>CENTER</w:t>
-      </w:r>
-      <w:r>
-        <w:rPr>
-          <w:rFonts w:ascii="Times New Roman" w:eastAsia="Times New Roman" w:hAnsi="Times New Roman" w:cs="Times New Roman"/>
-          <w:color w:val="A9B7C6"/>
-          <w:sz w:val="18"/>
-          <w:szCs w:val="18"/>
-        </w:rPr>
-        <w:t>)</w:t>
-      </w:r>
-      <w:r>
-        <w:rPr>
-          <w:rFonts w:ascii="Times New Roman" w:eastAsia="Times New Roman" w:hAnsi="Times New Roman" w:cs="Times New Roman"/>
-          <w:color w:val="CC7832"/>
-          <w:sz w:val="18"/>
-          <w:szCs w:val="18"/>
-        </w:rPr>
-        <w:t>;</w:t>
-      </w:r>
-      <w:r>
-        <w:rPr>
-          <w:rFonts w:ascii="Times New Roman" w:eastAsia="Times New Roman" w:hAnsi="Times New Roman" w:cs="Times New Roman"/>
-          <w:color w:val="CC7832"/>
-          <w:sz w:val="18"/>
-          <w:szCs w:val="18"/>
-        </w:rPr>
-        <w:br/>
-        <w:t xml:space="preserve">        </w:t>
-      </w:r>
-      <w:r>
-        <w:rPr>
-          <w:rFonts w:ascii="Times New Roman" w:eastAsia="Times New Roman" w:hAnsi="Times New Roman" w:cs="Times New Roman"/>
-          <w:color w:val="A9B7C6"/>
-          <w:sz w:val="18"/>
-          <w:szCs w:val="18"/>
-        </w:rPr>
-        <w:t>resetTimer()</w:t>
-      </w:r>
-      <w:r>
-        <w:rPr>
-          <w:rFonts w:ascii="Times New Roman" w:eastAsia="Times New Roman" w:hAnsi="Times New Roman" w:cs="Times New Roman"/>
-          <w:color w:val="CC7832"/>
-          <w:sz w:val="18"/>
-          <w:szCs w:val="18"/>
-        </w:rPr>
-        <w:t>;</w:t>
-      </w:r>
+      <w:bookmarkStart w:id="0" w:name="_GoBack"/>
+      <w:bookmarkEnd w:id="0"/>
       <w:r>
         <w:rPr>
           <w:rFonts w:ascii="Times New Roman" w:eastAsia="Times New Roman" w:hAnsi="Times New Roman" w:cs="Times New Roman"/>
@@ -14595,7 +14375,7 @@
           <w:sz w:val="24"/>
           <w:szCs w:val="24"/>
         </w:rPr>
-        <w:t xml:space="preserve">Various test cases were created for select methods in </w:t>
+        <w:t xml:space="preserve">Various test cases were created for select methods in crucial model classes. Only certain cases were considered since it was impractical to test all </w:t>
       </w:r>
       <w:r>
         <w:rPr>
@@ -14604,7 +14384,7 @@
           <w:szCs w:val="24"/>
         </w:rPr>
         <w:lastRenderedPageBreak/>
-        <w:t>crucial model classes. Only certain cases were considered since it was impractical to test all possible sets of arguments</w:t>
+        <w:t>possible sets of arguments</w:t>
       </w:r>
       <w:r>
         <w:rPr>
@@ -15943,8 +15723,6 @@
         </w:rPr>
         <w:t>t</w:t>
       </w:r>
-      <w:bookmarkStart w:id="0" w:name="_GoBack"/>
-      <w:bookmarkEnd w:id="0"/>
       <w:r>
         <w:rPr>
           <w:rFonts w:ascii="Times New Roman" w:hAnsi="Times New Roman" w:cs="Times New Roman"/>
@@ -16051,59 +15829,6 @@
             <wp:extent cx="2299335" cy="4020550"/>
             <wp:effectExtent l="0" t="0" r="12065" b="0"/>
             <wp:docPr id="12" name="Picture 12"/>
-            <wp:cNvGraphicFramePr>
-              <a:graphicFrameLocks xmlns:a="http://schemas.openxmlformats.org/drawingml/2006/main" noChangeAspect="1"/>
-            </wp:cNvGraphicFramePr>
-            <a:graphic xmlns:a="http://schemas.openxmlformats.org/drawingml/2006/main">
-              <a:graphicData uri="http://schemas.openxmlformats.org/drawingml/2006/picture">
-                <pic:pic xmlns:pic="http://schemas.openxmlformats.org/drawingml/2006/picture">
-                  <pic:nvPicPr>
-                    <pic:cNvPr id="1" name=""/>
-                    <pic:cNvPicPr/>
-                  </pic:nvPicPr>
-                  <pic:blipFill>
-                    <a:blip r:embed="rId8"/>
-                    <a:stretch>
-                      <a:fillRect/>
-                    </a:stretch>
-                  </pic:blipFill>
-                  <pic:spPr>
-                    <a:xfrm>
-                      <a:off x="0" y="0"/>
-                      <a:ext cx="2342183" cy="4095473"/>
-                    </a:xfrm>
-                    <a:prstGeom prst="rect">
-                      <a:avLst/>
-                    </a:prstGeom>
-                  </pic:spPr>
-                </pic:pic>
-              </a:graphicData>
-            </a:graphic>
-          </wp:inline>
-        </w:drawing>
-      </w:r>
-      <w:r>
-        <w:rPr>
-          <w:rFonts w:ascii="Times New Roman" w:hAnsi="Times New Roman" w:cs="Times New Roman"/>
-          <w:b/>
-          <w:sz w:val="24"/>
-          <w:szCs w:val="24"/>
-        </w:rPr>
-        <w:t xml:space="preserve">                 </w:t>
-      </w:r>
-      <w:r>
-        <w:rPr>
-          <w:rFonts w:ascii="Times New Roman" w:hAnsi="Times New Roman" w:cs="Times New Roman"/>
-          <w:b/>
-          <w:noProof/>
-          <w:sz w:val="24"/>
-          <w:szCs w:val="24"/>
-        </w:rPr>
-        <w:drawing>
-          <wp:inline distT="0" distB="0" distL="0" distR="0" wp14:anchorId="2DF0F3C4" wp14:editId="667E0323">
-            <wp:extent cx="2132965" cy="2105966"/>
-            <wp:effectExtent l="0" t="0" r="635" b="2540"/>
-            <wp:docPr id="8" name="Picture 8"/>
             <wp:cNvGraphicFramePr>
               <a:graphicFrameLocks xmlns:a="http://schemas.openxmlformats.org/drawingml/2006/main" noChangeAspect="1"/>
             </wp:cNvGraphicFramePr>
@@ -16123,7 +15848,7 @@
                   <pic:spPr>
                     <a:xfrm>
                       <a:off x="0" y="0"/>
-                      <a:ext cx="2147718" cy="2120532"/>
+                      <a:ext cx="2342183" cy="4095473"/>
                     </a:xfrm>
                     <a:prstGeom prst="rect">
                       <a:avLst/>
@@ -16135,39 +15860,15 @@
           </wp:inline>
         </w:drawing>
       </w:r>
-    </w:p>
-    <w:p>
-      <w:pPr>
-        <w:spacing w:before="100" w:beforeAutospacing="1" w:after="100" w:afterAutospacing="1" w:line="240" w:lineRule="auto"/>
-        <w:jc w:val="center"/>
+      <w:r>
         <w:rPr>
           <w:rFonts w:ascii="Times New Roman" w:hAnsi="Times New Roman" w:cs="Times New Roman"/>
           <w:b/>
           <w:sz w:val="24"/>
           <w:szCs w:val="24"/>
         </w:rPr>
-      </w:pPr>
-      <w:r>
-        <w:rPr>
-          <w:rFonts w:ascii="Times New Roman" w:hAnsi="Times New Roman" w:cs="Times New Roman"/>
-          <w:b/>
-          <w:sz w:val="24"/>
-          <w:szCs w:val="24"/>
-        </w:rPr>
-        <w:t>Buffer</w:t>
-      </w:r>
-    </w:p>
-    <w:p>
-      <w:pPr>
-        <w:spacing w:before="100" w:beforeAutospacing="1" w:after="100" w:afterAutospacing="1" w:line="240" w:lineRule="auto"/>
-        <w:jc w:val="center"/>
-        <w:rPr>
-          <w:rFonts w:ascii="Times New Roman" w:hAnsi="Times New Roman" w:cs="Times New Roman"/>
-          <w:b/>
-          <w:sz w:val="24"/>
-          <w:szCs w:val="24"/>
-        </w:rPr>
-      </w:pPr>
+        <w:t xml:space="preserve">                 </w:t>
+      </w:r>
       <w:r>
         <w:rPr>
           <w:rFonts w:ascii="Times New Roman" w:hAnsi="Times New Roman" w:cs="Times New Roman"/>
@@ -16177,10 +15878,10 @@
           <w:szCs w:val="24"/>
         </w:rPr>
         <w:drawing>
-          <wp:inline distT="0" distB="0" distL="0" distR="0" wp14:anchorId="54E9F1FC" wp14:editId="021B572C">
-            <wp:extent cx="2101104" cy="2796540"/>
-            <wp:effectExtent l="0" t="0" r="7620" b="0"/>
-            <wp:docPr id="1" name="Picture 1"/>
+          <wp:inline distT="0" distB="0" distL="0" distR="0" wp14:anchorId="2DF0F3C4" wp14:editId="667E0323">
+            <wp:extent cx="2132965" cy="2105966"/>
+            <wp:effectExtent l="0" t="0" r="635" b="2540"/>
+            <wp:docPr id="8" name="Picture 8"/>
             <wp:cNvGraphicFramePr>
               <a:graphicFrameLocks xmlns:a="http://schemas.openxmlformats.org/drawingml/2006/main" noChangeAspect="1"/>
             </wp:cNvGraphicFramePr>
@@ -16200,7 +15901,7 @@
                   <pic:spPr>
                     <a:xfrm>
                       <a:off x="0" y="0"/>
-                      <a:ext cx="2113200" cy="2812640"/>
+                      <a:ext cx="2147718" cy="2120532"/>
                     </a:xfrm>
                     <a:prstGeom prst="rect">
                       <a:avLst/>
@@ -16231,17 +15932,7 @@
           <w:sz w:val="24"/>
           <w:szCs w:val="24"/>
         </w:rPr>
-        <w:lastRenderedPageBreak/>
-        <w:t>GoldenApple</w:t>
-      </w:r>
-      <w:r>
-        <w:rPr>
-          <w:rFonts w:ascii="Times New Roman" w:hAnsi="Times New Roman" w:cs="Times New Roman"/>
-          <w:b/>
-          <w:sz w:val="24"/>
-          <w:szCs w:val="24"/>
-        </w:rPr>
-        <w:t xml:space="preserve">                                           PoisonedApple</w:t>
+        <w:t>Buffer</w:t>
       </w:r>
     </w:p>
     <w:p>
@@ -16264,10 +15955,10 @@
           <w:szCs w:val="24"/>
         </w:rPr>
         <w:drawing>
-          <wp:inline distT="0" distB="0" distL="0" distR="0" wp14:anchorId="4A340451" wp14:editId="3E68E9DF">
-            <wp:extent cx="1804035" cy="3371681"/>
-            <wp:effectExtent l="0" t="0" r="0" b="6985"/>
-            <wp:docPr id="10" name="Picture 10"/>
+          <wp:inline distT="0" distB="0" distL="0" distR="0" wp14:anchorId="54E9F1FC" wp14:editId="021B572C">
+            <wp:extent cx="2101104" cy="2796540"/>
+            <wp:effectExtent l="0" t="0" r="7620" b="0"/>
+            <wp:docPr id="1" name="Picture 1"/>
             <wp:cNvGraphicFramePr>
               <a:graphicFrameLocks xmlns:a="http://schemas.openxmlformats.org/drawingml/2006/main" noChangeAspect="1"/>
             </wp:cNvGraphicFramePr>
@@ -16287,7 +15978,7 @@
                   <pic:spPr>
                     <a:xfrm>
                       <a:off x="0" y="0"/>
-                      <a:ext cx="1819202" cy="3400027"/>
+                      <a:ext cx="2113200" cy="2812640"/>
                     </a:xfrm>
                     <a:prstGeom prst="rect">
                       <a:avLst/>
@@ -16299,15 +15990,49 @@
           </wp:inline>
         </w:drawing>
       </w:r>
-      <w:r>
+    </w:p>
+    <w:p>
+      <w:pPr>
+        <w:spacing w:before="100" w:beforeAutospacing="1" w:after="100" w:afterAutospacing="1" w:line="240" w:lineRule="auto"/>
+        <w:jc w:val="center"/>
         <w:rPr>
           <w:rFonts w:ascii="Times New Roman" w:hAnsi="Times New Roman" w:cs="Times New Roman"/>
           <w:b/>
           <w:sz w:val="24"/>
           <w:szCs w:val="24"/>
         </w:rPr>
-        <w:t xml:space="preserve">                   </w:t>
-      </w:r>
+      </w:pPr>
+      <w:r>
+        <w:rPr>
+          <w:rFonts w:ascii="Times New Roman" w:hAnsi="Times New Roman" w:cs="Times New Roman"/>
+          <w:b/>
+          <w:sz w:val="24"/>
+          <w:szCs w:val="24"/>
+        </w:rPr>
+        <w:lastRenderedPageBreak/>
+        <w:t>GoldenApple</w:t>
+      </w:r>
+      <w:r>
+        <w:rPr>
+          <w:rFonts w:ascii="Times New Roman" w:hAnsi="Times New Roman" w:cs="Times New Roman"/>
+          <w:b/>
+          <w:sz w:val="24"/>
+          <w:szCs w:val="24"/>
+        </w:rPr>
+        <w:t xml:space="preserve">                                           PoisonedApple</w:t>
+      </w:r>
+    </w:p>
+    <w:p>
+      <w:pPr>
+        <w:spacing w:before="100" w:beforeAutospacing="1" w:after="100" w:afterAutospacing="1" w:line="240" w:lineRule="auto"/>
+        <w:jc w:val="center"/>
+        <w:rPr>
+          <w:rFonts w:ascii="Times New Roman" w:hAnsi="Times New Roman" w:cs="Times New Roman"/>
+          <w:b/>
+          <w:sz w:val="24"/>
+          <w:szCs w:val="24"/>
+        </w:rPr>
+      </w:pPr>
       <w:r>
         <w:rPr>
           <w:rFonts w:ascii="Times New Roman" w:hAnsi="Times New Roman" w:cs="Times New Roman"/>
@@ -16317,10 +16042,10 @@
           <w:szCs w:val="24"/>
         </w:rPr>
         <w:drawing>
-          <wp:inline distT="0" distB="0" distL="0" distR="0" wp14:anchorId="22F0F7D6" wp14:editId="44874372">
-            <wp:extent cx="1736823" cy="3387725"/>
-            <wp:effectExtent l="0" t="0" r="0" b="0"/>
-            <wp:docPr id="11" name="Picture 11"/>
+          <wp:inline distT="0" distB="0" distL="0" distR="0" wp14:anchorId="4A340451" wp14:editId="3E68E9DF">
+            <wp:extent cx="1804035" cy="3371681"/>
+            <wp:effectExtent l="0" t="0" r="0" b="6985"/>
+            <wp:docPr id="10" name="Picture 10"/>
             <wp:cNvGraphicFramePr>
               <a:graphicFrameLocks xmlns:a="http://schemas.openxmlformats.org/drawingml/2006/main" noChangeAspect="1"/>
             </wp:cNvGraphicFramePr>
@@ -16340,7 +16065,7 @@
                   <pic:spPr>
                     <a:xfrm>
                       <a:off x="0" y="0"/>
-                      <a:ext cx="1772473" cy="3457261"/>
+                      <a:ext cx="1819202" cy="3400027"/>
                     </a:xfrm>
                     <a:prstGeom prst="rect">
                       <a:avLst/>
@@ -16352,39 +16077,15 @@
           </wp:inline>
         </w:drawing>
       </w:r>
-    </w:p>
-    <w:p>
-      <w:pPr>
-        <w:spacing w:before="100" w:beforeAutospacing="1" w:after="100" w:afterAutospacing="1" w:line="240" w:lineRule="auto"/>
-        <w:jc w:val="center"/>
+      <w:r>
         <w:rPr>
           <w:rFonts w:ascii="Times New Roman" w:hAnsi="Times New Roman" w:cs="Times New Roman"/>
           <w:b/>
           <w:sz w:val="24"/>
           <w:szCs w:val="24"/>
         </w:rPr>
-      </w:pPr>
-      <w:r>
-        <w:rPr>
-          <w:rFonts w:ascii="Times New Roman" w:hAnsi="Times New Roman" w:cs="Times New Roman"/>
-          <w:b/>
-          <w:sz w:val="24"/>
-          <w:szCs w:val="24"/>
-        </w:rPr>
-        <w:t>Apple</w:t>
-      </w:r>
-    </w:p>
-    <w:p>
-      <w:pPr>
-        <w:spacing w:before="100" w:beforeAutospacing="1" w:after="100" w:afterAutospacing="1" w:line="480" w:lineRule="auto"/>
-        <w:jc w:val="center"/>
-        <w:rPr>
-          <w:rFonts w:ascii="Times New Roman" w:hAnsi="Times New Roman" w:cs="Times New Roman"/>
-          <w:b/>
-          <w:sz w:val="24"/>
-          <w:szCs w:val="24"/>
-        </w:rPr>
-      </w:pPr>
+        <w:t xml:space="preserve">                   </w:t>
+      </w:r>
       <w:r>
         <w:rPr>
           <w:rFonts w:ascii="Times New Roman" w:hAnsi="Times New Roman" w:cs="Times New Roman"/>
@@ -16394,10 +16095,10 @@
           <w:szCs w:val="24"/>
         </w:rPr>
         <w:drawing>
-          <wp:inline distT="0" distB="0" distL="0" distR="0" wp14:anchorId="1E7D05DB" wp14:editId="153E883A">
-            <wp:extent cx="2007235" cy="3808248"/>
-            <wp:effectExtent l="0" t="0" r="0" b="1905"/>
-            <wp:docPr id="9" name="Picture 9"/>
+          <wp:inline distT="0" distB="0" distL="0" distR="0" wp14:anchorId="22F0F7D6" wp14:editId="44874372">
+            <wp:extent cx="1736823" cy="3387725"/>
+            <wp:effectExtent l="0" t="0" r="0" b="0"/>
+            <wp:docPr id="11" name="Picture 11"/>
             <wp:cNvGraphicFramePr>
               <a:graphicFrameLocks xmlns:a="http://schemas.openxmlformats.org/drawingml/2006/main" noChangeAspect="1"/>
             </wp:cNvGraphicFramePr>
@@ -16417,7 +16118,7 @@
                   <pic:spPr>
                     <a:xfrm>
                       <a:off x="0" y="0"/>
-                      <a:ext cx="2026131" cy="3844099"/>
+                      <a:ext cx="1772473" cy="3457261"/>
                     </a:xfrm>
                     <a:prstGeom prst="rect">
                       <a:avLst/>
@@ -16432,7 +16133,7 @@
     </w:p>
     <w:p>
       <w:pPr>
-        <w:spacing w:before="100" w:beforeAutospacing="1" w:after="100" w:afterAutospacing="1" w:line="480" w:lineRule="auto"/>
+        <w:spacing w:before="100" w:beforeAutospacing="1" w:after="100" w:afterAutospacing="1" w:line="240" w:lineRule="auto"/>
         <w:jc w:val="center"/>
         <w:rPr>
           <w:rFonts w:ascii="Times New Roman" w:hAnsi="Times New Roman" w:cs="Times New Roman"/>
@@ -16448,26 +16149,7 @@
           <w:sz w:val="24"/>
           <w:szCs w:val="24"/>
         </w:rPr>
-        <w:lastRenderedPageBreak/>
-        <w:t xml:space="preserve">Snake                                  </w:t>
-      </w:r>
-      <w:r>
-        <w:rPr>
-          <w:rFonts w:ascii="Times New Roman" w:hAnsi="Times New Roman" w:cs="Times New Roman"/>
-          <w:b/>
-          <w:sz w:val="24"/>
-          <w:szCs w:val="24"/>
-        </w:rPr>
-        <w:t xml:space="preserve">              </w:t>
-      </w:r>
-      <w:r>
-        <w:rPr>
-          <w:rFonts w:ascii="Times New Roman" w:hAnsi="Times New Roman" w:cs="Times New Roman"/>
-          <w:b/>
-          <w:sz w:val="24"/>
-          <w:szCs w:val="24"/>
-        </w:rPr>
-        <w:t xml:space="preserve">                   Score</w:t>
+        <w:t>Apple</w:t>
       </w:r>
     </w:p>
     <w:p>
@@ -16490,10 +16172,10 @@
           <w:szCs w:val="24"/>
         </w:rPr>
         <w:drawing>
-          <wp:inline distT="0" distB="0" distL="0" distR="0" wp14:anchorId="1AF3F754" wp14:editId="23BB35E6">
-            <wp:extent cx="2350135" cy="3993695"/>
-            <wp:effectExtent l="0" t="0" r="12065" b="0"/>
-            <wp:docPr id="3" name="Picture 3"/>
+          <wp:inline distT="0" distB="0" distL="0" distR="0" wp14:anchorId="1E7D05DB" wp14:editId="153E883A">
+            <wp:extent cx="2007235" cy="3808248"/>
+            <wp:effectExtent l="0" t="0" r="0" b="1905"/>
+            <wp:docPr id="9" name="Picture 9"/>
             <wp:cNvGraphicFramePr>
               <a:graphicFrameLocks xmlns:a="http://schemas.openxmlformats.org/drawingml/2006/main" noChangeAspect="1"/>
             </wp:cNvGraphicFramePr>
@@ -16513,7 +16195,7 @@
                   <pic:spPr>
                     <a:xfrm>
                       <a:off x="0" y="0"/>
-                      <a:ext cx="2357972" cy="4007014"/>
+                      <a:ext cx="2026131" cy="3844099"/>
                     </a:xfrm>
                     <a:prstGeom prst="rect">
                       <a:avLst/>
@@ -16525,13 +16207,58 @@
           </wp:inline>
         </w:drawing>
       </w:r>
-      <w:r>
-        <w:rPr>
-          <w:rFonts w:ascii="Times New Roman" w:hAnsi="Times New Roman" w:cs="Times New Roman"/>
-          <w:noProof/>
-        </w:rPr>
-        <w:t xml:space="preserve">                     </w:t>
-      </w:r>
+    </w:p>
+    <w:p>
+      <w:pPr>
+        <w:spacing w:before="100" w:beforeAutospacing="1" w:after="100" w:afterAutospacing="1" w:line="480" w:lineRule="auto"/>
+        <w:jc w:val="center"/>
+        <w:rPr>
+          <w:rFonts w:ascii="Times New Roman" w:hAnsi="Times New Roman" w:cs="Times New Roman"/>
+          <w:b/>
+          <w:sz w:val="24"/>
+          <w:szCs w:val="24"/>
+        </w:rPr>
+      </w:pPr>
+      <w:r>
+        <w:rPr>
+          <w:rFonts w:ascii="Times New Roman" w:hAnsi="Times New Roman" w:cs="Times New Roman"/>
+          <w:b/>
+          <w:sz w:val="24"/>
+          <w:szCs w:val="24"/>
+        </w:rPr>
+        <w:lastRenderedPageBreak/>
+        <w:t xml:space="preserve">Snake                                  </w:t>
+      </w:r>
+      <w:r>
+        <w:rPr>
+          <w:rFonts w:ascii="Times New Roman" w:hAnsi="Times New Roman" w:cs="Times New Roman"/>
+          <w:b/>
+          <w:sz w:val="24"/>
+          <w:szCs w:val="24"/>
+        </w:rPr>
+        <w:t xml:space="preserve">              </w:t>
+      </w:r>
+      <w:r>
+        <w:rPr>
+          <w:rFonts w:ascii="Times New Roman" w:hAnsi="Times New Roman" w:cs="Times New Roman"/>
+          <w:b/>
+          <w:sz w:val="24"/>
+          <w:szCs w:val="24"/>
+        </w:rPr>
+        <w:t xml:space="preserve">                   Score</w:t>
+      </w:r>
+    </w:p>
+    <w:p>
+      <w:pPr>
+        <w:spacing w:before="100" w:beforeAutospacing="1" w:after="100" w:afterAutospacing="1" w:line="480" w:lineRule="auto"/>
+        <w:jc w:val="center"/>
+        <w:rPr>
+          <w:rFonts w:ascii="Times New Roman" w:hAnsi="Times New Roman" w:cs="Times New Roman"/>
+          <w:b/>
+          <w:sz w:val="24"/>
+          <w:szCs w:val="24"/>
+        </w:rPr>
+      </w:pPr>
       <w:r>
         <w:rPr>
           <w:rFonts w:ascii="Times New Roman" w:hAnsi="Times New Roman" w:cs="Times New Roman"/>
@@ -16541,10 +16268,10 @@
           <w:szCs w:val="24"/>
         </w:rPr>
         <w:drawing>
-          <wp:inline distT="0" distB="0" distL="0" distR="0" wp14:anchorId="41CBF64C" wp14:editId="462E8F42">
-            <wp:extent cx="2081817" cy="2805928"/>
-            <wp:effectExtent l="0" t="0" r="1270" b="0"/>
-            <wp:docPr id="4" name="Picture 4"/>
+          <wp:inline distT="0" distB="0" distL="0" distR="0" wp14:anchorId="1AF3F754" wp14:editId="23BB35E6">
+            <wp:extent cx="2350135" cy="3993695"/>
+            <wp:effectExtent l="0" t="0" r="12065" b="0"/>
+            <wp:docPr id="3" name="Picture 3"/>
             <wp:cNvGraphicFramePr>
               <a:graphicFrameLocks xmlns:a="http://schemas.openxmlformats.org/drawingml/2006/main" noChangeAspect="1"/>
             </wp:cNvGraphicFramePr>
@@ -16564,7 +16291,7 @@
                   <pic:spPr>
                     <a:xfrm>
                       <a:off x="0" y="0"/>
-                      <a:ext cx="2117294" cy="2853745"/>
+                      <a:ext cx="2357972" cy="4007014"/>
                     </a:xfrm>
                     <a:prstGeom prst="rect">
                       <a:avLst/>
@@ -16576,122 +16303,13 @@
           </wp:inline>
         </w:drawing>
       </w:r>
-    </w:p>
-    <w:p>
-      <w:pPr>
-        <w:spacing w:before="100" w:beforeAutospacing="1" w:after="100" w:afterAutospacing="1" w:line="480" w:lineRule="auto"/>
-        <w:jc w:val="center"/>
-        <w:rPr>
-          <w:rFonts w:ascii="Times New Roman" w:hAnsi="Times New Roman" w:cs="Times New Roman"/>
-          <w:b/>
-          <w:sz w:val="24"/>
-          <w:szCs w:val="24"/>
-        </w:rPr>
-      </w:pPr>
-    </w:p>
-    <w:p>
-      <w:pPr>
-        <w:spacing w:before="100" w:beforeAutospacing="1" w:after="100" w:afterAutospacing="1" w:line="480" w:lineRule="auto"/>
-        <w:jc w:val="center"/>
-        <w:rPr>
-          <w:rFonts w:ascii="Times New Roman" w:hAnsi="Times New Roman" w:cs="Times New Roman"/>
-          <w:b/>
-          <w:sz w:val="24"/>
-          <w:szCs w:val="24"/>
-        </w:rPr>
-      </w:pPr>
-    </w:p>
-    <w:p>
-      <w:pPr>
-        <w:spacing w:before="100" w:beforeAutospacing="1" w:after="100" w:afterAutospacing="1" w:line="480" w:lineRule="auto"/>
-        <w:jc w:val="center"/>
-        <w:rPr>
-          <w:rFonts w:ascii="Times New Roman" w:hAnsi="Times New Roman" w:cs="Times New Roman"/>
-          <w:b/>
-          <w:sz w:val="24"/>
-          <w:szCs w:val="24"/>
-        </w:rPr>
-      </w:pPr>
-    </w:p>
-    <w:p>
-      <w:pPr>
-        <w:spacing w:before="100" w:beforeAutospacing="1" w:after="100" w:afterAutospacing="1" w:line="480" w:lineRule="auto"/>
-        <w:jc w:val="center"/>
-        <w:rPr>
-          <w:rFonts w:ascii="Times New Roman" w:hAnsi="Times New Roman" w:cs="Times New Roman"/>
-          <w:b/>
-          <w:sz w:val="24"/>
-          <w:szCs w:val="24"/>
-        </w:rPr>
-      </w:pPr>
-    </w:p>
-    <w:p>
-      <w:pPr>
-        <w:spacing w:before="100" w:beforeAutospacing="1" w:after="100" w:afterAutospacing="1" w:line="480" w:lineRule="auto"/>
-        <w:jc w:val="center"/>
-        <w:rPr>
-          <w:rFonts w:ascii="Times New Roman" w:hAnsi="Times New Roman" w:cs="Times New Roman"/>
-          <w:b/>
-          <w:sz w:val="24"/>
-          <w:szCs w:val="24"/>
-        </w:rPr>
-      </w:pPr>
-    </w:p>
-    <w:p>
-      <w:pPr>
-        <w:spacing w:before="100" w:beforeAutospacing="1" w:after="100" w:afterAutospacing="1" w:line="480" w:lineRule="auto"/>
-        <w:rPr>
-          <w:rFonts w:ascii="Times New Roman" w:hAnsi="Times New Roman" w:cs="Times New Roman"/>
-          <w:b/>
-          <w:sz w:val="24"/>
-          <w:szCs w:val="24"/>
-        </w:rPr>
-      </w:pPr>
-    </w:p>
-    <w:p>
-      <w:pPr>
-        <w:spacing w:before="100" w:beforeAutospacing="1" w:after="100" w:afterAutospacing="1" w:line="480" w:lineRule="auto"/>
-        <w:rPr>
-          <w:rFonts w:ascii="Times New Roman" w:hAnsi="Times New Roman" w:cs="Times New Roman"/>
-          <w:b/>
-          <w:sz w:val="24"/>
-          <w:szCs w:val="24"/>
-        </w:rPr>
-      </w:pPr>
-    </w:p>
-    <w:p>
-      <w:pPr>
-        <w:spacing w:before="100" w:beforeAutospacing="1" w:after="100" w:afterAutospacing="1" w:line="480" w:lineRule="auto"/>
-        <w:jc w:val="center"/>
-        <w:rPr>
-          <w:rFonts w:ascii="Times New Roman" w:hAnsi="Times New Roman" w:cs="Times New Roman"/>
-          <w:b/>
-          <w:sz w:val="24"/>
-          <w:szCs w:val="24"/>
-        </w:rPr>
-      </w:pPr>
-      <w:r>
-        <w:rPr>
-          <w:rFonts w:ascii="Times New Roman" w:hAnsi="Times New Roman" w:cs="Times New Roman"/>
-          <w:b/>
-          <w:sz w:val="24"/>
-          <w:szCs w:val="24"/>
-        </w:rPr>
-        <w:lastRenderedPageBreak/>
-        <w:t>TableModel</w:t>
-      </w:r>
-    </w:p>
-    <w:p>
-      <w:pPr>
-        <w:spacing w:before="100" w:beforeAutospacing="1" w:after="100" w:afterAutospacing="1" w:line="480" w:lineRule="auto"/>
-        <w:jc w:val="center"/>
-        <w:rPr>
-          <w:rFonts w:ascii="Times New Roman" w:hAnsi="Times New Roman" w:cs="Times New Roman"/>
-          <w:b/>
-          <w:sz w:val="24"/>
-          <w:szCs w:val="24"/>
-        </w:rPr>
-      </w:pPr>
+      <w:r>
+        <w:rPr>
+          <w:rFonts w:ascii="Times New Roman" w:hAnsi="Times New Roman" w:cs="Times New Roman"/>
+          <w:noProof/>
+        </w:rPr>
+        <w:t xml:space="preserve">                     </w:t>
+      </w:r>
       <w:r>
         <w:rPr>
           <w:rFonts w:ascii="Times New Roman" w:hAnsi="Times New Roman" w:cs="Times New Roman"/>
@@ -16701,10 +16319,10 @@
           <w:szCs w:val="24"/>
         </w:rPr>
         <w:drawing>
-          <wp:inline distT="0" distB="0" distL="0" distR="0" wp14:anchorId="679D3C55" wp14:editId="1E596CF6">
-            <wp:extent cx="5271135" cy="6841776"/>
-            <wp:effectExtent l="0" t="0" r="12065" b="0"/>
-            <wp:docPr id="2" name="Picture 2"/>
+          <wp:inline distT="0" distB="0" distL="0" distR="0" wp14:anchorId="41CBF64C" wp14:editId="462E8F42">
+            <wp:extent cx="2081817" cy="2805928"/>
+            <wp:effectExtent l="0" t="0" r="1270" b="0"/>
+            <wp:docPr id="4" name="Picture 4"/>
             <wp:cNvGraphicFramePr>
               <a:graphicFrameLocks xmlns:a="http://schemas.openxmlformats.org/drawingml/2006/main" noChangeAspect="1"/>
             </wp:cNvGraphicFramePr>
@@ -16724,7 +16342,7 @@
                   <pic:spPr>
                     <a:xfrm>
                       <a:off x="0" y="0"/>
-                      <a:ext cx="5297183" cy="6875585"/>
+                      <a:ext cx="2117294" cy="2853745"/>
                     </a:xfrm>
                     <a:prstGeom prst="rect">
                       <a:avLst/>
@@ -16740,6 +16358,7 @@
     <w:p>
       <w:pPr>
         <w:spacing w:before="100" w:beforeAutospacing="1" w:after="100" w:afterAutospacing="1" w:line="480" w:lineRule="auto"/>
+        <w:jc w:val="center"/>
         <w:rPr>
           <w:rFonts w:ascii="Times New Roman" w:hAnsi="Times New Roman" w:cs="Times New Roman"/>
           <w:b/>
@@ -16759,34 +16378,6 @@
           <w:szCs w:val="24"/>
         </w:rPr>
       </w:pPr>
-      <w:r>
-        <w:rPr>
-          <w:rFonts w:ascii="Times New Roman" w:hAnsi="Times New Roman" w:cs="Times New Roman"/>
-          <w:b/>
-          <w:sz w:val="24"/>
-          <w:szCs w:val="24"/>
-        </w:rPr>
-        <w:lastRenderedPageBreak/>
-        <w:t xml:space="preserve">Difficulty                    </w:t>
-      </w:r>
-      <w:r>
-        <w:rPr>
-          <w:rFonts w:ascii="Times New Roman" w:hAnsi="Times New Roman" w:cs="Times New Roman"/>
-          <w:b/>
-          <w:sz w:val="24"/>
-          <w:szCs w:val="24"/>
-        </w:rPr>
-        <w:t xml:space="preserve">            </w:t>
-      </w:r>
-      <w:r>
-        <w:rPr>
-          <w:rFonts w:ascii="Times New Roman" w:hAnsi="Times New Roman" w:cs="Times New Roman"/>
-          <w:b/>
-          <w:sz w:val="24"/>
-          <w:szCs w:val="24"/>
-        </w:rPr>
-        <w:t xml:space="preserve">                      Directions</w:t>
-      </w:r>
     </w:p>
     <w:p>
       <w:pPr>
@@ -16794,7 +16385,89 @@
         <w:jc w:val="center"/>
         <w:rPr>
           <w:rFonts w:ascii="Times New Roman" w:hAnsi="Times New Roman" w:cs="Times New Roman"/>
-          <w:noProof/>
+          <w:b/>
+          <w:sz w:val="24"/>
+          <w:szCs w:val="24"/>
+        </w:rPr>
+      </w:pPr>
+    </w:p>
+    <w:p>
+      <w:pPr>
+        <w:spacing w:before="100" w:beforeAutospacing="1" w:after="100" w:afterAutospacing="1" w:line="480" w:lineRule="auto"/>
+        <w:jc w:val="center"/>
+        <w:rPr>
+          <w:rFonts w:ascii="Times New Roman" w:hAnsi="Times New Roman" w:cs="Times New Roman"/>
+          <w:b/>
+          <w:sz w:val="24"/>
+          <w:szCs w:val="24"/>
+        </w:rPr>
+      </w:pPr>
+    </w:p>
+    <w:p>
+      <w:pPr>
+        <w:spacing w:before="100" w:beforeAutospacing="1" w:after="100" w:afterAutospacing="1" w:line="480" w:lineRule="auto"/>
+        <w:jc w:val="center"/>
+        <w:rPr>
+          <w:rFonts w:ascii="Times New Roman" w:hAnsi="Times New Roman" w:cs="Times New Roman"/>
+          <w:b/>
+          <w:sz w:val="24"/>
+          <w:szCs w:val="24"/>
+        </w:rPr>
+      </w:pPr>
+    </w:p>
+    <w:p>
+      <w:pPr>
+        <w:spacing w:before="100" w:beforeAutospacing="1" w:after="100" w:afterAutospacing="1" w:line="480" w:lineRule="auto"/>
+        <w:rPr>
+          <w:rFonts w:ascii="Times New Roman" w:hAnsi="Times New Roman" w:cs="Times New Roman"/>
+          <w:b/>
+          <w:sz w:val="24"/>
+          <w:szCs w:val="24"/>
+        </w:rPr>
+      </w:pPr>
+    </w:p>
+    <w:p>
+      <w:pPr>
+        <w:spacing w:before="100" w:beforeAutospacing="1" w:after="100" w:afterAutospacing="1" w:line="480" w:lineRule="auto"/>
+        <w:rPr>
+          <w:rFonts w:ascii="Times New Roman" w:hAnsi="Times New Roman" w:cs="Times New Roman"/>
+          <w:b/>
+          <w:sz w:val="24"/>
+          <w:szCs w:val="24"/>
+        </w:rPr>
+      </w:pPr>
+    </w:p>
+    <w:p>
+      <w:pPr>
+        <w:spacing w:before="100" w:beforeAutospacing="1" w:after="100" w:afterAutospacing="1" w:line="480" w:lineRule="auto"/>
+        <w:jc w:val="center"/>
+        <w:rPr>
+          <w:rFonts w:ascii="Times New Roman" w:hAnsi="Times New Roman" w:cs="Times New Roman"/>
+          <w:b/>
+          <w:sz w:val="24"/>
+          <w:szCs w:val="24"/>
+        </w:rPr>
+      </w:pPr>
+      <w:r>
+        <w:rPr>
+          <w:rFonts w:ascii="Times New Roman" w:hAnsi="Times New Roman" w:cs="Times New Roman"/>
+          <w:b/>
+          <w:sz w:val="24"/>
+          <w:szCs w:val="24"/>
+        </w:rPr>
+        <w:lastRenderedPageBreak/>
+        <w:t>TableModel</w:t>
+      </w:r>
+    </w:p>
+    <w:p>
+      <w:pPr>
+        <w:spacing w:before="100" w:beforeAutospacing="1" w:after="100" w:afterAutospacing="1" w:line="480" w:lineRule="auto"/>
+        <w:jc w:val="center"/>
+        <w:rPr>
+          <w:rFonts w:ascii="Times New Roman" w:hAnsi="Times New Roman" w:cs="Times New Roman"/>
+          <w:b/>
+          <w:sz w:val="24"/>
+          <w:szCs w:val="24"/>
         </w:rPr>
       </w:pPr>
       <w:r>
@@ -16806,10 +16479,10 @@
           <w:szCs w:val="24"/>
         </w:rPr>
         <w:drawing>
-          <wp:inline distT="0" distB="0" distL="0" distR="0" wp14:anchorId="6166101A" wp14:editId="5B866B28">
-            <wp:extent cx="2070735" cy="5101070"/>
-            <wp:effectExtent l="0" t="0" r="12065" b="4445"/>
-            <wp:docPr id="5" name="Picture 5"/>
+          <wp:inline distT="0" distB="0" distL="0" distR="0" wp14:anchorId="679D3C55" wp14:editId="1E596CF6">
+            <wp:extent cx="5271135" cy="6841776"/>
+            <wp:effectExtent l="0" t="0" r="12065" b="0"/>
+            <wp:docPr id="2" name="Picture 2"/>
             <wp:cNvGraphicFramePr>
               <a:graphicFrameLocks xmlns:a="http://schemas.openxmlformats.org/drawingml/2006/main" noChangeAspect="1"/>
             </wp:cNvGraphicFramePr>
@@ -16829,7 +16502,7 @@
                   <pic:spPr>
                     <a:xfrm>
                       <a:off x="0" y="0"/>
-                      <a:ext cx="2089186" cy="5146523"/>
+                      <a:ext cx="5297183" cy="6875585"/>
                     </a:xfrm>
                     <a:prstGeom prst="rect">
                       <a:avLst/>
@@ -16841,13 +16514,67 @@
           </wp:inline>
         </w:drawing>
       </w:r>
-      <w:r>
+    </w:p>
+    <w:p>
+      <w:pPr>
+        <w:spacing w:before="100" w:beforeAutospacing="1" w:after="100" w:afterAutospacing="1" w:line="480" w:lineRule="auto"/>
+        <w:rPr>
+          <w:rFonts w:ascii="Times New Roman" w:hAnsi="Times New Roman" w:cs="Times New Roman"/>
+          <w:b/>
+          <w:sz w:val="24"/>
+          <w:szCs w:val="24"/>
+        </w:rPr>
+      </w:pPr>
+    </w:p>
+    <w:p>
+      <w:pPr>
+        <w:spacing w:before="100" w:beforeAutospacing="1" w:after="100" w:afterAutospacing="1" w:line="480" w:lineRule="auto"/>
+        <w:jc w:val="center"/>
+        <w:rPr>
+          <w:rFonts w:ascii="Times New Roman" w:hAnsi="Times New Roman" w:cs="Times New Roman"/>
+          <w:b/>
+          <w:sz w:val="24"/>
+          <w:szCs w:val="24"/>
+        </w:rPr>
+      </w:pPr>
+      <w:r>
+        <w:rPr>
+          <w:rFonts w:ascii="Times New Roman" w:hAnsi="Times New Roman" w:cs="Times New Roman"/>
+          <w:b/>
+          <w:sz w:val="24"/>
+          <w:szCs w:val="24"/>
+        </w:rPr>
+        <w:lastRenderedPageBreak/>
+        <w:t xml:space="preserve">Difficulty                    </w:t>
+      </w:r>
+      <w:r>
+        <w:rPr>
+          <w:rFonts w:ascii="Times New Roman" w:hAnsi="Times New Roman" w:cs="Times New Roman"/>
+          <w:b/>
+          <w:sz w:val="24"/>
+          <w:szCs w:val="24"/>
+        </w:rPr>
+        <w:t xml:space="preserve">            </w:t>
+      </w:r>
+      <w:r>
+        <w:rPr>
+          <w:rFonts w:ascii="Times New Roman" w:hAnsi="Times New Roman" w:cs="Times New Roman"/>
+          <w:b/>
+          <w:sz w:val="24"/>
+          <w:szCs w:val="24"/>
+        </w:rPr>
+        <w:t xml:space="preserve">                      Directions</w:t>
+      </w:r>
+    </w:p>
+    <w:p>
+      <w:pPr>
+        <w:spacing w:before="100" w:beforeAutospacing="1" w:after="100" w:afterAutospacing="1" w:line="480" w:lineRule="auto"/>
+        <w:jc w:val="center"/>
         <w:rPr>
           <w:rFonts w:ascii="Times New Roman" w:hAnsi="Times New Roman" w:cs="Times New Roman"/>
           <w:noProof/>
         </w:rPr>
-        <w:t xml:space="preserve">                     </w:t>
-      </w:r>
+      </w:pPr>
       <w:r>
         <w:rPr>
           <w:rFonts w:ascii="Times New Roman" w:hAnsi="Times New Roman" w:cs="Times New Roman"/>
@@ -16857,10 +16584,10 @@
           <w:szCs w:val="24"/>
         </w:rPr>
         <w:drawing>
-          <wp:inline distT="0" distB="0" distL="0" distR="0" wp14:anchorId="0236777A" wp14:editId="5FA1ED10">
-            <wp:extent cx="2211741" cy="4835525"/>
-            <wp:effectExtent l="0" t="0" r="0" b="0"/>
-            <wp:docPr id="6" name="Picture 6"/>
+          <wp:inline distT="0" distB="0" distL="0" distR="0" wp14:anchorId="6166101A" wp14:editId="5B866B28">
+            <wp:extent cx="2070735" cy="5101070"/>
+            <wp:effectExtent l="0" t="0" r="12065" b="4445"/>
+            <wp:docPr id="5" name="Picture 5"/>
             <wp:cNvGraphicFramePr>
               <a:graphicFrameLocks xmlns:a="http://schemas.openxmlformats.org/drawingml/2006/main" noChangeAspect="1"/>
             </wp:cNvGraphicFramePr>
@@ -16880,7 +16607,7 @@
                   <pic:spPr>
                     <a:xfrm>
                       <a:off x="0" y="0"/>
-                      <a:ext cx="2303564" cy="5036279"/>
+                      <a:ext cx="2089186" cy="5146523"/>
                     </a:xfrm>
                     <a:prstGeom prst="rect">
                       <a:avLst/>
@@ -16892,97 +16619,26 @@
           </wp:inline>
         </w:drawing>
       </w:r>
-    </w:p>
-    <w:p>
-      <w:pPr>
-        <w:spacing w:before="100" w:beforeAutospacing="1" w:after="100" w:afterAutospacing="1" w:line="480" w:lineRule="auto"/>
-        <w:jc w:val="center"/>
+      <w:r>
         <w:rPr>
           <w:rFonts w:ascii="Times New Roman" w:hAnsi="Times New Roman" w:cs="Times New Roman"/>
           <w:noProof/>
         </w:rPr>
-      </w:pPr>
-    </w:p>
-    <w:p>
-      <w:pPr>
-        <w:spacing w:before="100" w:beforeAutospacing="1" w:after="100" w:afterAutospacing="1" w:line="480" w:lineRule="auto"/>
-        <w:rPr>
-          <w:rFonts w:ascii="Times New Roman" w:hAnsi="Times New Roman" w:cs="Times New Roman"/>
-          <w:noProof/>
-        </w:rPr>
-      </w:pPr>
-    </w:p>
-    <w:p>
-      <w:pPr>
-        <w:spacing w:before="100" w:beforeAutospacing="1" w:after="100" w:afterAutospacing="1" w:line="480" w:lineRule="auto"/>
-        <w:rPr>
-          <w:rFonts w:ascii="Times New Roman" w:hAnsi="Times New Roman" w:cs="Times New Roman"/>
-          <w:noProof/>
-        </w:rPr>
-      </w:pPr>
-    </w:p>
-    <w:p>
-      <w:pPr>
-        <w:spacing w:before="100" w:beforeAutospacing="1" w:after="100" w:afterAutospacing="1" w:line="480" w:lineRule="auto"/>
-        <w:rPr>
-          <w:rFonts w:ascii="Times New Roman" w:hAnsi="Times New Roman" w:cs="Times New Roman"/>
-          <w:noProof/>
-        </w:rPr>
-      </w:pPr>
-    </w:p>
-    <w:p>
-      <w:pPr>
-        <w:spacing w:before="100" w:beforeAutospacing="1" w:after="100" w:afterAutospacing="1" w:line="480" w:lineRule="auto"/>
-        <w:rPr>
-          <w:rFonts w:ascii="Times New Roman" w:hAnsi="Times New Roman" w:cs="Times New Roman"/>
-          <w:noProof/>
-        </w:rPr>
-      </w:pPr>
-    </w:p>
-    <w:p>
-      <w:pPr>
-        <w:spacing w:before="100" w:beforeAutospacing="1" w:after="100" w:afterAutospacing="1" w:line="480" w:lineRule="auto"/>
-        <w:jc w:val="center"/>
+        <w:t xml:space="preserve">                     </w:t>
+      </w:r>
+      <w:r>
         <w:rPr>
           <w:rFonts w:ascii="Times New Roman" w:hAnsi="Times New Roman" w:cs="Times New Roman"/>
           <w:b/>
           <w:noProof/>
-        </w:rPr>
-      </w:pPr>
-      <w:r>
-        <w:rPr>
-          <w:rFonts w:ascii="Times New Roman" w:hAnsi="Times New Roman" w:cs="Times New Roman"/>
-          <w:b/>
-          <w:noProof/>
-        </w:rPr>
-        <w:lastRenderedPageBreak/>
-        <w:t>Exceptions</w:t>
-      </w:r>
-    </w:p>
-    <w:p>
-      <w:pPr>
-        <w:spacing w:before="100" w:beforeAutospacing="1" w:after="100" w:afterAutospacing="1" w:line="480" w:lineRule="auto"/>
-        <w:jc w:val="center"/>
-        <w:rPr>
-          <w:rFonts w:ascii="Times New Roman" w:hAnsi="Times New Roman" w:cs="Times New Roman"/>
-          <w:b/>
-          <w:sz w:val="24"/>
-          <w:szCs w:val="24"/>
-        </w:rPr>
-      </w:pPr>
-      <w:r>
-        <w:rPr>
-          <w:rFonts w:ascii="Times New Roman" w:hAnsi="Times New Roman" w:cs="Times New Roman"/>
-          <w:b/>
-          <w:noProof/>
           <w:sz w:val="24"/>
           <w:szCs w:val="24"/>
         </w:rPr>
         <w:drawing>
-          <wp:inline distT="0" distB="0" distL="0" distR="0" wp14:anchorId="6B45C33F" wp14:editId="06BB84A3">
-            <wp:extent cx="5943600" cy="6971030"/>
+          <wp:inline distT="0" distB="0" distL="0" distR="0" wp14:anchorId="0236777A" wp14:editId="5FA1ED10">
+            <wp:extent cx="2211741" cy="4835525"/>
             <wp:effectExtent l="0" t="0" r="0" b="0"/>
-            <wp:docPr id="7" name="Picture 7"/>
+            <wp:docPr id="6" name="Picture 6"/>
             <wp:cNvGraphicFramePr>
               <a:graphicFrameLocks xmlns:a="http://schemas.openxmlformats.org/drawingml/2006/main" noChangeAspect="1"/>
             </wp:cNvGraphicFramePr>
@@ -17002,6 +16658,128 @@
                   <pic:spPr>
                     <a:xfrm>
                       <a:off x="0" y="0"/>
+                      <a:ext cx="2303564" cy="5036279"/>
+                    </a:xfrm>
+                    <a:prstGeom prst="rect">
+                      <a:avLst/>
+                    </a:prstGeom>
+                  </pic:spPr>
+                </pic:pic>
+              </a:graphicData>
+            </a:graphic>
+          </wp:inline>
+        </w:drawing>
+      </w:r>
+    </w:p>
+    <w:p>
+      <w:pPr>
+        <w:spacing w:before="100" w:beforeAutospacing="1" w:after="100" w:afterAutospacing="1" w:line="480" w:lineRule="auto"/>
+        <w:jc w:val="center"/>
+        <w:rPr>
+          <w:rFonts w:ascii="Times New Roman" w:hAnsi="Times New Roman" w:cs="Times New Roman"/>
+          <w:noProof/>
+        </w:rPr>
+      </w:pPr>
+    </w:p>
+    <w:p>
+      <w:pPr>
+        <w:spacing w:before="100" w:beforeAutospacing="1" w:after="100" w:afterAutospacing="1" w:line="480" w:lineRule="auto"/>
+        <w:rPr>
+          <w:rFonts w:ascii="Times New Roman" w:hAnsi="Times New Roman" w:cs="Times New Roman"/>
+          <w:noProof/>
+        </w:rPr>
+      </w:pPr>
+    </w:p>
+    <w:p>
+      <w:pPr>
+        <w:spacing w:before="100" w:beforeAutospacing="1" w:after="100" w:afterAutospacing="1" w:line="480" w:lineRule="auto"/>
+        <w:rPr>
+          <w:rFonts w:ascii="Times New Roman" w:hAnsi="Times New Roman" w:cs="Times New Roman"/>
+          <w:noProof/>
+        </w:rPr>
+      </w:pPr>
+    </w:p>
+    <w:p>
+      <w:pPr>
+        <w:spacing w:before="100" w:beforeAutospacing="1" w:after="100" w:afterAutospacing="1" w:line="480" w:lineRule="auto"/>
+        <w:rPr>
+          <w:rFonts w:ascii="Times New Roman" w:hAnsi="Times New Roman" w:cs="Times New Roman"/>
+          <w:noProof/>
+        </w:rPr>
+      </w:pPr>
+    </w:p>
+    <w:p>
+      <w:pPr>
+        <w:spacing w:before="100" w:beforeAutospacing="1" w:after="100" w:afterAutospacing="1" w:line="480" w:lineRule="auto"/>
+        <w:rPr>
+          <w:rFonts w:ascii="Times New Roman" w:hAnsi="Times New Roman" w:cs="Times New Roman"/>
+          <w:noProof/>
+        </w:rPr>
+      </w:pPr>
+    </w:p>
+    <w:p>
+      <w:pPr>
+        <w:spacing w:before="100" w:beforeAutospacing="1" w:after="100" w:afterAutospacing="1" w:line="480" w:lineRule="auto"/>
+        <w:jc w:val="center"/>
+        <w:rPr>
+          <w:rFonts w:ascii="Times New Roman" w:hAnsi="Times New Roman" w:cs="Times New Roman"/>
+          <w:b/>
+          <w:noProof/>
+        </w:rPr>
+      </w:pPr>
+      <w:r>
+        <w:rPr>
+          <w:rFonts w:ascii="Times New Roman" w:hAnsi="Times New Roman" w:cs="Times New Roman"/>
+          <w:b/>
+          <w:noProof/>
+        </w:rPr>
+        <w:lastRenderedPageBreak/>
+        <w:t>Exceptions</w:t>
+      </w:r>
+    </w:p>
+    <w:p>
+      <w:pPr>
+        <w:spacing w:before="100" w:beforeAutospacing="1" w:after="100" w:afterAutospacing="1" w:line="480" w:lineRule="auto"/>
+        <w:jc w:val="center"/>
+        <w:rPr>
+          <w:rFonts w:ascii="Times New Roman" w:hAnsi="Times New Roman" w:cs="Times New Roman"/>
+          <w:b/>
+          <w:sz w:val="24"/>
+          <w:szCs w:val="24"/>
+        </w:rPr>
+      </w:pPr>
+      <w:r>
+        <w:rPr>
+          <w:rFonts w:ascii="Times New Roman" w:hAnsi="Times New Roman" w:cs="Times New Roman"/>
+          <w:b/>
+          <w:noProof/>
+          <w:sz w:val="24"/>
+          <w:szCs w:val="24"/>
+        </w:rPr>
+        <w:drawing>
+          <wp:inline distT="0" distB="0" distL="0" distR="0" wp14:anchorId="6B45C33F" wp14:editId="06BB84A3">
+            <wp:extent cx="5943600" cy="6971030"/>
+            <wp:effectExtent l="0" t="0" r="0" b="0"/>
+            <wp:docPr id="7" name="Picture 7"/>
+            <wp:cNvGraphicFramePr>
+              <a:graphicFrameLocks xmlns:a="http://schemas.openxmlformats.org/drawingml/2006/main" noChangeAspect="1"/>
+            </wp:cNvGraphicFramePr>
+            <a:graphic xmlns:a="http://schemas.openxmlformats.org/drawingml/2006/main">
+              <a:graphicData uri="http://schemas.openxmlformats.org/drawingml/2006/picture">
+                <pic:pic xmlns:pic="http://schemas.openxmlformats.org/drawingml/2006/picture">
+                  <pic:nvPicPr>
+                    <pic:cNvPr id="1" name=""/>
+                    <pic:cNvPicPr/>
+                  </pic:nvPicPr>
+                  <pic:blipFill>
+                    <a:blip r:embed="rId20"/>
+                    <a:stretch>
+                      <a:fillRect/>
+                    </a:stretch>
+                  </pic:blipFill>
+                  <pic:spPr>
+                    <a:xfrm>
+                      <a:off x="0" y="0"/>
                       <a:ext cx="5943600" cy="6971030"/>
                     </a:xfrm>
                     <a:prstGeom prst="rect">
@@ -17016,8 +16794,12 @@
       </w:r>
     </w:p>
     <w:sectPr>
-      <w:footerReference w:type="even" r:id="rId20"/>
-      <w:footerReference w:type="default" r:id="rId21"/>
+      <w:headerReference w:type="even" r:id="rId21"/>
+      <w:headerReference w:type="default" r:id="rId22"/>
+      <w:footerReference w:type="even" r:id="rId23"/>
+      <w:footerReference w:type="default" r:id="rId24"/>
+      <w:headerReference w:type="first" r:id="rId25"/>
+      <w:footerReference w:type="first" r:id="rId26"/>
       <w:pgSz w:w="12240" w:h="15840"/>
       <w:pgMar w:top="1440" w:right="1440" w:bottom="1440" w:left="1440" w:header="720" w:footer="720" w:gutter="0"/>
       <w:cols w:space="720"/>
@@ -17029,7 +16811,7 @@
 </file>
 
 <file path=word/endnotes.xml><?xml version="1.0" encoding="utf-8"?>
-<w:endnotes xmlns:wpc="http://schemas.microsoft.com/office/word/2010/wordprocessingCanvas" xmlns:mo="http://schemas.microsoft.com/office/mac/office/2008/main" xmlns:mc="http://schemas.openxmlformats.org/markup-compatibility/2006" xmlns:mv="urn:schemas-microsoft-com:mac:vml" xmlns:o="urn:schemas-microsoft-com:office:office" xmlns:r="http://schemas.openxmlformats.org/officeDocument/2006/relationships" xmlns:m="http://schemas.openxmlformats.org/officeDocument/2006/math" xmlns:v="urn:schemas-microsoft-com:vml" xmlns:wp14="http://schemas.microsoft.com/office/word/2010/wordprocessingDrawing" xmlns:wp="http://schemas.openxmlformats.org/drawingml/2006/wordprocessingDrawing" xmlns:w10="urn:schemas-microsoft-com:office:word" xmlns:w="http://schemas.openxmlformats.org/wordprocessingml/2006/main" xmlns:w14="http://schemas.microsoft.com/office/word/2010/wordml" xmlns:w15="http://schemas.microsoft.com/office/word/2012/wordml" xmlns:wpg="http://schemas.microsoft.com/office/word/2010/wordprocessingGroup" xmlns:wpi="http://schemas.microsoft.com/office/word/2010/wordprocessingInk" xmlns:wne="http://schemas.microsoft.com/office/word/2006/wordml" xmlns:wps="http://schemas.microsoft.com/office/word/2010/wordprocessingShape" mc:Ignorable="w14 w15 wp14">
+<w:endnotes xmlns:wpc="http://schemas.microsoft.com/office/word/2010/wordprocessingCanvas" xmlns:mo="http://schemas.microsoft.com/office/mac/office/2008/main" xmlns:mc="http://schemas.openxmlformats.org/markup-compatibility/2006" xmlns:mv="urn:schemas-microsoft-com:mac:vml" xmlns:o="urn:schemas-microsoft-com:office:office" xmlns:r="http://schemas.openxmlformats.org/officeDocument/2006/relationships" xmlns:m="http://schemas.openxmlformats.org/officeDocument/2006/math" xmlns:v="urn:schemas-microsoft-com:vml" xmlns:wp14="http://schemas.microsoft.com/office/word/2010/wordprocessingDrawing" xmlns:wp="http://schemas.openxmlformats.org/drawingml/2006/wordprocessingDrawing" xmlns:w10="urn:schemas-microsoft-com:office:word" xmlns:w="http://schemas.openxmlformats.org/wordprocessingml/2006/main" xmlns:w14="http://schemas.microsoft.com/office/word/2010/wordml" xmlns:wpg="http://schemas.microsoft.com/office/word/2010/wordprocessingGroup" xmlns:wpi="http://schemas.microsoft.com/office/word/2010/wordprocessingInk" xmlns:wne="http://schemas.microsoft.com/office/word/2006/wordml" xmlns:wps="http://schemas.microsoft.com/office/word/2010/wordprocessingShape" mc:Ignorable="w14 wp14">
   <w:endnote w:type="separator" w:id="-1">
     <w:p>
       <w:pPr>
@@ -17054,7 +16836,7 @@
 </file>
 
 <file path=word/footer1.xml><?xml version="1.0" encoding="utf-8"?>
-<w:ftr xmlns:wpc="http://schemas.microsoft.com/office/word/2010/wordprocessingCanvas" xmlns:mo="http://schemas.microsoft.com/office/mac/office/2008/main" xmlns:mc="http://schemas.openxmlformats.org/markup-compatibility/2006" xmlns:mv="urn:schemas-microsoft-com:mac:vml" xmlns:o="urn:schemas-microsoft-com:office:office" xmlns:r="http://schemas.openxmlformats.org/officeDocument/2006/relationships" xmlns:m="http://schemas.openxmlformats.org/officeDocument/2006/math" xmlns:v="urn:schemas-microsoft-com:vml" xmlns:wp14="http://schemas.microsoft.com/office/word/2010/wordprocessingDrawing" xmlns:wp="http://schemas.openxmlformats.org/drawingml/2006/wordprocessingDrawing" xmlns:w10="urn:schemas-microsoft-com:office:word" xmlns:w="http://schemas.openxmlformats.org/wordprocessingml/2006/main" xmlns:w14="http://schemas.microsoft.com/office/word/2010/wordml" xmlns:w15="http://schemas.microsoft.com/office/word/2012/wordml" xmlns:wpg="http://schemas.microsoft.com/office/word/2010/wordprocessingGroup" xmlns:wpi="http://schemas.microsoft.com/office/word/2010/wordprocessingInk" xmlns:wne="http://schemas.microsoft.com/office/word/2006/wordml" xmlns:wps="http://schemas.microsoft.com/office/word/2010/wordprocessingShape" mc:Ignorable="w14 w15 wp14">
+<w:ftr xmlns:wpc="http://schemas.microsoft.com/office/word/2010/wordprocessingCanvas" xmlns:mo="http://schemas.microsoft.com/office/mac/office/2008/main" xmlns:mc="http://schemas.openxmlformats.org/markup-compatibility/2006" xmlns:mv="urn:schemas-microsoft-com:mac:vml" xmlns:o="urn:schemas-microsoft-com:office:office" xmlns:r="http://schemas.openxmlformats.org/officeDocument/2006/relationships" xmlns:m="http://schemas.openxmlformats.org/officeDocument/2006/math" xmlns:v="urn:schemas-microsoft-com:vml" xmlns:wp14="http://schemas.microsoft.com/office/word/2010/wordprocessingDrawing" xmlns:wp="http://schemas.openxmlformats.org/drawingml/2006/wordprocessingDrawing" xmlns:w10="urn:schemas-microsoft-com:office:word" xmlns:w="http://schemas.openxmlformats.org/wordprocessingml/2006/main" xmlns:w14="http://schemas.microsoft.com/office/word/2010/wordml" xmlns:wpg="http://schemas.microsoft.com/office/word/2010/wordprocessingGroup" xmlns:wpi="http://schemas.microsoft.com/office/word/2010/wordprocessingInk" xmlns:wne="http://schemas.microsoft.com/office/word/2006/wordml" xmlns:wps="http://schemas.microsoft.com/office/word/2010/wordprocessingShape" mc:Ignorable="w14 wp14">
   <w:p>
     <w:pPr>
       <w:pStyle w:val="Footer"/>
@@ -17092,7 +16874,7 @@
 </file>
 
 <file path=word/footer2.xml><?xml version="1.0" encoding="utf-8"?>
-<w:ftr xmlns:wpc="http://schemas.microsoft.com/office/word/2010/wordprocessingCanvas" xmlns:mo="http://schemas.microsoft.com/office/mac/office/2008/main" xmlns:mc="http://schemas.openxmlformats.org/markup-compatibility/2006" xmlns:mv="urn:schemas-microsoft-com:mac:vml" xmlns:o="urn:schemas-microsoft-com:office:office" xmlns:r="http://schemas.openxmlformats.org/officeDocument/2006/relationships" xmlns:m="http://schemas.openxmlformats.org/officeDocument/2006/math" xmlns:v="urn:schemas-microsoft-com:vml" xmlns:wp14="http://schemas.microsoft.com/office/word/2010/wordprocessingDrawing" xmlns:wp="http://schemas.openxmlformats.org/drawingml/2006/wordprocessingDrawing" xmlns:w10="urn:schemas-microsoft-com:office:word" xmlns:w="http://schemas.openxmlformats.org/wordprocessingml/2006/main" xmlns:w14="http://schemas.microsoft.com/office/word/2010/wordml" xmlns:w15="http://schemas.microsoft.com/office/word/2012/wordml" xmlns:wpg="http://schemas.microsoft.com/office/word/2010/wordprocessingGroup" xmlns:wpi="http://schemas.microsoft.com/office/word/2010/wordprocessingInk" xmlns:wne="http://schemas.microsoft.com/office/word/2006/wordml" xmlns:wps="http://schemas.microsoft.com/office/word/2010/wordprocessingShape" mc:Ignorable="w14 w15 wp14">
+<w:ftr xmlns:wpc="http://schemas.microsoft.com/office/word/2010/wordprocessingCanvas" xmlns:mo="http://schemas.microsoft.com/office/mac/office/2008/main" xmlns:mc="http://schemas.openxmlformats.org/markup-compatibility/2006" xmlns:mv="urn:schemas-microsoft-com:mac:vml" xmlns:o="urn:schemas-microsoft-com:office:office" xmlns:r="http://schemas.openxmlformats.org/officeDocument/2006/relationships" xmlns:m="http://schemas.openxmlformats.org/officeDocument/2006/math" xmlns:v="urn:schemas-microsoft-com:vml" xmlns:wp14="http://schemas.microsoft.com/office/word/2010/wordprocessingDrawing" xmlns:wp="http://schemas.openxmlformats.org/drawingml/2006/wordprocessingDrawing" xmlns:w10="urn:schemas-microsoft-com:office:word" xmlns:w="http://schemas.openxmlformats.org/wordprocessingml/2006/main" xmlns:w14="http://schemas.microsoft.com/office/word/2010/wordml" xmlns:wpg="http://schemas.microsoft.com/office/word/2010/wordprocessingGroup" xmlns:wpi="http://schemas.microsoft.com/office/word/2010/wordprocessingInk" xmlns:wne="http://schemas.microsoft.com/office/word/2006/wordml" xmlns:wps="http://schemas.microsoft.com/office/word/2010/wordprocessingShape" mc:Ignorable="w14 wp14">
   <w:p>
     <w:pPr>
       <w:pStyle w:val="Footer"/>
@@ -17124,7 +16906,7 @@
         <w:rStyle w:val="PageNumber"/>
         <w:noProof/>
       </w:rPr>
-      <w:t>13</w:t>
+      <w:t>19</w:t>
     </w:r>
     <w:r>
       <w:rPr>
@@ -17142,8 +16924,18 @@
 </w:ftr>
 </file>
 
+<file path=word/footer3.xml><?xml version="1.0" encoding="utf-8"?>
+<w:ftr xmlns:wpc="http://schemas.microsoft.com/office/word/2010/wordprocessingCanvas" xmlns:mo="http://schemas.microsoft.com/office/mac/office/2008/main" xmlns:mc="http://schemas.openxmlformats.org/markup-compatibility/2006" xmlns:mv="urn:schemas-microsoft-com:mac:vml" xmlns:o="urn:schemas-microsoft-com:office:office" xmlns:r="http://schemas.openxmlformats.org/officeDocument/2006/relationships" xmlns:m="http://schemas.openxmlformats.org/officeDocument/2006/math" xmlns:v="urn:schemas-microsoft-com:vml" xmlns:wp14="http://schemas.microsoft.com/office/word/2010/wordprocessingDrawing" xmlns:wp="http://schemas.openxmlformats.org/drawingml/2006/wordprocessingDrawing" xmlns:w10="urn:schemas-microsoft-com:office:word" xmlns:w="http://schemas.openxmlformats.org/wordprocessingml/2006/main" xmlns:w14="http://schemas.microsoft.com/office/word/2010/wordml" xmlns:wpg="http://schemas.microsoft.com/office/word/2010/wordprocessingGroup" xmlns:wpi="http://schemas.microsoft.com/office/word/2010/wordprocessingInk" xmlns:wne="http://schemas.microsoft.com/office/word/2006/wordml" xmlns:wps="http://schemas.microsoft.com/office/word/2010/wordprocessingShape" mc:Ignorable="w14 wp14">
+  <w:p>
+    <w:pPr>
+      <w:pStyle w:val="Footer"/>
+    </w:pPr>
+  </w:p>
+</w:ftr>
+</file>
+
 <file path=word/footnotes.xml><?xml version="1.0" encoding="utf-8"?>
-<w:footnotes xmlns:wpc="http://schemas.microsoft.com/office/word/2010/wordprocessingCanvas" xmlns:mo="http://schemas.microsoft.com/office/mac/office/2008/main" xmlns:mc="http://schemas.openxmlformats.org/markup-compatibility/2006" xmlns:mv="urn:schemas-microsoft-com:mac:vml" xmlns:o="urn:schemas-microsoft-com:office:office" xmlns:r="http://schemas.openxmlformats.org/officeDocument/2006/relationships" xmlns:m="http://schemas.openxmlformats.org/officeDocument/2006/math" xmlns:v="urn:schemas-microsoft-com:vml" xmlns:wp14="http://schemas.microsoft.com/office/word/2010/wordprocessingDrawing" xmlns:wp="http://schemas.openxmlformats.org/drawingml/2006/wordprocessingDrawing" xmlns:w10="urn:schemas-microsoft-com:office:word" xmlns:w="http://schemas.openxmlformats.org/wordprocessingml/2006/main" xmlns:w14="http://schemas.microsoft.com/office/word/2010/wordml" xmlns:w15="http://schemas.microsoft.com/office/word/2012/wordml" xmlns:wpg="http://schemas.microsoft.com/office/word/2010/wordprocessingGroup" xmlns:wpi="http://schemas.microsoft.com/office/word/2010/wordprocessingInk" xmlns:wne="http://schemas.microsoft.com/office/word/2006/wordml" xmlns:wps="http://schemas.microsoft.com/office/word/2010/wordprocessingShape" mc:Ignorable="w14 w15 wp14">
+<w:footnotes xmlns:wpc="http://schemas.microsoft.com/office/word/2010/wordprocessingCanvas" xmlns:mo="http://schemas.microsoft.com/office/mac/office/2008/main" xmlns:mc="http://schemas.openxmlformats.org/markup-compatibility/2006" xmlns:mv="urn:schemas-microsoft-com:mac:vml" xmlns:o="urn:schemas-microsoft-com:office:office" xmlns:r="http://schemas.openxmlformats.org/officeDocument/2006/relationships" xmlns:m="http://schemas.openxmlformats.org/officeDocument/2006/math" xmlns:v="urn:schemas-microsoft-com:vml" xmlns:wp14="http://schemas.microsoft.com/office/word/2010/wordprocessingDrawing" xmlns:wp="http://schemas.openxmlformats.org/drawingml/2006/wordprocessingDrawing" xmlns:w10="urn:schemas-microsoft-com:office:word" xmlns:w="http://schemas.openxmlformats.org/wordprocessingml/2006/main" xmlns:w14="http://schemas.microsoft.com/office/word/2010/wordml" xmlns:wpg="http://schemas.microsoft.com/office/word/2010/wordprocessingGroup" xmlns:wpi="http://schemas.microsoft.com/office/word/2010/wordprocessingInk" xmlns:wne="http://schemas.microsoft.com/office/word/2006/wordml" xmlns:wps="http://schemas.microsoft.com/office/word/2010/wordprocessingShape" mc:Ignorable="w14 wp14">
   <w:footnote w:type="separator" w:id="-1">
     <w:p>
       <w:pPr>
@@ -17167,8 +16959,38 @@
 </w:footnotes>
 </file>
 
+<file path=word/header1.xml><?xml version="1.0" encoding="utf-8"?>
+<w:hdr xmlns:wpc="http://schemas.microsoft.com/office/word/2010/wordprocessingCanvas" xmlns:mo="http://schemas.microsoft.com/office/mac/office/2008/main" xmlns:mc="http://schemas.openxmlformats.org/markup-compatibility/2006" xmlns:mv="urn:schemas-microsoft-com:mac:vml" xmlns:o="urn:schemas-microsoft-com:office:office" xmlns:r="http://schemas.openxmlformats.org/officeDocument/2006/relationships" xmlns:m="http://schemas.openxmlformats.org/officeDocument/2006/math" xmlns:v="urn:schemas-microsoft-com:vml" xmlns:wp14="http://schemas.microsoft.com/office/word/2010/wordprocessingDrawing" xmlns:wp="http://schemas.openxmlformats.org/drawingml/2006/wordprocessingDrawing" xmlns:w10="urn:schemas-microsoft-com:office:word" xmlns:w="http://schemas.openxmlformats.org/wordprocessingml/2006/main" xmlns:w14="http://schemas.microsoft.com/office/word/2010/wordml" xmlns:wpg="http://schemas.microsoft.com/office/word/2010/wordprocessingGroup" xmlns:wpi="http://schemas.microsoft.com/office/word/2010/wordprocessingInk" xmlns:wne="http://schemas.microsoft.com/office/word/2006/wordml" xmlns:wps="http://schemas.microsoft.com/office/word/2010/wordprocessingShape" mc:Ignorable="w14 wp14">
+  <w:p>
+    <w:pPr>
+      <w:pStyle w:val="Header"/>
+    </w:pPr>
+  </w:p>
+</w:hdr>
+</file>
+
+<file path=word/header2.xml><?xml version="1.0" encoding="utf-8"?>
+<w:hdr xmlns:wpc="http://schemas.microsoft.com/office/word/2010/wordprocessingCanvas" xmlns:mo="http://schemas.microsoft.com/office/mac/office/2008/main" xmlns:mc="http://schemas.openxmlformats.org/markup-compatibility/2006" xmlns:mv="urn:schemas-microsoft-com:mac:vml" xmlns:o="urn:schemas-microsoft-com:office:office" xmlns:r="http://schemas.openxmlformats.org/officeDocument/2006/relationships" xmlns:m="http://schemas.openxmlformats.org/officeDocument/2006/math" xmlns:v="urn:schemas-microsoft-com:vml" xmlns:wp14="http://schemas.microsoft.com/office/word/2010/wordprocessingDrawing" xmlns:wp="http://schemas.openxmlformats.org/drawingml/2006/wordprocessingDrawing" xmlns:w10="urn:schemas-microsoft-com:office:word" xmlns:w="http://schemas.openxmlformats.org/wordprocessingml/2006/main" xmlns:w14="http://schemas.microsoft.com/office/word/2010/wordml" xmlns:wpg="http://schemas.microsoft.com/office/word/2010/wordprocessingGroup" xmlns:wpi="http://schemas.microsoft.com/office/word/2010/wordprocessingInk" xmlns:wne="http://schemas.microsoft.com/office/word/2006/wordml" xmlns:wps="http://schemas.microsoft.com/office/word/2010/wordprocessingShape" mc:Ignorable="w14 wp14">
+  <w:p>
+    <w:pPr>
+      <w:pStyle w:val="Header"/>
+    </w:pPr>
+  </w:p>
+</w:hdr>
+</file>
+
+<file path=word/header3.xml><?xml version="1.0" encoding="utf-8"?>
+<w:hdr xmlns:wpc="http://schemas.microsoft.com/office/word/2010/wordprocessingCanvas" xmlns:mo="http://schemas.microsoft.com/office/mac/office/2008/main" xmlns:mc="http://schemas.openxmlformats.org/markup-compatibility/2006" xmlns:mv="urn:schemas-microsoft-com:mac:vml" xmlns:o="urn:schemas-microsoft-com:office:office" xmlns:r="http://schemas.openxmlformats.org/officeDocument/2006/relationships" xmlns:m="http://schemas.openxmlformats.org/officeDocument/2006/math" xmlns:v="urn:schemas-microsoft-com:vml" xmlns:wp14="http://schemas.microsoft.com/office/word/2010/wordprocessingDrawing" xmlns:wp="http://schemas.openxmlformats.org/drawingml/2006/wordprocessingDrawing" xmlns:w10="urn:schemas-microsoft-com:office:word" xmlns:w="http://schemas.openxmlformats.org/wordprocessingml/2006/main" xmlns:w14="http://schemas.microsoft.com/office/word/2010/wordml" xmlns:wpg="http://schemas.microsoft.com/office/word/2010/wordprocessingGroup" xmlns:wpi="http://schemas.microsoft.com/office/word/2010/wordprocessingInk" xmlns:wne="http://schemas.microsoft.com/office/word/2006/wordml" xmlns:wps="http://schemas.microsoft.com/office/word/2010/wordprocessingShape" mc:Ignorable="w14 wp14">
+  <w:p>
+    <w:pPr>
+      <w:pStyle w:val="Header"/>
+    </w:pPr>
+  </w:p>
+</w:hdr>
+</file>
+
 <file path=word/numbering.xml><?xml version="1.0" encoding="utf-8"?>
-<w:numbering xmlns:wpc="http://schemas.microsoft.com/office/word/2010/wordprocessingCanvas" xmlns:mo="http://schemas.microsoft.com/office/mac/office/2008/main" xmlns:mc="http://schemas.openxmlformats.org/markup-compatibility/2006" xmlns:mv="urn:schemas-microsoft-com:mac:vml" xmlns:o="urn:schemas-microsoft-com:office:office" xmlns:r="http://schemas.openxmlformats.org/officeDocument/2006/relationships" xmlns:m="http://schemas.openxmlformats.org/officeDocument/2006/math" xmlns:v="urn:schemas-microsoft-com:vml" xmlns:wp14="http://schemas.microsoft.com/office/word/2010/wordprocessingDrawing" xmlns:wp="http://schemas.openxmlformats.org/drawingml/2006/wordprocessingDrawing" xmlns:w10="urn:schemas-microsoft-com:office:word" xmlns:w="http://schemas.openxmlformats.org/wordprocessingml/2006/main" xmlns:w14="http://schemas.microsoft.com/office/word/2010/wordml" xmlns:w15="http://schemas.microsoft.com/office/word/2012/wordml" xmlns:wpg="http://schemas.microsoft.com/office/word/2010/wordprocessingGroup" xmlns:wpi="http://schemas.microsoft.com/office/word/2010/wordprocessingInk" xmlns:wne="http://schemas.microsoft.com/office/word/2006/wordml" xmlns:wps="http://schemas.microsoft.com/office/word/2010/wordprocessingShape" mc:Ignorable="w14 w15 wp14">
+<w:numbering xmlns:wpc="http://schemas.microsoft.com/office/word/2010/wordprocessingCanvas" xmlns:mo="http://schemas.microsoft.com/office/mac/office/2008/main" xmlns:mc="http://schemas.openxmlformats.org/markup-compatibility/2006" xmlns:mv="urn:schemas-microsoft-com:mac:vml" xmlns:o="urn:schemas-microsoft-com:office:office" xmlns:r="http://schemas.openxmlformats.org/officeDocument/2006/relationships" xmlns:m="http://schemas.openxmlformats.org/officeDocument/2006/math" xmlns:v="urn:schemas-microsoft-com:vml" xmlns:wp14="http://schemas.microsoft.com/office/word/2010/wordprocessingDrawing" xmlns:wp="http://schemas.openxmlformats.org/drawingml/2006/wordprocessingDrawing" xmlns:w10="urn:schemas-microsoft-com:office:word" xmlns:w="http://schemas.openxmlformats.org/wordprocessingml/2006/main" xmlns:w14="http://schemas.microsoft.com/office/word/2010/wordml" xmlns:wpg="http://schemas.microsoft.com/office/word/2010/wordprocessingGroup" xmlns:wpi="http://schemas.microsoft.com/office/word/2010/wordprocessingInk" xmlns:wne="http://schemas.microsoft.com/office/word/2006/wordml" xmlns:wps="http://schemas.microsoft.com/office/word/2010/wordprocessingShape" mc:Ignorable="w14 wp14">
   <w:abstractNum w:abstractNumId="0">
     <w:nsid w:val="0DE0083C"/>
     <w:multiLevelType w:val="multilevel"/>
@@ -18085,7 +17907,7 @@
 </file>
 
 <file path=word/styles.xml><?xml version="1.0" encoding="utf-8"?>
-<w:styles xmlns:mc="http://schemas.openxmlformats.org/markup-compatibility/2006" xmlns:r="http://schemas.openxmlformats.org/officeDocument/2006/relationships" xmlns:w="http://schemas.openxmlformats.org/wordprocessingml/2006/main" xmlns:w14="http://schemas.microsoft.com/office/word/2010/wordml" xmlns:w15="http://schemas.microsoft.com/office/word/2012/wordml" mc:Ignorable="w14 w15">
+<w:styles xmlns:mc="http://schemas.openxmlformats.org/markup-compatibility/2006" xmlns:r="http://schemas.openxmlformats.org/officeDocument/2006/relationships" xmlns:w="http://schemas.openxmlformats.org/wordprocessingml/2006/main" xmlns:w14="http://schemas.microsoft.com/office/word/2010/wordml" mc:Ignorable="w14">
   <w:docDefaults>
     <w:rPrDefault>
       <w:rPr>
@@ -18101,371 +17923,153 @@
       </w:pPr>
     </w:pPrDefault>
   </w:docDefaults>
-  <w:latentStyles w:defLockedState="0" w:defUIPriority="99" w:defSemiHidden="0" w:defUnhideWhenUsed="0" w:defQFormat="0" w:count="382">
-    <w:lsdException w:name="Normal" w:uiPriority="0" w:qFormat="1"/>
-    <w:lsdException w:name="heading 1" w:uiPriority="9" w:qFormat="1"/>
-    <w:lsdException w:name="heading 2" w:semiHidden="1" w:uiPriority="9" w:unhideWhenUsed="1" w:qFormat="1"/>
-    <w:lsdException w:name="heading 3" w:semiHidden="1" w:uiPriority="9" w:unhideWhenUsed="1" w:qFormat="1"/>
-    <w:lsdException w:name="heading 4" w:semiHidden="1" w:uiPriority="9" w:unhideWhenUsed="1" w:qFormat="1"/>
-    <w:lsdException w:name="heading 5" w:semiHidden="1" w:uiPriority="9" w:unhideWhenUsed="1" w:qFormat="1"/>
-    <w:lsdException w:name="heading 6" w:semiHidden="1" w:uiPriority="9" w:unhideWhenUsed="1" w:qFormat="1"/>
-    <w:lsdException w:name="heading 7" w:semiHidden="1" w:uiPriority="9" w:unhideWhenUsed="1" w:qFormat="1"/>
-    <w:lsdException w:name="heading 8" w:semiHidden="1" w:uiPriority="9" w:unhideWhenUsed="1" w:qFormat="1"/>
-    <w:lsdException w:name="heading 9" w:semiHidden="1" w:uiPriority="9" w:unhideWhenUsed="1" w:qFormat="1"/>
-    <w:lsdException w:name="index 1" w:semiHidden="1" w:unhideWhenUsed="1"/>
-    <w:lsdException w:name="index 2" w:semiHidden="1" w:unhideWhenUsed="1"/>
-    <w:lsdException w:name="index 3" w:semiHidden="1" w:unhideWhenUsed="1"/>
-    <w:lsdException w:name="index 4" w:semiHidden="1" w:unhideWhenUsed="1"/>
-    <w:lsdException w:name="index 5" w:semiHidden="1" w:unhideWhenUsed="1"/>
-    <w:lsdException w:name="index 6" w:semiHidden="1" w:unhideWhenUsed="1"/>
-    <w:lsdException w:name="index 7" w:semiHidden="1" w:unhideWhenUsed="1"/>
-    <w:lsdException w:name="index 8" w:semiHidden="1" w:unhideWhenUsed="1"/>
-    <w:lsdException w:name="index 9" w:semiHidden="1" w:unhideWhenUsed="1"/>
-    <w:lsdException w:name="toc 1" w:semiHidden="1" w:uiPriority="39" w:unhideWhenUsed="1"/>
-    <w:lsdException w:name="toc 2" w:semiHidden="1" w:uiPriority="39" w:unhideWhenUsed="1"/>
-    <w:lsdException w:name="toc 3" w:semiHidden="1" w:uiPriority="39" w:unhideWhenUsed="1"/>
-    <w:lsdException w:name="toc 4" w:semiHidden="1" w:uiPriority="39" w:unhideWhenUsed="1"/>
-    <w:lsdException w:name="toc 5" w:semiHidden="1" w:uiPriority="39" w:unhideWhenUsed="1"/>
-    <w:lsdException w:name="toc 6" w:semiHidden="1" w:uiPriority="39" w:unhideWhenUsed="1"/>
-    <w:lsdException w:name="toc 7" w:semiHidden="1" w:uiPriority="39" w:unhideWhenUsed="1"/>
-    <w:lsdException w:name="toc 8" w:semiHidden="1" w:uiPriority="39" w:unhideWhenUsed="1"/>
-    <w:lsdException w:name="toc 9" w:semiHidden="1" w:uiPriority="39" w:unhideWhenUsed="1"/>
-    <w:lsdException w:name="Normal Indent" w:semiHidden="1" w:unhideWhenUsed="1"/>
-    <w:lsdException w:name="footnote text" w:semiHidden="1" w:unhideWhenUsed="1"/>
-    <w:lsdException w:name="annotation text" w:semiHidden="1" w:unhideWhenUsed="1"/>
-    <w:lsdException w:name="header" w:semiHidden="1" w:unhideWhenUsed="1"/>
-    <w:lsdException w:name="footer" w:semiHidden="1" w:unhideWhenUsed="1"/>
-    <w:lsdException w:name="index heading" w:semiHidden="1" w:unhideWhenUsed="1"/>
-    <w:lsdException w:name="caption" w:semiHidden="1" w:uiPriority="35" w:unhideWhenUsed="1" w:qFormat="1"/>
-    <w:lsdException w:name="table of figures" w:semiHidden="1" w:unhideWhenUsed="1"/>
-    <w:lsdException w:name="envelope address" w:semiHidden="1" w:unhideWhenUsed="1"/>
-    <w:lsdException w:name="envelope return" w:semiHidden="1" w:unhideWhenUsed="1"/>
-    <w:lsdException w:name="footnote reference" w:semiHidden="1" w:unhideWhenUsed="1"/>
-    <w:lsdException w:name="annotation reference" w:semiHidden="1" w:unhideWhenUsed="1"/>
-    <w:lsdException w:name="line number" w:semiHidden="1" w:unhideWhenUsed="1"/>
-    <w:lsdException w:name="page number" w:semiHidden="1" w:unhideWhenUsed="1"/>
-    <w:lsdException w:name="endnote reference" w:semiHidden="1" w:unhideWhenUsed="1"/>
-    <w:lsdException w:name="endnote text" w:semiHidden="1" w:unhideWhenUsed="1"/>
-    <w:lsdException w:name="table of authorities" w:semiHidden="1" w:unhideWhenUsed="1"/>
-    <w:lsdException w:name="macro" w:semiHidden="1" w:unhideWhenUsed="1"/>
-    <w:lsdException w:name="toa heading" w:semiHidden="1" w:unhideWhenUsed="1"/>
-    <w:lsdException w:name="List" w:semiHidden="1" w:unhideWhenUsed="1"/>
-    <w:lsdException w:name="List Bullet" w:semiHidden="1" w:unhideWhenUsed="1"/>
-    <w:lsdException w:name="List Number" w:semiHidden="1" w:unhideWhenUsed="1"/>
-    <w:lsdException w:name="List 2" w:semiHidden="1" w:unhideWhenUsed="1"/>
-    <w:lsdException w:name="List 3" w:semiHidden="1" w:unhideWhenUsed="1"/>
-    <w:lsdException w:name="List 4" w:semiHidden="1" w:unhideWhenUsed="1"/>
-    <w:lsdException w:name="List 5" w:semiHidden="1" w:unhideWhenUsed="1"/>
-    <w:lsdException w:name="List Bullet 2" w:semiHidden="1" w:unhideWhenUsed="1"/>
-    <w:lsdException w:name="List Bullet 3" w:semiHidden="1" w:unhideWhenUsed="1"/>
-    <w:lsdException w:name="List Bullet 4" w:semiHidden="1" w:unhideWhenUsed="1"/>
-    <w:lsdException w:name="List Bullet 5" w:semiHidden="1" w:unhideWhenUsed="1"/>
-    <w:lsdException w:name="List Number 2" w:semiHidden="1" w:unhideWhenUsed="1"/>
-    <w:lsdException w:name="List Number 3" w:semiHidden="1" w:unhideWhenUsed="1"/>
-    <w:lsdException w:name="List Number 4" w:semiHidden="1" w:unhideWhenUsed="1"/>
-    <w:lsdException w:name="List Number 5" w:semiHidden="1" w:unhideWhenUsed="1"/>
-    <w:lsdException w:name="Title" w:uiPriority="10" w:qFormat="1"/>
-    <w:lsdException w:name="Closing" w:semiHidden="1" w:unhideWhenUsed="1"/>
-    <w:lsdException w:name="Signature" w:semiHidden="1" w:unhideWhenUsed="1"/>
-    <w:lsdException w:name="Default Paragraph Font" w:semiHidden="1" w:uiPriority="1" w:unhideWhenUsed="1"/>
-    <w:lsdException w:name="Body Text" w:semiHidden="1" w:unhideWhenUsed="1"/>
-    <w:lsdException w:name="Body Text Indent" w:semiHidden="1" w:unhideWhenUsed="1"/>
-    <w:lsdException w:name="List Continue" w:semiHidden="1" w:unhideWhenUsed="1"/>
-    <w:lsdException w:name="List Continue 2" w:semiHidden="1" w:unhideWhenUsed="1"/>
-    <w:lsdException w:name="List Continue 3" w:semiHidden="1" w:unhideWhenUsed="1"/>
-    <w:lsdException w:name="List Continue 4" w:semiHidden="1" w:unhideWhenUsed="1"/>
-    <w:lsdException w:name="List Continue 5" w:semiHidden="1" w:unhideWhenUsed="1"/>
-    <w:lsdException w:name="Message Header" w:semiHidden="1" w:unhideWhenUsed="1"/>
-    <w:lsdException w:name="Subtitle" w:uiPriority="11" w:qFormat="1"/>
-    <w:lsdException w:name="Salutation" w:semiHidden="1" w:unhideWhenUsed="1"/>
-    <w:lsdException w:name="Date" w:semiHidden="1" w:unhideWhenUsed="1"/>
-    <w:lsdException w:name="Body Text First Indent" w:semiHidden="1" w:unhideWhenUsed="1"/>
-    <w:lsdException w:name="Body Text First Indent 2" w:semiHidden="1" w:unhideWhenUsed="1"/>
-    <w:lsdException w:name="Note Heading" w:semiHidden="1" w:unhideWhenUsed="1"/>
-    <w:lsdException w:name="Body Text 2" w:semiHidden="1" w:unhideWhenUsed="1"/>
-    <w:lsdException w:name="Body Text 3" w:semiHidden="1" w:unhideWhenUsed="1"/>
-    <w:lsdException w:name="Body Text Indent 2" w:semiHidden="1" w:unhideWhenUsed="1"/>
-    <w:lsdException w:name="Body Text Indent 3" w:semiHidden="1" w:unhideWhenUsed="1"/>
-    <w:lsdException w:name="Block Text" w:semiHidden="1" w:unhideWhenUsed="1"/>
-    <w:lsdException w:name="Hyperlink" w:semiHidden="1" w:unhideWhenUsed="1"/>
-    <w:lsdException w:name="FollowedHyperlink" w:semiHidden="1" w:unhideWhenUsed="1"/>
-    <w:lsdException w:name="Strong" w:uiPriority="22" w:qFormat="1"/>
-    <w:lsdException w:name="Emphasis" w:uiPriority="20" w:qFormat="1"/>
-    <w:lsdException w:name="Document Map" w:semiHidden="1" w:unhideWhenUsed="1"/>
-    <w:lsdException w:name="Plain Text" w:semiHidden="1" w:unhideWhenUsed="1"/>
-    <w:lsdException w:name="E-mail Signature" w:semiHidden="1" w:unhideWhenUsed="1"/>
-    <w:lsdException w:name="HTML Top of Form" w:semiHidden="1" w:unhideWhenUsed="1"/>
-    <w:lsdException w:name="HTML Bottom of Form" w:semiHidden="1" w:unhideWhenUsed="1"/>
-    <w:lsdException w:name="Normal (Web)" w:semiHidden="1" w:unhideWhenUsed="1"/>
-    <w:lsdException w:name="HTML Acronym" w:semiHidden="1" w:unhideWhenUsed="1"/>
-    <w:lsdException w:name="HTML Address" w:semiHidden="1" w:unhideWhenUsed="1"/>
-    <w:lsdException w:name="HTML Cite" w:semiHidden="1" w:unhideWhenUsed="1"/>
-    <w:lsdException w:name="HTML Code" w:semiHidden="1" w:unhideWhenUsed="1"/>
-    <w:lsdException w:name="HTML Definition" w:semiHidden="1" w:unhideWhenUsed="1"/>
-    <w:lsdException w:name="HTML Keyboard" w:semiHidden="1" w:unhideWhenUsed="1"/>
-    <w:lsdException w:name="HTML Preformatted" w:semiHidden="1" w:unhideWhenUsed="1"/>
-    <w:lsdException w:name="HTML Sample" w:semiHidden="1" w:unhideWhenUsed="1"/>
-    <w:lsdException w:name="HTML Typewriter" w:semiHidden="1" w:unhideWhenUsed="1"/>
-    <w:lsdException w:name="HTML Variable" w:semiHidden="1" w:unhideWhenUsed="1"/>
-    <w:lsdException w:name="Normal Table" w:semiHidden="1" w:unhideWhenUsed="1"/>
-    <w:lsdException w:name="annotation subject" w:semiHidden="1" w:unhideWhenUsed="1"/>
-    <w:lsdException w:name="No List" w:semiHidden="1" w:unhideWhenUsed="1"/>
-    <w:lsdException w:name="Outline List 1" w:semiHidden="1" w:unhideWhenUsed="1"/>
-    <w:lsdException w:name="Outline List 2" w:semiHidden="1" w:unhideWhenUsed="1"/>
-    <w:lsdException w:name="Outline List 3" w:semiHidden="1" w:unhideWhenUsed="1"/>
-    <w:lsdException w:name="Table Simple 1" w:semiHidden="1" w:unhideWhenUsed="1"/>
-    <w:lsdException w:name="Table Simple 2" w:semiHidden="1" w:unhideWhenUsed="1"/>
-    <w:lsdException w:name="Table Simple 3" w:semiHidden="1" w:unhideWhenUsed="1"/>
-    <w:lsdException w:name="Table Classic 1" w:semiHidden="1" w:unhideWhenUsed="1"/>
-    <w:lsdException w:name="Table Classic 2" w:semiHidden="1" w:unhideWhenUsed="1"/>
-    <w:lsdException w:name="Table Classic 3" w:semiHidden="1" w:unhideWhenUsed="1"/>
-    <w:lsdException w:name="Table Classic 4" w:semiHidden="1" w:unhideWhenUsed="1"/>
-    <w:lsdException w:name="Table Colorful 1" w:semiHidden="1" w:unhideWhenUsed="1"/>
-    <w:lsdException w:name="Table Colorful 2" w:semiHidden="1" w:unhideWhenUsed="1"/>
-    <w:lsdException w:name="Table Colorful 3" w:semiHidden="1" w:unhideWhenUsed="1"/>
-    <w:lsdException w:name="Table Columns 1" w:semiHidden="1" w:unhideWhenUsed="1"/>
-    <w:lsdException w:name="Table Columns 2" w:semiHidden="1" w:unhideWhenUsed="1"/>
-    <w:lsdException w:name="Table Columns 3" w:semiHidden="1" w:unhideWhenUsed="1"/>
-    <w:lsdException w:name="Table Columns 4" w:semiHidden="1" w:unhideWhenUsed="1"/>
-    <w:lsdException w:name="Table Columns 5" w:semiHidden="1" w:unhideWhenUsed="1"/>
-    <w:lsdException w:name="Table Grid 1" w:semiHidden="1" w:unhideWhenUsed="1"/>
-    <w:lsdException w:name="Table Grid 2" w:semiHidden="1" w:unhideWhenUsed="1"/>
-    <w:lsdException w:name="Table Grid 3" w:semiHidden="1" w:unhideWhenUsed="1"/>
-    <w:lsdException w:name="Table Grid 4" w:semiHidden="1" w:unhideWhenUsed="1"/>
-    <w:lsdException w:name="Table Grid 5" w:semiHidden="1" w:unhideWhenUsed="1"/>
-    <w:lsdException w:name="Table Grid 6" w:semiHidden="1" w:unhideWhenUsed="1"/>
-    <w:lsdException w:name="Table Grid 7" w:semiHidden="1" w:unhideWhenUsed="1"/>
-    <w:lsdException w:name="Table Grid 8" w:semiHidden="1" w:unhideWhenUsed="1"/>
-    <w:lsdException w:name="Table List 1" w:semiHidden="1" w:unhideWhenUsed="1"/>
-    <w:lsdException w:name="Table List 2" w:semiHidden="1" w:unhideWhenUsed="1"/>
-    <w:lsdException w:name="Table List 3" w:semiHidden="1" w:unhideWhenUsed="1"/>
-    <w:lsdException w:name="Table List 4" w:semiHidden="1" w:unhideWhenUsed="1"/>
-    <w:lsdException w:name="Table List 5" w:semiHidden="1" w:unhideWhenUsed="1"/>
-    <w:lsdException w:name="Table List 6" w:semiHidden="1" w:unhideWhenUsed="1"/>
-    <w:lsdException w:name="Table List 7" w:semiHidden="1" w:unhideWhenUsed="1"/>
-    <w:lsdException w:name="Table List 8" w:semiHidden="1" w:unhideWhenUsed="1"/>
-    <w:lsdException w:name="Table 3D effects 1" w:semiHidden="1" w:unhideWhenUsed="1"/>
-    <w:lsdException w:name="Table 3D effects 2" w:semiHidden="1" w:unhideWhenUsed="1"/>
-    <w:lsdException w:name="Table 3D effects 3" w:semiHidden="1" w:unhideWhenUsed="1"/>
-    <w:lsdException w:name="Table Contemporary" w:semiHidden="1" w:unhideWhenUsed="1"/>
-    <w:lsdException w:name="Table Elegant" w:semiHidden="1" w:unhideWhenUsed="1"/>
-    <w:lsdException w:name="Table Professional" w:semiHidden="1" w:unhideWhenUsed="1"/>
-    <w:lsdException w:name="Table Subtle 1" w:semiHidden="1" w:unhideWhenUsed="1"/>
-    <w:lsdException w:name="Table Subtle 2" w:semiHidden="1" w:unhideWhenUsed="1"/>
-    <w:lsdException w:name="Table Web 1" w:semiHidden="1" w:unhideWhenUsed="1"/>
-    <w:lsdException w:name="Table Web 2" w:semiHidden="1" w:unhideWhenUsed="1"/>
-    <w:lsdException w:name="Table Web 3" w:semiHidden="1" w:unhideWhenUsed="1"/>
-    <w:lsdException w:name="Balloon Text" w:semiHidden="1" w:unhideWhenUsed="1"/>
-    <w:lsdException w:name="Table Grid" w:uiPriority="39"/>
-    <w:lsdException w:name="Table Theme" w:semiHidden="1" w:unhideWhenUsed="1"/>
-    <w:lsdException w:name="Placeholder Text" w:semiHidden="1"/>
-    <w:lsdException w:name="No Spacing" w:uiPriority="1" w:qFormat="1"/>
-    <w:lsdException w:name="Light Shading" w:uiPriority="60"/>
-    <w:lsdException w:name="Light List" w:uiPriority="61"/>
-    <w:lsdException w:name="Light Grid" w:uiPriority="62"/>
-    <w:lsdException w:name="Medium Shading 1" w:uiPriority="63"/>
-    <w:lsdException w:name="Medium Shading 2" w:uiPriority="64"/>
-    <w:lsdException w:name="Medium List 1" w:uiPriority="65"/>
-    <w:lsdException w:name="Medium List 2" w:uiPriority="66"/>
-    <w:lsdException w:name="Medium Grid 1" w:uiPriority="67"/>
-    <w:lsdException w:name="Medium Grid 2" w:uiPriority="68"/>
-    <w:lsdException w:name="Medium Grid 3" w:uiPriority="69"/>
-    <w:lsdException w:name="Dark List" w:uiPriority="70"/>
-    <w:lsdException w:name="Colorful Shading" w:uiPriority="71"/>
-    <w:lsdException w:name="Colorful List" w:uiPriority="72"/>
-    <w:lsdException w:name="Colorful Grid" w:uiPriority="73"/>
-    <w:lsdException w:name="Light Shading Accent 1" w:uiPriority="60"/>
-    <w:lsdException w:name="Light List Accent 1" w:uiPriority="61"/>
-    <w:lsdException w:name="Light Grid Accent 1" w:uiPriority="62"/>
-    <w:lsdException w:name="Medium Shading 1 Accent 1" w:uiPriority="63"/>
-    <w:lsdException w:name="Medium Shading 2 Accent 1" w:uiPriority="64"/>
-    <w:lsdException w:name="Medium List 1 Accent 1" w:uiPriority="65"/>
-    <w:lsdException w:name="Revision" w:semiHidden="1"/>
-    <w:lsdException w:name="List Paragraph" w:uiPriority="34" w:qFormat="1"/>
-    <w:lsdException w:name="Quote" w:uiPriority="29" w:qFormat="1"/>
-    <w:lsdException w:name="Intense Quote" w:uiPriority="30" w:qFormat="1"/>
-    <w:lsdException w:name="Medium List 2 Accent 1" w:uiPriority="66"/>
-    <w:lsdException w:name="Medium Grid 1 Accent 1" w:uiPriority="67"/>
-    <w:lsdException w:name="Medium Grid 2 Accent 1" w:uiPriority="68"/>
-    <w:lsdException w:name="Medium Grid 3 Accent 1" w:uiPriority="69"/>
-    <w:lsdException w:name="Dark List Accent 1" w:uiPriority="70"/>
-    <w:lsdException w:name="Colorful Shading Accent 1" w:uiPriority="71"/>
-    <w:lsdException w:name="Colorful List Accent 1" w:uiPriority="72"/>
-    <w:lsdException w:name="Colorful Grid Accent 1" w:uiPriority="73"/>
-    <w:lsdException w:name="Light Shading Accent 2" w:uiPriority="60"/>
-    <w:lsdException w:name="Light List Accent 2" w:uiPriority="61"/>
-    <w:lsdException w:name="Light Grid Accent 2" w:uiPriority="62"/>
-    <w:lsdException w:name="Medium Shading 1 Accent 2" w:uiPriority="63"/>
-    <w:lsdException w:name="Medium Shading 2 Accent 2" w:uiPriority="64"/>
-    <w:lsdException w:name="Medium List 1 Accent 2" w:uiPriority="65"/>
-    <w:lsdException w:name="Medium List 2 Accent 2" w:uiPriority="66"/>
-    <w:lsdException w:name="Medium Grid 1 Accent 2" w:uiPriority="67"/>
-    <w:lsdException w:name="Medium Grid 2 Accent 2" w:uiPriority="68"/>
-    <w:lsdException w:name="Medium Grid 3 Accent 2" w:uiPriority="69"/>
-    <w:lsdException w:name="Dark List Accent 2" w:uiPriority="70"/>
-    <w:lsdException w:name="Colorful Shading Accent 2" w:uiPriority="71"/>
-    <w:lsdException w:name="Colorful List Accent 2" w:uiPriority="72"/>
-    <w:lsdException w:name="Colorful Grid Accent 2" w:uiPriority="73"/>
-    <w:lsdException w:name="Light Shading Accent 3" w:uiPriority="60"/>
-    <w:lsdException w:name="Light List Accent 3" w:uiPriority="61"/>
-    <w:lsdException w:name="Light Grid Accent 3" w:uiPriority="62"/>
-    <w:lsdException w:name="Medium Shading 1 Accent 3" w:uiPriority="63"/>
-    <w:lsdException w:name="Medium Shading 2 Accent 3" w:uiPriority="64"/>
-    <w:lsdException w:name="Medium List 1 Accent 3" w:uiPriority="65"/>
-    <w:lsdException w:name="Medium List 2 Accent 3" w:uiPriority="66"/>
-    <w:lsdException w:name="Medium Grid 1 Accent 3" w:uiPriority="67"/>
-    <w:lsdException w:name="Medium Grid 2 Accent 3" w:uiPriority="68"/>
-    <w:lsdException w:name="Medium Grid 3 Accent 3" w:uiPriority="69"/>
-    <w:lsdException w:name="Dark List Accent 3" w:uiPriority="70"/>
-    <w:lsdException w:name="Colorful Shading Accent 3" w:uiPriority="71"/>
-    <w:lsdException w:name="Colorful List Accent 3" w:uiPriority="72"/>
-    <w:lsdException w:name="Colorful Grid Accent 3" w:uiPriority="73"/>
-    <w:lsdException w:name="Light Shading Accent 4" w:uiPriority="60"/>
-    <w:lsdException w:name="Light List Accent 4" w:uiPriority="61"/>
-    <w:lsdException w:name="Light Grid Accent 4" w:uiPriority="62"/>
-    <w:lsdException w:name="Medium Shading 1 Accent 4" w:uiPriority="63"/>
-    <w:lsdException w:name="Medium Shading 2 Accent 4" w:uiPriority="64"/>
-    <w:lsdException w:name="Medium List 1 Accent 4" w:uiPriority="65"/>
-    <w:lsdException w:name="Medium List 2 Accent 4" w:uiPriority="66"/>
-    <w:lsdException w:name="Medium Grid 1 Accent 4" w:uiPriority="67"/>
-    <w:lsdException w:name="Medium Grid 2 Accent 4" w:uiPriority="68"/>
-    <w:lsdException w:name="Medium Grid 3 Accent 4" w:uiPriority="69"/>
-    <w:lsdException w:name="Dark List Accent 4" w:uiPriority="70"/>
-    <w:lsdException w:name="Colorful Shading Accent 4" w:uiPriority="71"/>
-    <w:lsdException w:name="Colorful List Accent 4" w:uiPriority="72"/>
-    <w:lsdException w:name="Colorful Grid Accent 4" w:uiPriority="73"/>
-    <w:lsdException w:name="Light Shading Accent 5" w:uiPriority="60"/>
-    <w:lsdException w:name="Light List Accent 5" w:uiPriority="61"/>
-    <w:lsdException w:name="Light Grid Accent 5" w:uiPriority="62"/>
-    <w:lsdException w:name="Medium Shading 1 Accent 5" w:uiPriority="63"/>
-    <w:lsdException w:name="Medium Shading 2 Accent 5" w:uiPriority="64"/>
-    <w:lsdException w:name="Medium List 1 Accent 5" w:uiPriority="65"/>
-    <w:lsdException w:name="Medium List 2 Accent 5" w:uiPriority="66"/>
-    <w:lsdException w:name="Medium Grid 1 Accent 5" w:uiPriority="67"/>
-    <w:lsdException w:name="Medium Grid 2 Accent 5" w:uiPriority="68"/>
-    <w:lsdException w:name="Medium Grid 3 Accent 5" w:uiPriority="69"/>
-    <w:lsdException w:name="Dark List Accent 5" w:uiPriority="70"/>
-    <w:lsdException w:name="Colorful Shading Accent 5" w:uiPriority="71"/>
-    <w:lsdException w:name="Colorful List Accent 5" w:uiPriority="72"/>
-    <w:lsdException w:name="Colorful Grid Accent 5" w:uiPriority="73"/>
-    <w:lsdException w:name="Light Shading Accent 6" w:uiPriority="60"/>
-    <w:lsdException w:name="Light List Accent 6" w:uiPriority="61"/>
-    <w:lsdException w:name="Light Grid Accent 6" w:uiPriority="62"/>
-    <w:lsdException w:name="Medium Shading 1 Accent 6" w:uiPriority="63"/>
-    <w:lsdException w:name="Medium Shading 2 Accent 6" w:uiPriority="64"/>
-    <w:lsdException w:name="Medium List 1 Accent 6" w:uiPriority="65"/>
-    <w:lsdException w:name="Medium List 2 Accent 6" w:uiPriority="66"/>
-    <w:lsdException w:name="Medium Grid 1 Accent 6" w:uiPriority="67"/>
-    <w:lsdException w:name="Medium Grid 2 Accent 6" w:uiPriority="68"/>
-    <w:lsdException w:name="Medium Grid 3 Accent 6" w:uiPriority="69"/>
-    <w:lsdException w:name="Dark List Accent 6" w:uiPriority="70"/>
-    <w:lsdException w:name="Colorful Shading Accent 6" w:uiPriority="71"/>
-    <w:lsdException w:name="Colorful List Accent 6" w:uiPriority="72"/>
-    <w:lsdException w:name="Colorful Grid Accent 6" w:uiPriority="73"/>
-    <w:lsdException w:name="Subtle Emphasis" w:uiPriority="19" w:qFormat="1"/>
-    <w:lsdException w:name="Intense Emphasis" w:uiPriority="21" w:qFormat="1"/>
-    <w:lsdException w:name="Subtle Reference" w:uiPriority="31" w:qFormat="1"/>
-    <w:lsdException w:name="Intense Reference" w:uiPriority="32" w:qFormat="1"/>
-    <w:lsdException w:name="Book Title" w:uiPriority="33" w:qFormat="1"/>
-    <w:lsdException w:name="Bibliography" w:semiHidden="1" w:uiPriority="37" w:unhideWhenUsed="1"/>
-    <w:lsdException w:name="TOC Heading" w:semiHidden="1" w:uiPriority="39" w:unhideWhenUsed="1" w:qFormat="1"/>
-    <w:lsdException w:name="Grid Table 4" w:uiPriority="49"/>
-    <w:lsdException w:name="Grid Table 5 Dark" w:uiPriority="50"/>
-    <w:lsdException w:name="Grid Table 6 Colorful" w:uiPriority="51"/>
-    <w:lsdException w:name="Grid Table 7 Colorful" w:uiPriority="52"/>
-    <w:lsdException w:name="Grid Table 1 Light Accent 1" w:uiPriority="46"/>
-    <w:lsdException w:name="Grid Table 2 Accent 1" w:uiPriority="47"/>
-    <w:lsdException w:name="Grid Table 3 Accent 1" w:uiPriority="48"/>
-    <w:lsdException w:name="Grid Table 4 Accent 1" w:uiPriority="49"/>
-    <w:lsdException w:name="Grid Table 5 Dark Accent 1" w:uiPriority="50"/>
-    <w:lsdException w:name="Grid Table 6 Colorful Accent 1" w:uiPriority="51"/>
-    <w:lsdException w:name="Grid Table 7 Colorful Accent 1" w:uiPriority="52"/>
-    <w:lsdException w:name="Grid Table 1 Light Accent 2" w:uiPriority="46"/>
-    <w:lsdException w:name="Grid Table 2 Accent 2" w:uiPriority="47"/>
-    <w:lsdException w:name="Grid Table 3 Accent 2" w:uiPriority="48"/>
-    <w:lsdException w:name="Grid Table 4 Accent 2" w:uiPriority="49"/>
-    <w:lsdException w:name="Grid Table 5 Dark Accent 2" w:uiPriority="50"/>
-    <w:lsdException w:name="Grid Table 6 Colorful Accent 2" w:uiPriority="51"/>
-    <w:lsdException w:name="Grid Table 7 Colorful Accent 2" w:uiPriority="52"/>
-    <w:lsdException w:name="Grid Table 1 Light Accent 3" w:uiPriority="46"/>
-    <w:lsdException w:name="Grid Table 2 Accent 3" w:uiPriority="47"/>
-    <w:lsdException w:name="Grid Table 3 Accent 3" w:uiPriority="48"/>
-    <w:lsdException w:name="Grid Table 4 Accent 3" w:uiPriority="49"/>
-    <w:lsdException w:name="Grid Table 5 Dark Accent 3" w:uiPriority="50"/>
-    <w:lsdException w:name="Grid Table 6 Colorful Accent 3" w:uiPriority="51"/>
-    <w:lsdException w:name="Grid Table 7 Colorful Accent 3" w:uiPriority="52"/>
-    <w:lsdException w:name="Grid Table 1 Light Accent 4" w:uiPriority="46"/>
-    <w:lsdException w:name="Grid Table 2 Accent 4" w:uiPriority="47"/>
-    <w:lsdException w:name="Grid Table 3 Accent 4" w:uiPriority="48"/>
-    <w:lsdException w:name="Grid Table 4 Accent 4" w:uiPriority="49"/>
-    <w:lsdException w:name="Grid Table 5 Dark Accent 4" w:uiPriority="50"/>
-    <w:lsdException w:name="Grid Table 6 Colorful Accent 4" w:uiPriority="51"/>
-    <w:lsdException w:name="Grid Table 7 Colorful Accent 4" w:uiPriority="52"/>
-    <w:lsdException w:name="Grid Table 1 Light Accent 5" w:uiPriority="46"/>
-    <w:lsdException w:name="Grid Table 2 Accent 5" w:uiPriority="47"/>
-    <w:lsdException w:name="Grid Table 3 Accent 5" w:uiPriority="48"/>
-    <w:lsdException w:name="Grid Table 4 Accent 5" w:uiPriority="49"/>
-    <w:lsdException w:name="Grid Table 5 Dark Accent 5" w:uiPriority="50"/>
-    <w:lsdException w:name="Grid Table 6 Colorful Accent 5" w:uiPriority="51"/>
-    <w:lsdException w:name="Grid Table 7 Colorful Accent 5" w:uiPriority="52"/>
-    <w:lsdException w:name="Grid Table 1 Light Accent 6" w:uiPriority="46"/>
-    <w:lsdException w:name="Grid Table 2 Accent 6" w:uiPriority="47"/>
-    <w:lsdException w:name="Grid Table 3 Accent 6" w:uiPriority="48"/>
-    <w:lsdException w:name="Grid Table 4 Accent 6" w:uiPriority="49"/>
-    <w:lsdException w:name="Grid Table 5 Dark Accent 6" w:uiPriority="50"/>
-    <w:lsdException w:name="Grid Table 6 Colorful Accent 6" w:uiPriority="51"/>
-    <w:lsdException w:name="Grid Table 7 Colorful Accent 6" w:uiPriority="52"/>
-    <w:lsdException w:name="List Table 1 Light" w:uiPriority="46"/>
-    <w:lsdException w:name="List Table 2" w:uiPriority="47"/>
-    <w:lsdException w:name="List Table 3" w:uiPriority="48"/>
-    <w:lsdException w:name="List Table 4" w:uiPriority="49"/>
-    <w:lsdException w:name="List Table 5 Dark" w:uiPriority="50"/>
-    <w:lsdException w:name="List Table 6 Colorful" w:uiPriority="51"/>
-    <w:lsdException w:name="List Table 7 Colorful" w:uiPriority="52"/>
-    <w:lsdException w:name="List Table 1 Light Accent 1" w:uiPriority="46"/>
-    <w:lsdException w:name="List Table 2 Accent 1" w:uiPriority="47"/>
-    <w:lsdException w:name="List Table 3 Accent 1" w:uiPriority="48"/>
-    <w:lsdException w:name="List Table 4 Accent 1" w:uiPriority="49"/>
-    <w:lsdException w:name="List Table 5 Dark Accent 1" w:uiPriority="50"/>
-    <w:lsdException w:name="List Table 6 Colorful Accent 1" w:uiPriority="51"/>
-    <w:lsdException w:name="List Table 7 Colorful Accent 1" w:uiPriority="52"/>
-    <w:lsdException w:name="List Table 1 Light Accent 2" w:uiPriority="46"/>
-    <w:lsdException w:name="List Table 2 Accent 2" w:uiPriority="47"/>
-    <w:lsdException w:name="List Table 3 Accent 2" w:uiPriority="48"/>
-    <w:lsdException w:name="List Table 4 Accent 2" w:uiPriority="49"/>
-    <w:lsdException w:name="List Table 5 Dark Accent 2" w:uiPriority="50"/>
-    <w:lsdException w:name="List Table 6 Colorful Accent 2" w:uiPriority="51"/>
-    <w:lsdException w:name="List Table 7 Colorful Accent 2" w:uiPriority="52"/>
-    <w:lsdException w:name="List Table 1 Light Accent 3" w:uiPriority="46"/>
-    <w:lsdException w:name="List Table 2 Accent 3" w:uiPriority="47"/>
-    <w:lsdException w:name="List Table 3 Accent 3" w:uiPriority="48"/>
-    <w:lsdException w:name="List Table 4 Accent 3" w:uiPriority="49"/>
-    <w:lsdException w:name="List Table 5 Dark Accent 3" w:uiPriority="50"/>
-    <w:lsdException w:name="List Table 6 Colorful Accent 3" w:uiPriority="51"/>
-    <w:lsdException w:name="List Table 7 Colorful Accent 3" w:uiPriority="52"/>
-    <w:lsdException w:name="List Table 1 Light Accent 4" w:uiPriority="46"/>
-    <w:lsdException w:name="List Table 2 Accent 4" w:uiPriority="47"/>
-    <w:lsdException w:name="List Table 3 Accent 4" w:uiPriority="48"/>
-    <w:lsdException w:name="List Table 4 Accent 4" w:uiPriority="49"/>
-    <w:lsdException w:name="List Table 5 Dark Accent 4" w:uiPriority="50"/>
-    <w:lsdException w:name="List Table 6 Colorful Accent 4" w:uiPriority="51"/>
-    <w:lsdException w:name="List Table 7 Colorful Accent 4" w:uiPriority="52"/>
-    <w:lsdException w:name="List Table 1 Light Accent 5" w:uiPriority="46"/>
-    <w:lsdException w:name="List Table 2 Accent 5" w:uiPriority="47"/>
-    <w:lsdException w:name="List Table 3 Accent 5" w:uiPriority="48"/>
-    <w:lsdException w:name="List Table 4 Accent 5" w:uiPriority="49"/>
-    <w:lsdException w:name="List Table 5 Dark Accent 5" w:uiPriority="50"/>
-    <w:lsdException w:name="List Table 6 Colorful Accent 5" w:uiPriority="51"/>
-    <w:lsdException w:name="List Table 7 Colorful Accent 5" w:uiPriority="52"/>
-    <w:lsdException w:name="List Table 1 Light Accent 6" w:uiPriority="46"/>
-    <w:lsdException w:name="List Table 2 Accent 6" w:uiPriority="47"/>
-    <w:lsdException w:name="List Table 3 Accent 6" w:uiPriority="48"/>
-    <w:lsdException w:name="List Table 4 Accent 6" w:uiPriority="49"/>
-    <w:lsdException w:name="List Table 5 Dark Accent 6" w:uiPriority="50"/>
-    <w:lsdException w:name="List Table 6 Colorful Accent 6" w:uiPriority="51"/>
-    <w:lsdException w:name="List Table 7 Colorful Accent 6" w:uiPriority="52"/>
-    <w:lsdException w:name="Mention" w:semiHidden="1" w:unhideWhenUsed="1"/>
-    <w:lsdException w:name="Smart Hyperlink" w:semiHidden="1" w:unhideWhenUsed="1"/>
+  <w:latentStyles w:defLockedState="0" w:defUIPriority="99" w:defSemiHidden="1" w:defUnhideWhenUsed="1" w:defQFormat="0" w:count="276">
+    <w:lsdException w:name="Normal" w:semiHidden="0" w:uiPriority="0" w:unhideWhenUsed="0" w:qFormat="1"/>
+    <w:lsdException w:name="heading 1" w:semiHidden="0" w:uiPriority="9" w:unhideWhenUsed="0" w:qFormat="1"/>
+    <w:lsdException w:name="heading 2" w:uiPriority="9" w:qFormat="1"/>
+    <w:lsdException w:name="heading 3" w:uiPriority="9" w:qFormat="1"/>
+    <w:lsdException w:name="heading 4" w:uiPriority="9" w:qFormat="1"/>
+    <w:lsdException w:name="heading 5" w:uiPriority="9" w:qFormat="1"/>
+    <w:lsdException w:name="heading 6" w:uiPriority="9" w:qFormat="1"/>
+    <w:lsdException w:name="heading 7" w:uiPriority="9" w:qFormat="1"/>
+    <w:lsdException w:name="heading 8" w:uiPriority="9" w:qFormat="1"/>
+    <w:lsdException w:name="heading 9" w:uiPriority="9" w:qFormat="1"/>
+    <w:lsdException w:name="toc 1" w:uiPriority="39"/>
+    <w:lsdException w:name="toc 2" w:uiPriority="39"/>
+    <w:lsdException w:name="toc 3" w:uiPriority="39"/>
+    <w:lsdException w:name="toc 4" w:uiPriority="39"/>
+    <w:lsdException w:name="toc 5" w:uiPriority="39"/>
+    <w:lsdException w:name="toc 6" w:uiPriority="39"/>
+    <w:lsdException w:name="toc 7" w:uiPriority="39"/>
+    <w:lsdException w:name="toc 8" w:uiPriority="39"/>
+    <w:lsdException w:name="toc 9" w:uiPriority="39"/>
+    <w:lsdException w:name="caption" w:uiPriority="35" w:qFormat="1"/>
+    <w:lsdException w:name="Title" w:semiHidden="0" w:uiPriority="10" w:unhideWhenUsed="0" w:qFormat="1"/>
+    <w:lsdException w:name="Default Paragraph Font" w:uiPriority="1"/>
+    <w:lsdException w:name="Subtitle" w:semiHidden="0" w:uiPriority="11" w:unhideWhenUsed="0" w:qFormat="1"/>
+    <w:lsdException w:name="Strong" w:semiHidden="0" w:uiPriority="22" w:unhideWhenUsed="0" w:qFormat="1"/>
+    <w:lsdException w:name="Emphasis" w:semiHidden="0" w:uiPriority="20" w:unhideWhenUsed="0" w:qFormat="1"/>
+    <w:lsdException w:name="Table Grid" w:semiHidden="0" w:uiPriority="39" w:unhideWhenUsed="0"/>
+    <w:lsdException w:name="Note Level 1" w:semiHidden="0" w:unhideWhenUsed="0"/>
+    <w:lsdException w:name="Note Level 2" w:semiHidden="0" w:unhideWhenUsed="0"/>
+    <w:lsdException w:name="Note Level 3" w:semiHidden="0" w:unhideWhenUsed="0"/>
+    <w:lsdException w:name="Note Level 4" w:semiHidden="0" w:unhideWhenUsed="0"/>
+    <w:lsdException w:name="Note Level 5" w:semiHidden="0" w:unhideWhenUsed="0"/>
+    <w:lsdException w:name="Note Level 6" w:semiHidden="0" w:unhideWhenUsed="0"/>
+    <w:lsdException w:name="Note Level 7" w:semiHidden="0" w:unhideWhenUsed="0"/>
+    <w:lsdException w:name="Note Level 8" w:semiHidden="0" w:unhideWhenUsed="0"/>
+    <w:lsdException w:name="Note Level 9" w:semiHidden="0" w:unhideWhenUsed="0"/>
+    <w:lsdException w:name="Placeholder Text" w:unhideWhenUsed="0"/>
+    <w:lsdException w:name="No Spacing" w:semiHidden="0" w:uiPriority="1" w:unhideWhenUsed="0" w:qFormat="1"/>
+    <w:lsdException w:name="Light Shading" w:semiHidden="0" w:uiPriority="60" w:unhideWhenUsed="0"/>
+    <w:lsdException w:name="Light List" w:semiHidden="0" w:uiPriority="61" w:unhideWhenUsed="0"/>
+    <w:lsdException w:name="Light Grid" w:semiHidden="0" w:uiPriority="62" w:unhideWhenUsed="0"/>
+    <w:lsdException w:name="Medium Shading 1" w:semiHidden="0" w:uiPriority="63" w:unhideWhenUsed="0"/>
+    <w:lsdException w:name="Medium Shading 2" w:semiHidden="0" w:uiPriority="64" w:unhideWhenUsed="0"/>
+    <w:lsdException w:name="Medium List 1" w:semiHidden="0" w:uiPriority="65" w:unhideWhenUsed="0"/>
+    <w:lsdException w:name="Medium List 2" w:semiHidden="0" w:uiPriority="66" w:unhideWhenUsed="0"/>
+    <w:lsdException w:name="Medium Grid 1" w:semiHidden="0" w:uiPriority="67" w:unhideWhenUsed="0"/>
+    <w:lsdException w:name="Medium Grid 2" w:semiHidden="0" w:uiPriority="68" w:unhideWhenUsed="0"/>
+    <w:lsdException w:name="Medium Grid 3" w:semiHidden="0" w:uiPriority="69" w:unhideWhenUsed="0"/>
+    <w:lsdException w:name="Dark List" w:semiHidden="0" w:uiPriority="70" w:unhideWhenUsed="0"/>
+    <w:lsdException w:name="Colorful Shading" w:semiHidden="0" w:uiPriority="71" w:unhideWhenUsed="0"/>
+    <w:lsdException w:name="Colorful List" w:semiHidden="0" w:uiPriority="72" w:unhideWhenUsed="0"/>
+    <w:lsdException w:name="Colorful Grid" w:semiHidden="0" w:uiPriority="73" w:unhideWhenUsed="0"/>
+    <w:lsdException w:name="Light Shading Accent 1" w:semiHidden="0" w:uiPriority="60" w:unhideWhenUsed="0"/>
+    <w:lsdException w:name="Light List Accent 1" w:semiHidden="0" w:uiPriority="61" w:unhideWhenUsed="0"/>
+    <w:lsdException w:name="Light Grid Accent 1" w:semiHidden="0" w:uiPriority="62" w:unhideWhenUsed="0"/>
+    <w:lsdException w:name="Medium Shading 1 Accent 1" w:semiHidden="0" w:uiPriority="63" w:unhideWhenUsed="0"/>
+    <w:lsdException w:name="Medium Shading 2 Accent 1" w:semiHidden="0" w:uiPriority="64" w:unhideWhenUsed="0"/>
+    <w:lsdException w:name="Medium List 1 Accent 1" w:semiHidden="0" w:uiPriority="65" w:unhideWhenUsed="0"/>
+    <w:lsdException w:name="Revision" w:unhideWhenUsed="0"/>
+    <w:lsdException w:name="List Paragraph" w:semiHidden="0" w:uiPriority="34" w:unhideWhenUsed="0" w:qFormat="1"/>
+    <w:lsdException w:name="Quote" w:semiHidden="0" w:uiPriority="29" w:unhideWhenUsed="0" w:qFormat="1"/>
+    <w:lsdException w:name="Intense Quote" w:semiHidden="0" w:uiPriority="30" w:unhideWhenUsed="0" w:qFormat="1"/>
+    <w:lsdException w:name="Medium List 2 Accent 1" w:semiHidden="0" w:uiPriority="66" w:unhideWhenUsed="0"/>
+    <w:lsdException w:name="Medium Grid 1 Accent 1" w:semiHidden="0" w:uiPriority="67" w:unhideWhenUsed="0"/>
+    <w:lsdException w:name="Medium Grid 2 Accent 1" w:semiHidden="0" w:uiPriority="68" w:unhideWhenUsed="0"/>
+    <w:lsdException w:name="Medium Grid 3 Accent 1" w:semiHidden="0" w:uiPriority="69" w:unhideWhenUsed="0"/>
+    <w:lsdException w:name="Dark List Accent 1" w:semiHidden="0" w:uiPriority="70" w:unhideWhenUsed="0"/>
+    <w:lsdException w:name="Colorful Shading Accent 1" w:semiHidden="0" w:uiPriority="71" w:unhideWhenUsed="0"/>
+    <w:lsdException w:name="Colorful List Accent 1" w:semiHidden="0" w:uiPriority="72" w:unhideWhenUsed="0"/>
+    <w:lsdException w:name="Colorful Grid Accent 1" w:semiHidden="0" w:uiPriority="73" w:unhideWhenUsed="0"/>
+    <w:lsdException w:name="Light Shading Accent 2" w:semiHidden="0" w:uiPriority="60" w:unhideWhenUsed="0"/>
+    <w:lsdException w:name="Light List Accent 2" w:semiHidden="0" w:uiPriority="61" w:unhideWhenUsed="0"/>
+    <w:lsdException w:name="Light Grid Accent 2" w:semiHidden="0" w:uiPriority="62" w:unhideWhenUsed="0"/>
+    <w:lsdException w:name="Medium Shading 1 Accent 2" w:semiHidden="0" w:uiPriority="63" w:unhideWhenUsed="0"/>
+    <w:lsdException w:name="Medium Shading 2 Accent 2" w:semiHidden="0" w:uiPriority="64" w:unhideWhenUsed="0"/>
+    <w:lsdException w:name="Medium List 1 Accent 2" w:semiHidden="0" w:uiPriority="65" w:unhideWhenUsed="0"/>
+    <w:lsdException w:name="Medium List 2 Accent 2" w:semiHidden="0" w:uiPriority="66" w:unhideWhenUsed="0"/>
+    <w:lsdException w:name="Medium Grid 1 Accent 2" w:semiHidden="0" w:uiPriority="67" w:unhideWhenUsed="0"/>
+    <w:lsdException w:name="Medium Grid 2 Accent 2" w:semiHidden="0" w:uiPriority="68" w:unhideWhenUsed="0"/>
+    <w:lsdException w:name="Medium Grid 3 Accent 2" w:semiHidden="0" w:uiPriority="69" w:unhideWhenUsed="0"/>
+    <w:lsdException w:name="Dark List Accent 2" w:semiHidden="0" w:uiPriority="70" w:unhideWhenUsed="0"/>
+    <w:lsdException w:name="Colorful Shading Accent 2" w:semiHidden="0" w:uiPriority="71" w:unhideWhenUsed="0"/>
+    <w:lsdException w:name="Colorful List Accent 2" w:semiHidden="0" w:uiPriority="72" w:unhideWhenUsed="0"/>
+    <w:lsdException w:name="Colorful Grid Accent 2" w:semiHidden="0" w:uiPriority="73" w:unhideWhenUsed="0"/>
+    <w:lsdException w:name="Light Shading Accent 3" w:semiHidden="0" w:uiPriority="60" w:unhideWhenUsed="0"/>
+    <w:lsdException w:name="Light List Accent 3" w:semiHidden="0" w:uiPriority="61" w:unhideWhenUsed="0"/>
+    <w:lsdException w:name="Light Grid Accent 3" w:semiHidden="0" w:uiPriority="62" w:unhideWhenUsed="0"/>
+    <w:lsdException w:name="Medium Shading 1 Accent 3" w:semiHidden="0" w:uiPriority="63" w:unhideWhenUsed="0"/>
+    <w:lsdException w:name="Medium Shading 2 Accent 3" w:semiHidden="0" w:uiPriority="64" w:unhideWhenUsed="0"/>
+    <w:lsdException w:name="Medium List 1 Accent 3" w:semiHidden="0" w:uiPriority="65" w:unhideWhenUsed="0"/>
+    <w:lsdException w:name="Medium List 2 Accent 3" w:semiHidden="0" w:uiPriority="66" w:unhideWhenUsed="0"/>
+    <w:lsdException w:name="Medium Grid 1 Accent 3" w:semiHidden="0" w:uiPriority="67" w:unhideWhenUsed="0"/>
+    <w:lsdException w:name="Medium Grid 2 Accent 3" w:semiHidden="0" w:uiPriority="68" w:unhideWhenUsed="0"/>
+    <w:lsdException w:name="Medium Grid 3 Accent 3" w:semiHidden="0" w:uiPriority="69" w:unhideWhenUsed="0"/>
+    <w:lsdException w:name="Dark List Accent 3" w:semiHidden="0" w:uiPriority="70" w:unhideWhenUsed="0"/>
+    <w:lsdException w:name="Colorful Shading Accent 3" w:semiHidden="0" w:uiPriority="71" w:unhideWhenUsed="0"/>
+    <w:lsdException w:name="Colorful List Accent 3" w:semiHidden="0" w:uiPriority="72" w:unhideWhenUsed="0"/>
+    <w:lsdException w:name="Colorful Grid Accent 3" w:semiHidden="0" w:uiPriority="73" w:unhideWhenUsed="0"/>
+    <w:lsdException w:name="Light Shading Accent 4" w:semiHidden="0" w:uiPriority="60" w:unhideWhenUsed="0"/>
+    <w:lsdException w:name="Light List Accent 4" w:semiHidden="0" w:uiPriority="61" w:unhideWhenUsed="0"/>
+    <w:lsdException w:name="Light Grid Accent 4" w:semiHidden="0" w:uiPriority="62" w:unhideWhenUsed="0"/>
+    <w:lsdException w:name="Medium Shading 1 Accent 4" w:semiHidden="0" w:uiPriority="63" w:unhideWhenUsed="0"/>
+    <w:lsdException w:name="Medium Shading 2 Accent 4" w:semiHidden="0" w:uiPriority="64" w:unhideWhenUsed="0"/>
+    <w:lsdException w:name="Medium List 1 Accent 4" w:semiHidden="0" w:uiPriority="65" w:unhideWhenUsed="0"/>
+    <w:lsdException w:name="Medium List 2 Accent 4" w:semiHidden="0" w:uiPriority="66" w:unhideWhenUsed="0"/>
+    <w:lsdException w:name="Medium Grid 1 Accent 4" w:semiHidden="0" w:uiPriority="67" w:unhideWhenUsed="0"/>
+    <w:lsdException w:name="Medium Grid 2 Accent 4" w:semiHidden="0" w:uiPriority="68" w:unhideWhenUsed="0"/>
+    <w:lsdException w:name="Medium Grid 3 Accent 4" w:semiHidden="0" w:uiPriority="69" w:unhideWhenUsed="0"/>
+    <w:lsdException w:name="Dark List Accent 4" w:semiHidden="0" w:uiPriority="70" w:unhideWhenUsed="0"/>
+    <w:lsdException w:name="Colorful Shading Accent 4" w:semiHidden="0" w:uiPriority="71" w:unhideWhenUsed="0"/>
+    <w:lsdException w:name="Colorful List Accent 4" w:semiHidden="0" w:uiPriority="72" w:unhideWhenUsed="0"/>
+    <w:lsdException w:name="Colorful Grid Accent 4" w:semiHidden="0" w:uiPriority="73" w:unhideWhenUsed="0"/>
+    <w:lsdException w:name="Light Shading Accent 5" w:semiHidden="0" w:uiPriority="60" w:unhideWhenUsed="0"/>
+    <w:lsdException w:name="Light List Accent 5" w:semiHidden="0" w:uiPriority="61" w:unhideWhenUsed="0"/>
+    <w:lsdException w:name="Light Grid Accent 5" w:semiHidden="0" w:uiPriority="62" w:unhideWhenUsed="0"/>
+    <w:lsdException w:name="Medium Shading 1 Accent 5" w:semiHidden="0" w:uiPriority="63" w:unhideWhenUsed="0"/>
+    <w:lsdException w:name="Medium Shading 2 Accent 5" w:semiHidden="0" w:uiPriority="64" w:unhideWhenUsed="0"/>
+    <w:lsdException w:name="Medium List 1 Accent 5" w:semiHidden="0" w:uiPriority="65" w:unhideWhenUsed="0"/>
+    <w:lsdException w:name="Medium List 2 Accent 5" w:semiHidden="0" w:uiPriority="66" w:unhideWhenUsed="0"/>
+    <w:lsdException w:name="Medium Grid 1 Accent 5" w:semiHidden="0" w:uiPriority="67" w:unhideWhenUsed="0"/>
+    <w:lsdException w:name="Medium Grid 2 Accent 5" w:semiHidden="0" w:uiPriority="68" w:unhideWhenUsed="0"/>
+    <w:lsdException w:name="Medium Grid 3 Accent 5" w:semiHidden="0" w:uiPriority="69" w:unhideWhenUsed="0"/>
+    <w:lsdException w:name="Dark List Accent 5" w:semiHidden="0" w:uiPriority="70" w:unhideWhenUsed="0"/>
+    <w:lsdException w:name="Colorful Shading Accent 5" w:semiHidden="0" w:uiPriority="71" w:unhideWhenUsed="0"/>
+    <w:lsdException w:name="Colorful List Accent 5" w:semiHidden="0" w:uiPriority="72" w:unhideWhenUsed="0"/>
+    <w:lsdException w:name="Colorful Grid Accent 5" w:semiHidden="0" w:uiPriority="73" w:unhideWhenUsed="0"/>
+    <w:lsdException w:name="Light Shading Accent 6" w:semiHidden="0" w:uiPriority="60" w:unhideWhenUsed="0"/>
+    <w:lsdException w:name="Light List Accent 6" w:semiHidden="0" w:uiPriority="61" w:unhideWhenUsed="0"/>
+    <w:lsdException w:name="Light Grid Accent 6" w:semiHidden="0" w:uiPriority="62" w:unhideWhenUsed="0"/>
+    <w:lsdException w:name="Medium Shading 1 Accent 6" w:semiHidden="0" w:uiPriority="63" w:unhideWhenUsed="0"/>
+    <w:lsdException w:name="Medium Shading 2 Accent 6" w:semiHidden="0" w:uiPriority="64" w:unhideWhenUsed="0"/>
+    <w:lsdException w:name="Medium List 1 Accent 6" w:semiHidden="0" w:uiPriority="65" w:unhideWhenUsed="0"/>
+    <w:lsdException w:name="Medium List 2 Accent 6" w:semiHidden="0" w:uiPriority="66" w:unhideWhenUsed="0"/>
+    <w:lsdException w:name="Medium Grid 1 Accent 6" w:semiHidden="0" w:uiPriority="67" w:unhideWhenUsed="0"/>
+    <w:lsdException w:name="Medium Grid 2 Accent 6" w:semiHidden="0" w:uiPriority="68" w:unhideWhenUsed="0"/>
+    <w:lsdException w:name="Medium Grid 3 Accent 6" w:semiHidden="0" w:uiPriority="69" w:unhideWhenUsed="0"/>
+    <w:lsdException w:name="Dark List Accent 6" w:semiHidden="0" w:uiPriority="70" w:unhideWhenUsed="0"/>
+    <w:lsdException w:name="Colorful Shading Accent 6" w:semiHidden="0" w:uiPriority="71" w:unhideWhenUsed="0"/>
+    <w:lsdException w:name="Colorful List Accent 6" w:semiHidden="0" w:uiPriority="72" w:unhideWhenUsed="0"/>
+    <w:lsdException w:name="Colorful Grid Accent 6" w:semiHidden="0" w:uiPriority="73" w:unhideWhenUsed="0"/>
+    <w:lsdException w:name="Subtle Emphasis" w:semiHidden="0" w:uiPriority="19" w:unhideWhenUsed="0" w:qFormat="1"/>
+    <w:lsdException w:name="Intense Emphasis" w:semiHidden="0" w:uiPriority="21" w:unhideWhenUsed="0" w:qFormat="1"/>
+    <w:lsdException w:name="Subtle Reference" w:semiHidden="0" w:uiPriority="31" w:unhideWhenUsed="0" w:qFormat="1"/>
+    <w:lsdException w:name="Intense Reference" w:semiHidden="0" w:uiPriority="32" w:unhideWhenUsed="0" w:qFormat="1"/>
+    <w:lsdException w:name="Book Title" w:semiHidden="0" w:uiPriority="33" w:unhideWhenUsed="0" w:qFormat="1"/>
+    <w:lsdException w:name="Bibliography" w:uiPriority="37"/>
+    <w:lsdException w:name="TOC Heading" w:uiPriority="39" w:qFormat="1"/>
   </w:latentStyles>
   <w:style w:type="paragraph" w:default="1" w:styleId="Normal">
     <w:name w:val="Normal"/>
@@ -18723,6 +18327,491 @@
     <w:semiHidden/>
     <w:unhideWhenUsed/>
     <w:rsid w:val="00B7632B"/>
+  </w:style>
+  <w:style w:type="paragraph" w:styleId="BalloonText">
+    <w:name w:val="Balloon Text"/>
+    <w:basedOn w:val="Normal"/>
+    <w:link w:val="BalloonTextChar"/>
+    <w:uiPriority w:val="99"/>
+    <w:semiHidden/>
+    <w:unhideWhenUsed/>
+    <w:rsid w:val="00FE26BB"/>
+    <w:pPr>
+      <w:spacing w:after="0" w:line="240" w:lineRule="auto"/>
+    </w:pPr>
+    <w:rPr>
+      <w:rFonts w:ascii="Lucida Grande" w:hAnsi="Lucida Grande" w:cs="Lucida Grande"/>
+      <w:sz w:val="18"/>
+      <w:szCs w:val="18"/>
+    </w:rPr>
+  </w:style>
+  <w:style w:type="character" w:customStyle="1" w:styleId="BalloonTextChar">
+    <w:name w:val="Balloon Text Char"/>
+    <w:basedOn w:val="DefaultParagraphFont"/>
+    <w:link w:val="BalloonText"/>
+    <w:uiPriority w:val="99"/>
+    <w:semiHidden/>
+    <w:rsid w:val="00FE26BB"/>
+    <w:rPr>
+      <w:rFonts w:ascii="Lucida Grande" w:hAnsi="Lucida Grande" w:cs="Lucida Grande"/>
+      <w:sz w:val="18"/>
+      <w:szCs w:val="18"/>
+    </w:rPr>
+  </w:style>
+</w:styles>
+</file>
+
+<file path=word/stylesWithEffects.xml><?xml version="1.0" encoding="utf-8"?>
+<w:styles xmlns:wpc="http://schemas.microsoft.com/office/word/2010/wordprocessingCanvas" xmlns:mo="http://schemas.microsoft.com/office/mac/office/2008/main" xmlns:mc="http://schemas.openxmlformats.org/markup-compatibility/2006" xmlns:mv="urn:schemas-microsoft-com:mac:vml" xmlns:o="urn:schemas-microsoft-com:office:office" xmlns:r="http://schemas.openxmlformats.org/officeDocument/2006/relationships" xmlns:m="http://schemas.openxmlformats.org/officeDocument/2006/math" xmlns:v="urn:schemas-microsoft-com:vml" xmlns:wp14="http://schemas.microsoft.com/office/word/2010/wordprocessingDrawing" xmlns:wp="http://schemas.openxmlformats.org/drawingml/2006/wordprocessingDrawing" xmlns:w10="urn:schemas-microsoft-com:office:word" xmlns:w="http://schemas.openxmlformats.org/wordprocessingml/2006/main" xmlns:w14="http://schemas.microsoft.com/office/word/2010/wordml" xmlns:wpg="http://schemas.microsoft.com/office/word/2010/wordprocessingGroup" xmlns:wpi="http://schemas.microsoft.com/office/word/2010/wordprocessingInk" xmlns:wne="http://schemas.microsoft.com/office/word/2006/wordml" xmlns:wps="http://schemas.microsoft.com/office/word/2010/wordprocessingShape" mc:Ignorable="w14 wp14">
+  <w:docDefaults>
+    <w:rPrDefault>
+      <w:rPr>
+        <w:rFonts w:asciiTheme="minorHAnsi" w:eastAsiaTheme="minorHAnsi" w:hAnsiTheme="minorHAnsi" w:cstheme="minorBidi"/>
+        <w:sz w:val="22"/>
+        <w:szCs w:val="22"/>
+        <w:lang w:val="en-US" w:eastAsia="en-US" w:bidi="ar-SA"/>
+      </w:rPr>
+    </w:rPrDefault>
+    <w:pPrDefault>
+      <w:pPr>
+        <w:spacing w:after="200" w:line="276" w:lineRule="auto"/>
+      </w:pPr>
+    </w:pPrDefault>
+  </w:docDefaults>
+  <w:latentStyles w:defLockedState="0" w:defUIPriority="99" w:defSemiHidden="1" w:defUnhideWhenUsed="1" w:defQFormat="0" w:count="276">
+    <w:lsdException w:name="Normal" w:semiHidden="0" w:uiPriority="0" w:unhideWhenUsed="0" w:qFormat="1"/>
+    <w:lsdException w:name="heading 1" w:semiHidden="0" w:uiPriority="9" w:unhideWhenUsed="0" w:qFormat="1"/>
+    <w:lsdException w:name="heading 2" w:uiPriority="9" w:qFormat="1"/>
+    <w:lsdException w:name="heading 3" w:uiPriority="9" w:qFormat="1"/>
+    <w:lsdException w:name="heading 4" w:uiPriority="9" w:qFormat="1"/>
+    <w:lsdException w:name="heading 5" w:uiPriority="9" w:qFormat="1"/>
+    <w:lsdException w:name="heading 6" w:uiPriority="9" w:qFormat="1"/>
+    <w:lsdException w:name="heading 7" w:uiPriority="9" w:qFormat="1"/>
+    <w:lsdException w:name="heading 8" w:uiPriority="9" w:qFormat="1"/>
+    <w:lsdException w:name="heading 9" w:uiPriority="9" w:qFormat="1"/>
+    <w:lsdException w:name="toc 1" w:uiPriority="39"/>
+    <w:lsdException w:name="toc 2" w:uiPriority="39"/>
+    <w:lsdException w:name="toc 3" w:uiPriority="39"/>
+    <w:lsdException w:name="toc 4" w:uiPriority="39"/>
+    <w:lsdException w:name="toc 5" w:uiPriority="39"/>
+    <w:lsdException w:name="toc 6" w:uiPriority="39"/>
+    <w:lsdException w:name="toc 7" w:uiPriority="39"/>
+    <w:lsdException w:name="toc 8" w:uiPriority="39"/>
+    <w:lsdException w:name="toc 9" w:uiPriority="39"/>
+    <w:lsdException w:name="caption" w:uiPriority="35" w:qFormat="1"/>
+    <w:lsdException w:name="Title" w:semiHidden="0" w:uiPriority="10" w:unhideWhenUsed="0" w:qFormat="1"/>
+    <w:lsdException w:name="Default Paragraph Font" w:uiPriority="1"/>
+    <w:lsdException w:name="Subtitle" w:semiHidden="0" w:uiPriority="11" w:unhideWhenUsed="0" w:qFormat="1"/>
+    <w:lsdException w:name="Strong" w:semiHidden="0" w:uiPriority="22" w:unhideWhenUsed="0" w:qFormat="1"/>
+    <w:lsdException w:name="Emphasis" w:semiHidden="0" w:uiPriority="20" w:unhideWhenUsed="0" w:qFormat="1"/>
+    <w:lsdException w:name="Table Grid" w:semiHidden="0" w:uiPriority="39" w:unhideWhenUsed="0"/>
+    <w:lsdException w:name="Note Level 1" w:semiHidden="0" w:unhideWhenUsed="0"/>
+    <w:lsdException w:name="Note Level 2" w:semiHidden="0" w:unhideWhenUsed="0"/>
+    <w:lsdException w:name="Note Level 3" w:semiHidden="0" w:unhideWhenUsed="0"/>
+    <w:lsdException w:name="Note Level 4" w:semiHidden="0" w:unhideWhenUsed="0"/>
+    <w:lsdException w:name="Note Level 5" w:semiHidden="0" w:unhideWhenUsed="0"/>
+    <w:lsdException w:name="Note Level 6" w:semiHidden="0" w:unhideWhenUsed="0"/>
+    <w:lsdException w:name="Note Level 7" w:semiHidden="0" w:unhideWhenUsed="0"/>
+    <w:lsdException w:name="Note Level 8" w:semiHidden="0" w:unhideWhenUsed="0"/>
+    <w:lsdException w:name="Note Level 9" w:semiHidden="0" w:unhideWhenUsed="0"/>
+    <w:lsdException w:name="Placeholder Text" w:unhideWhenUsed="0"/>
+    <w:lsdException w:name="No Spacing" w:semiHidden="0" w:uiPriority="1" w:unhideWhenUsed="0" w:qFormat="1"/>
+    <w:lsdException w:name="Light Shading" w:semiHidden="0" w:uiPriority="60" w:unhideWhenUsed="0"/>
+    <w:lsdException w:name="Light List" w:semiHidden="0" w:uiPriority="61" w:unhideWhenUsed="0"/>
+    <w:lsdException w:name="Light Grid" w:semiHidden="0" w:uiPriority="62" w:unhideWhenUsed="0"/>
+    <w:lsdException w:name="Medium Shading 1" w:semiHidden="0" w:uiPriority="63" w:unhideWhenUsed="0"/>
+    <w:lsdException w:name="Medium Shading 2" w:semiHidden="0" w:uiPriority="64" w:unhideWhenUsed="0"/>
+    <w:lsdException w:name="Medium List 1" w:semiHidden="0" w:uiPriority="65" w:unhideWhenUsed="0"/>
+    <w:lsdException w:name="Medium List 2" w:semiHidden="0" w:uiPriority="66" w:unhideWhenUsed="0"/>
+    <w:lsdException w:name="Medium Grid 1" w:semiHidden="0" w:uiPriority="67" w:unhideWhenUsed="0"/>
+    <w:lsdException w:name="Medium Grid 2" w:semiHidden="0" w:uiPriority="68" w:unhideWhenUsed="0"/>
+    <w:lsdException w:name="Medium Grid 3" w:semiHidden="0" w:uiPriority="69" w:unhideWhenUsed="0"/>
+    <w:lsdException w:name="Dark List" w:semiHidden="0" w:uiPriority="70" w:unhideWhenUsed="0"/>
+    <w:lsdException w:name="Colorful Shading" w:semiHidden="0" w:uiPriority="71" w:unhideWhenUsed="0"/>
+    <w:lsdException w:name="Colorful List" w:semiHidden="0" w:uiPriority="72" w:unhideWhenUsed="0"/>
+    <w:lsdException w:name="Colorful Grid" w:semiHidden="0" w:uiPriority="73" w:unhideWhenUsed="0"/>
+    <w:lsdException w:name="Light Shading Accent 1" w:semiHidden="0" w:uiPriority="60" w:unhideWhenUsed="0"/>
+    <w:lsdException w:name="Light List Accent 1" w:semiHidden="0" w:uiPriority="61" w:unhideWhenUsed="0"/>
+    <w:lsdException w:name="Light Grid Accent 1" w:semiHidden="0" w:uiPriority="62" w:unhideWhenUsed="0"/>
+    <w:lsdException w:name="Medium Shading 1 Accent 1" w:semiHidden="0" w:uiPriority="63" w:unhideWhenUsed="0"/>
+    <w:lsdException w:name="Medium Shading 2 Accent 1" w:semiHidden="0" w:uiPriority="64" w:unhideWhenUsed="0"/>
+    <w:lsdException w:name="Medium List 1 Accent 1" w:semiHidden="0" w:uiPriority="65" w:unhideWhenUsed="0"/>
+    <w:lsdException w:name="Revision" w:unhideWhenUsed="0"/>
+    <w:lsdException w:name="List Paragraph" w:semiHidden="0" w:uiPriority="34" w:unhideWhenUsed="0" w:qFormat="1"/>
+    <w:lsdException w:name="Quote" w:semiHidden="0" w:uiPriority="29" w:unhideWhenUsed="0" w:qFormat="1"/>
+    <w:lsdException w:name="Intense Quote" w:semiHidden="0" w:uiPriority="30" w:unhideWhenUsed="0" w:qFormat="1"/>
+    <w:lsdException w:name="Medium List 2 Accent 1" w:semiHidden="0" w:uiPriority="66" w:unhideWhenUsed="0"/>
+    <w:lsdException w:name="Medium Grid 1 Accent 1" w:semiHidden="0" w:uiPriority="67" w:unhideWhenUsed="0"/>
+    <w:lsdException w:name="Medium Grid 2 Accent 1" w:semiHidden="0" w:uiPriority="68" w:unhideWhenUsed="0"/>
+    <w:lsdException w:name="Medium Grid 3 Accent 1" w:semiHidden="0" w:uiPriority="69" w:unhideWhenUsed="0"/>
+    <w:lsdException w:name="Dark List Accent 1" w:semiHidden="0" w:uiPriority="70" w:unhideWhenUsed="0"/>
+    <w:lsdException w:name="Colorful Shading Accent 1" w:semiHidden="0" w:uiPriority="71" w:unhideWhenUsed="0"/>
+    <w:lsdException w:name="Colorful List Accent 1" w:semiHidden="0" w:uiPriority="72" w:unhideWhenUsed="0"/>
+    <w:lsdException w:name="Colorful Grid Accent 1" w:semiHidden="0" w:uiPriority="73" w:unhideWhenUsed="0"/>
+    <w:lsdException w:name="Light Shading Accent 2" w:semiHidden="0" w:uiPriority="60" w:unhideWhenUsed="0"/>
+    <w:lsdException w:name="Light List Accent 2" w:semiHidden="0" w:uiPriority="61" w:unhideWhenUsed="0"/>
+    <w:lsdException w:name="Light Grid Accent 2" w:semiHidden="0" w:uiPriority="62" w:unhideWhenUsed="0"/>
+    <w:lsdException w:name="Medium Shading 1 Accent 2" w:semiHidden="0" w:uiPriority="63" w:unhideWhenUsed="0"/>
+    <w:lsdException w:name="Medium Shading 2 Accent 2" w:semiHidden="0" w:uiPriority="64" w:unhideWhenUsed="0"/>
+    <w:lsdException w:name="Medium List 1 Accent 2" w:semiHidden="0" w:uiPriority="65" w:unhideWhenUsed="0"/>
+    <w:lsdException w:name="Medium List 2 Accent 2" w:semiHidden="0" w:uiPriority="66" w:unhideWhenUsed="0"/>
+    <w:lsdException w:name="Medium Grid 1 Accent 2" w:semiHidden="0" w:uiPriority="67" w:unhideWhenUsed="0"/>
+    <w:lsdException w:name="Medium Grid 2 Accent 2" w:semiHidden="0" w:uiPriority="68" w:unhideWhenUsed="0"/>
+    <w:lsdException w:name="Medium Grid 3 Accent 2" w:semiHidden="0" w:uiPriority="69" w:unhideWhenUsed="0"/>
+    <w:lsdException w:name="Dark List Accent 2" w:semiHidden="0" w:uiPriority="70" w:unhideWhenUsed="0"/>
+    <w:lsdException w:name="Colorful Shading Accent 2" w:semiHidden="0" w:uiPriority="71" w:unhideWhenUsed="0"/>
+    <w:lsdException w:name="Colorful List Accent 2" w:semiHidden="0" w:uiPriority="72" w:unhideWhenUsed="0"/>
+    <w:lsdException w:name="Colorful Grid Accent 2" w:semiHidden="0" w:uiPriority="73" w:unhideWhenUsed="0"/>
+    <w:lsdException w:name="Light Shading Accent 3" w:semiHidden="0" w:uiPriority="60" w:unhideWhenUsed="0"/>
+    <w:lsdException w:name="Light List Accent 3" w:semiHidden="0" w:uiPriority="61" w:unhideWhenUsed="0"/>
+    <w:lsdException w:name="Light Grid Accent 3" w:semiHidden="0" w:uiPriority="62" w:unhideWhenUsed="0"/>
+    <w:lsdException w:name="Medium Shading 1 Accent 3" w:semiHidden="0" w:uiPriority="63" w:unhideWhenUsed="0"/>
+    <w:lsdException w:name="Medium Shading 2 Accent 3" w:semiHidden="0" w:uiPriority="64" w:unhideWhenUsed="0"/>
+    <w:lsdException w:name="Medium List 1 Accent 3" w:semiHidden="0" w:uiPriority="65" w:unhideWhenUsed="0"/>
+    <w:lsdException w:name="Medium List 2 Accent 3" w:semiHidden="0" w:uiPriority="66" w:unhideWhenUsed="0"/>
+    <w:lsdException w:name="Medium Grid 1 Accent 3" w:semiHidden="0" w:uiPriority="67" w:unhideWhenUsed="0"/>
+    <w:lsdException w:name="Medium Grid 2 Accent 3" w:semiHidden="0" w:uiPriority="68" w:unhideWhenUsed="0"/>
+    <w:lsdException w:name="Medium Grid 3 Accent 3" w:semiHidden="0" w:uiPriority="69" w:unhideWhenUsed="0"/>
+    <w:lsdException w:name="Dark List Accent 3" w:semiHidden="0" w:uiPriority="70" w:unhideWhenUsed="0"/>
+    <w:lsdException w:name="Colorful Shading Accent 3" w:semiHidden="0" w:uiPriority="71" w:unhideWhenUsed="0"/>
+    <w:lsdException w:name="Colorful List Accent 3" w:semiHidden="0" w:uiPriority="72" w:unhideWhenUsed="0"/>
+    <w:lsdException w:name="Colorful Grid Accent 3" w:semiHidden="0" w:uiPriority="73" w:unhideWhenUsed="0"/>
+    <w:lsdException w:name="Light Shading Accent 4" w:semiHidden="0" w:uiPriority="60" w:unhideWhenUsed="0"/>
+    <w:lsdException w:name="Light List Accent 4" w:semiHidden="0" w:uiPriority="61" w:unhideWhenUsed="0"/>
+    <w:lsdException w:name="Light Grid Accent 4" w:semiHidden="0" w:uiPriority="62" w:unhideWhenUsed="0"/>
+    <w:lsdException w:name="Medium Shading 1 Accent 4" w:semiHidden="0" w:uiPriority="63" w:unhideWhenUsed="0"/>
+    <w:lsdException w:name="Medium Shading 2 Accent 4" w:semiHidden="0" w:uiPriority="64" w:unhideWhenUsed="0"/>
+    <w:lsdException w:name="Medium List 1 Accent 4" w:semiHidden="0" w:uiPriority="65" w:unhideWhenUsed="0"/>
+    <w:lsdException w:name="Medium List 2 Accent 4" w:semiHidden="0" w:uiPriority="66" w:unhideWhenUsed="0"/>
+    <w:lsdException w:name="Medium Grid 1 Accent 4" w:semiHidden="0" w:uiPriority="67" w:unhideWhenUsed="0"/>
+    <w:lsdException w:name="Medium Grid 2 Accent 4" w:semiHidden="0" w:uiPriority="68" w:unhideWhenUsed="0"/>
+    <w:lsdException w:name="Medium Grid 3 Accent 4" w:semiHidden="0" w:uiPriority="69" w:unhideWhenUsed="0"/>
+    <w:lsdException w:name="Dark List Accent 4" w:semiHidden="0" w:uiPriority="70" w:unhideWhenUsed="0"/>
+    <w:lsdException w:name="Colorful Shading Accent 4" w:semiHidden="0" w:uiPriority="71" w:unhideWhenUsed="0"/>
+    <w:lsdException w:name="Colorful List Accent 4" w:semiHidden="0" w:uiPriority="72" w:unhideWhenUsed="0"/>
+    <w:lsdException w:name="Colorful Grid Accent 4" w:semiHidden="0" w:uiPriority="73" w:unhideWhenUsed="0"/>
+    <w:lsdException w:name="Light Shading Accent 5" w:semiHidden="0" w:uiPriority="60" w:unhideWhenUsed="0"/>
+    <w:lsdException w:name="Light List Accent 5" w:semiHidden="0" w:uiPriority="61" w:unhideWhenUsed="0"/>
+    <w:lsdException w:name="Light Grid Accent 5" w:semiHidden="0" w:uiPriority="62" w:unhideWhenUsed="0"/>
+    <w:lsdException w:name="Medium Shading 1 Accent 5" w:semiHidden="0" w:uiPriority="63" w:unhideWhenUsed="0"/>
+    <w:lsdException w:name="Medium Shading 2 Accent 5" w:semiHidden="0" w:uiPriority="64" w:unhideWhenUsed="0"/>
+    <w:lsdException w:name="Medium List 1 Accent 5" w:semiHidden="0" w:uiPriority="65" w:unhideWhenUsed="0"/>
+    <w:lsdException w:name="Medium List 2 Accent 5" w:semiHidden="0" w:uiPriority="66" w:unhideWhenUsed="0"/>
+    <w:lsdException w:name="Medium Grid 1 Accent 5" w:semiHidden="0" w:uiPriority="67" w:unhideWhenUsed="0"/>
+    <w:lsdException w:name="Medium Grid 2 Accent 5" w:semiHidden="0" w:uiPriority="68" w:unhideWhenUsed="0"/>
+    <w:lsdException w:name="Medium Grid 3 Accent 5" w:semiHidden="0" w:uiPriority="69" w:unhideWhenUsed="0"/>
+    <w:lsdException w:name="Dark List Accent 5" w:semiHidden="0" w:uiPriority="70" w:unhideWhenUsed="0"/>
+    <w:lsdException w:name="Colorful Shading Accent 5" w:semiHidden="0" w:uiPriority="71" w:unhideWhenUsed="0"/>
+    <w:lsdException w:name="Colorful List Accent 5" w:semiHidden="0" w:uiPriority="72" w:unhideWhenUsed="0"/>
+    <w:lsdException w:name="Colorful Grid Accent 5" w:semiHidden="0" w:uiPriority="73" w:unhideWhenUsed="0"/>
+    <w:lsdException w:name="Light Shading Accent 6" w:semiHidden="0" w:uiPriority="60" w:unhideWhenUsed="0"/>
+    <w:lsdException w:name="Light List Accent 6" w:semiHidden="0" w:uiPriority="61" w:unhideWhenUsed="0"/>
+    <w:lsdException w:name="Light Grid Accent 6" w:semiHidden="0" w:uiPriority="62" w:unhideWhenUsed="0"/>
+    <w:lsdException w:name="Medium Shading 1 Accent 6" w:semiHidden="0" w:uiPriority="63" w:unhideWhenUsed="0"/>
+    <w:lsdException w:name="Medium Shading 2 Accent 6" w:semiHidden="0" w:uiPriority="64" w:unhideWhenUsed="0"/>
+    <w:lsdException w:name="Medium List 1 Accent 6" w:semiHidden="0" w:uiPriority="65" w:unhideWhenUsed="0"/>
+    <w:lsdException w:name="Medium List 2 Accent 6" w:semiHidden="0" w:uiPriority="66" w:unhideWhenUsed="0"/>
+    <w:lsdException w:name="Medium Grid 1 Accent 6" w:semiHidden="0" w:uiPriority="67" w:unhideWhenUsed="0"/>
+    <w:lsdException w:name="Medium Grid 2 Accent 6" w:semiHidden="0" w:uiPriority="68" w:unhideWhenUsed="0"/>
+    <w:lsdException w:name="Medium Grid 3 Accent 6" w:semiHidden="0" w:uiPriority="69" w:unhideWhenUsed="0"/>
+    <w:lsdException w:name="Dark List Accent 6" w:semiHidden="0" w:uiPriority="70" w:unhideWhenUsed="0"/>
+    <w:lsdException w:name="Colorful Shading Accent 6" w:semiHidden="0" w:uiPriority="71" w:unhideWhenUsed="0"/>
+    <w:lsdException w:name="Colorful List Accent 6" w:semiHidden="0" w:uiPriority="72" w:unhideWhenUsed="0"/>
+    <w:lsdException w:name="Colorful Grid Accent 6" w:semiHidden="0" w:uiPriority="73" w:unhideWhenUsed="0"/>
+    <w:lsdException w:name="Subtle Emphasis" w:semiHidden="0" w:uiPriority="19" w:unhideWhenUsed="0" w:qFormat="1"/>
+    <w:lsdException w:name="Intense Emphasis" w:semiHidden="0" w:uiPriority="21" w:unhideWhenUsed="0" w:qFormat="1"/>
+    <w:lsdException w:name="Subtle Reference" w:semiHidden="0" w:uiPriority="31" w:unhideWhenUsed="0" w:qFormat="1"/>
+    <w:lsdException w:name="Intense Reference" w:semiHidden="0" w:uiPriority="32" w:unhideWhenUsed="0" w:qFormat="1"/>
+    <w:lsdException w:name="Book Title" w:semiHidden="0" w:uiPriority="33" w:unhideWhenUsed="0" w:qFormat="1"/>
+    <w:lsdException w:name="Bibliography" w:uiPriority="37"/>
+    <w:lsdException w:name="TOC Heading" w:uiPriority="39" w:qFormat="1"/>
+  </w:latentStyles>
+  <w:style w:type="paragraph" w:default="1" w:styleId="Normal">
+    <w:name w:val="Normal"/>
+    <w:qFormat/>
+    <w:rsid w:val="0037152C"/>
+  </w:style>
+  <w:style w:type="paragraph" w:styleId="Heading2">
+    <w:name w:val="heading 2"/>
+    <w:basedOn w:val="Normal"/>
+    <w:link w:val="Heading2Char"/>
+    <w:uiPriority w:val="9"/>
+    <w:qFormat/>
+    <w:rsid w:val="00401DBE"/>
+    <w:pPr>
+      <w:spacing w:before="100" w:beforeAutospacing="1" w:after="100" w:afterAutospacing="1" w:line="240" w:lineRule="auto"/>
+      <w:outlineLvl w:val="1"/>
+    </w:pPr>
+    <w:rPr>
+      <w:rFonts w:ascii="Times New Roman" w:hAnsi="Times New Roman" w:cs="Times New Roman"/>
+      <w:b/>
+      <w:bCs/>
+      <w:sz w:val="36"/>
+      <w:szCs w:val="36"/>
+    </w:rPr>
+  </w:style>
+  <w:style w:type="paragraph" w:styleId="Heading3">
+    <w:name w:val="heading 3"/>
+    <w:basedOn w:val="Normal"/>
+    <w:link w:val="Heading3Char"/>
+    <w:uiPriority w:val="9"/>
+    <w:qFormat/>
+    <w:rsid w:val="00401DBE"/>
+    <w:pPr>
+      <w:spacing w:before="100" w:beforeAutospacing="1" w:after="100" w:afterAutospacing="1" w:line="240" w:lineRule="auto"/>
+      <w:outlineLvl w:val="2"/>
+    </w:pPr>
+    <w:rPr>
+      <w:rFonts w:ascii="Times New Roman" w:hAnsi="Times New Roman" w:cs="Times New Roman"/>
+      <w:b/>
+      <w:bCs/>
+      <w:sz w:val="27"/>
+      <w:szCs w:val="27"/>
+    </w:rPr>
+  </w:style>
+  <w:style w:type="character" w:default="1" w:styleId="DefaultParagraphFont">
+    <w:name w:val="Default Paragraph Font"/>
+    <w:uiPriority w:val="1"/>
+    <w:semiHidden/>
+    <w:unhideWhenUsed/>
+  </w:style>
+  <w:style w:type="table" w:default="1" w:styleId="TableNormal">
+    <w:name w:val="Normal Table"/>
+    <w:uiPriority w:val="99"/>
+    <w:semiHidden/>
+    <w:unhideWhenUsed/>
+    <w:tblPr>
+      <w:tblInd w:w="0" w:type="dxa"/>
+      <w:tblCellMar>
+        <w:top w:w="0" w:type="dxa"/>
+        <w:left w:w="108" w:type="dxa"/>
+        <w:bottom w:w="0" w:type="dxa"/>
+        <w:right w:w="108" w:type="dxa"/>
+      </w:tblCellMar>
+    </w:tblPr>
+  </w:style>
+  <w:style w:type="numbering" w:default="1" w:styleId="NoList">
+    <w:name w:val="No List"/>
+    <w:uiPriority w:val="99"/>
+    <w:semiHidden/>
+    <w:unhideWhenUsed/>
+  </w:style>
+  <w:style w:type="paragraph" w:styleId="ListParagraph">
+    <w:name w:val="List Paragraph"/>
+    <w:basedOn w:val="Normal"/>
+    <w:uiPriority w:val="34"/>
+    <w:qFormat/>
+    <w:rsid w:val="0037152C"/>
+    <w:pPr>
+      <w:ind w:left="720"/>
+      <w:contextualSpacing/>
+    </w:pPr>
+  </w:style>
+  <w:style w:type="paragraph" w:styleId="HTMLPreformatted">
+    <w:name w:val="HTML Preformatted"/>
+    <w:basedOn w:val="Normal"/>
+    <w:link w:val="HTMLPreformattedChar"/>
+    <w:uiPriority w:val="99"/>
+    <w:unhideWhenUsed/>
+    <w:rsid w:val="00BB791F"/>
+    <w:pPr>
+      <w:tabs>
+        <w:tab w:val="left" w:pos="916"/>
+        <w:tab w:val="left" w:pos="1832"/>
+        <w:tab w:val="left" w:pos="2748"/>
+        <w:tab w:val="left" w:pos="3664"/>
+        <w:tab w:val="left" w:pos="4580"/>
+        <w:tab w:val="left" w:pos="5496"/>
+        <w:tab w:val="left" w:pos="6412"/>
+        <w:tab w:val="left" w:pos="7328"/>
+        <w:tab w:val="left" w:pos="8244"/>
+        <w:tab w:val="left" w:pos="9160"/>
+        <w:tab w:val="left" w:pos="10076"/>
+        <w:tab w:val="left" w:pos="10992"/>
+        <w:tab w:val="left" w:pos="11908"/>
+        <w:tab w:val="left" w:pos="12824"/>
+        <w:tab w:val="left" w:pos="13740"/>
+        <w:tab w:val="left" w:pos="14656"/>
+      </w:tabs>
+      <w:spacing w:after="0" w:line="240" w:lineRule="auto"/>
+    </w:pPr>
+    <w:rPr>
+      <w:rFonts w:ascii="Courier New" w:eastAsia="Times New Roman" w:hAnsi="Courier New" w:cs="Courier New"/>
+      <w:sz w:val="20"/>
+      <w:szCs w:val="20"/>
+    </w:rPr>
+  </w:style>
+  <w:style w:type="character" w:customStyle="1" w:styleId="HTMLPreformattedChar">
+    <w:name w:val="HTML Preformatted Char"/>
+    <w:basedOn w:val="DefaultParagraphFont"/>
+    <w:link w:val="HTMLPreformatted"/>
+    <w:uiPriority w:val="99"/>
+    <w:rsid w:val="00BB791F"/>
+    <w:rPr>
+      <w:rFonts w:ascii="Courier New" w:eastAsia="Times New Roman" w:hAnsi="Courier New" w:cs="Courier New"/>
+      <w:sz w:val="20"/>
+      <w:szCs w:val="20"/>
+    </w:rPr>
+  </w:style>
+  <w:style w:type="character" w:styleId="HTMLCode">
+    <w:name w:val="HTML Code"/>
+    <w:basedOn w:val="DefaultParagraphFont"/>
+    <w:uiPriority w:val="99"/>
+    <w:semiHidden/>
+    <w:unhideWhenUsed/>
+    <w:rsid w:val="00A97C71"/>
+    <w:rPr>
+      <w:rFonts w:ascii="Courier New" w:eastAsiaTheme="minorHAnsi" w:hAnsi="Courier New" w:cs="Courier New"/>
+      <w:sz w:val="20"/>
+      <w:szCs w:val="20"/>
+    </w:rPr>
+  </w:style>
+  <w:style w:type="paragraph" w:styleId="NormalWeb">
+    <w:name w:val="Normal (Web)"/>
+    <w:basedOn w:val="Normal"/>
+    <w:uiPriority w:val="99"/>
+    <w:semiHidden/>
+    <w:unhideWhenUsed/>
+    <w:rsid w:val="00AA68CB"/>
+    <w:pPr>
+      <w:spacing w:before="100" w:beforeAutospacing="1" w:after="100" w:afterAutospacing="1" w:line="240" w:lineRule="auto"/>
+    </w:pPr>
+    <w:rPr>
+      <w:rFonts w:ascii="Times New Roman" w:hAnsi="Times New Roman" w:cs="Times New Roman"/>
+      <w:sz w:val="24"/>
+      <w:szCs w:val="24"/>
+    </w:rPr>
+  </w:style>
+  <w:style w:type="character" w:styleId="Hyperlink">
+    <w:name w:val="Hyperlink"/>
+    <w:basedOn w:val="DefaultParagraphFont"/>
+    <w:uiPriority w:val="99"/>
+    <w:semiHidden/>
+    <w:unhideWhenUsed/>
+    <w:rsid w:val="007C4BB0"/>
+    <w:rPr>
+      <w:color w:val="0000FF"/>
+      <w:u w:val="single"/>
+    </w:rPr>
+  </w:style>
+  <w:style w:type="character" w:customStyle="1" w:styleId="Heading2Char">
+    <w:name w:val="Heading 2 Char"/>
+    <w:basedOn w:val="DefaultParagraphFont"/>
+    <w:link w:val="Heading2"/>
+    <w:uiPriority w:val="9"/>
+    <w:rsid w:val="00401DBE"/>
+    <w:rPr>
+      <w:rFonts w:ascii="Times New Roman" w:hAnsi="Times New Roman" w:cs="Times New Roman"/>
+      <w:b/>
+      <w:bCs/>
+      <w:sz w:val="36"/>
+      <w:szCs w:val="36"/>
+    </w:rPr>
+  </w:style>
+  <w:style w:type="character" w:customStyle="1" w:styleId="Heading3Char">
+    <w:name w:val="Heading 3 Char"/>
+    <w:basedOn w:val="DefaultParagraphFont"/>
+    <w:link w:val="Heading3"/>
+    <w:uiPriority w:val="9"/>
+    <w:rsid w:val="00401DBE"/>
+    <w:rPr>
+      <w:rFonts w:ascii="Times New Roman" w:hAnsi="Times New Roman" w:cs="Times New Roman"/>
+      <w:b/>
+      <w:bCs/>
+      <w:sz w:val="27"/>
+      <w:szCs w:val="27"/>
+    </w:rPr>
+  </w:style>
+  <w:style w:type="paragraph" w:styleId="Header">
+    <w:name w:val="header"/>
+    <w:basedOn w:val="Normal"/>
+    <w:link w:val="HeaderChar"/>
+    <w:uiPriority w:val="99"/>
+    <w:unhideWhenUsed/>
+    <w:rsid w:val="00AC7254"/>
+    <w:pPr>
+      <w:tabs>
+        <w:tab w:val="center" w:pos="4680"/>
+        <w:tab w:val="right" w:pos="9360"/>
+      </w:tabs>
+      <w:spacing w:after="0" w:line="240" w:lineRule="auto"/>
+    </w:pPr>
+  </w:style>
+  <w:style w:type="character" w:customStyle="1" w:styleId="HeaderChar">
+    <w:name w:val="Header Char"/>
+    <w:basedOn w:val="DefaultParagraphFont"/>
+    <w:link w:val="Header"/>
+    <w:uiPriority w:val="99"/>
+    <w:rsid w:val="00AC7254"/>
+  </w:style>
+  <w:style w:type="paragraph" w:styleId="Footer">
+    <w:name w:val="footer"/>
+    <w:basedOn w:val="Normal"/>
+    <w:link w:val="FooterChar"/>
+    <w:uiPriority w:val="99"/>
+    <w:unhideWhenUsed/>
+    <w:rsid w:val="00AC7254"/>
+    <w:pPr>
+      <w:tabs>
+        <w:tab w:val="center" w:pos="4680"/>
+        <w:tab w:val="right" w:pos="9360"/>
+      </w:tabs>
+      <w:spacing w:after="0" w:line="240" w:lineRule="auto"/>
+    </w:pPr>
+  </w:style>
+  <w:style w:type="character" w:customStyle="1" w:styleId="FooterChar">
+    <w:name w:val="Footer Char"/>
+    <w:basedOn w:val="DefaultParagraphFont"/>
+    <w:link w:val="Footer"/>
+    <w:uiPriority w:val="99"/>
+    <w:rsid w:val="00AC7254"/>
+  </w:style>
+  <w:style w:type="paragraph" w:styleId="NoSpacing">
+    <w:name w:val="No Spacing"/>
+    <w:uiPriority w:val="1"/>
+    <w:qFormat/>
+    <w:rsid w:val="00D353B4"/>
+    <w:pPr>
+      <w:spacing w:after="0" w:line="240" w:lineRule="auto"/>
+    </w:pPr>
+  </w:style>
+  <w:style w:type="character" w:styleId="PageNumber">
+    <w:name w:val="page number"/>
+    <w:basedOn w:val="DefaultParagraphFont"/>
+    <w:uiPriority w:val="99"/>
+    <w:semiHidden/>
+    <w:unhideWhenUsed/>
+    <w:rsid w:val="00B7632B"/>
+  </w:style>
+  <w:style w:type="paragraph" w:styleId="BalloonText">
+    <w:name w:val="Balloon Text"/>
+    <w:basedOn w:val="Normal"/>
+    <w:link w:val="BalloonTextChar"/>
+    <w:uiPriority w:val="99"/>
+    <w:semiHidden/>
+    <w:unhideWhenUsed/>
+    <w:rsid w:val="00FE26BB"/>
+    <w:pPr>
+      <w:spacing w:after="0" w:line="240" w:lineRule="auto"/>
+    </w:pPr>
+    <w:rPr>
+      <w:rFonts w:ascii="Lucida Grande" w:hAnsi="Lucida Grande" w:cs="Lucida Grande"/>
+      <w:sz w:val="18"/>
+      <w:szCs w:val="18"/>
+    </w:rPr>
+  </w:style>
+  <w:style w:type="character" w:customStyle="1" w:styleId="BalloonTextChar">
+    <w:name w:val="Balloon Text Char"/>
+    <w:basedOn w:val="DefaultParagraphFont"/>
+    <w:link w:val="BalloonText"/>
+    <w:uiPriority w:val="99"/>
+    <w:semiHidden/>
+    <w:rsid w:val="00FE26BB"/>
+    <w:rPr>
+      <w:rFonts w:ascii="Lucida Grande" w:hAnsi="Lucida Grande" w:cs="Lucida Grande"/>
+      <w:sz w:val="18"/>
+      <w:szCs w:val="18"/>
+    </w:rPr>
   </w:style>
 </w:styles>
 </file>
@@ -19017,7 +19106,7 @@
 </file>
 
 <file path=customXml/itemProps1.xml><?xml version="1.0" encoding="utf-8"?>
-<ds:datastoreItem xmlns:ds="http://schemas.openxmlformats.org/officeDocument/2006/customXml" ds:itemID="{8C7E64F0-C27E-A048-83E9-5EEE0DB640D8}">
+<ds:datastoreItem xmlns:ds="http://schemas.openxmlformats.org/officeDocument/2006/customXml" ds:itemID="{8AE752B7-71F9-1445-AD51-6EB5A9A0C25F}">
   <ds:schemaRefs>
     <ds:schemaRef ds:uri="http://schemas.openxmlformats.org/officeDocument/2006/bibliography"/>
   </ds:schemaRefs>

</xml_diff>

<commit_message>
separated swing/mvc section; added mvc tidbit
</commit_message>
<xml_diff>
--- a/Report.docx
+++ b/Report.docx
@@ -1,6 +1,6 @@
 
 <file path=word/document.xml><?xml version="1.0" encoding="utf-8"?>
-<w:document xmlns:wpc="http://schemas.microsoft.com/office/word/2010/wordprocessingCanvas" xmlns:mo="http://schemas.microsoft.com/office/mac/office/2008/main" xmlns:mc="http://schemas.openxmlformats.org/markup-compatibility/2006" xmlns:mv="urn:schemas-microsoft-com:mac:vml" xmlns:o="urn:schemas-microsoft-com:office:office" xmlns:r="http://schemas.openxmlformats.org/officeDocument/2006/relationships" xmlns:m="http://schemas.openxmlformats.org/officeDocument/2006/math" xmlns:v="urn:schemas-microsoft-com:vml" xmlns:wp14="http://schemas.microsoft.com/office/word/2010/wordprocessingDrawing" xmlns:wp="http://schemas.openxmlformats.org/drawingml/2006/wordprocessingDrawing" xmlns:w10="urn:schemas-microsoft-com:office:word" xmlns:w="http://schemas.openxmlformats.org/wordprocessingml/2006/main" xmlns:w14="http://schemas.microsoft.com/office/word/2010/wordml" xmlns:wpg="http://schemas.microsoft.com/office/word/2010/wordprocessingGroup" xmlns:wpi="http://schemas.microsoft.com/office/word/2010/wordprocessingInk" xmlns:wne="http://schemas.microsoft.com/office/word/2006/wordml" xmlns:wps="http://schemas.microsoft.com/office/word/2010/wordprocessingShape" mc:Ignorable="w14 wp14">
+<w:document xmlns:wpc="http://schemas.microsoft.com/office/word/2010/wordprocessingCanvas" xmlns:mo="http://schemas.microsoft.com/office/mac/office/2008/main" xmlns:mc="http://schemas.openxmlformats.org/markup-compatibility/2006" xmlns:mv="urn:schemas-microsoft-com:mac:vml" xmlns:o="urn:schemas-microsoft-com:office:office" xmlns:r="http://schemas.openxmlformats.org/officeDocument/2006/relationships" xmlns:m="http://schemas.openxmlformats.org/officeDocument/2006/math" xmlns:v="urn:schemas-microsoft-com:vml" xmlns:wp14="http://schemas.microsoft.com/office/word/2010/wordprocessingDrawing" xmlns:wp="http://schemas.openxmlformats.org/drawingml/2006/wordprocessingDrawing" xmlns:w10="urn:schemas-microsoft-com:office:word" xmlns:w="http://schemas.openxmlformats.org/wordprocessingml/2006/main" xmlns:w14="http://schemas.microsoft.com/office/word/2010/wordml" xmlns:w15="http://schemas.microsoft.com/office/word/2012/wordml" xmlns:wpg="http://schemas.microsoft.com/office/word/2010/wordprocessingGroup" xmlns:wpi="http://schemas.microsoft.com/office/word/2010/wordprocessingInk" xmlns:wne="http://schemas.microsoft.com/office/word/2006/wordml" xmlns:wps="http://schemas.microsoft.com/office/word/2010/wordprocessingShape" mc:Ignorable="w14 w15 wp14">
   <w:body>
     <w:p>
       <w:pPr>
@@ -11205,7 +11205,7 @@
           <w:sz w:val="24"/>
           <w:szCs w:val="24"/>
         </w:rPr>
-        <w:t xml:space="preserve"> / MVC Pattern</w:t>
+        <w:t xml:space="preserve"> </w:t>
       </w:r>
     </w:p>
     <w:p>
@@ -11234,7 +11234,7 @@
           <w:sz w:val="24"/>
           <w:szCs w:val="24"/>
         </w:rPr>
-        <w:t xml:space="preserve"> widget toolkit for Java and was used in this project.</w:t>
+        <w:t xml:space="preserve"> widget toolkit for Java </w:t>
       </w:r>
       <w:r>
         <w:rPr>
@@ -11243,7 +11243,7 @@
           <w:sz w:val="24"/>
           <w:szCs w:val="24"/>
         </w:rPr>
-        <w:t xml:space="preserve"> The swing library makes use of the Model/View/Controller design pattern, which allows for </w:t>
+        <w:t>and</w:t>
       </w:r>
       <w:r>
         <w:rPr>
@@ -11252,7 +11252,7 @@
           <w:sz w:val="24"/>
           <w:szCs w:val="24"/>
         </w:rPr>
-        <w:t>separating the Model containing the logic</w:t>
+        <w:t xml:space="preserve"> provides the ability to create graphical user interface </w:t>
       </w:r>
       <w:r>
         <w:rPr>
@@ -11261,6 +11261,69 @@
           <w:sz w:val="24"/>
           <w:szCs w:val="24"/>
         </w:rPr>
+        <w:t xml:space="preserve">components, such as buttons, a window, and scroll bar to name a few. The framework provides a layer of abstraction between the code structure and graphic presentation of a Swing-based GUI. It is highly modular, allowing users to provide their own custom implementations of these components using Java’s inheritance mechanism. </w:t>
+      </w:r>
+      <w:r>
+        <w:rPr>
+          <w:rFonts w:ascii="Times New Roman" w:eastAsia="Times New Roman" w:hAnsi="Times New Roman" w:cs="Times New Roman"/>
+          <w:color w:val="24292E"/>
+          <w:sz w:val="24"/>
+          <w:szCs w:val="24"/>
+        </w:rPr>
+        <w:t xml:space="preserve">The swing library </w:t>
+      </w:r>
+      <w:r>
+        <w:rPr>
+          <w:rFonts w:ascii="Times New Roman" w:eastAsia="Times New Roman" w:hAnsi="Times New Roman" w:cs="Times New Roman"/>
+          <w:color w:val="24292E"/>
+          <w:sz w:val="24"/>
+          <w:szCs w:val="24"/>
+        </w:rPr>
+        <w:t xml:space="preserve">also </w:t>
+      </w:r>
+      <w:r>
+        <w:rPr>
+          <w:rFonts w:ascii="Times New Roman" w:eastAsia="Times New Roman" w:hAnsi="Times New Roman" w:cs="Times New Roman"/>
+          <w:color w:val="24292E"/>
+          <w:sz w:val="24"/>
+          <w:szCs w:val="24"/>
+        </w:rPr>
+        <w:t xml:space="preserve">makes use of the Model/View/Controller design pattern, which allows for </w:t>
+      </w:r>
+      <w:r>
+        <w:rPr>
+          <w:rFonts w:ascii="Times New Roman" w:eastAsia="Times New Roman" w:hAnsi="Times New Roman" w:cs="Times New Roman"/>
+          <w:color w:val="24292E"/>
+          <w:sz w:val="24"/>
+          <w:szCs w:val="24"/>
+        </w:rPr>
+        <w:t>separation between</w:t>
+      </w:r>
+      <w:r>
+        <w:rPr>
+          <w:rFonts w:ascii="Times New Roman" w:eastAsia="Times New Roman" w:hAnsi="Times New Roman" w:cs="Times New Roman"/>
+          <w:color w:val="24292E"/>
+          <w:sz w:val="24"/>
+          <w:szCs w:val="24"/>
+        </w:rPr>
+        <w:t xml:space="preserve"> the Model containing the logic</w:t>
+      </w:r>
+      <w:r>
+        <w:rPr>
+          <w:rFonts w:ascii="Times New Roman" w:eastAsia="Times New Roman" w:hAnsi="Times New Roman" w:cs="Times New Roman"/>
+          <w:color w:val="24292E"/>
+          <w:sz w:val="24"/>
+          <w:szCs w:val="24"/>
+        </w:rPr>
+        <w:t>,</w:t>
+      </w:r>
+      <w:r>
+        <w:rPr>
+          <w:rFonts w:ascii="Times New Roman" w:eastAsia="Times New Roman" w:hAnsi="Times New Roman" w:cs="Times New Roman"/>
+          <w:color w:val="24292E"/>
+          <w:sz w:val="24"/>
+          <w:szCs w:val="24"/>
+        </w:rPr>
         <w:t xml:space="preserve"> </w:t>
       </w:r>
       <w:r>
@@ -11270,7 +11333,7 @@
           <w:sz w:val="24"/>
           <w:szCs w:val="24"/>
         </w:rPr>
-        <w:t>with the View. The Control</w:t>
+        <w:t xml:space="preserve">and </w:t>
       </w:r>
       <w:r>
         <w:rPr>
@@ -11279,7 +11342,7 @@
           <w:sz w:val="24"/>
           <w:szCs w:val="24"/>
         </w:rPr>
-        <w:t>l</w:t>
+        <w:t>the View.</w:t>
       </w:r>
       <w:r>
         <w:rPr>
@@ -11288,7 +11351,7 @@
           <w:sz w:val="24"/>
           <w:szCs w:val="24"/>
         </w:rPr>
-        <w:t xml:space="preserve">er acts as the bridge between the two. </w:t>
+        <w:t xml:space="preserve"> The Controller acts as the bridge between the two.</w:t>
       </w:r>
       <w:r>
         <w:rPr>
@@ -11297,7 +11360,7 @@
           <w:sz w:val="24"/>
           <w:szCs w:val="24"/>
         </w:rPr>
-        <w:t>The project structure was separated into the MVC design pattern. Model classes were placed under the Models folder, while the controllers were placed in the root directory.</w:t>
+        <w:t xml:space="preserve"> </w:t>
       </w:r>
     </w:p>
     <w:p>
@@ -11311,6 +11374,334 @@
           <w:szCs w:val="24"/>
         </w:rPr>
       </w:pPr>
+      <w:r>
+        <w:rPr>
+          <w:rFonts w:ascii="Times New Roman" w:eastAsia="Times New Roman" w:hAnsi="Times New Roman" w:cs="Times New Roman"/>
+          <w:b/>
+          <w:color w:val="24292E"/>
+          <w:sz w:val="24"/>
+          <w:szCs w:val="24"/>
+        </w:rPr>
+        <w:lastRenderedPageBreak/>
+        <w:t>MVC Pattern</w:t>
+      </w:r>
+    </w:p>
+    <w:p>
+      <w:pPr>
+        <w:spacing w:before="60" w:after="100" w:afterAutospacing="1" w:line="480" w:lineRule="auto"/>
+        <w:rPr>
+          <w:rFonts w:ascii="Times New Roman" w:eastAsia="Times New Roman" w:hAnsi="Times New Roman" w:cs="Times New Roman"/>
+          <w:color w:val="24292E"/>
+          <w:sz w:val="24"/>
+          <w:szCs w:val="24"/>
+        </w:rPr>
+      </w:pPr>
+      <w:r>
+        <w:rPr>
+          <w:rFonts w:ascii="Times New Roman" w:eastAsia="Times New Roman" w:hAnsi="Times New Roman" w:cs="Times New Roman"/>
+          <w:color w:val="24292E"/>
+          <w:sz w:val="24"/>
+          <w:szCs w:val="24"/>
+        </w:rPr>
+        <w:t xml:space="preserve">     The </w:t>
+      </w:r>
+      <w:r>
+        <w:rPr>
+          <w:rFonts w:ascii="Times New Roman" w:eastAsia="Times New Roman" w:hAnsi="Times New Roman" w:cs="Times New Roman"/>
+          <w:color w:val="24292E"/>
+          <w:sz w:val="24"/>
+          <w:szCs w:val="24"/>
+        </w:rPr>
+        <w:t>MVC</w:t>
+      </w:r>
+      <w:r>
+        <w:rPr>
+          <w:rFonts w:ascii="Times New Roman" w:eastAsia="Times New Roman" w:hAnsi="Times New Roman" w:cs="Times New Roman"/>
+          <w:color w:val="24292E"/>
+          <w:sz w:val="24"/>
+          <w:szCs w:val="24"/>
+        </w:rPr>
+        <w:t xml:space="preserve"> design pattern</w:t>
+      </w:r>
+      <w:r>
+        <w:rPr>
+          <w:rFonts w:ascii="Times New Roman" w:eastAsia="Times New Roman" w:hAnsi="Times New Roman" w:cs="Times New Roman"/>
+          <w:color w:val="24292E"/>
+          <w:sz w:val="24"/>
+          <w:szCs w:val="24"/>
+        </w:rPr>
+        <w:t xml:space="preserve"> is the separation of input, processing, and output of an application. This model divides into three interconnected parts called</w:t>
+      </w:r>
+      <w:r>
+        <w:rPr>
+          <w:rFonts w:ascii="Times New Roman" w:eastAsia="Times New Roman" w:hAnsi="Times New Roman" w:cs="Times New Roman"/>
+          <w:color w:val="24292E"/>
+          <w:sz w:val="24"/>
+          <w:szCs w:val="24"/>
+        </w:rPr>
+        <w:t xml:space="preserve"> the Model, the View, and the C</w:t>
+      </w:r>
+      <w:r>
+        <w:rPr>
+          <w:rFonts w:ascii="Times New Roman" w:eastAsia="Times New Roman" w:hAnsi="Times New Roman" w:cs="Times New Roman"/>
+          <w:color w:val="24292E"/>
+          <w:sz w:val="24"/>
+          <w:szCs w:val="24"/>
+        </w:rPr>
+        <w:t>ontroller. This project utilized this model</w:t>
+      </w:r>
+      <w:r>
+        <w:rPr>
+          <w:rFonts w:ascii="Times New Roman" w:eastAsia="Times New Roman" w:hAnsi="Times New Roman" w:cs="Times New Roman"/>
+          <w:color w:val="24292E"/>
+          <w:sz w:val="24"/>
+          <w:szCs w:val="24"/>
+        </w:rPr>
+        <w:t xml:space="preserve"> because of</w:t>
+      </w:r>
+      <w:r>
+        <w:rPr>
+          <w:rFonts w:ascii="Times New Roman" w:eastAsia="Times New Roman" w:hAnsi="Times New Roman" w:cs="Times New Roman"/>
+          <w:color w:val="24292E"/>
+          <w:sz w:val="24"/>
+          <w:szCs w:val="24"/>
+        </w:rPr>
+        <w:t xml:space="preserve"> a few</w:t>
+      </w:r>
+      <w:r>
+        <w:rPr>
+          <w:rFonts w:ascii="Times New Roman" w:eastAsia="Times New Roman" w:hAnsi="Times New Roman" w:cs="Times New Roman"/>
+          <w:color w:val="24292E"/>
+          <w:sz w:val="24"/>
+          <w:szCs w:val="24"/>
+        </w:rPr>
+        <w:t xml:space="preserve"> important advantages it </w:t>
+      </w:r>
+      <w:r>
+        <w:rPr>
+          <w:rFonts w:ascii="Times New Roman" w:eastAsia="Times New Roman" w:hAnsi="Times New Roman" w:cs="Times New Roman"/>
+          <w:color w:val="24292E"/>
+          <w:sz w:val="24"/>
+          <w:szCs w:val="24"/>
+        </w:rPr>
+        <w:t>brought</w:t>
+      </w:r>
+      <w:r>
+        <w:rPr>
+          <w:rFonts w:ascii="Times New Roman" w:eastAsia="Times New Roman" w:hAnsi="Times New Roman" w:cs="Times New Roman"/>
+          <w:color w:val="24292E"/>
+          <w:sz w:val="24"/>
+          <w:szCs w:val="24"/>
+        </w:rPr>
+        <w:t xml:space="preserve"> in development. The first one is faster development process</w:t>
+      </w:r>
+      <w:r>
+        <w:rPr>
+          <w:rFonts w:ascii="Times New Roman" w:eastAsia="Times New Roman" w:hAnsi="Times New Roman" w:cs="Times New Roman"/>
+          <w:color w:val="24292E"/>
+          <w:sz w:val="24"/>
+          <w:szCs w:val="24"/>
+        </w:rPr>
+        <w:t>,</w:t>
+      </w:r>
+      <w:r>
+        <w:rPr>
+          <w:rFonts w:ascii="Times New Roman" w:eastAsia="Times New Roman" w:hAnsi="Times New Roman" w:cs="Times New Roman"/>
+          <w:color w:val="24292E"/>
+          <w:sz w:val="24"/>
+          <w:szCs w:val="24"/>
+        </w:rPr>
+        <w:t xml:space="preserve"> </w:t>
+      </w:r>
+      <w:r>
+        <w:rPr>
+          <w:rFonts w:ascii="Times New Roman" w:eastAsia="Times New Roman" w:hAnsi="Times New Roman" w:cs="Times New Roman"/>
+          <w:color w:val="24292E"/>
+          <w:sz w:val="24"/>
+          <w:szCs w:val="24"/>
+        </w:rPr>
+        <w:t>allowing</w:t>
+      </w:r>
+      <w:r>
+        <w:rPr>
+          <w:rFonts w:ascii="Times New Roman" w:eastAsia="Times New Roman" w:hAnsi="Times New Roman" w:cs="Times New Roman"/>
+          <w:color w:val="24292E"/>
+          <w:sz w:val="24"/>
+          <w:szCs w:val="24"/>
+        </w:rPr>
+        <w:t xml:space="preserve"> multiple programmers to work on on</w:t>
+      </w:r>
+      <w:r>
+        <w:rPr>
+          <w:rFonts w:ascii="Times New Roman" w:eastAsia="Times New Roman" w:hAnsi="Times New Roman" w:cs="Times New Roman"/>
+          <w:color w:val="24292E"/>
+          <w:sz w:val="24"/>
+          <w:szCs w:val="24"/>
+        </w:rPr>
+        <w:t>e of the modules at a time. The second one is less breaking changes when m</w:t>
+      </w:r>
+      <w:r>
+        <w:rPr>
+          <w:rFonts w:ascii="Times New Roman" w:eastAsia="Times New Roman" w:hAnsi="Times New Roman" w:cs="Times New Roman"/>
+          <w:color w:val="24292E"/>
+          <w:sz w:val="24"/>
+          <w:szCs w:val="24"/>
+        </w:rPr>
+        <w:t>odifi</w:t>
+      </w:r>
+      <w:r>
+        <w:rPr>
+          <w:rFonts w:ascii="Times New Roman" w:eastAsia="Times New Roman" w:hAnsi="Times New Roman" w:cs="Times New Roman"/>
+          <w:color w:val="24292E"/>
+          <w:sz w:val="24"/>
+          <w:szCs w:val="24"/>
+        </w:rPr>
+        <w:t xml:space="preserve">cations in one part of the modules </w:t>
+      </w:r>
+      <w:r>
+        <w:rPr>
+          <w:rFonts w:ascii="Times New Roman" w:eastAsia="Times New Roman" w:hAnsi="Times New Roman" w:cs="Times New Roman"/>
+          <w:color w:val="24292E"/>
+          <w:sz w:val="24"/>
+          <w:szCs w:val="24"/>
+        </w:rPr>
+        <w:t xml:space="preserve">are </w:t>
+      </w:r>
+      <w:r>
+        <w:rPr>
+          <w:rFonts w:ascii="Times New Roman" w:eastAsia="Times New Roman" w:hAnsi="Times New Roman" w:cs="Times New Roman"/>
+          <w:color w:val="24292E"/>
+          <w:sz w:val="24"/>
+          <w:szCs w:val="24"/>
+        </w:rPr>
+        <w:t>made</w:t>
+      </w:r>
+      <w:r>
+        <w:rPr>
+          <w:rFonts w:ascii="Times New Roman" w:eastAsia="Times New Roman" w:hAnsi="Times New Roman" w:cs="Times New Roman"/>
+          <w:color w:val="24292E"/>
+          <w:sz w:val="24"/>
+          <w:szCs w:val="24"/>
+        </w:rPr>
+        <w:t>. Changes</w:t>
+      </w:r>
+      <w:r>
+        <w:rPr>
+          <w:rFonts w:ascii="Times New Roman" w:eastAsia="Times New Roman" w:hAnsi="Times New Roman" w:cs="Times New Roman"/>
+          <w:color w:val="24292E"/>
+          <w:sz w:val="24"/>
+          <w:szCs w:val="24"/>
+        </w:rPr>
+        <w:t xml:space="preserve"> do not affect the entire </w:t>
+      </w:r>
+      <w:r>
+        <w:rPr>
+          <w:rFonts w:ascii="Times New Roman" w:eastAsia="Times New Roman" w:hAnsi="Times New Roman" w:cs="Times New Roman"/>
+          <w:color w:val="24292E"/>
+          <w:sz w:val="24"/>
+          <w:szCs w:val="24"/>
+        </w:rPr>
+        <w:t>thing</w:t>
+      </w:r>
+      <w:r>
+        <w:rPr>
+          <w:rFonts w:ascii="Times New Roman" w:eastAsia="Times New Roman" w:hAnsi="Times New Roman" w:cs="Times New Roman"/>
+          <w:color w:val="24292E"/>
+          <w:sz w:val="24"/>
+          <w:szCs w:val="24"/>
+        </w:rPr>
+        <w:t xml:space="preserve">. </w:t>
+      </w:r>
+      <w:r>
+        <w:rPr>
+          <w:rFonts w:ascii="Times New Roman" w:eastAsia="Times New Roman" w:hAnsi="Times New Roman" w:cs="Times New Roman"/>
+          <w:color w:val="24292E"/>
+          <w:sz w:val="24"/>
+          <w:szCs w:val="24"/>
+        </w:rPr>
+        <w:t>Finally, t</w:t>
+      </w:r>
+      <w:r>
+        <w:rPr>
+          <w:rFonts w:ascii="Times New Roman" w:eastAsia="Times New Roman" w:hAnsi="Times New Roman" w:cs="Times New Roman"/>
+          <w:color w:val="24292E"/>
+          <w:sz w:val="24"/>
+          <w:szCs w:val="24"/>
+        </w:rPr>
+        <w:t xml:space="preserve">he MVC model allows support for asynchronous </w:t>
+      </w:r>
+      <w:r>
+        <w:rPr>
+          <w:rFonts w:ascii="Times New Roman" w:eastAsia="Times New Roman" w:hAnsi="Times New Roman" w:cs="Times New Roman"/>
+          <w:color w:val="24292E"/>
+          <w:sz w:val="24"/>
+          <w:szCs w:val="24"/>
+        </w:rPr>
+        <w:t xml:space="preserve">techniques. </w:t>
+      </w:r>
+      <w:r>
+        <w:rPr>
+          <w:rFonts w:ascii="Times New Roman" w:eastAsia="Times New Roman" w:hAnsi="Times New Roman" w:cs="Times New Roman"/>
+          <w:color w:val="24292E"/>
+          <w:sz w:val="24"/>
+          <w:szCs w:val="24"/>
+        </w:rPr>
+        <w:t>The project was structured</w:t>
+      </w:r>
+      <w:r>
+        <w:rPr>
+          <w:rFonts w:ascii="Times New Roman" w:eastAsia="Times New Roman" w:hAnsi="Times New Roman" w:cs="Times New Roman"/>
+          <w:color w:val="24292E"/>
+          <w:sz w:val="24"/>
+          <w:szCs w:val="24"/>
+        </w:rPr>
+        <w:t xml:space="preserve"> </w:t>
+      </w:r>
+      <w:r>
+        <w:rPr>
+          <w:rFonts w:ascii="Times New Roman" w:eastAsia="Times New Roman" w:hAnsi="Times New Roman" w:cs="Times New Roman"/>
+          <w:color w:val="24292E"/>
+          <w:sz w:val="24"/>
+          <w:szCs w:val="24"/>
+        </w:rPr>
+        <w:t>such</w:t>
+      </w:r>
+      <w:r>
+        <w:rPr>
+          <w:rFonts w:ascii="Times New Roman" w:eastAsia="Times New Roman" w:hAnsi="Times New Roman" w:cs="Times New Roman"/>
+          <w:color w:val="24292E"/>
+          <w:sz w:val="24"/>
+          <w:szCs w:val="24"/>
+        </w:rPr>
+        <w:t xml:space="preserve"> that</w:t>
+      </w:r>
+      <w:r>
+        <w:rPr>
+          <w:rFonts w:ascii="Times New Roman" w:eastAsia="Times New Roman" w:hAnsi="Times New Roman" w:cs="Times New Roman"/>
+          <w:color w:val="24292E"/>
+          <w:sz w:val="24"/>
+          <w:szCs w:val="24"/>
+        </w:rPr>
+        <w:t xml:space="preserve"> the</w:t>
+      </w:r>
+      <w:r>
+        <w:rPr>
+          <w:rFonts w:ascii="Times New Roman" w:eastAsia="Times New Roman" w:hAnsi="Times New Roman" w:cs="Times New Roman"/>
+          <w:color w:val="24292E"/>
+          <w:sz w:val="24"/>
+          <w:szCs w:val="24"/>
+        </w:rPr>
+        <w:t xml:space="preserve"> m</w:t>
+      </w:r>
+      <w:r>
+        <w:rPr>
+          <w:rFonts w:ascii="Times New Roman" w:eastAsia="Times New Roman" w:hAnsi="Times New Roman" w:cs="Times New Roman"/>
+          <w:color w:val="24292E"/>
+          <w:sz w:val="24"/>
+          <w:szCs w:val="24"/>
+        </w:rPr>
+        <w:t>odel classes were placed under the Models folder, while the controllers were placed in the root directory.</w:t>
+      </w:r>
     </w:p>
     <w:p>
       <w:pPr>
@@ -11331,7 +11722,6 @@
           <w:sz w:val="24"/>
           <w:szCs w:val="24"/>
         </w:rPr>
-        <w:lastRenderedPageBreak/>
         <w:t>Array and ArrayList /</w:t>
       </w:r>
       <w:r>
@@ -11929,7 +12319,10 @@
           <w:szCs w:val="24"/>
         </w:rPr>
       </w:pPr>
-      <w:r>
+    </w:p>
+    <w:p>
+      <w:pPr>
+        <w:spacing w:before="60" w:after="100" w:afterAutospacing="1" w:line="240" w:lineRule="auto"/>
         <w:rPr>
           <w:rFonts w:ascii="Times New Roman" w:eastAsia="Times New Roman" w:hAnsi="Times New Roman" w:cs="Times New Roman"/>
           <w:b/>
@@ -11937,6 +12330,18 @@
           <w:sz w:val="24"/>
           <w:szCs w:val="24"/>
         </w:rPr>
+      </w:pPr>
+      <w:bookmarkStart w:id="0" w:name="_GoBack"/>
+      <w:bookmarkEnd w:id="0"/>
+      <w:r>
+        <w:rPr>
+          <w:rFonts w:ascii="Times New Roman" w:eastAsia="Times New Roman" w:hAnsi="Times New Roman" w:cs="Times New Roman"/>
+          <w:b/>
+          <w:color w:val="24292E"/>
+          <w:sz w:val="24"/>
+          <w:szCs w:val="24"/>
+        </w:rPr>
+        <w:lastRenderedPageBreak/>
         <w:t>Exceptions and File I/O</w:t>
       </w:r>
     </w:p>
@@ -12404,15 +12809,6 @@
           <w:szCs w:val="18"/>
         </w:rPr>
         <w:br/>
-      </w:r>
-      <w:r>
-        <w:rPr>
-          <w:rFonts w:ascii="Times New Roman" w:hAnsi="Times New Roman" w:cs="Times New Roman"/>
-          <w:color w:val="CC7832"/>
-          <w:sz w:val="18"/>
-          <w:szCs w:val="18"/>
-        </w:rPr>
-        <w:lastRenderedPageBreak/>
         <w:t xml:space="preserve">    private </w:t>
       </w:r>
       <w:r>
@@ -13222,7 +13618,17 @@
           <w:sz w:val="24"/>
           <w:szCs w:val="24"/>
         </w:rPr>
-        <w:t xml:space="preserve"> Therefore, rather than disrupting the flow of the program or application by termination, exceptions can handle those cases.</w:t>
+        <w:t xml:space="preserve"> Therefore, rather than disrupting the flow of the program or application by </w:t>
+      </w:r>
+      <w:r>
+        <w:rPr>
+          <w:rFonts w:ascii="Times New Roman" w:eastAsia="Times New Roman" w:hAnsi="Times New Roman" w:cs="Times New Roman"/>
+          <w:color w:val="24292E"/>
+          <w:sz w:val="24"/>
+          <w:szCs w:val="24"/>
+        </w:rPr>
+        <w:lastRenderedPageBreak/>
+        <w:t>termination, exceptions can handle those cases.</w:t>
       </w:r>
       <w:r>
         <w:rPr>
@@ -13660,15 +14066,6 @@
           <w:szCs w:val="18"/>
         </w:rPr>
         <w:br/>
-      </w:r>
-      <w:r>
-        <w:rPr>
-          <w:rFonts w:ascii="Times New Roman" w:eastAsia="Times New Roman" w:hAnsi="Times New Roman" w:cs="Times New Roman"/>
-          <w:color w:val="CC7832"/>
-          <w:sz w:val="18"/>
-          <w:szCs w:val="18"/>
-        </w:rPr>
-        <w:lastRenderedPageBreak/>
         <w:t xml:space="preserve">    </w:t>
       </w:r>
       <w:r>
@@ -13963,6 +14360,15 @@
           <w:szCs w:val="18"/>
         </w:rPr>
         <w:br/>
+      </w:r>
+      <w:r>
+        <w:rPr>
+          <w:rFonts w:ascii="Times New Roman" w:eastAsia="Times New Roman" w:hAnsi="Times New Roman" w:cs="Times New Roman"/>
+          <w:color w:val="CC7832"/>
+          <w:sz w:val="18"/>
+          <w:szCs w:val="18"/>
+        </w:rPr>
+        <w:lastRenderedPageBreak/>
         <w:t xml:space="preserve">    private </w:t>
       </w:r>
       <w:r>
@@ -14224,8 +14630,6 @@
         </w:rPr>
         <w:t>;</w:t>
       </w:r>
-      <w:bookmarkStart w:id="0" w:name="_GoBack"/>
-      <w:bookmarkEnd w:id="0"/>
       <w:r>
         <w:rPr>
           <w:rFonts w:ascii="Times New Roman" w:eastAsia="Times New Roman" w:hAnsi="Times New Roman" w:cs="Times New Roman"/>
@@ -14375,16 +14779,7 @@
           <w:sz w:val="24"/>
           <w:szCs w:val="24"/>
         </w:rPr>
-        <w:t xml:space="preserve">Various test cases were created for select methods in crucial model classes. Only certain cases were considered since it was impractical to test all </w:t>
-      </w:r>
-      <w:r>
-        <w:rPr>
-          <w:rFonts w:ascii="Times New Roman" w:hAnsi="Times New Roman" w:cs="Times New Roman"/>
-          <w:sz w:val="24"/>
-          <w:szCs w:val="24"/>
-        </w:rPr>
-        <w:lastRenderedPageBreak/>
-        <w:t>possible sets of arguments</w:t>
+        <w:t>Various test cases were created for select methods in crucial model classes. Only certain cases were considered since it was impractical to test all possible sets of arguments</w:t>
       </w:r>
       <w:r>
         <w:rPr>
@@ -15167,6 +15562,15 @@
           <w:szCs w:val="18"/>
         </w:rPr>
         <w:br/>
+      </w:r>
+      <w:r>
+        <w:rPr>
+          <w:rFonts w:ascii="Menlo" w:hAnsi="Menlo" w:cs="Menlo"/>
+          <w:color w:val="CC7832"/>
+          <w:sz w:val="18"/>
+          <w:szCs w:val="18"/>
+        </w:rPr>
+        <w:lastRenderedPageBreak/>
         <w:t xml:space="preserve">        </w:t>
       </w:r>
       <w:r>
@@ -15829,6 +16233,59 @@
             <wp:extent cx="2299335" cy="4020550"/>
             <wp:effectExtent l="0" t="0" r="12065" b="0"/>
             <wp:docPr id="12" name="Picture 12"/>
+            <wp:cNvGraphicFramePr>
+              <a:graphicFrameLocks xmlns:a="http://schemas.openxmlformats.org/drawingml/2006/main" noChangeAspect="1"/>
+            </wp:cNvGraphicFramePr>
+            <a:graphic xmlns:a="http://schemas.openxmlformats.org/drawingml/2006/main">
+              <a:graphicData uri="http://schemas.openxmlformats.org/drawingml/2006/picture">
+                <pic:pic xmlns:pic="http://schemas.openxmlformats.org/drawingml/2006/picture">
+                  <pic:nvPicPr>
+                    <pic:cNvPr id="1" name=""/>
+                    <pic:cNvPicPr/>
+                  </pic:nvPicPr>
+                  <pic:blipFill>
+                    <a:blip r:embed="rId8"/>
+                    <a:stretch>
+                      <a:fillRect/>
+                    </a:stretch>
+                  </pic:blipFill>
+                  <pic:spPr>
+                    <a:xfrm>
+                      <a:off x="0" y="0"/>
+                      <a:ext cx="2342183" cy="4095473"/>
+                    </a:xfrm>
+                    <a:prstGeom prst="rect">
+                      <a:avLst/>
+                    </a:prstGeom>
+                  </pic:spPr>
+                </pic:pic>
+              </a:graphicData>
+            </a:graphic>
+          </wp:inline>
+        </w:drawing>
+      </w:r>
+      <w:r>
+        <w:rPr>
+          <w:rFonts w:ascii="Times New Roman" w:hAnsi="Times New Roman" w:cs="Times New Roman"/>
+          <w:b/>
+          <w:sz w:val="24"/>
+          <w:szCs w:val="24"/>
+        </w:rPr>
+        <w:t xml:space="preserve">                 </w:t>
+      </w:r>
+      <w:r>
+        <w:rPr>
+          <w:rFonts w:ascii="Times New Roman" w:hAnsi="Times New Roman" w:cs="Times New Roman"/>
+          <w:b/>
+          <w:noProof/>
+          <w:sz w:val="24"/>
+          <w:szCs w:val="24"/>
+        </w:rPr>
+        <w:drawing>
+          <wp:inline distT="0" distB="0" distL="0" distR="0" wp14:anchorId="2DF0F3C4" wp14:editId="667E0323">
+            <wp:extent cx="2132965" cy="2105966"/>
+            <wp:effectExtent l="0" t="0" r="635" b="2540"/>
+            <wp:docPr id="8" name="Picture 8"/>
             <wp:cNvGraphicFramePr>
               <a:graphicFrameLocks xmlns:a="http://schemas.openxmlformats.org/drawingml/2006/main" noChangeAspect="1"/>
             </wp:cNvGraphicFramePr>
@@ -15848,7 +16305,7 @@
                   <pic:spPr>
                     <a:xfrm>
                       <a:off x="0" y="0"/>
-                      <a:ext cx="2342183" cy="4095473"/>
+                      <a:ext cx="2147718" cy="2120532"/>
                     </a:xfrm>
                     <a:prstGeom prst="rect">
                       <a:avLst/>
@@ -15860,15 +16317,39 @@
           </wp:inline>
         </w:drawing>
       </w:r>
-      <w:r>
+    </w:p>
+    <w:p>
+      <w:pPr>
+        <w:spacing w:before="100" w:beforeAutospacing="1" w:after="100" w:afterAutospacing="1" w:line="240" w:lineRule="auto"/>
+        <w:jc w:val="center"/>
         <w:rPr>
           <w:rFonts w:ascii="Times New Roman" w:hAnsi="Times New Roman" w:cs="Times New Roman"/>
           <w:b/>
           <w:sz w:val="24"/>
           <w:szCs w:val="24"/>
         </w:rPr>
-        <w:t xml:space="preserve">                 </w:t>
-      </w:r>
+      </w:pPr>
+      <w:r>
+        <w:rPr>
+          <w:rFonts w:ascii="Times New Roman" w:hAnsi="Times New Roman" w:cs="Times New Roman"/>
+          <w:b/>
+          <w:sz w:val="24"/>
+          <w:szCs w:val="24"/>
+        </w:rPr>
+        <w:t>Buffer</w:t>
+      </w:r>
+    </w:p>
+    <w:p>
+      <w:pPr>
+        <w:spacing w:before="100" w:beforeAutospacing="1" w:after="100" w:afterAutospacing="1" w:line="240" w:lineRule="auto"/>
+        <w:jc w:val="center"/>
+        <w:rPr>
+          <w:rFonts w:ascii="Times New Roman" w:hAnsi="Times New Roman" w:cs="Times New Roman"/>
+          <w:b/>
+          <w:sz w:val="24"/>
+          <w:szCs w:val="24"/>
+        </w:rPr>
+      </w:pPr>
       <w:r>
         <w:rPr>
           <w:rFonts w:ascii="Times New Roman" w:hAnsi="Times New Roman" w:cs="Times New Roman"/>
@@ -15878,10 +16359,10 @@
           <w:szCs w:val="24"/>
         </w:rPr>
         <w:drawing>
-          <wp:inline distT="0" distB="0" distL="0" distR="0" wp14:anchorId="2DF0F3C4" wp14:editId="667E0323">
-            <wp:extent cx="2132965" cy="2105966"/>
-            <wp:effectExtent l="0" t="0" r="635" b="2540"/>
-            <wp:docPr id="8" name="Picture 8"/>
+          <wp:inline distT="0" distB="0" distL="0" distR="0" wp14:anchorId="54E9F1FC" wp14:editId="021B572C">
+            <wp:extent cx="2101104" cy="2796540"/>
+            <wp:effectExtent l="0" t="0" r="7620" b="0"/>
+            <wp:docPr id="1" name="Picture 1"/>
             <wp:cNvGraphicFramePr>
               <a:graphicFrameLocks xmlns:a="http://schemas.openxmlformats.org/drawingml/2006/main" noChangeAspect="1"/>
             </wp:cNvGraphicFramePr>
@@ -15901,7 +16382,7 @@
                   <pic:spPr>
                     <a:xfrm>
                       <a:off x="0" y="0"/>
-                      <a:ext cx="2147718" cy="2120532"/>
+                      <a:ext cx="2113200" cy="2812640"/>
                     </a:xfrm>
                     <a:prstGeom prst="rect">
                       <a:avLst/>
@@ -15932,7 +16413,17 @@
           <w:sz w:val="24"/>
           <w:szCs w:val="24"/>
         </w:rPr>
-        <w:t>Buffer</w:t>
+        <w:lastRenderedPageBreak/>
+        <w:t>GoldenApple</w:t>
+      </w:r>
+      <w:r>
+        <w:rPr>
+          <w:rFonts w:ascii="Times New Roman" w:hAnsi="Times New Roman" w:cs="Times New Roman"/>
+          <w:b/>
+          <w:sz w:val="24"/>
+          <w:szCs w:val="24"/>
+        </w:rPr>
+        <w:t xml:space="preserve">                                           PoisonedApple</w:t>
       </w:r>
     </w:p>
     <w:p>
@@ -15955,10 +16446,10 @@
           <w:szCs w:val="24"/>
         </w:rPr>
         <w:drawing>
-          <wp:inline distT="0" distB="0" distL="0" distR="0" wp14:anchorId="54E9F1FC" wp14:editId="021B572C">
-            <wp:extent cx="2101104" cy="2796540"/>
-            <wp:effectExtent l="0" t="0" r="7620" b="0"/>
-            <wp:docPr id="1" name="Picture 1"/>
+          <wp:inline distT="0" distB="0" distL="0" distR="0" wp14:anchorId="4A340451" wp14:editId="3E68E9DF">
+            <wp:extent cx="1804035" cy="3371681"/>
+            <wp:effectExtent l="0" t="0" r="0" b="6985"/>
+            <wp:docPr id="10" name="Picture 10"/>
             <wp:cNvGraphicFramePr>
               <a:graphicFrameLocks xmlns:a="http://schemas.openxmlformats.org/drawingml/2006/main" noChangeAspect="1"/>
             </wp:cNvGraphicFramePr>
@@ -15978,7 +16469,7 @@
                   <pic:spPr>
                     <a:xfrm>
                       <a:off x="0" y="0"/>
-                      <a:ext cx="2113200" cy="2812640"/>
+                      <a:ext cx="1819202" cy="3400027"/>
                     </a:xfrm>
                     <a:prstGeom prst="rect">
                       <a:avLst/>
@@ -15990,49 +16481,15 @@
           </wp:inline>
         </w:drawing>
       </w:r>
-    </w:p>
-    <w:p>
-      <w:pPr>
-        <w:spacing w:before="100" w:beforeAutospacing="1" w:after="100" w:afterAutospacing="1" w:line="240" w:lineRule="auto"/>
-        <w:jc w:val="center"/>
+      <w:r>
         <w:rPr>
           <w:rFonts w:ascii="Times New Roman" w:hAnsi="Times New Roman" w:cs="Times New Roman"/>
           <w:b/>
           <w:sz w:val="24"/>
           <w:szCs w:val="24"/>
         </w:rPr>
-      </w:pPr>
-      <w:r>
-        <w:rPr>
-          <w:rFonts w:ascii="Times New Roman" w:hAnsi="Times New Roman" w:cs="Times New Roman"/>
-          <w:b/>
-          <w:sz w:val="24"/>
-          <w:szCs w:val="24"/>
-        </w:rPr>
-        <w:lastRenderedPageBreak/>
-        <w:t>GoldenApple</w:t>
-      </w:r>
-      <w:r>
-        <w:rPr>
-          <w:rFonts w:ascii="Times New Roman" w:hAnsi="Times New Roman" w:cs="Times New Roman"/>
-          <w:b/>
-          <w:sz w:val="24"/>
-          <w:szCs w:val="24"/>
-        </w:rPr>
-        <w:t xml:space="preserve">                                           PoisonedApple</w:t>
-      </w:r>
-    </w:p>
-    <w:p>
-      <w:pPr>
-        <w:spacing w:before="100" w:beforeAutospacing="1" w:after="100" w:afterAutospacing="1" w:line="240" w:lineRule="auto"/>
-        <w:jc w:val="center"/>
-        <w:rPr>
-          <w:rFonts w:ascii="Times New Roman" w:hAnsi="Times New Roman" w:cs="Times New Roman"/>
-          <w:b/>
-          <w:sz w:val="24"/>
-          <w:szCs w:val="24"/>
-        </w:rPr>
-      </w:pPr>
+        <w:t xml:space="preserve">                   </w:t>
+      </w:r>
       <w:r>
         <w:rPr>
           <w:rFonts w:ascii="Times New Roman" w:hAnsi="Times New Roman" w:cs="Times New Roman"/>
@@ -16042,10 +16499,10 @@
           <w:szCs w:val="24"/>
         </w:rPr>
         <w:drawing>
-          <wp:inline distT="0" distB="0" distL="0" distR="0" wp14:anchorId="4A340451" wp14:editId="3E68E9DF">
-            <wp:extent cx="1804035" cy="3371681"/>
-            <wp:effectExtent l="0" t="0" r="0" b="6985"/>
-            <wp:docPr id="10" name="Picture 10"/>
+          <wp:inline distT="0" distB="0" distL="0" distR="0" wp14:anchorId="22F0F7D6" wp14:editId="44874372">
+            <wp:extent cx="1736823" cy="3387725"/>
+            <wp:effectExtent l="0" t="0" r="0" b="0"/>
+            <wp:docPr id="11" name="Picture 11"/>
             <wp:cNvGraphicFramePr>
               <a:graphicFrameLocks xmlns:a="http://schemas.openxmlformats.org/drawingml/2006/main" noChangeAspect="1"/>
             </wp:cNvGraphicFramePr>
@@ -16065,7 +16522,7 @@
                   <pic:spPr>
                     <a:xfrm>
                       <a:off x="0" y="0"/>
-                      <a:ext cx="1819202" cy="3400027"/>
+                      <a:ext cx="1772473" cy="3457261"/>
                     </a:xfrm>
                     <a:prstGeom prst="rect">
                       <a:avLst/>
@@ -16077,15 +16534,39 @@
           </wp:inline>
         </w:drawing>
       </w:r>
-      <w:r>
+    </w:p>
+    <w:p>
+      <w:pPr>
+        <w:spacing w:before="100" w:beforeAutospacing="1" w:after="100" w:afterAutospacing="1" w:line="240" w:lineRule="auto"/>
+        <w:jc w:val="center"/>
         <w:rPr>
           <w:rFonts w:ascii="Times New Roman" w:hAnsi="Times New Roman" w:cs="Times New Roman"/>
           <w:b/>
           <w:sz w:val="24"/>
           <w:szCs w:val="24"/>
         </w:rPr>
-        <w:t xml:space="preserve">                   </w:t>
-      </w:r>
+      </w:pPr>
+      <w:r>
+        <w:rPr>
+          <w:rFonts w:ascii="Times New Roman" w:hAnsi="Times New Roman" w:cs="Times New Roman"/>
+          <w:b/>
+          <w:sz w:val="24"/>
+          <w:szCs w:val="24"/>
+        </w:rPr>
+        <w:t>Apple</w:t>
+      </w:r>
+    </w:p>
+    <w:p>
+      <w:pPr>
+        <w:spacing w:before="100" w:beforeAutospacing="1" w:after="100" w:afterAutospacing="1" w:line="480" w:lineRule="auto"/>
+        <w:jc w:val="center"/>
+        <w:rPr>
+          <w:rFonts w:ascii="Times New Roman" w:hAnsi="Times New Roman" w:cs="Times New Roman"/>
+          <w:b/>
+          <w:sz w:val="24"/>
+          <w:szCs w:val="24"/>
+        </w:rPr>
+      </w:pPr>
       <w:r>
         <w:rPr>
           <w:rFonts w:ascii="Times New Roman" w:hAnsi="Times New Roman" w:cs="Times New Roman"/>
@@ -16095,10 +16576,10 @@
           <w:szCs w:val="24"/>
         </w:rPr>
         <w:drawing>
-          <wp:inline distT="0" distB="0" distL="0" distR="0" wp14:anchorId="22F0F7D6" wp14:editId="44874372">
-            <wp:extent cx="1736823" cy="3387725"/>
-            <wp:effectExtent l="0" t="0" r="0" b="0"/>
-            <wp:docPr id="11" name="Picture 11"/>
+          <wp:inline distT="0" distB="0" distL="0" distR="0" wp14:anchorId="1E7D05DB" wp14:editId="153E883A">
+            <wp:extent cx="2007235" cy="3808248"/>
+            <wp:effectExtent l="0" t="0" r="0" b="1905"/>
+            <wp:docPr id="9" name="Picture 9"/>
             <wp:cNvGraphicFramePr>
               <a:graphicFrameLocks xmlns:a="http://schemas.openxmlformats.org/drawingml/2006/main" noChangeAspect="1"/>
             </wp:cNvGraphicFramePr>
@@ -16118,7 +16599,7 @@
                   <pic:spPr>
                     <a:xfrm>
                       <a:off x="0" y="0"/>
-                      <a:ext cx="1772473" cy="3457261"/>
+                      <a:ext cx="2026131" cy="3844099"/>
                     </a:xfrm>
                     <a:prstGeom prst="rect">
                       <a:avLst/>
@@ -16133,7 +16614,7 @@
     </w:p>
     <w:p>
       <w:pPr>
-        <w:spacing w:before="100" w:beforeAutospacing="1" w:after="100" w:afterAutospacing="1" w:line="240" w:lineRule="auto"/>
+        <w:spacing w:before="100" w:beforeAutospacing="1" w:after="100" w:afterAutospacing="1" w:line="480" w:lineRule="auto"/>
         <w:jc w:val="center"/>
         <w:rPr>
           <w:rFonts w:ascii="Times New Roman" w:hAnsi="Times New Roman" w:cs="Times New Roman"/>
@@ -16149,7 +16630,26 @@
           <w:sz w:val="24"/>
           <w:szCs w:val="24"/>
         </w:rPr>
-        <w:t>Apple</w:t>
+        <w:lastRenderedPageBreak/>
+        <w:t xml:space="preserve">Snake                                  </w:t>
+      </w:r>
+      <w:r>
+        <w:rPr>
+          <w:rFonts w:ascii="Times New Roman" w:hAnsi="Times New Roman" w:cs="Times New Roman"/>
+          <w:b/>
+          <w:sz w:val="24"/>
+          <w:szCs w:val="24"/>
+        </w:rPr>
+        <w:t xml:space="preserve">              </w:t>
+      </w:r>
+      <w:r>
+        <w:rPr>
+          <w:rFonts w:ascii="Times New Roman" w:hAnsi="Times New Roman" w:cs="Times New Roman"/>
+          <w:b/>
+          <w:sz w:val="24"/>
+          <w:szCs w:val="24"/>
+        </w:rPr>
+        <w:t xml:space="preserve">                   Score</w:t>
       </w:r>
     </w:p>
     <w:p>
@@ -16172,10 +16672,10 @@
           <w:szCs w:val="24"/>
         </w:rPr>
         <w:drawing>
-          <wp:inline distT="0" distB="0" distL="0" distR="0" wp14:anchorId="1E7D05DB" wp14:editId="153E883A">
-            <wp:extent cx="2007235" cy="3808248"/>
-            <wp:effectExtent l="0" t="0" r="0" b="1905"/>
-            <wp:docPr id="9" name="Picture 9"/>
+          <wp:inline distT="0" distB="0" distL="0" distR="0" wp14:anchorId="1AF3F754" wp14:editId="23BB35E6">
+            <wp:extent cx="2350135" cy="3993695"/>
+            <wp:effectExtent l="0" t="0" r="12065" b="0"/>
+            <wp:docPr id="3" name="Picture 3"/>
             <wp:cNvGraphicFramePr>
               <a:graphicFrameLocks xmlns:a="http://schemas.openxmlformats.org/drawingml/2006/main" noChangeAspect="1"/>
             </wp:cNvGraphicFramePr>
@@ -16195,7 +16695,7 @@
                   <pic:spPr>
                     <a:xfrm>
                       <a:off x="0" y="0"/>
-                      <a:ext cx="2026131" cy="3844099"/>
+                      <a:ext cx="2357972" cy="4007014"/>
                     </a:xfrm>
                     <a:prstGeom prst="rect">
                       <a:avLst/>
@@ -16207,58 +16707,13 @@
           </wp:inline>
         </w:drawing>
       </w:r>
-    </w:p>
-    <w:p>
-      <w:pPr>
-        <w:spacing w:before="100" w:beforeAutospacing="1" w:after="100" w:afterAutospacing="1" w:line="480" w:lineRule="auto"/>
-        <w:jc w:val="center"/>
-        <w:rPr>
-          <w:rFonts w:ascii="Times New Roman" w:hAnsi="Times New Roman" w:cs="Times New Roman"/>
-          <w:b/>
-          <w:sz w:val="24"/>
-          <w:szCs w:val="24"/>
-        </w:rPr>
-      </w:pPr>
-      <w:r>
-        <w:rPr>
-          <w:rFonts w:ascii="Times New Roman" w:hAnsi="Times New Roman" w:cs="Times New Roman"/>
-          <w:b/>
-          <w:sz w:val="24"/>
-          <w:szCs w:val="24"/>
-        </w:rPr>
-        <w:lastRenderedPageBreak/>
-        <w:t xml:space="preserve">Snake                                  </w:t>
-      </w:r>
-      <w:r>
-        <w:rPr>
-          <w:rFonts w:ascii="Times New Roman" w:hAnsi="Times New Roman" w:cs="Times New Roman"/>
-          <w:b/>
-          <w:sz w:val="24"/>
-          <w:szCs w:val="24"/>
-        </w:rPr>
-        <w:t xml:space="preserve">              </w:t>
-      </w:r>
-      <w:r>
-        <w:rPr>
-          <w:rFonts w:ascii="Times New Roman" w:hAnsi="Times New Roman" w:cs="Times New Roman"/>
-          <w:b/>
-          <w:sz w:val="24"/>
-          <w:szCs w:val="24"/>
-        </w:rPr>
-        <w:t xml:space="preserve">                   Score</w:t>
-      </w:r>
-    </w:p>
-    <w:p>
-      <w:pPr>
-        <w:spacing w:before="100" w:beforeAutospacing="1" w:after="100" w:afterAutospacing="1" w:line="480" w:lineRule="auto"/>
-        <w:jc w:val="center"/>
-        <w:rPr>
-          <w:rFonts w:ascii="Times New Roman" w:hAnsi="Times New Roman" w:cs="Times New Roman"/>
-          <w:b/>
-          <w:sz w:val="24"/>
-          <w:szCs w:val="24"/>
-        </w:rPr>
-      </w:pPr>
+      <w:r>
+        <w:rPr>
+          <w:rFonts w:ascii="Times New Roman" w:hAnsi="Times New Roman" w:cs="Times New Roman"/>
+          <w:noProof/>
+        </w:rPr>
+        <w:t xml:space="preserve">                     </w:t>
+      </w:r>
       <w:r>
         <w:rPr>
           <w:rFonts w:ascii="Times New Roman" w:hAnsi="Times New Roman" w:cs="Times New Roman"/>
@@ -16268,10 +16723,10 @@
           <w:szCs w:val="24"/>
         </w:rPr>
         <w:drawing>
-          <wp:inline distT="0" distB="0" distL="0" distR="0" wp14:anchorId="1AF3F754" wp14:editId="23BB35E6">
-            <wp:extent cx="2350135" cy="3993695"/>
-            <wp:effectExtent l="0" t="0" r="12065" b="0"/>
-            <wp:docPr id="3" name="Picture 3"/>
+          <wp:inline distT="0" distB="0" distL="0" distR="0" wp14:anchorId="41CBF64C" wp14:editId="462E8F42">
+            <wp:extent cx="2081817" cy="2805928"/>
+            <wp:effectExtent l="0" t="0" r="1270" b="0"/>
+            <wp:docPr id="4" name="Picture 4"/>
             <wp:cNvGraphicFramePr>
               <a:graphicFrameLocks xmlns:a="http://schemas.openxmlformats.org/drawingml/2006/main" noChangeAspect="1"/>
             </wp:cNvGraphicFramePr>
@@ -16291,7 +16746,7 @@
                   <pic:spPr>
                     <a:xfrm>
                       <a:off x="0" y="0"/>
-                      <a:ext cx="2357972" cy="4007014"/>
+                      <a:ext cx="2117294" cy="2853745"/>
                     </a:xfrm>
                     <a:prstGeom prst="rect">
                       <a:avLst/>
@@ -16303,13 +16758,122 @@
           </wp:inline>
         </w:drawing>
       </w:r>
-      <w:r>
-        <w:rPr>
-          <w:rFonts w:ascii="Times New Roman" w:hAnsi="Times New Roman" w:cs="Times New Roman"/>
-          <w:noProof/>
-        </w:rPr>
-        <w:t xml:space="preserve">                     </w:t>
-      </w:r>
+    </w:p>
+    <w:p>
+      <w:pPr>
+        <w:spacing w:before="100" w:beforeAutospacing="1" w:after="100" w:afterAutospacing="1" w:line="480" w:lineRule="auto"/>
+        <w:jc w:val="center"/>
+        <w:rPr>
+          <w:rFonts w:ascii="Times New Roman" w:hAnsi="Times New Roman" w:cs="Times New Roman"/>
+          <w:b/>
+          <w:sz w:val="24"/>
+          <w:szCs w:val="24"/>
+        </w:rPr>
+      </w:pPr>
+    </w:p>
+    <w:p>
+      <w:pPr>
+        <w:spacing w:before="100" w:beforeAutospacing="1" w:after="100" w:afterAutospacing="1" w:line="480" w:lineRule="auto"/>
+        <w:jc w:val="center"/>
+        <w:rPr>
+          <w:rFonts w:ascii="Times New Roman" w:hAnsi="Times New Roman" w:cs="Times New Roman"/>
+          <w:b/>
+          <w:sz w:val="24"/>
+          <w:szCs w:val="24"/>
+        </w:rPr>
+      </w:pPr>
+    </w:p>
+    <w:p>
+      <w:pPr>
+        <w:spacing w:before="100" w:beforeAutospacing="1" w:after="100" w:afterAutospacing="1" w:line="480" w:lineRule="auto"/>
+        <w:jc w:val="center"/>
+        <w:rPr>
+          <w:rFonts w:ascii="Times New Roman" w:hAnsi="Times New Roman" w:cs="Times New Roman"/>
+          <w:b/>
+          <w:sz w:val="24"/>
+          <w:szCs w:val="24"/>
+        </w:rPr>
+      </w:pPr>
+    </w:p>
+    <w:p>
+      <w:pPr>
+        <w:spacing w:before="100" w:beforeAutospacing="1" w:after="100" w:afterAutospacing="1" w:line="480" w:lineRule="auto"/>
+        <w:jc w:val="center"/>
+        <w:rPr>
+          <w:rFonts w:ascii="Times New Roman" w:hAnsi="Times New Roman" w:cs="Times New Roman"/>
+          <w:b/>
+          <w:sz w:val="24"/>
+          <w:szCs w:val="24"/>
+        </w:rPr>
+      </w:pPr>
+    </w:p>
+    <w:p>
+      <w:pPr>
+        <w:spacing w:before="100" w:beforeAutospacing="1" w:after="100" w:afterAutospacing="1" w:line="480" w:lineRule="auto"/>
+        <w:jc w:val="center"/>
+        <w:rPr>
+          <w:rFonts w:ascii="Times New Roman" w:hAnsi="Times New Roman" w:cs="Times New Roman"/>
+          <w:b/>
+          <w:sz w:val="24"/>
+          <w:szCs w:val="24"/>
+        </w:rPr>
+      </w:pPr>
+    </w:p>
+    <w:p>
+      <w:pPr>
+        <w:spacing w:before="100" w:beforeAutospacing="1" w:after="100" w:afterAutospacing="1" w:line="480" w:lineRule="auto"/>
+        <w:rPr>
+          <w:rFonts w:ascii="Times New Roman" w:hAnsi="Times New Roman" w:cs="Times New Roman"/>
+          <w:b/>
+          <w:sz w:val="24"/>
+          <w:szCs w:val="24"/>
+        </w:rPr>
+      </w:pPr>
+    </w:p>
+    <w:p>
+      <w:pPr>
+        <w:spacing w:before="100" w:beforeAutospacing="1" w:after="100" w:afterAutospacing="1" w:line="480" w:lineRule="auto"/>
+        <w:rPr>
+          <w:rFonts w:ascii="Times New Roman" w:hAnsi="Times New Roman" w:cs="Times New Roman"/>
+          <w:b/>
+          <w:sz w:val="24"/>
+          <w:szCs w:val="24"/>
+        </w:rPr>
+      </w:pPr>
+    </w:p>
+    <w:p>
+      <w:pPr>
+        <w:spacing w:before="100" w:beforeAutospacing="1" w:after="100" w:afterAutospacing="1" w:line="480" w:lineRule="auto"/>
+        <w:jc w:val="center"/>
+        <w:rPr>
+          <w:rFonts w:ascii="Times New Roman" w:hAnsi="Times New Roman" w:cs="Times New Roman"/>
+          <w:b/>
+          <w:sz w:val="24"/>
+          <w:szCs w:val="24"/>
+        </w:rPr>
+      </w:pPr>
+      <w:r>
+        <w:rPr>
+          <w:rFonts w:ascii="Times New Roman" w:hAnsi="Times New Roman" w:cs="Times New Roman"/>
+          <w:b/>
+          <w:sz w:val="24"/>
+          <w:szCs w:val="24"/>
+        </w:rPr>
+        <w:lastRenderedPageBreak/>
+        <w:t>TableModel</w:t>
+      </w:r>
+    </w:p>
+    <w:p>
+      <w:pPr>
+        <w:spacing w:before="100" w:beforeAutospacing="1" w:after="100" w:afterAutospacing="1" w:line="480" w:lineRule="auto"/>
+        <w:jc w:val="center"/>
+        <w:rPr>
+          <w:rFonts w:ascii="Times New Roman" w:hAnsi="Times New Roman" w:cs="Times New Roman"/>
+          <w:b/>
+          <w:sz w:val="24"/>
+          <w:szCs w:val="24"/>
+        </w:rPr>
+      </w:pPr>
       <w:r>
         <w:rPr>
           <w:rFonts w:ascii="Times New Roman" w:hAnsi="Times New Roman" w:cs="Times New Roman"/>
@@ -16319,10 +16883,10 @@
           <w:szCs w:val="24"/>
         </w:rPr>
         <w:drawing>
-          <wp:inline distT="0" distB="0" distL="0" distR="0" wp14:anchorId="41CBF64C" wp14:editId="462E8F42">
-            <wp:extent cx="2081817" cy="2805928"/>
-            <wp:effectExtent l="0" t="0" r="1270" b="0"/>
-            <wp:docPr id="4" name="Picture 4"/>
+          <wp:inline distT="0" distB="0" distL="0" distR="0" wp14:anchorId="679D3C55" wp14:editId="1E596CF6">
+            <wp:extent cx="5271135" cy="6841776"/>
+            <wp:effectExtent l="0" t="0" r="12065" b="0"/>
+            <wp:docPr id="2" name="Picture 2"/>
             <wp:cNvGraphicFramePr>
               <a:graphicFrameLocks xmlns:a="http://schemas.openxmlformats.org/drawingml/2006/main" noChangeAspect="1"/>
             </wp:cNvGraphicFramePr>
@@ -16342,7 +16906,7 @@
                   <pic:spPr>
                     <a:xfrm>
                       <a:off x="0" y="0"/>
-                      <a:ext cx="2117294" cy="2853745"/>
+                      <a:ext cx="5297183" cy="6875585"/>
                     </a:xfrm>
                     <a:prstGeom prst="rect">
                       <a:avLst/>
@@ -16358,7 +16922,6 @@
     <w:p>
       <w:pPr>
         <w:spacing w:before="100" w:beforeAutospacing="1" w:after="100" w:afterAutospacing="1" w:line="480" w:lineRule="auto"/>
-        <w:jc w:val="center"/>
         <w:rPr>
           <w:rFonts w:ascii="Times New Roman" w:hAnsi="Times New Roman" w:cs="Times New Roman"/>
           <w:b/>
@@ -16378,6 +16941,34 @@
           <w:szCs w:val="24"/>
         </w:rPr>
       </w:pPr>
+      <w:r>
+        <w:rPr>
+          <w:rFonts w:ascii="Times New Roman" w:hAnsi="Times New Roman" w:cs="Times New Roman"/>
+          <w:b/>
+          <w:sz w:val="24"/>
+          <w:szCs w:val="24"/>
+        </w:rPr>
+        <w:lastRenderedPageBreak/>
+        <w:t xml:space="preserve">Difficulty                    </w:t>
+      </w:r>
+      <w:r>
+        <w:rPr>
+          <w:rFonts w:ascii="Times New Roman" w:hAnsi="Times New Roman" w:cs="Times New Roman"/>
+          <w:b/>
+          <w:sz w:val="24"/>
+          <w:szCs w:val="24"/>
+        </w:rPr>
+        <w:t xml:space="preserve">            </w:t>
+      </w:r>
+      <w:r>
+        <w:rPr>
+          <w:rFonts w:ascii="Times New Roman" w:hAnsi="Times New Roman" w:cs="Times New Roman"/>
+          <w:b/>
+          <w:sz w:val="24"/>
+          <w:szCs w:val="24"/>
+        </w:rPr>
+        <w:t xml:space="preserve">                      Directions</w:t>
+      </w:r>
     </w:p>
     <w:p>
       <w:pPr>
@@ -16385,89 +16976,7 @@
         <w:jc w:val="center"/>
         <w:rPr>
           <w:rFonts w:ascii="Times New Roman" w:hAnsi="Times New Roman" w:cs="Times New Roman"/>
-          <w:b/>
-          <w:sz w:val="24"/>
-          <w:szCs w:val="24"/>
-        </w:rPr>
-      </w:pPr>
-    </w:p>
-    <w:p>
-      <w:pPr>
-        <w:spacing w:before="100" w:beforeAutospacing="1" w:after="100" w:afterAutospacing="1" w:line="480" w:lineRule="auto"/>
-        <w:jc w:val="center"/>
-        <w:rPr>
-          <w:rFonts w:ascii="Times New Roman" w:hAnsi="Times New Roman" w:cs="Times New Roman"/>
-          <w:b/>
-          <w:sz w:val="24"/>
-          <w:szCs w:val="24"/>
-        </w:rPr>
-      </w:pPr>
-    </w:p>
-    <w:p>
-      <w:pPr>
-        <w:spacing w:before="100" w:beforeAutospacing="1" w:after="100" w:afterAutospacing="1" w:line="480" w:lineRule="auto"/>
-        <w:jc w:val="center"/>
-        <w:rPr>
-          <w:rFonts w:ascii="Times New Roman" w:hAnsi="Times New Roman" w:cs="Times New Roman"/>
-          <w:b/>
-          <w:sz w:val="24"/>
-          <w:szCs w:val="24"/>
-        </w:rPr>
-      </w:pPr>
-    </w:p>
-    <w:p>
-      <w:pPr>
-        <w:spacing w:before="100" w:beforeAutospacing="1" w:after="100" w:afterAutospacing="1" w:line="480" w:lineRule="auto"/>
-        <w:rPr>
-          <w:rFonts w:ascii="Times New Roman" w:hAnsi="Times New Roman" w:cs="Times New Roman"/>
-          <w:b/>
-          <w:sz w:val="24"/>
-          <w:szCs w:val="24"/>
-        </w:rPr>
-      </w:pPr>
-    </w:p>
-    <w:p>
-      <w:pPr>
-        <w:spacing w:before="100" w:beforeAutospacing="1" w:after="100" w:afterAutospacing="1" w:line="480" w:lineRule="auto"/>
-        <w:rPr>
-          <w:rFonts w:ascii="Times New Roman" w:hAnsi="Times New Roman" w:cs="Times New Roman"/>
-          <w:b/>
-          <w:sz w:val="24"/>
-          <w:szCs w:val="24"/>
-        </w:rPr>
-      </w:pPr>
-    </w:p>
-    <w:p>
-      <w:pPr>
-        <w:spacing w:before="100" w:beforeAutospacing="1" w:after="100" w:afterAutospacing="1" w:line="480" w:lineRule="auto"/>
-        <w:jc w:val="center"/>
-        <w:rPr>
-          <w:rFonts w:ascii="Times New Roman" w:hAnsi="Times New Roman" w:cs="Times New Roman"/>
-          <w:b/>
-          <w:sz w:val="24"/>
-          <w:szCs w:val="24"/>
-        </w:rPr>
-      </w:pPr>
-      <w:r>
-        <w:rPr>
-          <w:rFonts w:ascii="Times New Roman" w:hAnsi="Times New Roman" w:cs="Times New Roman"/>
-          <w:b/>
-          <w:sz w:val="24"/>
-          <w:szCs w:val="24"/>
-        </w:rPr>
-        <w:lastRenderedPageBreak/>
-        <w:t>TableModel</w:t>
-      </w:r>
-    </w:p>
-    <w:p>
-      <w:pPr>
-        <w:spacing w:before="100" w:beforeAutospacing="1" w:after="100" w:afterAutospacing="1" w:line="480" w:lineRule="auto"/>
-        <w:jc w:val="center"/>
-        <w:rPr>
-          <w:rFonts w:ascii="Times New Roman" w:hAnsi="Times New Roman" w:cs="Times New Roman"/>
-          <w:b/>
-          <w:sz w:val="24"/>
-          <w:szCs w:val="24"/>
+          <w:noProof/>
         </w:rPr>
       </w:pPr>
       <w:r>
@@ -16479,10 +16988,10 @@
           <w:szCs w:val="24"/>
         </w:rPr>
         <w:drawing>
-          <wp:inline distT="0" distB="0" distL="0" distR="0" wp14:anchorId="679D3C55" wp14:editId="1E596CF6">
-            <wp:extent cx="5271135" cy="6841776"/>
-            <wp:effectExtent l="0" t="0" r="12065" b="0"/>
-            <wp:docPr id="2" name="Picture 2"/>
+          <wp:inline distT="0" distB="0" distL="0" distR="0" wp14:anchorId="6166101A" wp14:editId="5B866B28">
+            <wp:extent cx="2070735" cy="5101070"/>
+            <wp:effectExtent l="0" t="0" r="12065" b="4445"/>
+            <wp:docPr id="5" name="Picture 5"/>
             <wp:cNvGraphicFramePr>
               <a:graphicFrameLocks xmlns:a="http://schemas.openxmlformats.org/drawingml/2006/main" noChangeAspect="1"/>
             </wp:cNvGraphicFramePr>
@@ -16502,7 +17011,7 @@
                   <pic:spPr>
                     <a:xfrm>
                       <a:off x="0" y="0"/>
-                      <a:ext cx="5297183" cy="6875585"/>
+                      <a:ext cx="2089186" cy="5146523"/>
                     </a:xfrm>
                     <a:prstGeom prst="rect">
                       <a:avLst/>
@@ -16514,67 +17023,13 @@
           </wp:inline>
         </w:drawing>
       </w:r>
-    </w:p>
-    <w:p>
-      <w:pPr>
-        <w:spacing w:before="100" w:beforeAutospacing="1" w:after="100" w:afterAutospacing="1" w:line="480" w:lineRule="auto"/>
-        <w:rPr>
-          <w:rFonts w:ascii="Times New Roman" w:hAnsi="Times New Roman" w:cs="Times New Roman"/>
-          <w:b/>
-          <w:sz w:val="24"/>
-          <w:szCs w:val="24"/>
-        </w:rPr>
-      </w:pPr>
-    </w:p>
-    <w:p>
-      <w:pPr>
-        <w:spacing w:before="100" w:beforeAutospacing="1" w:after="100" w:afterAutospacing="1" w:line="480" w:lineRule="auto"/>
-        <w:jc w:val="center"/>
-        <w:rPr>
-          <w:rFonts w:ascii="Times New Roman" w:hAnsi="Times New Roman" w:cs="Times New Roman"/>
-          <w:b/>
-          <w:sz w:val="24"/>
-          <w:szCs w:val="24"/>
-        </w:rPr>
-      </w:pPr>
-      <w:r>
-        <w:rPr>
-          <w:rFonts w:ascii="Times New Roman" w:hAnsi="Times New Roman" w:cs="Times New Roman"/>
-          <w:b/>
-          <w:sz w:val="24"/>
-          <w:szCs w:val="24"/>
-        </w:rPr>
-        <w:lastRenderedPageBreak/>
-        <w:t xml:space="preserve">Difficulty                    </w:t>
-      </w:r>
-      <w:r>
-        <w:rPr>
-          <w:rFonts w:ascii="Times New Roman" w:hAnsi="Times New Roman" w:cs="Times New Roman"/>
-          <w:b/>
-          <w:sz w:val="24"/>
-          <w:szCs w:val="24"/>
-        </w:rPr>
-        <w:t xml:space="preserve">            </w:t>
-      </w:r>
-      <w:r>
-        <w:rPr>
-          <w:rFonts w:ascii="Times New Roman" w:hAnsi="Times New Roman" w:cs="Times New Roman"/>
-          <w:b/>
-          <w:sz w:val="24"/>
-          <w:szCs w:val="24"/>
-        </w:rPr>
-        <w:t xml:space="preserve">                      Directions</w:t>
-      </w:r>
-    </w:p>
-    <w:p>
-      <w:pPr>
-        <w:spacing w:before="100" w:beforeAutospacing="1" w:after="100" w:afterAutospacing="1" w:line="480" w:lineRule="auto"/>
-        <w:jc w:val="center"/>
+      <w:r>
         <w:rPr>
           <w:rFonts w:ascii="Times New Roman" w:hAnsi="Times New Roman" w:cs="Times New Roman"/>
           <w:noProof/>
         </w:rPr>
-      </w:pPr>
+        <w:t xml:space="preserve">                     </w:t>
+      </w:r>
       <w:r>
         <w:rPr>
           <w:rFonts w:ascii="Times New Roman" w:hAnsi="Times New Roman" w:cs="Times New Roman"/>
@@ -16584,10 +17039,10 @@
           <w:szCs w:val="24"/>
         </w:rPr>
         <w:drawing>
-          <wp:inline distT="0" distB="0" distL="0" distR="0" wp14:anchorId="6166101A" wp14:editId="5B866B28">
-            <wp:extent cx="2070735" cy="5101070"/>
-            <wp:effectExtent l="0" t="0" r="12065" b="4445"/>
-            <wp:docPr id="5" name="Picture 5"/>
+          <wp:inline distT="0" distB="0" distL="0" distR="0" wp14:anchorId="0236777A" wp14:editId="5FA1ED10">
+            <wp:extent cx="2211741" cy="4835525"/>
+            <wp:effectExtent l="0" t="0" r="0" b="0"/>
+            <wp:docPr id="6" name="Picture 6"/>
             <wp:cNvGraphicFramePr>
               <a:graphicFrameLocks xmlns:a="http://schemas.openxmlformats.org/drawingml/2006/main" noChangeAspect="1"/>
             </wp:cNvGraphicFramePr>
@@ -16607,7 +17062,7 @@
                   <pic:spPr>
                     <a:xfrm>
                       <a:off x="0" y="0"/>
-                      <a:ext cx="2089186" cy="5146523"/>
+                      <a:ext cx="2303564" cy="5036279"/>
                     </a:xfrm>
                     <a:prstGeom prst="rect">
                       <a:avLst/>
@@ -16619,26 +17074,97 @@
           </wp:inline>
         </w:drawing>
       </w:r>
-      <w:r>
+    </w:p>
+    <w:p>
+      <w:pPr>
+        <w:spacing w:before="100" w:beforeAutospacing="1" w:after="100" w:afterAutospacing="1" w:line="480" w:lineRule="auto"/>
+        <w:jc w:val="center"/>
         <w:rPr>
           <w:rFonts w:ascii="Times New Roman" w:hAnsi="Times New Roman" w:cs="Times New Roman"/>
           <w:noProof/>
         </w:rPr>
-        <w:t xml:space="preserve">                     </w:t>
-      </w:r>
-      <w:r>
+      </w:pPr>
+    </w:p>
+    <w:p>
+      <w:pPr>
+        <w:spacing w:before="100" w:beforeAutospacing="1" w:after="100" w:afterAutospacing="1" w:line="480" w:lineRule="auto"/>
+        <w:rPr>
+          <w:rFonts w:ascii="Times New Roman" w:hAnsi="Times New Roman" w:cs="Times New Roman"/>
+          <w:noProof/>
+        </w:rPr>
+      </w:pPr>
+    </w:p>
+    <w:p>
+      <w:pPr>
+        <w:spacing w:before="100" w:beforeAutospacing="1" w:after="100" w:afterAutospacing="1" w:line="480" w:lineRule="auto"/>
+        <w:rPr>
+          <w:rFonts w:ascii="Times New Roman" w:hAnsi="Times New Roman" w:cs="Times New Roman"/>
+          <w:noProof/>
+        </w:rPr>
+      </w:pPr>
+    </w:p>
+    <w:p>
+      <w:pPr>
+        <w:spacing w:before="100" w:beforeAutospacing="1" w:after="100" w:afterAutospacing="1" w:line="480" w:lineRule="auto"/>
+        <w:rPr>
+          <w:rFonts w:ascii="Times New Roman" w:hAnsi="Times New Roman" w:cs="Times New Roman"/>
+          <w:noProof/>
+        </w:rPr>
+      </w:pPr>
+    </w:p>
+    <w:p>
+      <w:pPr>
+        <w:spacing w:before="100" w:beforeAutospacing="1" w:after="100" w:afterAutospacing="1" w:line="480" w:lineRule="auto"/>
+        <w:rPr>
+          <w:rFonts w:ascii="Times New Roman" w:hAnsi="Times New Roman" w:cs="Times New Roman"/>
+          <w:noProof/>
+        </w:rPr>
+      </w:pPr>
+    </w:p>
+    <w:p>
+      <w:pPr>
+        <w:spacing w:before="100" w:beforeAutospacing="1" w:after="100" w:afterAutospacing="1" w:line="480" w:lineRule="auto"/>
+        <w:jc w:val="center"/>
         <w:rPr>
           <w:rFonts w:ascii="Times New Roman" w:hAnsi="Times New Roman" w:cs="Times New Roman"/>
           <w:b/>
           <w:noProof/>
+        </w:rPr>
+      </w:pPr>
+      <w:r>
+        <w:rPr>
+          <w:rFonts w:ascii="Times New Roman" w:hAnsi="Times New Roman" w:cs="Times New Roman"/>
+          <w:b/>
+          <w:noProof/>
+        </w:rPr>
+        <w:lastRenderedPageBreak/>
+        <w:t>Exceptions</w:t>
+      </w:r>
+    </w:p>
+    <w:p>
+      <w:pPr>
+        <w:spacing w:before="100" w:beforeAutospacing="1" w:after="100" w:afterAutospacing="1" w:line="480" w:lineRule="auto"/>
+        <w:jc w:val="center"/>
+        <w:rPr>
+          <w:rFonts w:ascii="Times New Roman" w:hAnsi="Times New Roman" w:cs="Times New Roman"/>
+          <w:b/>
+          <w:sz w:val="24"/>
+          <w:szCs w:val="24"/>
+        </w:rPr>
+      </w:pPr>
+      <w:r>
+        <w:rPr>
+          <w:rFonts w:ascii="Times New Roman" w:hAnsi="Times New Roman" w:cs="Times New Roman"/>
+          <w:b/>
+          <w:noProof/>
           <w:sz w:val="24"/>
           <w:szCs w:val="24"/>
         </w:rPr>
         <w:drawing>
-          <wp:inline distT="0" distB="0" distL="0" distR="0" wp14:anchorId="0236777A" wp14:editId="5FA1ED10">
-            <wp:extent cx="2211741" cy="4835525"/>
+          <wp:inline distT="0" distB="0" distL="0" distR="0" wp14:anchorId="6B45C33F" wp14:editId="06BB84A3">
+            <wp:extent cx="5943600" cy="6971030"/>
             <wp:effectExtent l="0" t="0" r="0" b="0"/>
-            <wp:docPr id="6" name="Picture 6"/>
+            <wp:docPr id="7" name="Picture 7"/>
             <wp:cNvGraphicFramePr>
               <a:graphicFrameLocks xmlns:a="http://schemas.openxmlformats.org/drawingml/2006/main" noChangeAspect="1"/>
             </wp:cNvGraphicFramePr>
@@ -16658,128 +17184,6 @@
                   <pic:spPr>
                     <a:xfrm>
                       <a:off x="0" y="0"/>
-                      <a:ext cx="2303564" cy="5036279"/>
-                    </a:xfrm>
-                    <a:prstGeom prst="rect">
-                      <a:avLst/>
-                    </a:prstGeom>
-                  </pic:spPr>
-                </pic:pic>
-              </a:graphicData>
-            </a:graphic>
-          </wp:inline>
-        </w:drawing>
-      </w:r>
-    </w:p>
-    <w:p>
-      <w:pPr>
-        <w:spacing w:before="100" w:beforeAutospacing="1" w:after="100" w:afterAutospacing="1" w:line="480" w:lineRule="auto"/>
-        <w:jc w:val="center"/>
-        <w:rPr>
-          <w:rFonts w:ascii="Times New Roman" w:hAnsi="Times New Roman" w:cs="Times New Roman"/>
-          <w:noProof/>
-        </w:rPr>
-      </w:pPr>
-    </w:p>
-    <w:p>
-      <w:pPr>
-        <w:spacing w:before="100" w:beforeAutospacing="1" w:after="100" w:afterAutospacing="1" w:line="480" w:lineRule="auto"/>
-        <w:rPr>
-          <w:rFonts w:ascii="Times New Roman" w:hAnsi="Times New Roman" w:cs="Times New Roman"/>
-          <w:noProof/>
-        </w:rPr>
-      </w:pPr>
-    </w:p>
-    <w:p>
-      <w:pPr>
-        <w:spacing w:before="100" w:beforeAutospacing="1" w:after="100" w:afterAutospacing="1" w:line="480" w:lineRule="auto"/>
-        <w:rPr>
-          <w:rFonts w:ascii="Times New Roman" w:hAnsi="Times New Roman" w:cs="Times New Roman"/>
-          <w:noProof/>
-        </w:rPr>
-      </w:pPr>
-    </w:p>
-    <w:p>
-      <w:pPr>
-        <w:spacing w:before="100" w:beforeAutospacing="1" w:after="100" w:afterAutospacing="1" w:line="480" w:lineRule="auto"/>
-        <w:rPr>
-          <w:rFonts w:ascii="Times New Roman" w:hAnsi="Times New Roman" w:cs="Times New Roman"/>
-          <w:noProof/>
-        </w:rPr>
-      </w:pPr>
-    </w:p>
-    <w:p>
-      <w:pPr>
-        <w:spacing w:before="100" w:beforeAutospacing="1" w:after="100" w:afterAutospacing="1" w:line="480" w:lineRule="auto"/>
-        <w:rPr>
-          <w:rFonts w:ascii="Times New Roman" w:hAnsi="Times New Roman" w:cs="Times New Roman"/>
-          <w:noProof/>
-        </w:rPr>
-      </w:pPr>
-    </w:p>
-    <w:p>
-      <w:pPr>
-        <w:spacing w:before="100" w:beforeAutospacing="1" w:after="100" w:afterAutospacing="1" w:line="480" w:lineRule="auto"/>
-        <w:jc w:val="center"/>
-        <w:rPr>
-          <w:rFonts w:ascii="Times New Roman" w:hAnsi="Times New Roman" w:cs="Times New Roman"/>
-          <w:b/>
-          <w:noProof/>
-        </w:rPr>
-      </w:pPr>
-      <w:r>
-        <w:rPr>
-          <w:rFonts w:ascii="Times New Roman" w:hAnsi="Times New Roman" w:cs="Times New Roman"/>
-          <w:b/>
-          <w:noProof/>
-        </w:rPr>
-        <w:lastRenderedPageBreak/>
-        <w:t>Exceptions</w:t>
-      </w:r>
-    </w:p>
-    <w:p>
-      <w:pPr>
-        <w:spacing w:before="100" w:beforeAutospacing="1" w:after="100" w:afterAutospacing="1" w:line="480" w:lineRule="auto"/>
-        <w:jc w:val="center"/>
-        <w:rPr>
-          <w:rFonts w:ascii="Times New Roman" w:hAnsi="Times New Roman" w:cs="Times New Roman"/>
-          <w:b/>
-          <w:sz w:val="24"/>
-          <w:szCs w:val="24"/>
-        </w:rPr>
-      </w:pPr>
-      <w:r>
-        <w:rPr>
-          <w:rFonts w:ascii="Times New Roman" w:hAnsi="Times New Roman" w:cs="Times New Roman"/>
-          <w:b/>
-          <w:noProof/>
-          <w:sz w:val="24"/>
-          <w:szCs w:val="24"/>
-        </w:rPr>
-        <w:drawing>
-          <wp:inline distT="0" distB="0" distL="0" distR="0" wp14:anchorId="6B45C33F" wp14:editId="06BB84A3">
-            <wp:extent cx="5943600" cy="6971030"/>
-            <wp:effectExtent l="0" t="0" r="0" b="0"/>
-            <wp:docPr id="7" name="Picture 7"/>
-            <wp:cNvGraphicFramePr>
-              <a:graphicFrameLocks xmlns:a="http://schemas.openxmlformats.org/drawingml/2006/main" noChangeAspect="1"/>
-            </wp:cNvGraphicFramePr>
-            <a:graphic xmlns:a="http://schemas.openxmlformats.org/drawingml/2006/main">
-              <a:graphicData uri="http://schemas.openxmlformats.org/drawingml/2006/picture">
-                <pic:pic xmlns:pic="http://schemas.openxmlformats.org/drawingml/2006/picture">
-                  <pic:nvPicPr>
-                    <pic:cNvPr id="1" name=""/>
-                    <pic:cNvPicPr/>
-                  </pic:nvPicPr>
-                  <pic:blipFill>
-                    <a:blip r:embed="rId20"/>
-                    <a:stretch>
-                      <a:fillRect/>
-                    </a:stretch>
-                  </pic:blipFill>
-                  <pic:spPr>
-                    <a:xfrm>
-                      <a:off x="0" y="0"/>
                       <a:ext cx="5943600" cy="6971030"/>
                     </a:xfrm>
                     <a:prstGeom prst="rect">
@@ -16794,12 +17198,12 @@
       </w:r>
     </w:p>
     <w:sectPr>
-      <w:headerReference w:type="even" r:id="rId21"/>
-      <w:headerReference w:type="default" r:id="rId22"/>
-      <w:footerReference w:type="even" r:id="rId23"/>
-      <w:footerReference w:type="default" r:id="rId24"/>
-      <w:headerReference w:type="first" r:id="rId25"/>
-      <w:footerReference w:type="first" r:id="rId26"/>
+      <w:headerReference w:type="even" r:id="rId20"/>
+      <w:headerReference w:type="default" r:id="rId21"/>
+      <w:footerReference w:type="even" r:id="rId22"/>
+      <w:footerReference w:type="default" r:id="rId23"/>
+      <w:headerReference w:type="first" r:id="rId24"/>
+      <w:footerReference w:type="first" r:id="rId25"/>
       <w:pgSz w:w="12240" w:h="15840"/>
       <w:pgMar w:top="1440" w:right="1440" w:bottom="1440" w:left="1440" w:header="720" w:footer="720" w:gutter="0"/>
       <w:cols w:space="720"/>
@@ -16811,7 +17215,7 @@
 </file>
 
 <file path=word/endnotes.xml><?xml version="1.0" encoding="utf-8"?>
-<w:endnotes xmlns:wpc="http://schemas.microsoft.com/office/word/2010/wordprocessingCanvas" xmlns:mo="http://schemas.microsoft.com/office/mac/office/2008/main" xmlns:mc="http://schemas.openxmlformats.org/markup-compatibility/2006" xmlns:mv="urn:schemas-microsoft-com:mac:vml" xmlns:o="urn:schemas-microsoft-com:office:office" xmlns:r="http://schemas.openxmlformats.org/officeDocument/2006/relationships" xmlns:m="http://schemas.openxmlformats.org/officeDocument/2006/math" xmlns:v="urn:schemas-microsoft-com:vml" xmlns:wp14="http://schemas.microsoft.com/office/word/2010/wordprocessingDrawing" xmlns:wp="http://schemas.openxmlformats.org/drawingml/2006/wordprocessingDrawing" xmlns:w10="urn:schemas-microsoft-com:office:word" xmlns:w="http://schemas.openxmlformats.org/wordprocessingml/2006/main" xmlns:w14="http://schemas.microsoft.com/office/word/2010/wordml" xmlns:wpg="http://schemas.microsoft.com/office/word/2010/wordprocessingGroup" xmlns:wpi="http://schemas.microsoft.com/office/word/2010/wordprocessingInk" xmlns:wne="http://schemas.microsoft.com/office/word/2006/wordml" xmlns:wps="http://schemas.microsoft.com/office/word/2010/wordprocessingShape" mc:Ignorable="w14 wp14">
+<w:endnotes xmlns:wpc="http://schemas.microsoft.com/office/word/2010/wordprocessingCanvas" xmlns:mo="http://schemas.microsoft.com/office/mac/office/2008/main" xmlns:mc="http://schemas.openxmlformats.org/markup-compatibility/2006" xmlns:mv="urn:schemas-microsoft-com:mac:vml" xmlns:o="urn:schemas-microsoft-com:office:office" xmlns:r="http://schemas.openxmlformats.org/officeDocument/2006/relationships" xmlns:m="http://schemas.openxmlformats.org/officeDocument/2006/math" xmlns:v="urn:schemas-microsoft-com:vml" xmlns:wp14="http://schemas.microsoft.com/office/word/2010/wordprocessingDrawing" xmlns:wp="http://schemas.openxmlformats.org/drawingml/2006/wordprocessingDrawing" xmlns:w10="urn:schemas-microsoft-com:office:word" xmlns:w="http://schemas.openxmlformats.org/wordprocessingml/2006/main" xmlns:w14="http://schemas.microsoft.com/office/word/2010/wordml" xmlns:w15="http://schemas.microsoft.com/office/word/2012/wordml" xmlns:wpg="http://schemas.microsoft.com/office/word/2010/wordprocessingGroup" xmlns:wpi="http://schemas.microsoft.com/office/word/2010/wordprocessingInk" xmlns:wne="http://schemas.microsoft.com/office/word/2006/wordml" xmlns:wps="http://schemas.microsoft.com/office/word/2010/wordprocessingShape" mc:Ignorable="w14 w15 wp14">
   <w:endnote w:type="separator" w:id="-1">
     <w:p>
       <w:pPr>
@@ -16836,7 +17240,7 @@
 </file>
 
 <file path=word/footer1.xml><?xml version="1.0" encoding="utf-8"?>
-<w:ftr xmlns:wpc="http://schemas.microsoft.com/office/word/2010/wordprocessingCanvas" xmlns:mo="http://schemas.microsoft.com/office/mac/office/2008/main" xmlns:mc="http://schemas.openxmlformats.org/markup-compatibility/2006" xmlns:mv="urn:schemas-microsoft-com:mac:vml" xmlns:o="urn:schemas-microsoft-com:office:office" xmlns:r="http://schemas.openxmlformats.org/officeDocument/2006/relationships" xmlns:m="http://schemas.openxmlformats.org/officeDocument/2006/math" xmlns:v="urn:schemas-microsoft-com:vml" xmlns:wp14="http://schemas.microsoft.com/office/word/2010/wordprocessingDrawing" xmlns:wp="http://schemas.openxmlformats.org/drawingml/2006/wordprocessingDrawing" xmlns:w10="urn:schemas-microsoft-com:office:word" xmlns:w="http://schemas.openxmlformats.org/wordprocessingml/2006/main" xmlns:w14="http://schemas.microsoft.com/office/word/2010/wordml" xmlns:wpg="http://schemas.microsoft.com/office/word/2010/wordprocessingGroup" xmlns:wpi="http://schemas.microsoft.com/office/word/2010/wordprocessingInk" xmlns:wne="http://schemas.microsoft.com/office/word/2006/wordml" xmlns:wps="http://schemas.microsoft.com/office/word/2010/wordprocessingShape" mc:Ignorable="w14 wp14">
+<w:ftr xmlns:wpc="http://schemas.microsoft.com/office/word/2010/wordprocessingCanvas" xmlns:mo="http://schemas.microsoft.com/office/mac/office/2008/main" xmlns:mc="http://schemas.openxmlformats.org/markup-compatibility/2006" xmlns:mv="urn:schemas-microsoft-com:mac:vml" xmlns:o="urn:schemas-microsoft-com:office:office" xmlns:r="http://schemas.openxmlformats.org/officeDocument/2006/relationships" xmlns:m="http://schemas.openxmlformats.org/officeDocument/2006/math" xmlns:v="urn:schemas-microsoft-com:vml" xmlns:wp14="http://schemas.microsoft.com/office/word/2010/wordprocessingDrawing" xmlns:wp="http://schemas.openxmlformats.org/drawingml/2006/wordprocessingDrawing" xmlns:w10="urn:schemas-microsoft-com:office:word" xmlns:w="http://schemas.openxmlformats.org/wordprocessingml/2006/main" xmlns:w14="http://schemas.microsoft.com/office/word/2010/wordml" xmlns:w15="http://schemas.microsoft.com/office/word/2012/wordml" xmlns:wpg="http://schemas.microsoft.com/office/word/2010/wordprocessingGroup" xmlns:wpi="http://schemas.microsoft.com/office/word/2010/wordprocessingInk" xmlns:wne="http://schemas.microsoft.com/office/word/2006/wordml" xmlns:wps="http://schemas.microsoft.com/office/word/2010/wordprocessingShape" mc:Ignorable="w14 w15 wp14">
   <w:p>
     <w:pPr>
       <w:pStyle w:val="Footer"/>
@@ -16874,7 +17278,7 @@
 </file>
 
 <file path=word/footer2.xml><?xml version="1.0" encoding="utf-8"?>
-<w:ftr xmlns:wpc="http://schemas.microsoft.com/office/word/2010/wordprocessingCanvas" xmlns:mo="http://schemas.microsoft.com/office/mac/office/2008/main" xmlns:mc="http://schemas.openxmlformats.org/markup-compatibility/2006" xmlns:mv="urn:schemas-microsoft-com:mac:vml" xmlns:o="urn:schemas-microsoft-com:office:office" xmlns:r="http://schemas.openxmlformats.org/officeDocument/2006/relationships" xmlns:m="http://schemas.openxmlformats.org/officeDocument/2006/math" xmlns:v="urn:schemas-microsoft-com:vml" xmlns:wp14="http://schemas.microsoft.com/office/word/2010/wordprocessingDrawing" xmlns:wp="http://schemas.openxmlformats.org/drawingml/2006/wordprocessingDrawing" xmlns:w10="urn:schemas-microsoft-com:office:word" xmlns:w="http://schemas.openxmlformats.org/wordprocessingml/2006/main" xmlns:w14="http://schemas.microsoft.com/office/word/2010/wordml" xmlns:wpg="http://schemas.microsoft.com/office/word/2010/wordprocessingGroup" xmlns:wpi="http://schemas.microsoft.com/office/word/2010/wordprocessingInk" xmlns:wne="http://schemas.microsoft.com/office/word/2006/wordml" xmlns:wps="http://schemas.microsoft.com/office/word/2010/wordprocessingShape" mc:Ignorable="w14 wp14">
+<w:ftr xmlns:wpc="http://schemas.microsoft.com/office/word/2010/wordprocessingCanvas" xmlns:mo="http://schemas.microsoft.com/office/mac/office/2008/main" xmlns:mc="http://schemas.openxmlformats.org/markup-compatibility/2006" xmlns:mv="urn:schemas-microsoft-com:mac:vml" xmlns:o="urn:schemas-microsoft-com:office:office" xmlns:r="http://schemas.openxmlformats.org/officeDocument/2006/relationships" xmlns:m="http://schemas.openxmlformats.org/officeDocument/2006/math" xmlns:v="urn:schemas-microsoft-com:vml" xmlns:wp14="http://schemas.microsoft.com/office/word/2010/wordprocessingDrawing" xmlns:wp="http://schemas.openxmlformats.org/drawingml/2006/wordprocessingDrawing" xmlns:w10="urn:schemas-microsoft-com:office:word" xmlns:w="http://schemas.openxmlformats.org/wordprocessingml/2006/main" xmlns:w14="http://schemas.microsoft.com/office/word/2010/wordml" xmlns:w15="http://schemas.microsoft.com/office/word/2012/wordml" xmlns:wpg="http://schemas.microsoft.com/office/word/2010/wordprocessingGroup" xmlns:wpi="http://schemas.microsoft.com/office/word/2010/wordprocessingInk" xmlns:wne="http://schemas.microsoft.com/office/word/2006/wordml" xmlns:wps="http://schemas.microsoft.com/office/word/2010/wordprocessingShape" mc:Ignorable="w14 w15 wp14">
   <w:p>
     <w:pPr>
       <w:pStyle w:val="Footer"/>
@@ -16906,7 +17310,7 @@
         <w:rStyle w:val="PageNumber"/>
         <w:noProof/>
       </w:rPr>
-      <w:t>19</w:t>
+      <w:t>20</w:t>
     </w:r>
     <w:r>
       <w:rPr>
@@ -16925,7 +17329,7 @@
 </file>
 
 <file path=word/footer3.xml><?xml version="1.0" encoding="utf-8"?>
-<w:ftr xmlns:wpc="http://schemas.microsoft.com/office/word/2010/wordprocessingCanvas" xmlns:mo="http://schemas.microsoft.com/office/mac/office/2008/main" xmlns:mc="http://schemas.openxmlformats.org/markup-compatibility/2006" xmlns:mv="urn:schemas-microsoft-com:mac:vml" xmlns:o="urn:schemas-microsoft-com:office:office" xmlns:r="http://schemas.openxmlformats.org/officeDocument/2006/relationships" xmlns:m="http://schemas.openxmlformats.org/officeDocument/2006/math" xmlns:v="urn:schemas-microsoft-com:vml" xmlns:wp14="http://schemas.microsoft.com/office/word/2010/wordprocessingDrawing" xmlns:wp="http://schemas.openxmlformats.org/drawingml/2006/wordprocessingDrawing" xmlns:w10="urn:schemas-microsoft-com:office:word" xmlns:w="http://schemas.openxmlformats.org/wordprocessingml/2006/main" xmlns:w14="http://schemas.microsoft.com/office/word/2010/wordml" xmlns:wpg="http://schemas.microsoft.com/office/word/2010/wordprocessingGroup" xmlns:wpi="http://schemas.microsoft.com/office/word/2010/wordprocessingInk" xmlns:wne="http://schemas.microsoft.com/office/word/2006/wordml" xmlns:wps="http://schemas.microsoft.com/office/word/2010/wordprocessingShape" mc:Ignorable="w14 wp14">
+<w:ftr xmlns:wpc="http://schemas.microsoft.com/office/word/2010/wordprocessingCanvas" xmlns:mo="http://schemas.microsoft.com/office/mac/office/2008/main" xmlns:mc="http://schemas.openxmlformats.org/markup-compatibility/2006" xmlns:mv="urn:schemas-microsoft-com:mac:vml" xmlns:o="urn:schemas-microsoft-com:office:office" xmlns:r="http://schemas.openxmlformats.org/officeDocument/2006/relationships" xmlns:m="http://schemas.openxmlformats.org/officeDocument/2006/math" xmlns:v="urn:schemas-microsoft-com:vml" xmlns:wp14="http://schemas.microsoft.com/office/word/2010/wordprocessingDrawing" xmlns:wp="http://schemas.openxmlformats.org/drawingml/2006/wordprocessingDrawing" xmlns:w10="urn:schemas-microsoft-com:office:word" xmlns:w="http://schemas.openxmlformats.org/wordprocessingml/2006/main" xmlns:w14="http://schemas.microsoft.com/office/word/2010/wordml" xmlns:w15="http://schemas.microsoft.com/office/word/2012/wordml" xmlns:wpg="http://schemas.microsoft.com/office/word/2010/wordprocessingGroup" xmlns:wpi="http://schemas.microsoft.com/office/word/2010/wordprocessingInk" xmlns:wne="http://schemas.microsoft.com/office/word/2006/wordml" xmlns:wps="http://schemas.microsoft.com/office/word/2010/wordprocessingShape" mc:Ignorable="w14 w15 wp14">
   <w:p>
     <w:pPr>
       <w:pStyle w:val="Footer"/>
@@ -16935,7 +17339,7 @@
 </file>
 
 <file path=word/footnotes.xml><?xml version="1.0" encoding="utf-8"?>
-<w:footnotes xmlns:wpc="http://schemas.microsoft.com/office/word/2010/wordprocessingCanvas" xmlns:mo="http://schemas.microsoft.com/office/mac/office/2008/main" xmlns:mc="http://schemas.openxmlformats.org/markup-compatibility/2006" xmlns:mv="urn:schemas-microsoft-com:mac:vml" xmlns:o="urn:schemas-microsoft-com:office:office" xmlns:r="http://schemas.openxmlformats.org/officeDocument/2006/relationships" xmlns:m="http://schemas.openxmlformats.org/officeDocument/2006/math" xmlns:v="urn:schemas-microsoft-com:vml" xmlns:wp14="http://schemas.microsoft.com/office/word/2010/wordprocessingDrawing" xmlns:wp="http://schemas.openxmlformats.org/drawingml/2006/wordprocessingDrawing" xmlns:w10="urn:schemas-microsoft-com:office:word" xmlns:w="http://schemas.openxmlformats.org/wordprocessingml/2006/main" xmlns:w14="http://schemas.microsoft.com/office/word/2010/wordml" xmlns:wpg="http://schemas.microsoft.com/office/word/2010/wordprocessingGroup" xmlns:wpi="http://schemas.microsoft.com/office/word/2010/wordprocessingInk" xmlns:wne="http://schemas.microsoft.com/office/word/2006/wordml" xmlns:wps="http://schemas.microsoft.com/office/word/2010/wordprocessingShape" mc:Ignorable="w14 wp14">
+<w:footnotes xmlns:wpc="http://schemas.microsoft.com/office/word/2010/wordprocessingCanvas" xmlns:mo="http://schemas.microsoft.com/office/mac/office/2008/main" xmlns:mc="http://schemas.openxmlformats.org/markup-compatibility/2006" xmlns:mv="urn:schemas-microsoft-com:mac:vml" xmlns:o="urn:schemas-microsoft-com:office:office" xmlns:r="http://schemas.openxmlformats.org/officeDocument/2006/relationships" xmlns:m="http://schemas.openxmlformats.org/officeDocument/2006/math" xmlns:v="urn:schemas-microsoft-com:vml" xmlns:wp14="http://schemas.microsoft.com/office/word/2010/wordprocessingDrawing" xmlns:wp="http://schemas.openxmlformats.org/drawingml/2006/wordprocessingDrawing" xmlns:w10="urn:schemas-microsoft-com:office:word" xmlns:w="http://schemas.openxmlformats.org/wordprocessingml/2006/main" xmlns:w14="http://schemas.microsoft.com/office/word/2010/wordml" xmlns:w15="http://schemas.microsoft.com/office/word/2012/wordml" xmlns:wpg="http://schemas.microsoft.com/office/word/2010/wordprocessingGroup" xmlns:wpi="http://schemas.microsoft.com/office/word/2010/wordprocessingInk" xmlns:wne="http://schemas.microsoft.com/office/word/2006/wordml" xmlns:wps="http://schemas.microsoft.com/office/word/2010/wordprocessingShape" mc:Ignorable="w14 w15 wp14">
   <w:footnote w:type="separator" w:id="-1">
     <w:p>
       <w:pPr>
@@ -16960,7 +17364,7 @@
 </file>
 
 <file path=word/header1.xml><?xml version="1.0" encoding="utf-8"?>
-<w:hdr xmlns:wpc="http://schemas.microsoft.com/office/word/2010/wordprocessingCanvas" xmlns:mo="http://schemas.microsoft.com/office/mac/office/2008/main" xmlns:mc="http://schemas.openxmlformats.org/markup-compatibility/2006" xmlns:mv="urn:schemas-microsoft-com:mac:vml" xmlns:o="urn:schemas-microsoft-com:office:office" xmlns:r="http://schemas.openxmlformats.org/officeDocument/2006/relationships" xmlns:m="http://schemas.openxmlformats.org/officeDocument/2006/math" xmlns:v="urn:schemas-microsoft-com:vml" xmlns:wp14="http://schemas.microsoft.com/office/word/2010/wordprocessingDrawing" xmlns:wp="http://schemas.openxmlformats.org/drawingml/2006/wordprocessingDrawing" xmlns:w10="urn:schemas-microsoft-com:office:word" xmlns:w="http://schemas.openxmlformats.org/wordprocessingml/2006/main" xmlns:w14="http://schemas.microsoft.com/office/word/2010/wordml" xmlns:wpg="http://schemas.microsoft.com/office/word/2010/wordprocessingGroup" xmlns:wpi="http://schemas.microsoft.com/office/word/2010/wordprocessingInk" xmlns:wne="http://schemas.microsoft.com/office/word/2006/wordml" xmlns:wps="http://schemas.microsoft.com/office/word/2010/wordprocessingShape" mc:Ignorable="w14 wp14">
+<w:hdr xmlns:wpc="http://schemas.microsoft.com/office/word/2010/wordprocessingCanvas" xmlns:mo="http://schemas.microsoft.com/office/mac/office/2008/main" xmlns:mc="http://schemas.openxmlformats.org/markup-compatibility/2006" xmlns:mv="urn:schemas-microsoft-com:mac:vml" xmlns:o="urn:schemas-microsoft-com:office:office" xmlns:r="http://schemas.openxmlformats.org/officeDocument/2006/relationships" xmlns:m="http://schemas.openxmlformats.org/officeDocument/2006/math" xmlns:v="urn:schemas-microsoft-com:vml" xmlns:wp14="http://schemas.microsoft.com/office/word/2010/wordprocessingDrawing" xmlns:wp="http://schemas.openxmlformats.org/drawingml/2006/wordprocessingDrawing" xmlns:w10="urn:schemas-microsoft-com:office:word" xmlns:w="http://schemas.openxmlformats.org/wordprocessingml/2006/main" xmlns:w14="http://schemas.microsoft.com/office/word/2010/wordml" xmlns:w15="http://schemas.microsoft.com/office/word/2012/wordml" xmlns:wpg="http://schemas.microsoft.com/office/word/2010/wordprocessingGroup" xmlns:wpi="http://schemas.microsoft.com/office/word/2010/wordprocessingInk" xmlns:wne="http://schemas.microsoft.com/office/word/2006/wordml" xmlns:wps="http://schemas.microsoft.com/office/word/2010/wordprocessingShape" mc:Ignorable="w14 w15 wp14">
   <w:p>
     <w:pPr>
       <w:pStyle w:val="Header"/>
@@ -16970,7 +17374,7 @@
 </file>
 
 <file path=word/header2.xml><?xml version="1.0" encoding="utf-8"?>
-<w:hdr xmlns:wpc="http://schemas.microsoft.com/office/word/2010/wordprocessingCanvas" xmlns:mo="http://schemas.microsoft.com/office/mac/office/2008/main" xmlns:mc="http://schemas.openxmlformats.org/markup-compatibility/2006" xmlns:mv="urn:schemas-microsoft-com:mac:vml" xmlns:o="urn:schemas-microsoft-com:office:office" xmlns:r="http://schemas.openxmlformats.org/officeDocument/2006/relationships" xmlns:m="http://schemas.openxmlformats.org/officeDocument/2006/math" xmlns:v="urn:schemas-microsoft-com:vml" xmlns:wp14="http://schemas.microsoft.com/office/word/2010/wordprocessingDrawing" xmlns:wp="http://schemas.openxmlformats.org/drawingml/2006/wordprocessingDrawing" xmlns:w10="urn:schemas-microsoft-com:office:word" xmlns:w="http://schemas.openxmlformats.org/wordprocessingml/2006/main" xmlns:w14="http://schemas.microsoft.com/office/word/2010/wordml" xmlns:wpg="http://schemas.microsoft.com/office/word/2010/wordprocessingGroup" xmlns:wpi="http://schemas.microsoft.com/office/word/2010/wordprocessingInk" xmlns:wne="http://schemas.microsoft.com/office/word/2006/wordml" xmlns:wps="http://schemas.microsoft.com/office/word/2010/wordprocessingShape" mc:Ignorable="w14 wp14">
+<w:hdr xmlns:wpc="http://schemas.microsoft.com/office/word/2010/wordprocessingCanvas" xmlns:mo="http://schemas.microsoft.com/office/mac/office/2008/main" xmlns:mc="http://schemas.openxmlformats.org/markup-compatibility/2006" xmlns:mv="urn:schemas-microsoft-com:mac:vml" xmlns:o="urn:schemas-microsoft-com:office:office" xmlns:r="http://schemas.openxmlformats.org/officeDocument/2006/relationships" xmlns:m="http://schemas.openxmlformats.org/officeDocument/2006/math" xmlns:v="urn:schemas-microsoft-com:vml" xmlns:wp14="http://schemas.microsoft.com/office/word/2010/wordprocessingDrawing" xmlns:wp="http://schemas.openxmlformats.org/drawingml/2006/wordprocessingDrawing" xmlns:w10="urn:schemas-microsoft-com:office:word" xmlns:w="http://schemas.openxmlformats.org/wordprocessingml/2006/main" xmlns:w14="http://schemas.microsoft.com/office/word/2010/wordml" xmlns:w15="http://schemas.microsoft.com/office/word/2012/wordml" xmlns:wpg="http://schemas.microsoft.com/office/word/2010/wordprocessingGroup" xmlns:wpi="http://schemas.microsoft.com/office/word/2010/wordprocessingInk" xmlns:wne="http://schemas.microsoft.com/office/word/2006/wordml" xmlns:wps="http://schemas.microsoft.com/office/word/2010/wordprocessingShape" mc:Ignorable="w14 w15 wp14">
   <w:p>
     <w:pPr>
       <w:pStyle w:val="Header"/>
@@ -16980,7 +17384,7 @@
 </file>
 
 <file path=word/header3.xml><?xml version="1.0" encoding="utf-8"?>
-<w:hdr xmlns:wpc="http://schemas.microsoft.com/office/word/2010/wordprocessingCanvas" xmlns:mo="http://schemas.microsoft.com/office/mac/office/2008/main" xmlns:mc="http://schemas.openxmlformats.org/markup-compatibility/2006" xmlns:mv="urn:schemas-microsoft-com:mac:vml" xmlns:o="urn:schemas-microsoft-com:office:office" xmlns:r="http://schemas.openxmlformats.org/officeDocument/2006/relationships" xmlns:m="http://schemas.openxmlformats.org/officeDocument/2006/math" xmlns:v="urn:schemas-microsoft-com:vml" xmlns:wp14="http://schemas.microsoft.com/office/word/2010/wordprocessingDrawing" xmlns:wp="http://schemas.openxmlformats.org/drawingml/2006/wordprocessingDrawing" xmlns:w10="urn:schemas-microsoft-com:office:word" xmlns:w="http://schemas.openxmlformats.org/wordprocessingml/2006/main" xmlns:w14="http://schemas.microsoft.com/office/word/2010/wordml" xmlns:wpg="http://schemas.microsoft.com/office/word/2010/wordprocessingGroup" xmlns:wpi="http://schemas.microsoft.com/office/word/2010/wordprocessingInk" xmlns:wne="http://schemas.microsoft.com/office/word/2006/wordml" xmlns:wps="http://schemas.microsoft.com/office/word/2010/wordprocessingShape" mc:Ignorable="w14 wp14">
+<w:hdr xmlns:wpc="http://schemas.microsoft.com/office/word/2010/wordprocessingCanvas" xmlns:mo="http://schemas.microsoft.com/office/mac/office/2008/main" xmlns:mc="http://schemas.openxmlformats.org/markup-compatibility/2006" xmlns:mv="urn:schemas-microsoft-com:mac:vml" xmlns:o="urn:schemas-microsoft-com:office:office" xmlns:r="http://schemas.openxmlformats.org/officeDocument/2006/relationships" xmlns:m="http://schemas.openxmlformats.org/officeDocument/2006/math" xmlns:v="urn:schemas-microsoft-com:vml" xmlns:wp14="http://schemas.microsoft.com/office/word/2010/wordprocessingDrawing" xmlns:wp="http://schemas.openxmlformats.org/drawingml/2006/wordprocessingDrawing" xmlns:w10="urn:schemas-microsoft-com:office:word" xmlns:w="http://schemas.openxmlformats.org/wordprocessingml/2006/main" xmlns:w14="http://schemas.microsoft.com/office/word/2010/wordml" xmlns:w15="http://schemas.microsoft.com/office/word/2012/wordml" xmlns:wpg="http://schemas.microsoft.com/office/word/2010/wordprocessingGroup" xmlns:wpi="http://schemas.microsoft.com/office/word/2010/wordprocessingInk" xmlns:wne="http://schemas.microsoft.com/office/word/2006/wordml" xmlns:wps="http://schemas.microsoft.com/office/word/2010/wordprocessingShape" mc:Ignorable="w14 w15 wp14">
   <w:p>
     <w:pPr>
       <w:pStyle w:val="Header"/>
@@ -16990,7 +17394,7 @@
 </file>
 
 <file path=word/numbering.xml><?xml version="1.0" encoding="utf-8"?>
-<w:numbering xmlns:wpc="http://schemas.microsoft.com/office/word/2010/wordprocessingCanvas" xmlns:mo="http://schemas.microsoft.com/office/mac/office/2008/main" xmlns:mc="http://schemas.openxmlformats.org/markup-compatibility/2006" xmlns:mv="urn:schemas-microsoft-com:mac:vml" xmlns:o="urn:schemas-microsoft-com:office:office" xmlns:r="http://schemas.openxmlformats.org/officeDocument/2006/relationships" xmlns:m="http://schemas.openxmlformats.org/officeDocument/2006/math" xmlns:v="urn:schemas-microsoft-com:vml" xmlns:wp14="http://schemas.microsoft.com/office/word/2010/wordprocessingDrawing" xmlns:wp="http://schemas.openxmlformats.org/drawingml/2006/wordprocessingDrawing" xmlns:w10="urn:schemas-microsoft-com:office:word" xmlns:w="http://schemas.openxmlformats.org/wordprocessingml/2006/main" xmlns:w14="http://schemas.microsoft.com/office/word/2010/wordml" xmlns:wpg="http://schemas.microsoft.com/office/word/2010/wordprocessingGroup" xmlns:wpi="http://schemas.microsoft.com/office/word/2010/wordprocessingInk" xmlns:wne="http://schemas.microsoft.com/office/word/2006/wordml" xmlns:wps="http://schemas.microsoft.com/office/word/2010/wordprocessingShape" mc:Ignorable="w14 wp14">
+<w:numbering xmlns:wpc="http://schemas.microsoft.com/office/word/2010/wordprocessingCanvas" xmlns:mo="http://schemas.microsoft.com/office/mac/office/2008/main" xmlns:mc="http://schemas.openxmlformats.org/markup-compatibility/2006" xmlns:mv="urn:schemas-microsoft-com:mac:vml" xmlns:o="urn:schemas-microsoft-com:office:office" xmlns:r="http://schemas.openxmlformats.org/officeDocument/2006/relationships" xmlns:m="http://schemas.openxmlformats.org/officeDocument/2006/math" xmlns:v="urn:schemas-microsoft-com:vml" xmlns:wp14="http://schemas.microsoft.com/office/word/2010/wordprocessingDrawing" xmlns:wp="http://schemas.openxmlformats.org/drawingml/2006/wordprocessingDrawing" xmlns:w10="urn:schemas-microsoft-com:office:word" xmlns:w="http://schemas.openxmlformats.org/wordprocessingml/2006/main" xmlns:w14="http://schemas.microsoft.com/office/word/2010/wordml" xmlns:w15="http://schemas.microsoft.com/office/word/2012/wordml" xmlns:wpg="http://schemas.microsoft.com/office/word/2010/wordprocessingGroup" xmlns:wpi="http://schemas.microsoft.com/office/word/2010/wordprocessingInk" xmlns:wne="http://schemas.microsoft.com/office/word/2006/wordml" xmlns:wps="http://schemas.microsoft.com/office/word/2010/wordprocessingShape" mc:Ignorable="w14 w15 wp14">
   <w:abstractNum w:abstractNumId="0">
     <w:nsid w:val="0DE0083C"/>
     <w:multiLevelType w:val="multilevel"/>
@@ -17907,7 +18311,7 @@
 </file>
 
 <file path=word/styles.xml><?xml version="1.0" encoding="utf-8"?>
-<w:styles xmlns:mc="http://schemas.openxmlformats.org/markup-compatibility/2006" xmlns:r="http://schemas.openxmlformats.org/officeDocument/2006/relationships" xmlns:w="http://schemas.openxmlformats.org/wordprocessingml/2006/main" xmlns:w14="http://schemas.microsoft.com/office/word/2010/wordml" mc:Ignorable="w14">
+<w:styles xmlns:mc="http://schemas.openxmlformats.org/markup-compatibility/2006" xmlns:r="http://schemas.openxmlformats.org/officeDocument/2006/relationships" xmlns:w="http://schemas.openxmlformats.org/wordprocessingml/2006/main" xmlns:w14="http://schemas.microsoft.com/office/word/2010/wordml" xmlns:w15="http://schemas.microsoft.com/office/word/2012/wordml" mc:Ignorable="w14 w15">
   <w:docDefaults>
     <w:rPrDefault>
       <w:rPr>
@@ -17923,608 +18327,380 @@
       </w:pPr>
     </w:pPrDefault>
   </w:docDefaults>
-  <w:latentStyles w:defLockedState="0" w:defUIPriority="99" w:defSemiHidden="1" w:defUnhideWhenUsed="1" w:defQFormat="0" w:count="276">
-    <w:lsdException w:name="Normal" w:semiHidden="0" w:uiPriority="0" w:unhideWhenUsed="0" w:qFormat="1"/>
-    <w:lsdException w:name="heading 1" w:semiHidden="0" w:uiPriority="9" w:unhideWhenUsed="0" w:qFormat="1"/>
-    <w:lsdException w:name="heading 2" w:uiPriority="9" w:qFormat="1"/>
-    <w:lsdException w:name="heading 3" w:uiPriority="9" w:qFormat="1"/>
-    <w:lsdException w:name="heading 4" w:uiPriority="9" w:qFormat="1"/>
-    <w:lsdException w:name="heading 5" w:uiPriority="9" w:qFormat="1"/>
-    <w:lsdException w:name="heading 6" w:uiPriority="9" w:qFormat="1"/>
-    <w:lsdException w:name="heading 7" w:uiPriority="9" w:qFormat="1"/>
-    <w:lsdException w:name="heading 8" w:uiPriority="9" w:qFormat="1"/>
-    <w:lsdException w:name="heading 9" w:uiPriority="9" w:qFormat="1"/>
-    <w:lsdException w:name="toc 1" w:uiPriority="39"/>
-    <w:lsdException w:name="toc 2" w:uiPriority="39"/>
-    <w:lsdException w:name="toc 3" w:uiPriority="39"/>
-    <w:lsdException w:name="toc 4" w:uiPriority="39"/>
-    <w:lsdException w:name="toc 5" w:uiPriority="39"/>
-    <w:lsdException w:name="toc 6" w:uiPriority="39"/>
-    <w:lsdException w:name="toc 7" w:uiPriority="39"/>
-    <w:lsdException w:name="toc 8" w:uiPriority="39"/>
-    <w:lsdException w:name="toc 9" w:uiPriority="39"/>
-    <w:lsdException w:name="caption" w:uiPriority="35" w:qFormat="1"/>
-    <w:lsdException w:name="Title" w:semiHidden="0" w:uiPriority="10" w:unhideWhenUsed="0" w:qFormat="1"/>
-    <w:lsdException w:name="Default Paragraph Font" w:uiPriority="1"/>
-    <w:lsdException w:name="Subtitle" w:semiHidden="0" w:uiPriority="11" w:unhideWhenUsed="0" w:qFormat="1"/>
-    <w:lsdException w:name="Strong" w:semiHidden="0" w:uiPriority="22" w:unhideWhenUsed="0" w:qFormat="1"/>
-    <w:lsdException w:name="Emphasis" w:semiHidden="0" w:uiPriority="20" w:unhideWhenUsed="0" w:qFormat="1"/>
-    <w:lsdException w:name="Table Grid" w:semiHidden="0" w:uiPriority="39" w:unhideWhenUsed="0"/>
-    <w:lsdException w:name="Note Level 1" w:semiHidden="0" w:unhideWhenUsed="0"/>
-    <w:lsdException w:name="Note Level 2" w:semiHidden="0" w:unhideWhenUsed="0"/>
-    <w:lsdException w:name="Note Level 3" w:semiHidden="0" w:unhideWhenUsed="0"/>
-    <w:lsdException w:name="Note Level 4" w:semiHidden="0" w:unhideWhenUsed="0"/>
-    <w:lsdException w:name="Note Level 5" w:semiHidden="0" w:unhideWhenUsed="0"/>
-    <w:lsdException w:name="Note Level 6" w:semiHidden="0" w:unhideWhenUsed="0"/>
-    <w:lsdException w:name="Note Level 7" w:semiHidden="0" w:unhideWhenUsed="0"/>
-    <w:lsdException w:name="Note Level 8" w:semiHidden="0" w:unhideWhenUsed="0"/>
-    <w:lsdException w:name="Note Level 9" w:semiHidden="0" w:unhideWhenUsed="0"/>
-    <w:lsdException w:name="Placeholder Text" w:unhideWhenUsed="0"/>
-    <w:lsdException w:name="No Spacing" w:semiHidden="0" w:uiPriority="1" w:unhideWhenUsed="0" w:qFormat="1"/>
-    <w:lsdException w:name="Light Shading" w:semiHidden="0" w:uiPriority="60" w:unhideWhenUsed="0"/>
-    <w:lsdException w:name="Light List" w:semiHidden="0" w:uiPriority="61" w:unhideWhenUsed="0"/>
-    <w:lsdException w:name="Light Grid" w:semiHidden="0" w:uiPriority="62" w:unhideWhenUsed="0"/>
-    <w:lsdException w:name="Medium Shading 1" w:semiHidden="0" w:uiPriority="63" w:unhideWhenUsed="0"/>
-    <w:lsdException w:name="Medium Shading 2" w:semiHidden="0" w:uiPriority="64" w:unhideWhenUsed="0"/>
-    <w:lsdException w:name="Medium List 1" w:semiHidden="0" w:uiPriority="65" w:unhideWhenUsed="0"/>
-    <w:lsdException w:name="Medium List 2" w:semiHidden="0" w:uiPriority="66" w:unhideWhenUsed="0"/>
-    <w:lsdException w:name="Medium Grid 1" w:semiHidden="0" w:uiPriority="67" w:unhideWhenUsed="0"/>
-    <w:lsdException w:name="Medium Grid 2" w:semiHidden="0" w:uiPriority="68" w:unhideWhenUsed="0"/>
-    <w:lsdException w:name="Medium Grid 3" w:semiHidden="0" w:uiPriority="69" w:unhideWhenUsed="0"/>
-    <w:lsdException w:name="Dark List" w:semiHidden="0" w:uiPriority="70" w:unhideWhenUsed="0"/>
-    <w:lsdException w:name="Colorful Shading" w:semiHidden="0" w:uiPriority="71" w:unhideWhenUsed="0"/>
-    <w:lsdException w:name="Colorful List" w:semiHidden="0" w:uiPriority="72" w:unhideWhenUsed="0"/>
-    <w:lsdException w:name="Colorful Grid" w:semiHidden="0" w:uiPriority="73" w:unhideWhenUsed="0"/>
-    <w:lsdException w:name="Light Shading Accent 1" w:semiHidden="0" w:uiPriority="60" w:unhideWhenUsed="0"/>
-    <w:lsdException w:name="Light List Accent 1" w:semiHidden="0" w:uiPriority="61" w:unhideWhenUsed="0"/>
-    <w:lsdException w:name="Light Grid Accent 1" w:semiHidden="0" w:uiPriority="62" w:unhideWhenUsed="0"/>
-    <w:lsdException w:name="Medium Shading 1 Accent 1" w:semiHidden="0" w:uiPriority="63" w:unhideWhenUsed="0"/>
-    <w:lsdException w:name="Medium Shading 2 Accent 1" w:semiHidden="0" w:uiPriority="64" w:unhideWhenUsed="0"/>
-    <w:lsdException w:name="Medium List 1 Accent 1" w:semiHidden="0" w:uiPriority="65" w:unhideWhenUsed="0"/>
-    <w:lsdException w:name="Revision" w:unhideWhenUsed="0"/>
-    <w:lsdException w:name="List Paragraph" w:semiHidden="0" w:uiPriority="34" w:unhideWhenUsed="0" w:qFormat="1"/>
-    <w:lsdException w:name="Quote" w:semiHidden="0" w:uiPriority="29" w:unhideWhenUsed="0" w:qFormat="1"/>
-    <w:lsdException w:name="Intense Quote" w:semiHidden="0" w:uiPriority="30" w:unhideWhenUsed="0" w:qFormat="1"/>
-    <w:lsdException w:name="Medium List 2 Accent 1" w:semiHidden="0" w:uiPriority="66" w:unhideWhenUsed="0"/>
-    <w:lsdException w:name="Medium Grid 1 Accent 1" w:semiHidden="0" w:uiPriority="67" w:unhideWhenUsed="0"/>
-    <w:lsdException w:name="Medium Grid 2 Accent 1" w:semiHidden="0" w:uiPriority="68" w:unhideWhenUsed="0"/>
-    <w:lsdException w:name="Medium Grid 3 Accent 1" w:semiHidden="0" w:uiPriority="69" w:unhideWhenUsed="0"/>
-    <w:lsdException w:name="Dark List Accent 1" w:semiHidden="0" w:uiPriority="70" w:unhideWhenUsed="0"/>
-    <w:lsdException w:name="Colorful Shading Accent 1" w:semiHidden="0" w:uiPriority="71" w:unhideWhenUsed="0"/>
-    <w:lsdException w:name="Colorful List Accent 1" w:semiHidden="0" w:uiPriority="72" w:unhideWhenUsed="0"/>
-    <w:lsdException w:name="Colorful Grid Accent 1" w:semiHidden="0" w:uiPriority="73" w:unhideWhenUsed="0"/>
-    <w:lsdException w:name="Light Shading Accent 2" w:semiHidden="0" w:uiPriority="60" w:unhideWhenUsed="0"/>
-    <w:lsdException w:name="Light List Accent 2" w:semiHidden="0" w:uiPriority="61" w:unhideWhenUsed="0"/>
-    <w:lsdException w:name="Light Grid Accent 2" w:semiHidden="0" w:uiPriority="62" w:unhideWhenUsed="0"/>
-    <w:lsdException w:name="Medium Shading 1 Accent 2" w:semiHidden="0" w:uiPriority="63" w:unhideWhenUsed="0"/>
-    <w:lsdException w:name="Medium Shading 2 Accent 2" w:semiHidden="0" w:uiPriority="64" w:unhideWhenUsed="0"/>
-    <w:lsdException w:name="Medium List 1 Accent 2" w:semiHidden="0" w:uiPriority="65" w:unhideWhenUsed="0"/>
-    <w:lsdException w:name="Medium List 2 Accent 2" w:semiHidden="0" w:uiPriority="66" w:unhideWhenUsed="0"/>
-    <w:lsdException w:name="Medium Grid 1 Accent 2" w:semiHidden="0" w:uiPriority="67" w:unhideWhenUsed="0"/>
-    <w:lsdException w:name="Medium Grid 2 Accent 2" w:semiHidden="0" w:uiPriority="68" w:unhideWhenUsed="0"/>
-    <w:lsdException w:name="Medium Grid 3 Accent 2" w:semiHidden="0" w:uiPriority="69" w:unhideWhenUsed="0"/>
-    <w:lsdException w:name="Dark List Accent 2" w:semiHidden="0" w:uiPriority="70" w:unhideWhenUsed="0"/>
-    <w:lsdException w:name="Colorful Shading Accent 2" w:semiHidden="0" w:uiPriority="71" w:unhideWhenUsed="0"/>
-    <w:lsdException w:name="Colorful List Accent 2" w:semiHidden="0" w:uiPriority="72" w:unhideWhenUsed="0"/>
-    <w:lsdException w:name="Colorful Grid Accent 2" w:semiHidden="0" w:uiPriority="73" w:unhideWhenUsed="0"/>
-    <w:lsdException w:name="Light Shading Accent 3" w:semiHidden="0" w:uiPriority="60" w:unhideWhenUsed="0"/>
-    <w:lsdException w:name="Light List Accent 3" w:semiHidden="0" w:uiPriority="61" w:unhideWhenUsed="0"/>
-    <w:lsdException w:name="Light Grid Accent 3" w:semiHidden="0" w:uiPriority="62" w:unhideWhenUsed="0"/>
-    <w:lsdException w:name="Medium Shading 1 Accent 3" w:semiHidden="0" w:uiPriority="63" w:unhideWhenUsed="0"/>
-    <w:lsdException w:name="Medium Shading 2 Accent 3" w:semiHidden="0" w:uiPriority="64" w:unhideWhenUsed="0"/>
-    <w:lsdException w:name="Medium List 1 Accent 3" w:semiHidden="0" w:uiPriority="65" w:unhideWhenUsed="0"/>
-    <w:lsdException w:name="Medium List 2 Accent 3" w:semiHidden="0" w:uiPriority="66" w:unhideWhenUsed="0"/>
-    <w:lsdException w:name="Medium Grid 1 Accent 3" w:semiHidden="0" w:uiPriority="67" w:unhideWhenUsed="0"/>
-    <w:lsdException w:name="Medium Grid 2 Accent 3" w:semiHidden="0" w:uiPriority="68" w:unhideWhenUsed="0"/>
-    <w:lsdException w:name="Medium Grid 3 Accent 3" w:semiHidden="0" w:uiPriority="69" w:unhideWhenUsed="0"/>
-    <w:lsdException w:name="Dark List Accent 3" w:semiHidden="0" w:uiPriority="70" w:unhideWhenUsed="0"/>
-    <w:lsdException w:name="Colorful Shading Accent 3" w:semiHidden="0" w:uiPriority="71" w:unhideWhenUsed="0"/>
-    <w:lsdException w:name="Colorful List Accent 3" w:semiHidden="0" w:uiPriority="72" w:unhideWhenUsed="0"/>
-    <w:lsdException w:name="Colorful Grid Accent 3" w:semiHidden="0" w:uiPriority="73" w:unhideWhenUsed="0"/>
-    <w:lsdException w:name="Light Shading Accent 4" w:semiHidden="0" w:uiPriority="60" w:unhideWhenUsed="0"/>
-    <w:lsdException w:name="Light List Accent 4" w:semiHidden="0" w:uiPriority="61" w:unhideWhenUsed="0"/>
-    <w:lsdException w:name="Light Grid Accent 4" w:semiHidden="0" w:uiPriority="62" w:unhideWhenUsed="0"/>
-    <w:lsdException w:name="Medium Shading 1 Accent 4" w:semiHidden="0" w:uiPriority="63" w:unhideWhenUsed="0"/>
-    <w:lsdException w:name="Medium Shading 2 Accent 4" w:semiHidden="0" w:uiPriority="64" w:unhideWhenUsed="0"/>
-    <w:lsdException w:name="Medium List 1 Accent 4" w:semiHidden="0" w:uiPriority="65" w:unhideWhenUsed="0"/>
-    <w:lsdException w:name="Medium List 2 Accent 4" w:semiHidden="0" w:uiPriority="66" w:unhideWhenUsed="0"/>
-    <w:lsdException w:name="Medium Grid 1 Accent 4" w:semiHidden="0" w:uiPriority="67" w:unhideWhenUsed="0"/>
-    <w:lsdException w:name="Medium Grid 2 Accent 4" w:semiHidden="0" w:uiPriority="68" w:unhideWhenUsed="0"/>
-    <w:lsdException w:name="Medium Grid 3 Accent 4" w:semiHidden="0" w:uiPriority="69" w:unhideWhenUsed="0"/>
-    <w:lsdException w:name="Dark List Accent 4" w:semiHidden="0" w:uiPriority="70" w:unhideWhenUsed="0"/>
-    <w:lsdException w:name="Colorful Shading Accent 4" w:semiHidden="0" w:uiPriority="71" w:unhideWhenUsed="0"/>
-    <w:lsdException w:name="Colorful List Accent 4" w:semiHidden="0" w:uiPriority="72" w:unhideWhenUsed="0"/>
-    <w:lsdException w:name="Colorful Grid Accent 4" w:semiHidden="0" w:uiPriority="73" w:unhideWhenUsed="0"/>
-    <w:lsdException w:name="Light Shading Accent 5" w:semiHidden="0" w:uiPriority="60" w:unhideWhenUsed="0"/>
-    <w:lsdException w:name="Light List Accent 5" w:semiHidden="0" w:uiPriority="61" w:unhideWhenUsed="0"/>
-    <w:lsdException w:name="Light Grid Accent 5" w:semiHidden="0" w:uiPriority="62" w:unhideWhenUsed="0"/>
-    <w:lsdException w:name="Medium Shading 1 Accent 5" w:semiHidden="0" w:uiPriority="63" w:unhideWhenUsed="0"/>
-    <w:lsdException w:name="Medium Shading 2 Accent 5" w:semiHidden="0" w:uiPriority="64" w:unhideWhenUsed="0"/>
-    <w:lsdException w:name="Medium List 1 Accent 5" w:semiHidden="0" w:uiPriority="65" w:unhideWhenUsed="0"/>
-    <w:lsdException w:name="Medium List 2 Accent 5" w:semiHidden="0" w:uiPriority="66" w:unhideWhenUsed="0"/>
-    <w:lsdException w:name="Medium Grid 1 Accent 5" w:semiHidden="0" w:uiPriority="67" w:unhideWhenUsed="0"/>
-    <w:lsdException w:name="Medium Grid 2 Accent 5" w:semiHidden="0" w:uiPriority="68" w:unhideWhenUsed="0"/>
-    <w:lsdException w:name="Medium Grid 3 Accent 5" w:semiHidden="0" w:uiPriority="69" w:unhideWhenUsed="0"/>
-    <w:lsdException w:name="Dark List Accent 5" w:semiHidden="0" w:uiPriority="70" w:unhideWhenUsed="0"/>
-    <w:lsdException w:name="Colorful Shading Accent 5" w:semiHidden="0" w:uiPriority="71" w:unhideWhenUsed="0"/>
-    <w:lsdException w:name="Colorful List Accent 5" w:semiHidden="0" w:uiPriority="72" w:unhideWhenUsed="0"/>
-    <w:lsdException w:name="Colorful Grid Accent 5" w:semiHidden="0" w:uiPriority="73" w:unhideWhenUsed="0"/>
-    <w:lsdException w:name="Light Shading Accent 6" w:semiHidden="0" w:uiPriority="60" w:unhideWhenUsed="0"/>
-    <w:lsdException w:name="Light List Accent 6" w:semiHidden="0" w:uiPriority="61" w:unhideWhenUsed="0"/>
-    <w:lsdException w:name="Light Grid Accent 6" w:semiHidden="0" w:uiPriority="62" w:unhideWhenUsed="0"/>
-    <w:lsdException w:name="Medium Shading 1 Accent 6" w:semiHidden="0" w:uiPriority="63" w:unhideWhenUsed="0"/>
-    <w:lsdException w:name="Medium Shading 2 Accent 6" w:semiHidden="0" w:uiPriority="64" w:unhideWhenUsed="0"/>
-    <w:lsdException w:name="Medium List 1 Accent 6" w:semiHidden="0" w:uiPriority="65" w:unhideWhenUsed="0"/>
-    <w:lsdException w:name="Medium List 2 Accent 6" w:semiHidden="0" w:uiPriority="66" w:unhideWhenUsed="0"/>
-    <w:lsdException w:name="Medium Grid 1 Accent 6" w:semiHidden="0" w:uiPriority="67" w:unhideWhenUsed="0"/>
-    <w:lsdException w:name="Medium Grid 2 Accent 6" w:semiHidden="0" w:uiPriority="68" w:unhideWhenUsed="0"/>
-    <w:lsdException w:name="Medium Grid 3 Accent 6" w:semiHidden="0" w:uiPriority="69" w:unhideWhenUsed="0"/>
-    <w:lsdException w:name="Dark List Accent 6" w:semiHidden="0" w:uiPriority="70" w:unhideWhenUsed="0"/>
-    <w:lsdException w:name="Colorful Shading Accent 6" w:semiHidden="0" w:uiPriority="71" w:unhideWhenUsed="0"/>
-    <w:lsdException w:name="Colorful List Accent 6" w:semiHidden="0" w:uiPriority="72" w:unhideWhenUsed="0"/>
-    <w:lsdException w:name="Colorful Grid Accent 6" w:semiHidden="0" w:uiPriority="73" w:unhideWhenUsed="0"/>
-    <w:lsdException w:name="Subtle Emphasis" w:semiHidden="0" w:uiPriority="19" w:unhideWhenUsed="0" w:qFormat="1"/>
-    <w:lsdException w:name="Intense Emphasis" w:semiHidden="0" w:uiPriority="21" w:unhideWhenUsed="0" w:qFormat="1"/>
-    <w:lsdException w:name="Subtle Reference" w:semiHidden="0" w:uiPriority="31" w:unhideWhenUsed="0" w:qFormat="1"/>
-    <w:lsdException w:name="Intense Reference" w:semiHidden="0" w:uiPriority="32" w:unhideWhenUsed="0" w:qFormat="1"/>
-    <w:lsdException w:name="Book Title" w:semiHidden="0" w:uiPriority="33" w:unhideWhenUsed="0" w:qFormat="1"/>
-    <w:lsdException w:name="Bibliography" w:uiPriority="37"/>
-    <w:lsdException w:name="TOC Heading" w:uiPriority="39" w:qFormat="1"/>
-  </w:latentStyles>
-  <w:style w:type="paragraph" w:default="1" w:styleId="Normal">
-    <w:name w:val="Normal"/>
-    <w:qFormat/>
-    <w:rsid w:val="0037152C"/>
-  </w:style>
-  <w:style w:type="paragraph" w:styleId="Heading2">
-    <w:name w:val="heading 2"/>
-    <w:basedOn w:val="Normal"/>
-    <w:link w:val="Heading2Char"/>
-    <w:uiPriority w:val="9"/>
-    <w:qFormat/>
-    <w:rsid w:val="00401DBE"/>
-    <w:pPr>
-      <w:spacing w:before="100" w:beforeAutospacing="1" w:after="100" w:afterAutospacing="1" w:line="240" w:lineRule="auto"/>
-      <w:outlineLvl w:val="1"/>
-    </w:pPr>
-    <w:rPr>
-      <w:rFonts w:ascii="Times New Roman" w:hAnsi="Times New Roman" w:cs="Times New Roman"/>
-      <w:b/>
-      <w:bCs/>
-      <w:sz w:val="36"/>
-      <w:szCs w:val="36"/>
-    </w:rPr>
-  </w:style>
-  <w:style w:type="paragraph" w:styleId="Heading3">
-    <w:name w:val="heading 3"/>
-    <w:basedOn w:val="Normal"/>
-    <w:link w:val="Heading3Char"/>
-    <w:uiPriority w:val="9"/>
-    <w:qFormat/>
-    <w:rsid w:val="00401DBE"/>
-    <w:pPr>
-      <w:spacing w:before="100" w:beforeAutospacing="1" w:after="100" w:afterAutospacing="1" w:line="240" w:lineRule="auto"/>
-      <w:outlineLvl w:val="2"/>
-    </w:pPr>
-    <w:rPr>
-      <w:rFonts w:ascii="Times New Roman" w:hAnsi="Times New Roman" w:cs="Times New Roman"/>
-      <w:b/>
-      <w:bCs/>
-      <w:sz w:val="27"/>
-      <w:szCs w:val="27"/>
-    </w:rPr>
-  </w:style>
-  <w:style w:type="character" w:default="1" w:styleId="DefaultParagraphFont">
-    <w:name w:val="Default Paragraph Font"/>
-    <w:uiPriority w:val="1"/>
-    <w:semiHidden/>
-    <w:unhideWhenUsed/>
-  </w:style>
-  <w:style w:type="table" w:default="1" w:styleId="TableNormal">
-    <w:name w:val="Normal Table"/>
-    <w:uiPriority w:val="99"/>
-    <w:semiHidden/>
-    <w:unhideWhenUsed/>
-    <w:tblPr>
-      <w:tblInd w:w="0" w:type="dxa"/>
-      <w:tblCellMar>
-        <w:top w:w="0" w:type="dxa"/>
-        <w:left w:w="108" w:type="dxa"/>
-        <w:bottom w:w="0" w:type="dxa"/>
-        <w:right w:w="108" w:type="dxa"/>
-      </w:tblCellMar>
-    </w:tblPr>
-  </w:style>
-  <w:style w:type="numbering" w:default="1" w:styleId="NoList">
-    <w:name w:val="No List"/>
-    <w:uiPriority w:val="99"/>
-    <w:semiHidden/>
-    <w:unhideWhenUsed/>
-  </w:style>
-  <w:style w:type="paragraph" w:styleId="ListParagraph">
-    <w:name w:val="List Paragraph"/>
-    <w:basedOn w:val="Normal"/>
-    <w:uiPriority w:val="34"/>
-    <w:qFormat/>
-    <w:rsid w:val="0037152C"/>
-    <w:pPr>
-      <w:ind w:left="720"/>
-      <w:contextualSpacing/>
-    </w:pPr>
-  </w:style>
-  <w:style w:type="paragraph" w:styleId="HTMLPreformatted">
-    <w:name w:val="HTML Preformatted"/>
-    <w:basedOn w:val="Normal"/>
-    <w:link w:val="HTMLPreformattedChar"/>
-    <w:uiPriority w:val="99"/>
-    <w:unhideWhenUsed/>
-    <w:rsid w:val="00BB791F"/>
-    <w:pPr>
-      <w:tabs>
-        <w:tab w:val="left" w:pos="916"/>
-        <w:tab w:val="left" w:pos="1832"/>
-        <w:tab w:val="left" w:pos="2748"/>
-        <w:tab w:val="left" w:pos="3664"/>
-        <w:tab w:val="left" w:pos="4580"/>
-        <w:tab w:val="left" w:pos="5496"/>
-        <w:tab w:val="left" w:pos="6412"/>
-        <w:tab w:val="left" w:pos="7328"/>
-        <w:tab w:val="left" w:pos="8244"/>
-        <w:tab w:val="left" w:pos="9160"/>
-        <w:tab w:val="left" w:pos="10076"/>
-        <w:tab w:val="left" w:pos="10992"/>
-        <w:tab w:val="left" w:pos="11908"/>
-        <w:tab w:val="left" w:pos="12824"/>
-        <w:tab w:val="left" w:pos="13740"/>
-        <w:tab w:val="left" w:pos="14656"/>
-      </w:tabs>
-      <w:spacing w:after="0" w:line="240" w:lineRule="auto"/>
-    </w:pPr>
-    <w:rPr>
-      <w:rFonts w:ascii="Courier New" w:eastAsia="Times New Roman" w:hAnsi="Courier New" w:cs="Courier New"/>
-      <w:sz w:val="20"/>
-      <w:szCs w:val="20"/>
-    </w:rPr>
-  </w:style>
-  <w:style w:type="character" w:customStyle="1" w:styleId="HTMLPreformattedChar">
-    <w:name w:val="HTML Preformatted Char"/>
-    <w:basedOn w:val="DefaultParagraphFont"/>
-    <w:link w:val="HTMLPreformatted"/>
-    <w:uiPriority w:val="99"/>
-    <w:rsid w:val="00BB791F"/>
-    <w:rPr>
-      <w:rFonts w:ascii="Courier New" w:eastAsia="Times New Roman" w:hAnsi="Courier New" w:cs="Courier New"/>
-      <w:sz w:val="20"/>
-      <w:szCs w:val="20"/>
-    </w:rPr>
-  </w:style>
-  <w:style w:type="character" w:styleId="HTMLCode">
-    <w:name w:val="HTML Code"/>
-    <w:basedOn w:val="DefaultParagraphFont"/>
-    <w:uiPriority w:val="99"/>
-    <w:semiHidden/>
-    <w:unhideWhenUsed/>
-    <w:rsid w:val="00A97C71"/>
-    <w:rPr>
-      <w:rFonts w:ascii="Courier New" w:eastAsiaTheme="minorHAnsi" w:hAnsi="Courier New" w:cs="Courier New"/>
-      <w:sz w:val="20"/>
-      <w:szCs w:val="20"/>
-    </w:rPr>
-  </w:style>
-  <w:style w:type="paragraph" w:styleId="NormalWeb">
-    <w:name w:val="Normal (Web)"/>
-    <w:basedOn w:val="Normal"/>
-    <w:uiPriority w:val="99"/>
-    <w:semiHidden/>
-    <w:unhideWhenUsed/>
-    <w:rsid w:val="00AA68CB"/>
-    <w:pPr>
-      <w:spacing w:before="100" w:beforeAutospacing="1" w:after="100" w:afterAutospacing="1" w:line="240" w:lineRule="auto"/>
-    </w:pPr>
-    <w:rPr>
-      <w:rFonts w:ascii="Times New Roman" w:hAnsi="Times New Roman" w:cs="Times New Roman"/>
-      <w:sz w:val="24"/>
-      <w:szCs w:val="24"/>
-    </w:rPr>
-  </w:style>
-  <w:style w:type="character" w:styleId="Hyperlink">
-    <w:name w:val="Hyperlink"/>
-    <w:basedOn w:val="DefaultParagraphFont"/>
-    <w:uiPriority w:val="99"/>
-    <w:semiHidden/>
-    <w:unhideWhenUsed/>
-    <w:rsid w:val="007C4BB0"/>
-    <w:rPr>
-      <w:color w:val="0000FF"/>
-      <w:u w:val="single"/>
-    </w:rPr>
-  </w:style>
-  <w:style w:type="character" w:customStyle="1" w:styleId="Heading2Char">
-    <w:name w:val="Heading 2 Char"/>
-    <w:basedOn w:val="DefaultParagraphFont"/>
-    <w:link w:val="Heading2"/>
-    <w:uiPriority w:val="9"/>
-    <w:rsid w:val="00401DBE"/>
-    <w:rPr>
-      <w:rFonts w:ascii="Times New Roman" w:hAnsi="Times New Roman" w:cs="Times New Roman"/>
-      <w:b/>
-      <w:bCs/>
-      <w:sz w:val="36"/>
-      <w:szCs w:val="36"/>
-    </w:rPr>
-  </w:style>
-  <w:style w:type="character" w:customStyle="1" w:styleId="Heading3Char">
-    <w:name w:val="Heading 3 Char"/>
-    <w:basedOn w:val="DefaultParagraphFont"/>
-    <w:link w:val="Heading3"/>
-    <w:uiPriority w:val="9"/>
-    <w:rsid w:val="00401DBE"/>
-    <w:rPr>
-      <w:rFonts w:ascii="Times New Roman" w:hAnsi="Times New Roman" w:cs="Times New Roman"/>
-      <w:b/>
-      <w:bCs/>
-      <w:sz w:val="27"/>
-      <w:szCs w:val="27"/>
-    </w:rPr>
-  </w:style>
-  <w:style w:type="paragraph" w:styleId="Header">
-    <w:name w:val="header"/>
-    <w:basedOn w:val="Normal"/>
-    <w:link w:val="HeaderChar"/>
-    <w:uiPriority w:val="99"/>
-    <w:unhideWhenUsed/>
-    <w:rsid w:val="00AC7254"/>
-    <w:pPr>
-      <w:tabs>
-        <w:tab w:val="center" w:pos="4680"/>
-        <w:tab w:val="right" w:pos="9360"/>
-      </w:tabs>
-      <w:spacing w:after="0" w:line="240" w:lineRule="auto"/>
-    </w:pPr>
-  </w:style>
-  <w:style w:type="character" w:customStyle="1" w:styleId="HeaderChar">
-    <w:name w:val="Header Char"/>
-    <w:basedOn w:val="DefaultParagraphFont"/>
-    <w:link w:val="Header"/>
-    <w:uiPriority w:val="99"/>
-    <w:rsid w:val="00AC7254"/>
-  </w:style>
-  <w:style w:type="paragraph" w:styleId="Footer">
-    <w:name w:val="footer"/>
-    <w:basedOn w:val="Normal"/>
-    <w:link w:val="FooterChar"/>
-    <w:uiPriority w:val="99"/>
-    <w:unhideWhenUsed/>
-    <w:rsid w:val="00AC7254"/>
-    <w:pPr>
-      <w:tabs>
-        <w:tab w:val="center" w:pos="4680"/>
-        <w:tab w:val="right" w:pos="9360"/>
-      </w:tabs>
-      <w:spacing w:after="0" w:line="240" w:lineRule="auto"/>
-    </w:pPr>
-  </w:style>
-  <w:style w:type="character" w:customStyle="1" w:styleId="FooterChar">
-    <w:name w:val="Footer Char"/>
-    <w:basedOn w:val="DefaultParagraphFont"/>
-    <w:link w:val="Footer"/>
-    <w:uiPriority w:val="99"/>
-    <w:rsid w:val="00AC7254"/>
-  </w:style>
-  <w:style w:type="paragraph" w:styleId="NoSpacing">
-    <w:name w:val="No Spacing"/>
-    <w:uiPriority w:val="1"/>
-    <w:qFormat/>
-    <w:rsid w:val="00D353B4"/>
-    <w:pPr>
-      <w:spacing w:after="0" w:line="240" w:lineRule="auto"/>
-    </w:pPr>
-  </w:style>
-  <w:style w:type="character" w:styleId="PageNumber">
-    <w:name w:val="page number"/>
-    <w:basedOn w:val="DefaultParagraphFont"/>
-    <w:uiPriority w:val="99"/>
-    <w:semiHidden/>
-    <w:unhideWhenUsed/>
-    <w:rsid w:val="00B7632B"/>
-  </w:style>
-  <w:style w:type="paragraph" w:styleId="BalloonText">
-    <w:name w:val="Balloon Text"/>
-    <w:basedOn w:val="Normal"/>
-    <w:link w:val="BalloonTextChar"/>
-    <w:uiPriority w:val="99"/>
-    <w:semiHidden/>
-    <w:unhideWhenUsed/>
-    <w:rsid w:val="00FE26BB"/>
-    <w:pPr>
-      <w:spacing w:after="0" w:line="240" w:lineRule="auto"/>
-    </w:pPr>
-    <w:rPr>
-      <w:rFonts w:ascii="Lucida Grande" w:hAnsi="Lucida Grande" w:cs="Lucida Grande"/>
-      <w:sz w:val="18"/>
-      <w:szCs w:val="18"/>
-    </w:rPr>
-  </w:style>
-  <w:style w:type="character" w:customStyle="1" w:styleId="BalloonTextChar">
-    <w:name w:val="Balloon Text Char"/>
-    <w:basedOn w:val="DefaultParagraphFont"/>
-    <w:link w:val="BalloonText"/>
-    <w:uiPriority w:val="99"/>
-    <w:semiHidden/>
-    <w:rsid w:val="00FE26BB"/>
-    <w:rPr>
-      <w:rFonts w:ascii="Lucida Grande" w:hAnsi="Lucida Grande" w:cs="Lucida Grande"/>
-      <w:sz w:val="18"/>
-      <w:szCs w:val="18"/>
-    </w:rPr>
-  </w:style>
-</w:styles>
-</file>
-
-<file path=word/stylesWithEffects.xml><?xml version="1.0" encoding="utf-8"?>
-<w:styles xmlns:wpc="http://schemas.microsoft.com/office/word/2010/wordprocessingCanvas" xmlns:mo="http://schemas.microsoft.com/office/mac/office/2008/main" xmlns:mc="http://schemas.openxmlformats.org/markup-compatibility/2006" xmlns:mv="urn:schemas-microsoft-com:mac:vml" xmlns:o="urn:schemas-microsoft-com:office:office" xmlns:r="http://schemas.openxmlformats.org/officeDocument/2006/relationships" xmlns:m="http://schemas.openxmlformats.org/officeDocument/2006/math" xmlns:v="urn:schemas-microsoft-com:vml" xmlns:wp14="http://schemas.microsoft.com/office/word/2010/wordprocessingDrawing" xmlns:wp="http://schemas.openxmlformats.org/drawingml/2006/wordprocessingDrawing" xmlns:w10="urn:schemas-microsoft-com:office:word" xmlns:w="http://schemas.openxmlformats.org/wordprocessingml/2006/main" xmlns:w14="http://schemas.microsoft.com/office/word/2010/wordml" xmlns:wpg="http://schemas.microsoft.com/office/word/2010/wordprocessingGroup" xmlns:wpi="http://schemas.microsoft.com/office/word/2010/wordprocessingInk" xmlns:wne="http://schemas.microsoft.com/office/word/2006/wordml" xmlns:wps="http://schemas.microsoft.com/office/word/2010/wordprocessingShape" mc:Ignorable="w14 wp14">
-  <w:docDefaults>
-    <w:rPrDefault>
-      <w:rPr>
-        <w:rFonts w:asciiTheme="minorHAnsi" w:eastAsiaTheme="minorHAnsi" w:hAnsiTheme="minorHAnsi" w:cstheme="minorBidi"/>
-        <w:sz w:val="22"/>
-        <w:szCs w:val="22"/>
-        <w:lang w:val="en-US" w:eastAsia="en-US" w:bidi="ar-SA"/>
-      </w:rPr>
-    </w:rPrDefault>
-    <w:pPrDefault>
-      <w:pPr>
-        <w:spacing w:after="200" w:line="276" w:lineRule="auto"/>
-      </w:pPr>
-    </w:pPrDefault>
-  </w:docDefaults>
-  <w:latentStyles w:defLockedState="0" w:defUIPriority="99" w:defSemiHidden="1" w:defUnhideWhenUsed="1" w:defQFormat="0" w:count="276">
-    <w:lsdException w:name="Normal" w:semiHidden="0" w:uiPriority="0" w:unhideWhenUsed="0" w:qFormat="1"/>
-    <w:lsdException w:name="heading 1" w:semiHidden="0" w:uiPriority="9" w:unhideWhenUsed="0" w:qFormat="1"/>
-    <w:lsdException w:name="heading 2" w:uiPriority="9" w:qFormat="1"/>
-    <w:lsdException w:name="heading 3" w:uiPriority="9" w:qFormat="1"/>
-    <w:lsdException w:name="heading 4" w:uiPriority="9" w:qFormat="1"/>
-    <w:lsdException w:name="heading 5" w:uiPriority="9" w:qFormat="1"/>
-    <w:lsdException w:name="heading 6" w:uiPriority="9" w:qFormat="1"/>
-    <w:lsdException w:name="heading 7" w:uiPriority="9" w:qFormat="1"/>
-    <w:lsdException w:name="heading 8" w:uiPriority="9" w:qFormat="1"/>
-    <w:lsdException w:name="heading 9" w:uiPriority="9" w:qFormat="1"/>
-    <w:lsdException w:name="toc 1" w:uiPriority="39"/>
-    <w:lsdException w:name="toc 2" w:uiPriority="39"/>
-    <w:lsdException w:name="toc 3" w:uiPriority="39"/>
-    <w:lsdException w:name="toc 4" w:uiPriority="39"/>
-    <w:lsdException w:name="toc 5" w:uiPriority="39"/>
-    <w:lsdException w:name="toc 6" w:uiPriority="39"/>
-    <w:lsdException w:name="toc 7" w:uiPriority="39"/>
-    <w:lsdException w:name="toc 8" w:uiPriority="39"/>
-    <w:lsdException w:name="toc 9" w:uiPriority="39"/>
-    <w:lsdException w:name="caption" w:uiPriority="35" w:qFormat="1"/>
-    <w:lsdException w:name="Title" w:semiHidden="0" w:uiPriority="10" w:unhideWhenUsed="0" w:qFormat="1"/>
-    <w:lsdException w:name="Default Paragraph Font" w:uiPriority="1"/>
-    <w:lsdException w:name="Subtitle" w:semiHidden="0" w:uiPriority="11" w:unhideWhenUsed="0" w:qFormat="1"/>
-    <w:lsdException w:name="Strong" w:semiHidden="0" w:uiPriority="22" w:unhideWhenUsed="0" w:qFormat="1"/>
-    <w:lsdException w:name="Emphasis" w:semiHidden="0" w:uiPriority="20" w:unhideWhenUsed="0" w:qFormat="1"/>
-    <w:lsdException w:name="Table Grid" w:semiHidden="0" w:uiPriority="39" w:unhideWhenUsed="0"/>
-    <w:lsdException w:name="Note Level 1" w:semiHidden="0" w:unhideWhenUsed="0"/>
-    <w:lsdException w:name="Note Level 2" w:semiHidden="0" w:unhideWhenUsed="0"/>
-    <w:lsdException w:name="Note Level 3" w:semiHidden="0" w:unhideWhenUsed="0"/>
-    <w:lsdException w:name="Note Level 4" w:semiHidden="0" w:unhideWhenUsed="0"/>
-    <w:lsdException w:name="Note Level 5" w:semiHidden="0" w:unhideWhenUsed="0"/>
-    <w:lsdException w:name="Note Level 6" w:semiHidden="0" w:unhideWhenUsed="0"/>
-    <w:lsdException w:name="Note Level 7" w:semiHidden="0" w:unhideWhenUsed="0"/>
-    <w:lsdException w:name="Note Level 8" w:semiHidden="0" w:unhideWhenUsed="0"/>
-    <w:lsdException w:name="Note Level 9" w:semiHidden="0" w:unhideWhenUsed="0"/>
-    <w:lsdException w:name="Placeholder Text" w:unhideWhenUsed="0"/>
-    <w:lsdException w:name="No Spacing" w:semiHidden="0" w:uiPriority="1" w:unhideWhenUsed="0" w:qFormat="1"/>
-    <w:lsdException w:name="Light Shading" w:semiHidden="0" w:uiPriority="60" w:unhideWhenUsed="0"/>
-    <w:lsdException w:name="Light List" w:semiHidden="0" w:uiPriority="61" w:unhideWhenUsed="0"/>
-    <w:lsdException w:name="Light Grid" w:semiHidden="0" w:uiPriority="62" w:unhideWhenUsed="0"/>
-    <w:lsdException w:name="Medium Shading 1" w:semiHidden="0" w:uiPriority="63" w:unhideWhenUsed="0"/>
-    <w:lsdException w:name="Medium Shading 2" w:semiHidden="0" w:uiPriority="64" w:unhideWhenUsed="0"/>
-    <w:lsdException w:name="Medium List 1" w:semiHidden="0" w:uiPriority="65" w:unhideWhenUsed="0"/>
-    <w:lsdException w:name="Medium List 2" w:semiHidden="0" w:uiPriority="66" w:unhideWhenUsed="0"/>
-    <w:lsdException w:name="Medium Grid 1" w:semiHidden="0" w:uiPriority="67" w:unhideWhenUsed="0"/>
-    <w:lsdException w:name="Medium Grid 2" w:semiHidden="0" w:uiPriority="68" w:unhideWhenUsed="0"/>
-    <w:lsdException w:name="Medium Grid 3" w:semiHidden="0" w:uiPriority="69" w:unhideWhenUsed="0"/>
-    <w:lsdException w:name="Dark List" w:semiHidden="0" w:uiPriority="70" w:unhideWhenUsed="0"/>
-    <w:lsdException w:name="Colorful Shading" w:semiHidden="0" w:uiPriority="71" w:unhideWhenUsed="0"/>
-    <w:lsdException w:name="Colorful List" w:semiHidden="0" w:uiPriority="72" w:unhideWhenUsed="0"/>
-    <w:lsdException w:name="Colorful Grid" w:semiHidden="0" w:uiPriority="73" w:unhideWhenUsed="0"/>
-    <w:lsdException w:name="Light Shading Accent 1" w:semiHidden="0" w:uiPriority="60" w:unhideWhenUsed="0"/>
-    <w:lsdException w:name="Light List Accent 1" w:semiHidden="0" w:uiPriority="61" w:unhideWhenUsed="0"/>
-    <w:lsdException w:name="Light Grid Accent 1" w:semiHidden="0" w:uiPriority="62" w:unhideWhenUsed="0"/>
-    <w:lsdException w:name="Medium Shading 1 Accent 1" w:semiHidden="0" w:uiPriority="63" w:unhideWhenUsed="0"/>
-    <w:lsdException w:name="Medium Shading 2 Accent 1" w:semiHidden="0" w:uiPriority="64" w:unhideWhenUsed="0"/>
-    <w:lsdException w:name="Medium List 1 Accent 1" w:semiHidden="0" w:uiPriority="65" w:unhideWhenUsed="0"/>
-    <w:lsdException w:name="Revision" w:unhideWhenUsed="0"/>
-    <w:lsdException w:name="List Paragraph" w:semiHidden="0" w:uiPriority="34" w:unhideWhenUsed="0" w:qFormat="1"/>
-    <w:lsdException w:name="Quote" w:semiHidden="0" w:uiPriority="29" w:unhideWhenUsed="0" w:qFormat="1"/>
-    <w:lsdException w:name="Intense Quote" w:semiHidden="0" w:uiPriority="30" w:unhideWhenUsed="0" w:qFormat="1"/>
-    <w:lsdException w:name="Medium List 2 Accent 1" w:semiHidden="0" w:uiPriority="66" w:unhideWhenUsed="0"/>
-    <w:lsdException w:name="Medium Grid 1 Accent 1" w:semiHidden="0" w:uiPriority="67" w:unhideWhenUsed="0"/>
-    <w:lsdException w:name="Medium Grid 2 Accent 1" w:semiHidden="0" w:uiPriority="68" w:unhideWhenUsed="0"/>
-    <w:lsdException w:name="Medium Grid 3 Accent 1" w:semiHidden="0" w:uiPriority="69" w:unhideWhenUsed="0"/>
-    <w:lsdException w:name="Dark List Accent 1" w:semiHidden="0" w:uiPriority="70" w:unhideWhenUsed="0"/>
-    <w:lsdException w:name="Colorful Shading Accent 1" w:semiHidden="0" w:uiPriority="71" w:unhideWhenUsed="0"/>
-    <w:lsdException w:name="Colorful List Accent 1" w:semiHidden="0" w:uiPriority="72" w:unhideWhenUsed="0"/>
-    <w:lsdException w:name="Colorful Grid Accent 1" w:semiHidden="0" w:uiPriority="73" w:unhideWhenUsed="0"/>
-    <w:lsdException w:name="Light Shading Accent 2" w:semiHidden="0" w:uiPriority="60" w:unhideWhenUsed="0"/>
-    <w:lsdException w:name="Light List Accent 2" w:semiHidden="0" w:uiPriority="61" w:unhideWhenUsed="0"/>
-    <w:lsdException w:name="Light Grid Accent 2" w:semiHidden="0" w:uiPriority="62" w:unhideWhenUsed="0"/>
-    <w:lsdException w:name="Medium Shading 1 Accent 2" w:semiHidden="0" w:uiPriority="63" w:unhideWhenUsed="0"/>
-    <w:lsdException w:name="Medium Shading 2 Accent 2" w:semiHidden="0" w:uiPriority="64" w:unhideWhenUsed="0"/>
-    <w:lsdException w:name="Medium List 1 Accent 2" w:semiHidden="0" w:uiPriority="65" w:unhideWhenUsed="0"/>
-    <w:lsdException w:name="Medium List 2 Accent 2" w:semiHidden="0" w:uiPriority="66" w:unhideWhenUsed="0"/>
-    <w:lsdException w:name="Medium Grid 1 Accent 2" w:semiHidden="0" w:uiPriority="67" w:unhideWhenUsed="0"/>
-    <w:lsdException w:name="Medium Grid 2 Accent 2" w:semiHidden="0" w:uiPriority="68" w:unhideWhenUsed="0"/>
-    <w:lsdException w:name="Medium Grid 3 Accent 2" w:semiHidden="0" w:uiPriority="69" w:unhideWhenUsed="0"/>
-    <w:lsdException w:name="Dark List Accent 2" w:semiHidden="0" w:uiPriority="70" w:unhideWhenUsed="0"/>
-    <w:lsdException w:name="Colorful Shading Accent 2" w:semiHidden="0" w:uiPriority="71" w:unhideWhenUsed="0"/>
-    <w:lsdException w:name="Colorful List Accent 2" w:semiHidden="0" w:uiPriority="72" w:unhideWhenUsed="0"/>
-    <w:lsdException w:name="Colorful Grid Accent 2" w:semiHidden="0" w:uiPriority="73" w:unhideWhenUsed="0"/>
-    <w:lsdException w:name="Light Shading Accent 3" w:semiHidden="0" w:uiPriority="60" w:unhideWhenUsed="0"/>
-    <w:lsdException w:name="Light List Accent 3" w:semiHidden="0" w:uiPriority="61" w:unhideWhenUsed="0"/>
-    <w:lsdException w:name="Light Grid Accent 3" w:semiHidden="0" w:uiPriority="62" w:unhideWhenUsed="0"/>
-    <w:lsdException w:name="Medium Shading 1 Accent 3" w:semiHidden="0" w:uiPriority="63" w:unhideWhenUsed="0"/>
-    <w:lsdException w:name="Medium Shading 2 Accent 3" w:semiHidden="0" w:uiPriority="64" w:unhideWhenUsed="0"/>
-    <w:lsdException w:name="Medium List 1 Accent 3" w:semiHidden="0" w:uiPriority="65" w:unhideWhenUsed="0"/>
-    <w:lsdException w:name="Medium List 2 Accent 3" w:semiHidden="0" w:uiPriority="66" w:unhideWhenUsed="0"/>
-    <w:lsdException w:name="Medium Grid 1 Accent 3" w:semiHidden="0" w:uiPriority="67" w:unhideWhenUsed="0"/>
-    <w:lsdException w:name="Medium Grid 2 Accent 3" w:semiHidden="0" w:uiPriority="68" w:unhideWhenUsed="0"/>
-    <w:lsdException w:name="Medium Grid 3 Accent 3" w:semiHidden="0" w:uiPriority="69" w:unhideWhenUsed="0"/>
-    <w:lsdException w:name="Dark List Accent 3" w:semiHidden="0" w:uiPriority="70" w:unhideWhenUsed="0"/>
-    <w:lsdException w:name="Colorful Shading Accent 3" w:semiHidden="0" w:uiPriority="71" w:unhideWhenUsed="0"/>
-    <w:lsdException w:name="Colorful List Accent 3" w:semiHidden="0" w:uiPriority="72" w:unhideWhenUsed="0"/>
-    <w:lsdException w:name="Colorful Grid Accent 3" w:semiHidden="0" w:uiPriority="73" w:unhideWhenUsed="0"/>
-    <w:lsdException w:name="Light Shading Accent 4" w:semiHidden="0" w:uiPriority="60" w:unhideWhenUsed="0"/>
-    <w:lsdException w:name="Light List Accent 4" w:semiHidden="0" w:uiPriority="61" w:unhideWhenUsed="0"/>
-    <w:lsdException w:name="Light Grid Accent 4" w:semiHidden="0" w:uiPriority="62" w:unhideWhenUsed="0"/>
-    <w:lsdException w:name="Medium Shading 1 Accent 4" w:semiHidden="0" w:uiPriority="63" w:unhideWhenUsed="0"/>
-    <w:lsdException w:name="Medium Shading 2 Accent 4" w:semiHidden="0" w:uiPriority="64" w:unhideWhenUsed="0"/>
-    <w:lsdException w:name="Medium List 1 Accent 4" w:semiHidden="0" w:uiPriority="65" w:unhideWhenUsed="0"/>
-    <w:lsdException w:name="Medium List 2 Accent 4" w:semiHidden="0" w:uiPriority="66" w:unhideWhenUsed="0"/>
-    <w:lsdException w:name="Medium Grid 1 Accent 4" w:semiHidden="0" w:uiPriority="67" w:unhideWhenUsed="0"/>
-    <w:lsdException w:name="Medium Grid 2 Accent 4" w:semiHidden="0" w:uiPriority="68" w:unhideWhenUsed="0"/>
-    <w:lsdException w:name="Medium Grid 3 Accent 4" w:semiHidden="0" w:uiPriority="69" w:unhideWhenUsed="0"/>
-    <w:lsdException w:name="Dark List Accent 4" w:semiHidden="0" w:uiPriority="70" w:unhideWhenUsed="0"/>
-    <w:lsdException w:name="Colorful Shading Accent 4" w:semiHidden="0" w:uiPriority="71" w:unhideWhenUsed="0"/>
-    <w:lsdException w:name="Colorful List Accent 4" w:semiHidden="0" w:uiPriority="72" w:unhideWhenUsed="0"/>
-    <w:lsdException w:name="Colorful Grid Accent 4" w:semiHidden="0" w:uiPriority="73" w:unhideWhenUsed="0"/>
-    <w:lsdException w:name="Light Shading Accent 5" w:semiHidden="0" w:uiPriority="60" w:unhideWhenUsed="0"/>
-    <w:lsdException w:name="Light List Accent 5" w:semiHidden="0" w:uiPriority="61" w:unhideWhenUsed="0"/>
-    <w:lsdException w:name="Light Grid Accent 5" w:semiHidden="0" w:uiPriority="62" w:unhideWhenUsed="0"/>
-    <w:lsdException w:name="Medium Shading 1 Accent 5" w:semiHidden="0" w:uiPriority="63" w:unhideWhenUsed="0"/>
-    <w:lsdException w:name="Medium Shading 2 Accent 5" w:semiHidden="0" w:uiPriority="64" w:unhideWhenUsed="0"/>
-    <w:lsdException w:name="Medium List 1 Accent 5" w:semiHidden="0" w:uiPriority="65" w:unhideWhenUsed="0"/>
-    <w:lsdException w:name="Medium List 2 Accent 5" w:semiHidden="0" w:uiPriority="66" w:unhideWhenUsed="0"/>
-    <w:lsdException w:name="Medium Grid 1 Accent 5" w:semiHidden="0" w:uiPriority="67" w:unhideWhenUsed="0"/>
-    <w:lsdException w:name="Medium Grid 2 Accent 5" w:semiHidden="0" w:uiPriority="68" w:unhideWhenUsed="0"/>
-    <w:lsdException w:name="Medium Grid 3 Accent 5" w:semiHidden="0" w:uiPriority="69" w:unhideWhenUsed="0"/>
-    <w:lsdException w:name="Dark List Accent 5" w:semiHidden="0" w:uiPriority="70" w:unhideWhenUsed="0"/>
-    <w:lsdException w:name="Colorful Shading Accent 5" w:semiHidden="0" w:uiPriority="71" w:unhideWhenUsed="0"/>
-    <w:lsdException w:name="Colorful List Accent 5" w:semiHidden="0" w:uiPriority="72" w:unhideWhenUsed="0"/>
-    <w:lsdException w:name="Colorful Grid Accent 5" w:semiHidden="0" w:uiPriority="73" w:unhideWhenUsed="0"/>
-    <w:lsdException w:name="Light Shading Accent 6" w:semiHidden="0" w:uiPriority="60" w:unhideWhenUsed="0"/>
-    <w:lsdException w:name="Light List Accent 6" w:semiHidden="0" w:uiPriority="61" w:unhideWhenUsed="0"/>
-    <w:lsdException w:name="Light Grid Accent 6" w:semiHidden="0" w:uiPriority="62" w:unhideWhenUsed="0"/>
-    <w:lsdException w:name="Medium Shading 1 Accent 6" w:semiHidden="0" w:uiPriority="63" w:unhideWhenUsed="0"/>
-    <w:lsdException w:name="Medium Shading 2 Accent 6" w:semiHidden="0" w:uiPriority="64" w:unhideWhenUsed="0"/>
-    <w:lsdException w:name="Medium List 1 Accent 6" w:semiHidden="0" w:uiPriority="65" w:unhideWhenUsed="0"/>
-    <w:lsdException w:name="Medium List 2 Accent 6" w:semiHidden="0" w:uiPriority="66" w:unhideWhenUsed="0"/>
-    <w:lsdException w:name="Medium Grid 1 Accent 6" w:semiHidden="0" w:uiPriority="67" w:unhideWhenUsed="0"/>
-    <w:lsdException w:name="Medium Grid 2 Accent 6" w:semiHidden="0" w:uiPriority="68" w:unhideWhenUsed="0"/>
-    <w:lsdException w:name="Medium Grid 3 Accent 6" w:semiHidden="0" w:uiPriority="69" w:unhideWhenUsed="0"/>
-    <w:lsdException w:name="Dark List Accent 6" w:semiHidden="0" w:uiPriority="70" w:unhideWhenUsed="0"/>
-    <w:lsdException w:name="Colorful Shading Accent 6" w:semiHidden="0" w:uiPriority="71" w:unhideWhenUsed="0"/>
-    <w:lsdException w:name="Colorful List Accent 6" w:semiHidden="0" w:uiPriority="72" w:unhideWhenUsed="0"/>
-    <w:lsdException w:name="Colorful Grid Accent 6" w:semiHidden="0" w:uiPriority="73" w:unhideWhenUsed="0"/>
-    <w:lsdException w:name="Subtle Emphasis" w:semiHidden="0" w:uiPriority="19" w:unhideWhenUsed="0" w:qFormat="1"/>
-    <w:lsdException w:name="Intense Emphasis" w:semiHidden="0" w:uiPriority="21" w:unhideWhenUsed="0" w:qFormat="1"/>
-    <w:lsdException w:name="Subtle Reference" w:semiHidden="0" w:uiPriority="31" w:unhideWhenUsed="0" w:qFormat="1"/>
-    <w:lsdException w:name="Intense Reference" w:semiHidden="0" w:uiPriority="32" w:unhideWhenUsed="0" w:qFormat="1"/>
-    <w:lsdException w:name="Book Title" w:semiHidden="0" w:uiPriority="33" w:unhideWhenUsed="0" w:qFormat="1"/>
-    <w:lsdException w:name="Bibliography" w:uiPriority="37"/>
-    <w:lsdException w:name="TOC Heading" w:uiPriority="39" w:qFormat="1"/>
+  <w:latentStyles w:defLockedState="0" w:defUIPriority="99" w:defSemiHidden="0" w:defUnhideWhenUsed="0" w:defQFormat="0" w:count="382">
+    <w:lsdException w:name="Normal" w:uiPriority="0" w:qFormat="1"/>
+    <w:lsdException w:name="heading 1" w:uiPriority="9" w:qFormat="1"/>
+    <w:lsdException w:name="heading 2" w:semiHidden="1" w:uiPriority="9" w:unhideWhenUsed="1" w:qFormat="1"/>
+    <w:lsdException w:name="heading 3" w:semiHidden="1" w:uiPriority="9" w:unhideWhenUsed="1" w:qFormat="1"/>
+    <w:lsdException w:name="heading 4" w:semiHidden="1" w:uiPriority="9" w:unhideWhenUsed="1" w:qFormat="1"/>
+    <w:lsdException w:name="heading 5" w:semiHidden="1" w:uiPriority="9" w:unhideWhenUsed="1" w:qFormat="1"/>
+    <w:lsdException w:name="heading 6" w:semiHidden="1" w:uiPriority="9" w:unhideWhenUsed="1" w:qFormat="1"/>
+    <w:lsdException w:name="heading 7" w:semiHidden="1" w:uiPriority="9" w:unhideWhenUsed="1" w:qFormat="1"/>
+    <w:lsdException w:name="heading 8" w:semiHidden="1" w:uiPriority="9" w:unhideWhenUsed="1" w:qFormat="1"/>
+    <w:lsdException w:name="heading 9" w:semiHidden="1" w:uiPriority="9" w:unhideWhenUsed="1" w:qFormat="1"/>
+    <w:lsdException w:name="index 1" w:semiHidden="1" w:unhideWhenUsed="1"/>
+    <w:lsdException w:name="index 2" w:semiHidden="1" w:unhideWhenUsed="1"/>
+    <w:lsdException w:name="index 3" w:semiHidden="1" w:unhideWhenUsed="1"/>
+    <w:lsdException w:name="index 4" w:semiHidden="1" w:unhideWhenUsed="1"/>
+    <w:lsdException w:name="index 5" w:semiHidden="1" w:unhideWhenUsed="1"/>
+    <w:lsdException w:name="index 6" w:semiHidden="1" w:unhideWhenUsed="1"/>
+    <w:lsdException w:name="index 7" w:semiHidden="1" w:unhideWhenUsed="1"/>
+    <w:lsdException w:name="index 8" w:semiHidden="1" w:unhideWhenUsed="1"/>
+    <w:lsdException w:name="index 9" w:semiHidden="1" w:unhideWhenUsed="1"/>
+    <w:lsdException w:name="toc 1" w:semiHidden="1" w:uiPriority="39" w:unhideWhenUsed="1"/>
+    <w:lsdException w:name="toc 2" w:semiHidden="1" w:uiPriority="39" w:unhideWhenUsed="1"/>
+    <w:lsdException w:name="toc 3" w:semiHidden="1" w:uiPriority="39" w:unhideWhenUsed="1"/>
+    <w:lsdException w:name="toc 4" w:semiHidden="1" w:uiPriority="39" w:unhideWhenUsed="1"/>
+    <w:lsdException w:name="toc 5" w:semiHidden="1" w:uiPriority="39" w:unhideWhenUsed="1"/>
+    <w:lsdException w:name="toc 6" w:semiHidden="1" w:uiPriority="39" w:unhideWhenUsed="1"/>
+    <w:lsdException w:name="toc 7" w:semiHidden="1" w:uiPriority="39" w:unhideWhenUsed="1"/>
+    <w:lsdException w:name="toc 8" w:semiHidden="1" w:uiPriority="39" w:unhideWhenUsed="1"/>
+    <w:lsdException w:name="toc 9" w:semiHidden="1" w:uiPriority="39" w:unhideWhenUsed="1"/>
+    <w:lsdException w:name="Normal Indent" w:semiHidden="1" w:unhideWhenUsed="1"/>
+    <w:lsdException w:name="footnote text" w:semiHidden="1" w:unhideWhenUsed="1"/>
+    <w:lsdException w:name="annotation text" w:semiHidden="1" w:unhideWhenUsed="1"/>
+    <w:lsdException w:name="header" w:semiHidden="1" w:unhideWhenUsed="1"/>
+    <w:lsdException w:name="footer" w:semiHidden="1" w:unhideWhenUsed="1"/>
+    <w:lsdException w:name="index heading" w:semiHidden="1" w:unhideWhenUsed="1"/>
+    <w:lsdException w:name="caption" w:semiHidden="1" w:uiPriority="35" w:unhideWhenUsed="1" w:qFormat="1"/>
+    <w:lsdException w:name="table of figures" w:semiHidden="1" w:unhideWhenUsed="1"/>
+    <w:lsdException w:name="envelope address" w:semiHidden="1" w:unhideWhenUsed="1"/>
+    <w:lsdException w:name="envelope return" w:semiHidden="1" w:unhideWhenUsed="1"/>
+    <w:lsdException w:name="footnote reference" w:semiHidden="1" w:unhideWhenUsed="1"/>
+    <w:lsdException w:name="annotation reference" w:semiHidden="1" w:unhideWhenUsed="1"/>
+    <w:lsdException w:name="line number" w:semiHidden="1" w:unhideWhenUsed="1"/>
+    <w:lsdException w:name="page number" w:semiHidden="1" w:unhideWhenUsed="1"/>
+    <w:lsdException w:name="endnote reference" w:semiHidden="1" w:unhideWhenUsed="1"/>
+    <w:lsdException w:name="endnote text" w:semiHidden="1" w:unhideWhenUsed="1"/>
+    <w:lsdException w:name="table of authorities" w:semiHidden="1" w:unhideWhenUsed="1"/>
+    <w:lsdException w:name="macro" w:semiHidden="1" w:unhideWhenUsed="1"/>
+    <w:lsdException w:name="toa heading" w:semiHidden="1" w:unhideWhenUsed="1"/>
+    <w:lsdException w:name="List" w:semiHidden="1" w:unhideWhenUsed="1"/>
+    <w:lsdException w:name="List Bullet" w:semiHidden="1" w:unhideWhenUsed="1"/>
+    <w:lsdException w:name="List Number" w:semiHidden="1" w:unhideWhenUsed="1"/>
+    <w:lsdException w:name="List 2" w:semiHidden="1" w:unhideWhenUsed="1"/>
+    <w:lsdException w:name="List 3" w:semiHidden="1" w:unhideWhenUsed="1"/>
+    <w:lsdException w:name="List 4" w:semiHidden="1" w:unhideWhenUsed="1"/>
+    <w:lsdException w:name="List 5" w:semiHidden="1" w:unhideWhenUsed="1"/>
+    <w:lsdException w:name="List Bullet 2" w:semiHidden="1" w:unhideWhenUsed="1"/>
+    <w:lsdException w:name="List Bullet 3" w:semiHidden="1" w:unhideWhenUsed="1"/>
+    <w:lsdException w:name="List Bullet 4" w:semiHidden="1" w:unhideWhenUsed="1"/>
+    <w:lsdException w:name="List Bullet 5" w:semiHidden="1" w:unhideWhenUsed="1"/>
+    <w:lsdException w:name="List Number 2" w:semiHidden="1" w:unhideWhenUsed="1"/>
+    <w:lsdException w:name="List Number 3" w:semiHidden="1" w:unhideWhenUsed="1"/>
+    <w:lsdException w:name="List Number 4" w:semiHidden="1" w:unhideWhenUsed="1"/>
+    <w:lsdException w:name="List Number 5" w:semiHidden="1" w:unhideWhenUsed="1"/>
+    <w:lsdException w:name="Title" w:uiPriority="10" w:qFormat="1"/>
+    <w:lsdException w:name="Closing" w:semiHidden="1" w:unhideWhenUsed="1"/>
+    <w:lsdException w:name="Signature" w:semiHidden="1" w:unhideWhenUsed="1"/>
+    <w:lsdException w:name="Default Paragraph Font" w:semiHidden="1" w:uiPriority="1" w:unhideWhenUsed="1"/>
+    <w:lsdException w:name="Body Text" w:semiHidden="1" w:unhideWhenUsed="1"/>
+    <w:lsdException w:name="Body Text Indent" w:semiHidden="1" w:unhideWhenUsed="1"/>
+    <w:lsdException w:name="List Continue" w:semiHidden="1" w:unhideWhenUsed="1"/>
+    <w:lsdException w:name="List Continue 2" w:semiHidden="1" w:unhideWhenUsed="1"/>
+    <w:lsdException w:name="List Continue 3" w:semiHidden="1" w:unhideWhenUsed="1"/>
+    <w:lsdException w:name="List Continue 4" w:semiHidden="1" w:unhideWhenUsed="1"/>
+    <w:lsdException w:name="List Continue 5" w:semiHidden="1" w:unhideWhenUsed="1"/>
+    <w:lsdException w:name="Message Header" w:semiHidden="1" w:unhideWhenUsed="1"/>
+    <w:lsdException w:name="Subtitle" w:uiPriority="11" w:qFormat="1"/>
+    <w:lsdException w:name="Salutation" w:semiHidden="1" w:unhideWhenUsed="1"/>
+    <w:lsdException w:name="Date" w:semiHidden="1" w:unhideWhenUsed="1"/>
+    <w:lsdException w:name="Body Text First Indent" w:semiHidden="1" w:unhideWhenUsed="1"/>
+    <w:lsdException w:name="Body Text First Indent 2" w:semiHidden="1" w:unhideWhenUsed="1"/>
+    <w:lsdException w:name="Note Heading" w:semiHidden="1" w:unhideWhenUsed="1"/>
+    <w:lsdException w:name="Body Text 2" w:semiHidden="1" w:unhideWhenUsed="1"/>
+    <w:lsdException w:name="Body Text 3" w:semiHidden="1" w:unhideWhenUsed="1"/>
+    <w:lsdException w:name="Body Text Indent 2" w:semiHidden="1" w:unhideWhenUsed="1"/>
+    <w:lsdException w:name="Body Text Indent 3" w:semiHidden="1" w:unhideWhenUsed="1"/>
+    <w:lsdException w:name="Block Text" w:semiHidden="1" w:unhideWhenUsed="1"/>
+    <w:lsdException w:name="Hyperlink" w:semiHidden="1" w:unhideWhenUsed="1"/>
+    <w:lsdException w:name="FollowedHyperlink" w:semiHidden="1" w:unhideWhenUsed="1"/>
+    <w:lsdException w:name="Strong" w:uiPriority="22" w:qFormat="1"/>
+    <w:lsdException w:name="Emphasis" w:uiPriority="20" w:qFormat="1"/>
+    <w:lsdException w:name="Document Map" w:semiHidden="1" w:unhideWhenUsed="1"/>
+    <w:lsdException w:name="Plain Text" w:semiHidden="1" w:unhideWhenUsed="1"/>
+    <w:lsdException w:name="E-mail Signature" w:semiHidden="1" w:unhideWhenUsed="1"/>
+    <w:lsdException w:name="HTML Top of Form" w:semiHidden="1" w:unhideWhenUsed="1"/>
+    <w:lsdException w:name="HTML Bottom of Form" w:semiHidden="1" w:unhideWhenUsed="1"/>
+    <w:lsdException w:name="Normal (Web)" w:semiHidden="1" w:unhideWhenUsed="1"/>
+    <w:lsdException w:name="HTML Acronym" w:semiHidden="1" w:unhideWhenUsed="1"/>
+    <w:lsdException w:name="HTML Address" w:semiHidden="1" w:unhideWhenUsed="1"/>
+    <w:lsdException w:name="HTML Cite" w:semiHidden="1" w:unhideWhenUsed="1"/>
+    <w:lsdException w:name="HTML Code" w:semiHidden="1" w:unhideWhenUsed="1"/>
+    <w:lsdException w:name="HTML Definition" w:semiHidden="1" w:unhideWhenUsed="1"/>
+    <w:lsdException w:name="HTML Keyboard" w:semiHidden="1" w:unhideWhenUsed="1"/>
+    <w:lsdException w:name="HTML Preformatted" w:semiHidden="1" w:unhideWhenUsed="1"/>
+    <w:lsdException w:name="HTML Sample" w:semiHidden="1" w:unhideWhenUsed="1"/>
+    <w:lsdException w:name="HTML Typewriter" w:semiHidden="1" w:unhideWhenUsed="1"/>
+    <w:lsdException w:name="HTML Variable" w:semiHidden="1" w:unhideWhenUsed="1"/>
+    <w:lsdException w:name="Normal Table" w:semiHidden="1" w:unhideWhenUsed="1"/>
+    <w:lsdException w:name="annotation subject" w:semiHidden="1" w:unhideWhenUsed="1"/>
+    <w:lsdException w:name="No List" w:semiHidden="1" w:unhideWhenUsed="1"/>
+    <w:lsdException w:name="Outline List 1" w:semiHidden="1" w:unhideWhenUsed="1"/>
+    <w:lsdException w:name="Outline List 2" w:semiHidden="1" w:unhideWhenUsed="1"/>
+    <w:lsdException w:name="Outline List 3" w:semiHidden="1" w:unhideWhenUsed="1"/>
+    <w:lsdException w:name="Table Simple 1" w:semiHidden="1" w:unhideWhenUsed="1"/>
+    <w:lsdException w:name="Table Simple 2" w:semiHidden="1" w:unhideWhenUsed="1"/>
+    <w:lsdException w:name="Table Simple 3" w:semiHidden="1" w:unhideWhenUsed="1"/>
+    <w:lsdException w:name="Table Classic 1" w:semiHidden="1" w:unhideWhenUsed="1"/>
+    <w:lsdException w:name="Table Classic 2" w:semiHidden="1" w:unhideWhenUsed="1"/>
+    <w:lsdException w:name="Table Classic 3" w:semiHidden="1" w:unhideWhenUsed="1"/>
+    <w:lsdException w:name="Table Classic 4" w:semiHidden="1" w:unhideWhenUsed="1"/>
+    <w:lsdException w:name="Table Colorful 1" w:semiHidden="1" w:unhideWhenUsed="1"/>
+    <w:lsdException w:name="Table Colorful 2" w:semiHidden="1" w:unhideWhenUsed="1"/>
+    <w:lsdException w:name="Table Colorful 3" w:semiHidden="1" w:unhideWhenUsed="1"/>
+    <w:lsdException w:name="Table Columns 1" w:semiHidden="1" w:unhideWhenUsed="1"/>
+    <w:lsdException w:name="Table Columns 2" w:semiHidden="1" w:unhideWhenUsed="1"/>
+    <w:lsdException w:name="Table Columns 3" w:semiHidden="1" w:unhideWhenUsed="1"/>
+    <w:lsdException w:name="Table Columns 4" w:semiHidden="1" w:unhideWhenUsed="1"/>
+    <w:lsdException w:name="Table Columns 5" w:semiHidden="1" w:unhideWhenUsed="1"/>
+    <w:lsdException w:name="Table Grid 1" w:semiHidden="1" w:unhideWhenUsed="1"/>
+    <w:lsdException w:name="Table Grid 2" w:semiHidden="1" w:unhideWhenUsed="1"/>
+    <w:lsdException w:name="Table Grid 3" w:semiHidden="1" w:unhideWhenUsed="1"/>
+    <w:lsdException w:name="Table Grid 4" w:semiHidden="1" w:unhideWhenUsed="1"/>
+    <w:lsdException w:name="Table Grid 5" w:semiHidden="1" w:unhideWhenUsed="1"/>
+    <w:lsdException w:name="Table Grid 6" w:semiHidden="1" w:unhideWhenUsed="1"/>
+    <w:lsdException w:name="Table Grid 7" w:semiHidden="1" w:unhideWhenUsed="1"/>
+    <w:lsdException w:name="Table Grid 8" w:semiHidden="1" w:unhideWhenUsed="1"/>
+    <w:lsdException w:name="Table List 1" w:semiHidden="1" w:unhideWhenUsed="1"/>
+    <w:lsdException w:name="Table List 2" w:semiHidden="1" w:unhideWhenUsed="1"/>
+    <w:lsdException w:name="Table List 3" w:semiHidden="1" w:unhideWhenUsed="1"/>
+    <w:lsdException w:name="Table List 4" w:semiHidden="1" w:unhideWhenUsed="1"/>
+    <w:lsdException w:name="Table List 5" w:semiHidden="1" w:unhideWhenUsed="1"/>
+    <w:lsdException w:name="Table List 6" w:semiHidden="1" w:unhideWhenUsed="1"/>
+    <w:lsdException w:name="Table List 7" w:semiHidden="1" w:unhideWhenUsed="1"/>
+    <w:lsdException w:name="Table List 8" w:semiHidden="1" w:unhideWhenUsed="1"/>
+    <w:lsdException w:name="Table 3D effects 1" w:semiHidden="1" w:unhideWhenUsed="1"/>
+    <w:lsdException w:name="Table 3D effects 2" w:semiHidden="1" w:unhideWhenUsed="1"/>
+    <w:lsdException w:name="Table 3D effects 3" w:semiHidden="1" w:unhideWhenUsed="1"/>
+    <w:lsdException w:name="Table Contemporary" w:semiHidden="1" w:unhideWhenUsed="1"/>
+    <w:lsdException w:name="Table Elegant" w:semiHidden="1" w:unhideWhenUsed="1"/>
+    <w:lsdException w:name="Table Professional" w:semiHidden="1" w:unhideWhenUsed="1"/>
+    <w:lsdException w:name="Table Subtle 1" w:semiHidden="1" w:unhideWhenUsed="1"/>
+    <w:lsdException w:name="Table Subtle 2" w:semiHidden="1" w:unhideWhenUsed="1"/>
+    <w:lsdException w:name="Table Web 1" w:semiHidden="1" w:unhideWhenUsed="1"/>
+    <w:lsdException w:name="Table Web 2" w:semiHidden="1" w:unhideWhenUsed="1"/>
+    <w:lsdException w:name="Table Web 3" w:semiHidden="1" w:unhideWhenUsed="1"/>
+    <w:lsdException w:name="Balloon Text" w:semiHidden="1" w:unhideWhenUsed="1"/>
+    <w:lsdException w:name="Table Grid" w:uiPriority="39"/>
+    <w:lsdException w:name="Table Theme" w:semiHidden="1" w:unhideWhenUsed="1"/>
+    <w:lsdException w:name="Placeholder Text" w:semiHidden="1"/>
+    <w:lsdException w:name="No Spacing" w:uiPriority="1" w:qFormat="1"/>
+    <w:lsdException w:name="Light Shading" w:uiPriority="60"/>
+    <w:lsdException w:name="Light List" w:uiPriority="61"/>
+    <w:lsdException w:name="Light Grid" w:uiPriority="62"/>
+    <w:lsdException w:name="Medium Shading 1" w:uiPriority="63"/>
+    <w:lsdException w:name="Medium Shading 2" w:uiPriority="64"/>
+    <w:lsdException w:name="Medium List 1" w:uiPriority="65"/>
+    <w:lsdException w:name="Medium List 2" w:uiPriority="66"/>
+    <w:lsdException w:name="Medium Grid 1" w:uiPriority="67"/>
+    <w:lsdException w:name="Medium Grid 2" w:uiPriority="68"/>
+    <w:lsdException w:name="Medium Grid 3" w:uiPriority="69"/>
+    <w:lsdException w:name="Dark List" w:uiPriority="70"/>
+    <w:lsdException w:name="Colorful Shading" w:uiPriority="71"/>
+    <w:lsdException w:name="Colorful List" w:uiPriority="72"/>
+    <w:lsdException w:name="Colorful Grid" w:uiPriority="73"/>
+    <w:lsdException w:name="Light Shading Accent 1" w:uiPriority="60"/>
+    <w:lsdException w:name="Light List Accent 1" w:uiPriority="61"/>
+    <w:lsdException w:name="Light Grid Accent 1" w:uiPriority="62"/>
+    <w:lsdException w:name="Medium Shading 1 Accent 1" w:uiPriority="63"/>
+    <w:lsdException w:name="Medium Shading 2 Accent 1" w:uiPriority="64"/>
+    <w:lsdException w:name="Medium List 1 Accent 1" w:uiPriority="65"/>
+    <w:lsdException w:name="Revision" w:semiHidden="1"/>
+    <w:lsdException w:name="List Paragraph" w:uiPriority="34" w:qFormat="1"/>
+    <w:lsdException w:name="Quote" w:uiPriority="29" w:qFormat="1"/>
+    <w:lsdException w:name="Intense Quote" w:uiPriority="30" w:qFormat="1"/>
+    <w:lsdException w:name="Medium List 2 Accent 1" w:uiPriority="66"/>
+    <w:lsdException w:name="Medium Grid 1 Accent 1" w:uiPriority="67"/>
+    <w:lsdException w:name="Medium Grid 2 Accent 1" w:uiPriority="68"/>
+    <w:lsdException w:name="Medium Grid 3 Accent 1" w:uiPriority="69"/>
+    <w:lsdException w:name="Dark List Accent 1" w:uiPriority="70"/>
+    <w:lsdException w:name="Colorful Shading Accent 1" w:uiPriority="71"/>
+    <w:lsdException w:name="Colorful List Accent 1" w:uiPriority="72"/>
+    <w:lsdException w:name="Colorful Grid Accent 1" w:uiPriority="73"/>
+    <w:lsdException w:name="Light Shading Accent 2" w:uiPriority="60"/>
+    <w:lsdException w:name="Light List Accent 2" w:uiPriority="61"/>
+    <w:lsdException w:name="Light Grid Accent 2" w:uiPriority="62"/>
+    <w:lsdException w:name="Medium Shading 1 Accent 2" w:uiPriority="63"/>
+    <w:lsdException w:name="Medium Shading 2 Accent 2" w:uiPriority="64"/>
+    <w:lsdException w:name="Medium List 1 Accent 2" w:uiPriority="65"/>
+    <w:lsdException w:name="Medium List 2 Accent 2" w:uiPriority="66"/>
+    <w:lsdException w:name="Medium Grid 1 Accent 2" w:uiPriority="67"/>
+    <w:lsdException w:name="Medium Grid 2 Accent 2" w:uiPriority="68"/>
+    <w:lsdException w:name="Medium Grid 3 Accent 2" w:uiPriority="69"/>
+    <w:lsdException w:name="Dark List Accent 2" w:uiPriority="70"/>
+    <w:lsdException w:name="Colorful Shading Accent 2" w:uiPriority="71"/>
+    <w:lsdException w:name="Colorful List Accent 2" w:uiPriority="72"/>
+    <w:lsdException w:name="Colorful Grid Accent 2" w:uiPriority="73"/>
+    <w:lsdException w:name="Light Shading Accent 3" w:uiPriority="60"/>
+    <w:lsdException w:name="Light List Accent 3" w:uiPriority="61"/>
+    <w:lsdException w:name="Light Grid Accent 3" w:uiPriority="62"/>
+    <w:lsdException w:name="Medium Shading 1 Accent 3" w:uiPriority="63"/>
+    <w:lsdException w:name="Medium Shading 2 Accent 3" w:uiPriority="64"/>
+    <w:lsdException w:name="Medium List 1 Accent 3" w:uiPriority="65"/>
+    <w:lsdException w:name="Medium List 2 Accent 3" w:uiPriority="66"/>
+    <w:lsdException w:name="Medium Grid 1 Accent 3" w:uiPriority="67"/>
+    <w:lsdException w:name="Medium Grid 2 Accent 3" w:uiPriority="68"/>
+    <w:lsdException w:name="Medium Grid 3 Accent 3" w:uiPriority="69"/>
+    <w:lsdException w:name="Dark List Accent 3" w:uiPriority="70"/>
+    <w:lsdException w:name="Colorful Shading Accent 3" w:uiPriority="71"/>
+    <w:lsdException w:name="Colorful List Accent 3" w:uiPriority="72"/>
+    <w:lsdException w:name="Colorful Grid Accent 3" w:uiPriority="73"/>
+    <w:lsdException w:name="Light Shading Accent 4" w:uiPriority="60"/>
+    <w:lsdException w:name="Light List Accent 4" w:uiPriority="61"/>
+    <w:lsdException w:name="Light Grid Accent 4" w:uiPriority="62"/>
+    <w:lsdException w:name="Medium Shading 1 Accent 4" w:uiPriority="63"/>
+    <w:lsdException w:name="Medium Shading 2 Accent 4" w:uiPriority="64"/>
+    <w:lsdException w:name="Medium List 1 Accent 4" w:uiPriority="65"/>
+    <w:lsdException w:name="Medium List 2 Accent 4" w:uiPriority="66"/>
+    <w:lsdException w:name="Medium Grid 1 Accent 4" w:uiPriority="67"/>
+    <w:lsdException w:name="Medium Grid 2 Accent 4" w:uiPriority="68"/>
+    <w:lsdException w:name="Medium Grid 3 Accent 4" w:uiPriority="69"/>
+    <w:lsdException w:name="Dark List Accent 4" w:uiPriority="70"/>
+    <w:lsdException w:name="Colorful Shading Accent 4" w:uiPriority="71"/>
+    <w:lsdException w:name="Colorful List Accent 4" w:uiPriority="72"/>
+    <w:lsdException w:name="Colorful Grid Accent 4" w:uiPriority="73"/>
+    <w:lsdException w:name="Light Shading Accent 5" w:uiPriority="60"/>
+    <w:lsdException w:name="Light List Accent 5" w:uiPriority="61"/>
+    <w:lsdException w:name="Light Grid Accent 5" w:uiPriority="62"/>
+    <w:lsdException w:name="Medium Shading 1 Accent 5" w:uiPriority="63"/>
+    <w:lsdException w:name="Medium Shading 2 Accent 5" w:uiPriority="64"/>
+    <w:lsdException w:name="Medium List 1 Accent 5" w:uiPriority="65"/>
+    <w:lsdException w:name="Medium List 2 Accent 5" w:uiPriority="66"/>
+    <w:lsdException w:name="Medium Grid 1 Accent 5" w:uiPriority="67"/>
+    <w:lsdException w:name="Medium Grid 2 Accent 5" w:uiPriority="68"/>
+    <w:lsdException w:name="Medium Grid 3 Accent 5" w:uiPriority="69"/>
+    <w:lsdException w:name="Dark List Accent 5" w:uiPriority="70"/>
+    <w:lsdException w:name="Colorful Shading Accent 5" w:uiPriority="71"/>
+    <w:lsdException w:name="Colorful List Accent 5" w:uiPriority="72"/>
+    <w:lsdException w:name="Colorful Grid Accent 5" w:uiPriority="73"/>
+    <w:lsdException w:name="Light Shading Accent 6" w:uiPriority="60"/>
+    <w:lsdException w:name="Light List Accent 6" w:uiPriority="61"/>
+    <w:lsdException w:name="Light Grid Accent 6" w:uiPriority="62"/>
+    <w:lsdException w:name="Medium Shading 1 Accent 6" w:uiPriority="63"/>
+    <w:lsdException w:name="Medium Shading 2 Accent 6" w:uiPriority="64"/>
+    <w:lsdException w:name="Medium List 1 Accent 6" w:uiPriority="65"/>
+    <w:lsdException w:name="Medium List 2 Accent 6" w:uiPriority="66"/>
+    <w:lsdException w:name="Medium Grid 1 Accent 6" w:uiPriority="67"/>
+    <w:lsdException w:name="Medium Grid 2 Accent 6" w:uiPriority="68"/>
+    <w:lsdException w:name="Medium Grid 3 Accent 6" w:uiPriority="69"/>
+    <w:lsdException w:name="Dark List Accent 6" w:uiPriority="70"/>
+    <w:lsdException w:name="Colorful Shading Accent 6" w:uiPriority="71"/>
+    <w:lsdException w:name="Colorful List Accent 6" w:uiPriority="72"/>
+    <w:lsdException w:name="Colorful Grid Accent 6" w:uiPriority="73"/>
+    <w:lsdException w:name="Subtle Emphasis" w:uiPriority="19" w:qFormat="1"/>
+    <w:lsdException w:name="Intense Emphasis" w:uiPriority="21" w:qFormat="1"/>
+    <w:lsdException w:name="Subtle Reference" w:uiPriority="31" w:qFormat="1"/>
+    <w:lsdException w:name="Intense Reference" w:uiPriority="32" w:qFormat="1"/>
+    <w:lsdException w:name="Book Title" w:uiPriority="33" w:qFormat="1"/>
+    <w:lsdException w:name="Bibliography" w:semiHidden="1" w:uiPriority="37" w:unhideWhenUsed="1"/>
+    <w:lsdException w:name="TOC Heading" w:semiHidden="1" w:uiPriority="39" w:unhideWhenUsed="1" w:qFormat="1"/>
+    <w:lsdException w:name="Plain Table 1" w:uiPriority="41"/>
+    <w:lsdException w:name="Plain Table 2" w:uiPriority="42"/>
+    <w:lsdException w:name="Plain Table 3" w:uiPriority="43"/>
+    <w:lsdException w:name="Plain Table 4" w:uiPriority="44"/>
+    <w:lsdException w:name="Plain Table 5" w:uiPriority="45"/>
+    <w:lsdException w:name="Grid Table Light" w:uiPriority="40"/>
+    <w:lsdException w:name="Grid Table 1 Light" w:uiPriority="46"/>
+    <w:lsdException w:name="Grid Table 2" w:uiPriority="47"/>
+    <w:lsdException w:name="Grid Table 3" w:uiPriority="48"/>
+    <w:lsdException w:name="Grid Table 4" w:uiPriority="49"/>
+    <w:lsdException w:name="Grid Table 5 Dark" w:uiPriority="50"/>
+    <w:lsdException w:name="Grid Table 6 Colorful" w:uiPriority="51"/>
+    <w:lsdException w:name="Grid Table 7 Colorful" w:uiPriority="52"/>
+    <w:lsdException w:name="Grid Table 1 Light Accent 1" w:uiPriority="46"/>
+    <w:lsdException w:name="Grid Table 2 Accent 1" w:uiPriority="47"/>
+    <w:lsdException w:name="Grid Table 3 Accent 1" w:uiPriority="48"/>
+    <w:lsdException w:name="Grid Table 4 Accent 1" w:uiPriority="49"/>
+    <w:lsdException w:name="Grid Table 5 Dark Accent 1" w:uiPriority="50"/>
+    <w:lsdException w:name="Grid Table 6 Colorful Accent 1" w:uiPriority="51"/>
+    <w:lsdException w:name="Grid Table 7 Colorful Accent 1" w:uiPriority="52"/>
+    <w:lsdException w:name="Grid Table 1 Light Accent 2" w:uiPriority="46"/>
+    <w:lsdException w:name="Grid Table 2 Accent 2" w:uiPriority="47"/>
+    <w:lsdException w:name="Grid Table 3 Accent 2" w:uiPriority="48"/>
+    <w:lsdException w:name="Grid Table 4 Accent 2" w:uiPriority="49"/>
+    <w:lsdException w:name="Grid Table 5 Dark Accent 2" w:uiPriority="50"/>
+    <w:lsdException w:name="Grid Table 6 Colorful Accent 2" w:uiPriority="51"/>
+    <w:lsdException w:name="Grid Table 7 Colorful Accent 2" w:uiPriority="52"/>
+    <w:lsdException w:name="Grid Table 1 Light Accent 3" w:uiPriority="46"/>
+    <w:lsdException w:name="Grid Table 2 Accent 3" w:uiPriority="47"/>
+    <w:lsdException w:name="Grid Table 3 Accent 3" w:uiPriority="48"/>
+    <w:lsdException w:name="Grid Table 4 Accent 3" w:uiPriority="49"/>
+    <w:lsdException w:name="Grid Table 5 Dark Accent 3" w:uiPriority="50"/>
+    <w:lsdException w:name="Grid Table 6 Colorful Accent 3" w:uiPriority="51"/>
+    <w:lsdException w:name="Grid Table 7 Colorful Accent 3" w:uiPriority="52"/>
+    <w:lsdException w:name="Grid Table 1 Light Accent 4" w:uiPriority="46"/>
+    <w:lsdException w:name="Grid Table 2 Accent 4" w:uiPriority="47"/>
+    <w:lsdException w:name="Grid Table 3 Accent 4" w:uiPriority="48"/>
+    <w:lsdException w:name="Grid Table 4 Accent 4" w:uiPriority="49"/>
+    <w:lsdException w:name="Grid Table 5 Dark Accent 4" w:uiPriority="50"/>
+    <w:lsdException w:name="Grid Table 6 Colorful Accent 4" w:uiPriority="51"/>
+    <w:lsdException w:name="Grid Table 7 Colorful Accent 4" w:uiPriority="52"/>
+    <w:lsdException w:name="Grid Table 1 Light Accent 5" w:uiPriority="46"/>
+    <w:lsdException w:name="Grid Table 2 Accent 5" w:uiPriority="47"/>
+    <w:lsdException w:name="Grid Table 3 Accent 5" w:uiPriority="48"/>
+    <w:lsdException w:name="Grid Table 4 Accent 5" w:uiPriority="49"/>
+    <w:lsdException w:name="Grid Table 5 Dark Accent 5" w:uiPriority="50"/>
+    <w:lsdException w:name="Grid Table 6 Colorful Accent 5" w:uiPriority="51"/>
+    <w:lsdException w:name="Grid Table 7 Colorful Accent 5" w:uiPriority="52"/>
+    <w:lsdException w:name="Grid Table 1 Light Accent 6" w:uiPriority="46"/>
+    <w:lsdException w:name="Grid Table 2 Accent 6" w:uiPriority="47"/>
+    <w:lsdException w:name="Grid Table 3 Accent 6" w:uiPriority="48"/>
+    <w:lsdException w:name="Grid Table 4 Accent 6" w:uiPriority="49"/>
+    <w:lsdException w:name="Grid Table 5 Dark Accent 6" w:uiPriority="50"/>
+    <w:lsdException w:name="Grid Table 6 Colorful Accent 6" w:uiPriority="51"/>
+    <w:lsdException w:name="Grid Table 7 Colorful Accent 6" w:uiPriority="52"/>
+    <w:lsdException w:name="List Table 1 Light" w:uiPriority="46"/>
+    <w:lsdException w:name="List Table 2" w:uiPriority="47"/>
+    <w:lsdException w:name="List Table 3" w:uiPriority="48"/>
+    <w:lsdException w:name="List Table 4" w:uiPriority="49"/>
+    <w:lsdException w:name="List Table 5 Dark" w:uiPriority="50"/>
+    <w:lsdException w:name="List Table 6 Colorful" w:uiPriority="51"/>
+    <w:lsdException w:name="List Table 7 Colorful" w:uiPriority="52"/>
+    <w:lsdException w:name="List Table 1 Light Accent 1" w:uiPriority="46"/>
+    <w:lsdException w:name="List Table 2 Accent 1" w:uiPriority="47"/>
+    <w:lsdException w:name="List Table 3 Accent 1" w:uiPriority="48"/>
+    <w:lsdException w:name="List Table 4 Accent 1" w:uiPriority="49"/>
+    <w:lsdException w:name="List Table 5 Dark Accent 1" w:uiPriority="50"/>
+    <w:lsdException w:name="List Table 6 Colorful Accent 1" w:uiPriority="51"/>
+    <w:lsdException w:name="List Table 7 Colorful Accent 1" w:uiPriority="52"/>
+    <w:lsdException w:name="List Table 1 Light Accent 2" w:uiPriority="46"/>
+    <w:lsdException w:name="List Table 2 Accent 2" w:uiPriority="47"/>
+    <w:lsdException w:name="List Table 3 Accent 2" w:uiPriority="48"/>
+    <w:lsdException w:name="List Table 4 Accent 2" w:uiPriority="49"/>
+    <w:lsdException w:name="List Table 5 Dark Accent 2" w:uiPriority="50"/>
+    <w:lsdException w:name="List Table 6 Colorful Accent 2" w:uiPriority="51"/>
+    <w:lsdException w:name="List Table 7 Colorful Accent 2" w:uiPriority="52"/>
+    <w:lsdException w:name="List Table 1 Light Accent 3" w:uiPriority="46"/>
+    <w:lsdException w:name="List Table 2 Accent 3" w:uiPriority="47"/>
+    <w:lsdException w:name="List Table 3 Accent 3" w:uiPriority="48"/>
+    <w:lsdException w:name="List Table 4 Accent 3" w:uiPriority="49"/>
+    <w:lsdException w:name="List Table 5 Dark Accent 3" w:uiPriority="50"/>
+    <w:lsdException w:name="List Table 6 Colorful Accent 3" w:uiPriority="51"/>
+    <w:lsdException w:name="List Table 7 Colorful Accent 3" w:uiPriority="52"/>
+    <w:lsdException w:name="List Table 1 Light Accent 4" w:uiPriority="46"/>
+    <w:lsdException w:name="List Table 2 Accent 4" w:uiPriority="47"/>
+    <w:lsdException w:name="List Table 3 Accent 4" w:uiPriority="48"/>
+    <w:lsdException w:name="List Table 4 Accent 4" w:uiPriority="49"/>
+    <w:lsdException w:name="List Table 5 Dark Accent 4" w:uiPriority="50"/>
+    <w:lsdException w:name="List Table 6 Colorful Accent 4" w:uiPriority="51"/>
+    <w:lsdException w:name="List Table 7 Colorful Accent 4" w:uiPriority="52"/>
+    <w:lsdException w:name="List Table 1 Light Accent 5" w:uiPriority="46"/>
+    <w:lsdException w:name="List Table 2 Accent 5" w:uiPriority="47"/>
+    <w:lsdException w:name="List Table 3 Accent 5" w:uiPriority="48"/>
+    <w:lsdException w:name="List Table 4 Accent 5" w:uiPriority="49"/>
+    <w:lsdException w:name="List Table 5 Dark Accent 5" w:uiPriority="50"/>
+    <w:lsdException w:name="List Table 6 Colorful Accent 5" w:uiPriority="51"/>
+    <w:lsdException w:name="List Table 7 Colorful Accent 5" w:uiPriority="52"/>
+    <w:lsdException w:name="List Table 1 Light Accent 6" w:uiPriority="46"/>
+    <w:lsdException w:name="List Table 2 Accent 6" w:uiPriority="47"/>
+    <w:lsdException w:name="List Table 3 Accent 6" w:uiPriority="48"/>
+    <w:lsdException w:name="List Table 4 Accent 6" w:uiPriority="49"/>
+    <w:lsdException w:name="List Table 5 Dark Accent 6" w:uiPriority="50"/>
+    <w:lsdException w:name="List Table 6 Colorful Accent 6" w:uiPriority="51"/>
+    <w:lsdException w:name="List Table 7 Colorful Accent 6" w:uiPriority="52"/>
+    <w:lsdException w:name="Mention" w:semiHidden="1" w:unhideWhenUsed="1"/>
+    <w:lsdException w:name="Smart Hyperlink" w:semiHidden="1" w:unhideWhenUsed="1"/>
   </w:latentStyles>
   <w:style w:type="paragraph" w:default="1" w:styleId="Normal">
     <w:name w:val="Normal"/>
@@ -19106,7 +19282,7 @@
 </file>
 
 <file path=customXml/itemProps1.xml><?xml version="1.0" encoding="utf-8"?>
-<ds:datastoreItem xmlns:ds="http://schemas.openxmlformats.org/officeDocument/2006/customXml" ds:itemID="{8AE752B7-71F9-1445-AD51-6EB5A9A0C25F}">
+<ds:datastoreItem xmlns:ds="http://schemas.openxmlformats.org/officeDocument/2006/customXml" ds:itemID="{BA1A3B97-88C4-CE4F-AD24-4DAD967C631D}">
   <ds:schemaRefs>
     <ds:schemaRef ds:uri="http://schemas.openxmlformats.org/officeDocument/2006/bibliography"/>
   </ds:schemaRefs>

</xml_diff>